<commit_message>
Changed SQL table names
</commit_message>
<xml_diff>
--- a/Assignment7.1Specs.docx
+++ b/Assignment7.1Specs.docx
@@ -673,8 +673,6 @@
               </w:rPr>
               <w:t>5</w:t>
             </w:r>
-            <w:bookmarkStart w:id="0" w:name="_GoBack"/>
-            <w:bookmarkEnd w:id="0"/>
           </w:p>
         </w:tc>
         <w:tc>
@@ -4326,39 +4324,39 @@
       <w:pPr>
         <w:pStyle w:val="Heading1"/>
       </w:pPr>
-      <w:bookmarkStart w:id="1" w:name="_Toc242782904"/>
+      <w:bookmarkStart w:id="0" w:name="_Toc242782904"/>
       <w:r>
         <w:lastRenderedPageBreak/>
         <w:t>Software Requirements Specifications</w:t>
       </w:r>
-      <w:bookmarkEnd w:id="1"/>
+      <w:bookmarkEnd w:id="0"/>
     </w:p>
     <w:p/>
     <w:p>
       <w:pPr>
         <w:pStyle w:val="Heading2"/>
       </w:pPr>
-      <w:bookmarkStart w:id="2" w:name="_Toc242782905"/>
+      <w:bookmarkStart w:id="1" w:name="_Toc242782905"/>
       <w:r>
         <w:t>Introduction</w:t>
       </w:r>
-      <w:bookmarkEnd w:id="2"/>
+      <w:bookmarkEnd w:id="1"/>
     </w:p>
     <w:p>
       <w:pPr>
         <w:pStyle w:val="Heading3"/>
       </w:pPr>
-      <w:bookmarkStart w:id="3" w:name="_Toc242782906"/>
+      <w:bookmarkStart w:id="2" w:name="_Toc242782906"/>
       <w:r>
         <w:t>Purpose</w:t>
       </w:r>
-      <w:bookmarkEnd w:id="3"/>
+      <w:bookmarkEnd w:id="2"/>
     </w:p>
     <w:p>
       <w:pPr>
         <w:ind w:firstLine="720"/>
       </w:pPr>
-      <w:bookmarkStart w:id="4" w:name="_Toc242782907"/>
+      <w:bookmarkStart w:id="3" w:name="_Toc242782907"/>
       <w:r>
         <w:t>The purpose of this document is to describe the requirement specification for</w:t>
       </w:r>
@@ -4394,11 +4392,11 @@
       <w:pPr>
         <w:pStyle w:val="Heading3"/>
       </w:pPr>
-      <w:bookmarkStart w:id="5" w:name="_Toc198200657"/>
+      <w:bookmarkStart w:id="4" w:name="_Toc198200657"/>
       <w:r>
         <w:t>Scope</w:t>
       </w:r>
-      <w:bookmarkEnd w:id="5"/>
+      <w:bookmarkEnd w:id="4"/>
     </w:p>
     <w:p>
       <w:pPr>
@@ -4419,7 +4417,7 @@
       <w:r>
         <w:t>Definitions, acronyms, and abbreviations</w:t>
       </w:r>
-      <w:bookmarkEnd w:id="4"/>
+      <w:bookmarkEnd w:id="3"/>
     </w:p>
     <w:p>
       <w:r>
@@ -4490,11 +4488,11 @@
       <w:pPr>
         <w:pStyle w:val="Heading3"/>
       </w:pPr>
-      <w:bookmarkStart w:id="6" w:name="_Toc242782908"/>
+      <w:bookmarkStart w:id="5" w:name="_Toc242782908"/>
       <w:r>
         <w:t>Overview</w:t>
       </w:r>
-      <w:bookmarkEnd w:id="6"/>
+      <w:bookmarkEnd w:id="5"/>
     </w:p>
     <w:p>
       <w:r>
@@ -4516,11 +4514,12 @@
       <w:pPr>
         <w:pStyle w:val="Heading2"/>
       </w:pPr>
-      <w:bookmarkStart w:id="7" w:name="_Toc242782909"/>
-      <w:r>
+      <w:bookmarkStart w:id="6" w:name="_Toc242782909"/>
+      <w:r>
+        <w:lastRenderedPageBreak/>
         <w:t>Overall Description</w:t>
       </w:r>
-      <w:bookmarkEnd w:id="7"/>
+      <w:bookmarkEnd w:id="6"/>
     </w:p>
     <w:p>
       <w:r>
@@ -4618,11 +4617,11 @@
       <w:pPr>
         <w:pStyle w:val="Heading3"/>
       </w:pPr>
-      <w:bookmarkStart w:id="8" w:name="_Toc242782910"/>
+      <w:bookmarkStart w:id="7" w:name="_Toc242782910"/>
       <w:r>
         <w:t>Data Dictionary</w:t>
       </w:r>
-      <w:bookmarkEnd w:id="8"/>
+      <w:bookmarkEnd w:id="7"/>
     </w:p>
     <w:p>
       <w:r>
@@ -4899,13 +4898,14 @@
       <w:pPr>
         <w:pStyle w:val="Heading3"/>
       </w:pPr>
-      <w:bookmarkStart w:id="9" w:name="_Toc242782911"/>
-      <w:r>
+      <w:bookmarkStart w:id="8" w:name="_Toc242782911"/>
+      <w:r>
+        <w:lastRenderedPageBreak/>
         <w:t>E-R Diagram</w:t>
       </w:r>
-      <w:bookmarkEnd w:id="9"/>
-    </w:p>
-    <w:bookmarkStart w:id="10" w:name="_Toc242782912"/>
+      <w:bookmarkEnd w:id="8"/>
+    </w:p>
+    <w:bookmarkStart w:id="9" w:name="_Toc242782912"/>
     <w:p>
       <w:pPr>
         <w:pStyle w:val="Heading3"/>
@@ -4934,7 +4934,7 @@
           <v:shape id="_x0000_i1025" type="#_x0000_t75" style="width:431.25pt;height:570pt" o:ole="">
             <v:imagedata r:id="rId9" o:title=""/>
           </v:shape>
-          <o:OLEObject Type="Embed" ProgID="Visio.Drawing.15" ShapeID="_x0000_i1025" DrawAspect="Content" ObjectID="_1445192457" r:id="rId10"/>
+          <o:OLEObject Type="Embed" ProgID="Visio.Drawing.15" ShapeID="_x0000_i1025" DrawAspect="Content" ObjectID="_1446216621" r:id="rId10"/>
         </w:object>
       </w:r>
     </w:p>
@@ -4943,26 +4943,54 @@
         <w:pStyle w:val="Heading3"/>
       </w:pPr>
       <w:r>
+        <w:lastRenderedPageBreak/>
         <w:t>Schema</w:t>
       </w:r>
+      <w:bookmarkEnd w:id="9"/>
+    </w:p>
+    <w:p>
+      <w:r>
+        <w:t>Create table tblPerson (</w:t>
+      </w:r>
+    </w:p>
+    <w:p>
+      <w:r>
+        <w:t>pkEmailAddress VARCHAR(25) Primary key,</w:t>
+      </w:r>
+    </w:p>
+    <w:p>
+      <w:r>
+        <w:t>fldFirstName VARCHAR(</w:t>
+      </w:r>
+      <w:r>
+        <w:t>20</w:t>
+      </w:r>
+      <w:r>
+        <w:t>),</w:t>
+      </w:r>
+    </w:p>
+    <w:p>
+      <w:r>
+        <w:t>fldLastName VARCHAR(</w:t>
+      </w:r>
+      <w:r>
+        <w:t>20</w:t>
+      </w:r>
+      <w:r>
+        <w:t>),</w:t>
+      </w:r>
+    </w:p>
+    <w:p>
+      <w:r>
+        <w:t xml:space="preserve">fldPhoneNumber </w:t>
+      </w:r>
+      <w:r>
+        <w:t>TEXT</w:t>
+      </w:r>
+      <w:bookmarkStart w:id="10" w:name="_GoBack"/>
       <w:bookmarkEnd w:id="10"/>
-    </w:p>
-    <w:p>
-      <w:r>
-        <w:t>Create table tblPerson (</w:t>
-      </w:r>
-    </w:p>
-    <w:p>
-      <w:r>
-        <w:t>pkEmailAddress VARCHAR(25) Primary key,</w:t>
-      </w:r>
-    </w:p>
-    <w:p>
-      <w:r>
-        <w:t>fldFirstName VARCHAR(</w:t>
-      </w:r>
-      <w:r>
-        <w:t>20</w:t>
+      <w:r>
+        <w:t xml:space="preserve"> (10</w:t>
       </w:r>
       <w:r>
         <w:t>),</w:t>
@@ -4970,23 +4998,13 @@
     </w:p>
     <w:p>
       <w:r>
-        <w:t>fldLastName VARCHAR(</w:t>
-      </w:r>
-      <w:r>
-        <w:t>20</w:t>
-      </w:r>
-      <w:r>
-        <w:t>),</w:t>
-      </w:r>
-    </w:p>
-    <w:p>
-      <w:r>
-        <w:t>fldPhoneNumber VARCHAR(12),</w:t>
-      </w:r>
-    </w:p>
-    <w:p>
-      <w:r>
-        <w:t>fldAddress VARCHAR(25),</w:t>
+        <w:t>fld</w:t>
+      </w:r>
+      <w:r>
+        <w:t>Street</w:t>
+      </w:r>
+      <w:r>
+        <w:t xml:space="preserve"> VARCHAR(25),</w:t>
       </w:r>
     </w:p>
     <w:p>
@@ -5016,7 +5034,13 @@
     </w:p>
     <w:p>
       <w:r>
-        <w:t>fldZip VARCHAR(25)</w:t>
+        <w:t xml:space="preserve">fldZip </w:t>
+      </w:r>
+      <w:r>
+        <w:t>TEXT</w:t>
+      </w:r>
+      <w:r>
+        <w:t xml:space="preserve"> (10)</w:t>
       </w:r>
     </w:p>
     <w:p>
@@ -5214,6 +5238,7 @@
       </w:pPr>
       <w:bookmarkStart w:id="11" w:name="_Toc242782913"/>
       <w:r>
+        <w:lastRenderedPageBreak/>
         <w:t>Story Board</w:t>
       </w:r>
       <w:bookmarkEnd w:id="11"/>
@@ -5222,6 +5247,7 @@
       <w:r>
         <w:rPr>
           <w:noProof/>
+          <w:lang w:eastAsia="ja-JP"/>
         </w:rPr>
         <w:drawing>
           <wp:inline distT="0" distB="0" distL="0" distR="0" wp14:anchorId="77A0A366" wp14:editId="0489D2B3">
@@ -5281,6 +5307,7 @@
       </w:pPr>
       <w:bookmarkStart w:id="12" w:name="_Toc242782914"/>
       <w:r>
+        <w:lastRenderedPageBreak/>
         <w:t>Specific requirements</w:t>
       </w:r>
       <w:bookmarkEnd w:id="12"/>

</xml_diff>

<commit_message>
Changed SQL commands for Updated Table
</commit_message>
<xml_diff>
--- a/Assignment7.1Specs.docx
+++ b/Assignment7.1Specs.docx
@@ -1,6 +1,6 @@
 
 <file path=word/document.xml><?xml version="1.0" encoding="utf-8"?>
-<w:document xmlns:wpc="http://schemas.microsoft.com/office/word/2010/wordprocessingCanvas" xmlns:mc="http://schemas.openxmlformats.org/markup-compatibility/2006" xmlns:o="urn:schemas-microsoft-com:office:office" xmlns:r="http://schemas.openxmlformats.org/officeDocument/2006/relationships" xmlns:m="http://schemas.openxmlformats.org/officeDocument/2006/math" xmlns:v="urn:schemas-microsoft-com:vml" xmlns:wp14="http://schemas.microsoft.com/office/word/2010/wordprocessingDrawing" xmlns:wp="http://schemas.openxmlformats.org/drawingml/2006/wordprocessingDrawing" xmlns:w10="urn:schemas-microsoft-com:office:word" xmlns:w="http://schemas.openxmlformats.org/wordprocessingml/2006/main" xmlns:w14="http://schemas.microsoft.com/office/word/2010/wordml" xmlns:w15="http://schemas.microsoft.com/office/word/2012/wordml" xmlns:wpg="http://schemas.microsoft.com/office/word/2010/wordprocessingGroup" xmlns:wpi="http://schemas.microsoft.com/office/word/2010/wordprocessingInk" xmlns:wne="http://schemas.microsoft.com/office/word/2006/wordml" xmlns:wps="http://schemas.microsoft.com/office/word/2010/wordprocessingShape" mc:Ignorable="w14 w15 wp14">
+<w:document xmlns:wpc="http://schemas.microsoft.com/office/word/2010/wordprocessingCanvas" xmlns:mc="http://schemas.openxmlformats.org/markup-compatibility/2006" xmlns:o="urn:schemas-microsoft-com:office:office" xmlns:r="http://schemas.openxmlformats.org/officeDocument/2006/relationships" xmlns:m="http://schemas.openxmlformats.org/officeDocument/2006/math" xmlns:v="urn:schemas-microsoft-com:vml" xmlns:wp14="http://schemas.microsoft.com/office/word/2010/wordprocessingDrawing" xmlns:wp="http://schemas.openxmlformats.org/drawingml/2006/wordprocessingDrawing" xmlns:w10="urn:schemas-microsoft-com:office:word" xmlns:w="http://schemas.openxmlformats.org/wordprocessingml/2006/main" xmlns:w14="http://schemas.microsoft.com/office/word/2010/wordml" xmlns:wpg="http://schemas.microsoft.com/office/word/2010/wordprocessingGroup" xmlns:wpi="http://schemas.microsoft.com/office/word/2010/wordprocessingInk" xmlns:wne="http://schemas.microsoft.com/office/word/2006/wordml" xmlns:wps="http://schemas.microsoft.com/office/word/2010/wordprocessingShape" mc:Ignorable="w14 wp14">
   <w:body>
     <w:p>
       <w:pPr>
@@ -4457,7 +4457,7 @@
       </w:r>
     </w:p>
     <w:p>
-      <w:hyperlink r:id="rId7" w:history="1">
+      <w:hyperlink r:id="rId8" w:history="1">
         <w:r>
           <w:rPr>
             <w:rStyle w:val="Hyperlink"/>
@@ -4472,7 +4472,7 @@
       </w:r>
     </w:p>
     <w:p>
-      <w:hyperlink r:id="rId8" w:history="1">
+      <w:hyperlink r:id="rId9" w:history="1">
         <w:r>
           <w:rPr>
             <w:rStyle w:val="Hyperlink"/>
@@ -4932,9 +4932,9 @@
             <o:lock v:ext="edit" aspectratio="t"/>
           </v:shapetype>
           <v:shape id="_x0000_i1025" type="#_x0000_t75" style="width:431.25pt;height:570pt" o:ole="">
-            <v:imagedata r:id="rId9" o:title=""/>
+            <v:imagedata r:id="rId10" o:title=""/>
           </v:shape>
-          <o:OLEObject Type="Embed" ProgID="Visio.Drawing.15" ShapeID="_x0000_i1025" DrawAspect="Content" ObjectID="_1446216621" r:id="rId10"/>
+          <o:OLEObject Type="Embed" ProgID="Visio.Drawing.15" ShapeID="_x0000_i1025" DrawAspect="Content" ObjectID="_1447241117" r:id="rId11"/>
         </w:object>
       </w:r>
     </w:p>
@@ -4987,8 +4987,6 @@
       <w:r>
         <w:t>TEXT</w:t>
       </w:r>
-      <w:bookmarkStart w:id="10" w:name="_GoBack"/>
-      <w:bookmarkEnd w:id="10"/>
       <w:r>
         <w:t xml:space="preserve"> (10</w:t>
       </w:r>
@@ -5158,12 +5156,20 @@
     </w:p>
     <w:p>
       <w:r>
+        <w:t xml:space="preserve">pkUpdatedID </w:t>
+      </w:r>
+      <w:r>
+        <w:t>int (10) not null AUTO_INCREMENT primary key</w:t>
+      </w:r>
+      <w:r>
+        <w:t>,</w:t>
+      </w:r>
+    </w:p>
+    <w:p>
+      <w:r>
         <w:t>fkServiceNum int (10)</w:t>
       </w:r>
       <w:r>
-        <w:t xml:space="preserve"> primary key</w:t>
-      </w:r>
-      <w:r>
         <w:t xml:space="preserve"> </w:t>
       </w:r>
       <w:r>
@@ -5190,7 +5196,15 @@
     </w:p>
     <w:p>
       <w:r>
-        <w:t>fldUpdateText VARCHAR(500),</w:t>
+        <w:t>fldUpdateText VARCHAR(</w:t>
+      </w:r>
+      <w:r>
+        <w:t>10</w:t>
+      </w:r>
+      <w:bookmarkStart w:id="10" w:name="_GoBack"/>
+      <w:bookmarkEnd w:id="10"/>
+      <w:r>
+        <w:t>00),</w:t>
       </w:r>
     </w:p>
     <w:p>
@@ -5267,7 +5281,7 @@
                     </pic:cNvPicPr>
                   </pic:nvPicPr>
                   <pic:blipFill>
-                    <a:blip r:embed="rId11">
+                    <a:blip r:embed="rId12">
                       <a:extLst>
                         <a:ext uri="{28A0092B-C50C-407E-A947-70E740481C1C}">
                           <a14:useLocalDpi xmlns:a14="http://schemas.microsoft.com/office/drawing/2010/main" val="0"/>
@@ -5708,7 +5722,7 @@
     </w:p>
     <w:p/>
     <w:sectPr>
-      <w:headerReference w:type="default" r:id="rId12"/>
+      <w:headerReference w:type="default" r:id="rId13"/>
       <w:pgSz w:w="12240" w:h="15840"/>
       <w:pgMar w:top="1440" w:right="1800" w:bottom="1440" w:left="1800" w:header="720" w:footer="720" w:gutter="0"/>
       <w:cols w:space="720"/>
@@ -5720,7 +5734,7 @@
 </file>
 
 <file path=word/endnotes.xml><?xml version="1.0" encoding="utf-8"?>
-<w:endnotes xmlns:wpc="http://schemas.microsoft.com/office/word/2010/wordprocessingCanvas" xmlns:mc="http://schemas.openxmlformats.org/markup-compatibility/2006" xmlns:o="urn:schemas-microsoft-com:office:office" xmlns:r="http://schemas.openxmlformats.org/officeDocument/2006/relationships" xmlns:m="http://schemas.openxmlformats.org/officeDocument/2006/math" xmlns:v="urn:schemas-microsoft-com:vml" xmlns:wp14="http://schemas.microsoft.com/office/word/2010/wordprocessingDrawing" xmlns:wp="http://schemas.openxmlformats.org/drawingml/2006/wordprocessingDrawing" xmlns:w10="urn:schemas-microsoft-com:office:word" xmlns:w="http://schemas.openxmlformats.org/wordprocessingml/2006/main" xmlns:w14="http://schemas.microsoft.com/office/word/2010/wordml" xmlns:w15="http://schemas.microsoft.com/office/word/2012/wordml" xmlns:wpg="http://schemas.microsoft.com/office/word/2010/wordprocessingGroup" xmlns:wpi="http://schemas.microsoft.com/office/word/2010/wordprocessingInk" xmlns:wne="http://schemas.microsoft.com/office/word/2006/wordml" xmlns:wps="http://schemas.microsoft.com/office/word/2010/wordprocessingShape" mc:Ignorable="w14 w15 wp14">
+<w:endnotes xmlns:wpc="http://schemas.microsoft.com/office/word/2010/wordprocessingCanvas" xmlns:mc="http://schemas.openxmlformats.org/markup-compatibility/2006" xmlns:o="urn:schemas-microsoft-com:office:office" xmlns:r="http://schemas.openxmlformats.org/officeDocument/2006/relationships" xmlns:m="http://schemas.openxmlformats.org/officeDocument/2006/math" xmlns:v="urn:schemas-microsoft-com:vml" xmlns:wp14="http://schemas.microsoft.com/office/word/2010/wordprocessingDrawing" xmlns:wp="http://schemas.openxmlformats.org/drawingml/2006/wordprocessingDrawing" xmlns:w10="urn:schemas-microsoft-com:office:word" xmlns:w="http://schemas.openxmlformats.org/wordprocessingml/2006/main" xmlns:w14="http://schemas.microsoft.com/office/word/2010/wordml" xmlns:wpg="http://schemas.microsoft.com/office/word/2010/wordprocessingGroup" xmlns:wpi="http://schemas.microsoft.com/office/word/2010/wordprocessingInk" xmlns:wne="http://schemas.microsoft.com/office/word/2006/wordml" xmlns:wps="http://schemas.microsoft.com/office/word/2010/wordprocessingShape" mc:Ignorable="w14 wp14">
   <w:endnote w:type="separator" w:id="-1">
     <w:p>
       <w:r>
@@ -5739,7 +5753,7 @@
 </file>
 
 <file path=word/footnotes.xml><?xml version="1.0" encoding="utf-8"?>
-<w:footnotes xmlns:wpc="http://schemas.microsoft.com/office/word/2010/wordprocessingCanvas" xmlns:mc="http://schemas.openxmlformats.org/markup-compatibility/2006" xmlns:o="urn:schemas-microsoft-com:office:office" xmlns:r="http://schemas.openxmlformats.org/officeDocument/2006/relationships" xmlns:m="http://schemas.openxmlformats.org/officeDocument/2006/math" xmlns:v="urn:schemas-microsoft-com:vml" xmlns:wp14="http://schemas.microsoft.com/office/word/2010/wordprocessingDrawing" xmlns:wp="http://schemas.openxmlformats.org/drawingml/2006/wordprocessingDrawing" xmlns:w10="urn:schemas-microsoft-com:office:word" xmlns:w="http://schemas.openxmlformats.org/wordprocessingml/2006/main" xmlns:w14="http://schemas.microsoft.com/office/word/2010/wordml" xmlns:w15="http://schemas.microsoft.com/office/word/2012/wordml" xmlns:wpg="http://schemas.microsoft.com/office/word/2010/wordprocessingGroup" xmlns:wpi="http://schemas.microsoft.com/office/word/2010/wordprocessingInk" xmlns:wne="http://schemas.microsoft.com/office/word/2006/wordml" xmlns:wps="http://schemas.microsoft.com/office/word/2010/wordprocessingShape" mc:Ignorable="w14 w15 wp14">
+<w:footnotes xmlns:wpc="http://schemas.microsoft.com/office/word/2010/wordprocessingCanvas" xmlns:mc="http://schemas.openxmlformats.org/markup-compatibility/2006" xmlns:o="urn:schemas-microsoft-com:office:office" xmlns:r="http://schemas.openxmlformats.org/officeDocument/2006/relationships" xmlns:m="http://schemas.openxmlformats.org/officeDocument/2006/math" xmlns:v="urn:schemas-microsoft-com:vml" xmlns:wp14="http://schemas.microsoft.com/office/word/2010/wordprocessingDrawing" xmlns:wp="http://schemas.openxmlformats.org/drawingml/2006/wordprocessingDrawing" xmlns:w10="urn:schemas-microsoft-com:office:word" xmlns:w="http://schemas.openxmlformats.org/wordprocessingml/2006/main" xmlns:w14="http://schemas.microsoft.com/office/word/2010/wordml" xmlns:wpg="http://schemas.microsoft.com/office/word/2010/wordprocessingGroup" xmlns:wpi="http://schemas.microsoft.com/office/word/2010/wordprocessingInk" xmlns:wne="http://schemas.microsoft.com/office/word/2006/wordml" xmlns:wps="http://schemas.microsoft.com/office/word/2010/wordprocessingShape" mc:Ignorable="w14 wp14">
   <w:footnote w:type="separator" w:id="-1">
     <w:p>
       <w:r>
@@ -5758,7 +5772,7 @@
 </file>
 
 <file path=word/header1.xml><?xml version="1.0" encoding="utf-8"?>
-<w:hdr xmlns:wpc="http://schemas.microsoft.com/office/word/2010/wordprocessingCanvas" xmlns:mc="http://schemas.openxmlformats.org/markup-compatibility/2006" xmlns:o="urn:schemas-microsoft-com:office:office" xmlns:r="http://schemas.openxmlformats.org/officeDocument/2006/relationships" xmlns:m="http://schemas.openxmlformats.org/officeDocument/2006/math" xmlns:v="urn:schemas-microsoft-com:vml" xmlns:wp14="http://schemas.microsoft.com/office/word/2010/wordprocessingDrawing" xmlns:wp="http://schemas.openxmlformats.org/drawingml/2006/wordprocessingDrawing" xmlns:w10="urn:schemas-microsoft-com:office:word" xmlns:w="http://schemas.openxmlformats.org/wordprocessingml/2006/main" xmlns:w14="http://schemas.microsoft.com/office/word/2010/wordml" xmlns:w15="http://schemas.microsoft.com/office/word/2012/wordml" xmlns:wpg="http://schemas.microsoft.com/office/word/2010/wordprocessingGroup" xmlns:wpi="http://schemas.microsoft.com/office/word/2010/wordprocessingInk" xmlns:wne="http://schemas.microsoft.com/office/word/2006/wordml" xmlns:wps="http://schemas.microsoft.com/office/word/2010/wordprocessingShape" mc:Ignorable="w14 w15 wp14">
+<w:hdr xmlns:wpc="http://schemas.microsoft.com/office/word/2010/wordprocessingCanvas" xmlns:mc="http://schemas.openxmlformats.org/markup-compatibility/2006" xmlns:o="urn:schemas-microsoft-com:office:office" xmlns:r="http://schemas.openxmlformats.org/officeDocument/2006/relationships" xmlns:m="http://schemas.openxmlformats.org/officeDocument/2006/math" xmlns:v="urn:schemas-microsoft-com:vml" xmlns:wp14="http://schemas.microsoft.com/office/word/2010/wordprocessingDrawing" xmlns:wp="http://schemas.openxmlformats.org/drawingml/2006/wordprocessingDrawing" xmlns:w10="urn:schemas-microsoft-com:office:word" xmlns:w="http://schemas.openxmlformats.org/wordprocessingml/2006/main" xmlns:w14="http://schemas.microsoft.com/office/word/2010/wordml" xmlns:wpg="http://schemas.microsoft.com/office/word/2010/wordprocessingGroup" xmlns:wpi="http://schemas.microsoft.com/office/word/2010/wordprocessingInk" xmlns:wne="http://schemas.microsoft.com/office/word/2006/wordml" xmlns:wps="http://schemas.microsoft.com/office/word/2010/wordprocessingShape" mc:Ignorable="w14 wp14">
   <w:tbl>
     <w:tblPr>
       <w:tblW w:w="9940" w:type="dxa"/>
@@ -5930,7 +5944,7 @@
 </file>
 
 <file path=word/numbering.xml><?xml version="1.0" encoding="utf-8"?>
-<w:numbering xmlns:wpc="http://schemas.microsoft.com/office/word/2010/wordprocessingCanvas" xmlns:mc="http://schemas.openxmlformats.org/markup-compatibility/2006" xmlns:o="urn:schemas-microsoft-com:office:office" xmlns:r="http://schemas.openxmlformats.org/officeDocument/2006/relationships" xmlns:m="http://schemas.openxmlformats.org/officeDocument/2006/math" xmlns:v="urn:schemas-microsoft-com:vml" xmlns:wp14="http://schemas.microsoft.com/office/word/2010/wordprocessingDrawing" xmlns:wp="http://schemas.openxmlformats.org/drawingml/2006/wordprocessingDrawing" xmlns:w10="urn:schemas-microsoft-com:office:word" xmlns:w="http://schemas.openxmlformats.org/wordprocessingml/2006/main" xmlns:w14="http://schemas.microsoft.com/office/word/2010/wordml" xmlns:w15="http://schemas.microsoft.com/office/word/2012/wordml" xmlns:wpg="http://schemas.microsoft.com/office/word/2010/wordprocessingGroup" xmlns:wpi="http://schemas.microsoft.com/office/word/2010/wordprocessingInk" xmlns:wne="http://schemas.microsoft.com/office/word/2006/wordml" xmlns:wps="http://schemas.microsoft.com/office/word/2010/wordprocessingShape" mc:Ignorable="w14 w15 wp14">
+<w:numbering xmlns:wpc="http://schemas.microsoft.com/office/word/2010/wordprocessingCanvas" xmlns:mc="http://schemas.openxmlformats.org/markup-compatibility/2006" xmlns:o="urn:schemas-microsoft-com:office:office" xmlns:r="http://schemas.openxmlformats.org/officeDocument/2006/relationships" xmlns:m="http://schemas.openxmlformats.org/officeDocument/2006/math" xmlns:v="urn:schemas-microsoft-com:vml" xmlns:wp14="http://schemas.microsoft.com/office/word/2010/wordprocessingDrawing" xmlns:wp="http://schemas.openxmlformats.org/drawingml/2006/wordprocessingDrawing" xmlns:w10="urn:schemas-microsoft-com:office:word" xmlns:w="http://schemas.openxmlformats.org/wordprocessingml/2006/main" xmlns:w14="http://schemas.microsoft.com/office/word/2010/wordml" xmlns:wpg="http://schemas.microsoft.com/office/word/2010/wordprocessingGroup" xmlns:wpi="http://schemas.microsoft.com/office/word/2010/wordprocessingInk" xmlns:wne="http://schemas.microsoft.com/office/word/2006/wordml" xmlns:wps="http://schemas.microsoft.com/office/word/2010/wordprocessingShape" mc:Ignorable="w14 wp14">
   <w:abstractNum w:abstractNumId="0">
     <w:nsid w:val="295844BB"/>
     <w:multiLevelType w:val="hybridMultilevel"/>
@@ -6140,7 +6154,7 @@
 </file>
 
 <file path=word/styles.xml><?xml version="1.0" encoding="utf-8"?>
-<w:styles xmlns:mc="http://schemas.openxmlformats.org/markup-compatibility/2006" xmlns:r="http://schemas.openxmlformats.org/officeDocument/2006/relationships" xmlns:w="http://schemas.openxmlformats.org/wordprocessingml/2006/main" xmlns:w14="http://schemas.microsoft.com/office/word/2010/wordml" xmlns:w15="http://schemas.microsoft.com/office/word/2012/wordml" mc:Ignorable="w14 w15">
+<w:styles xmlns:mc="http://schemas.openxmlformats.org/markup-compatibility/2006" xmlns:r="http://schemas.openxmlformats.org/officeDocument/2006/relationships" xmlns:w="http://schemas.openxmlformats.org/wordprocessingml/2006/main" xmlns:w14="http://schemas.microsoft.com/office/word/2010/wordml" mc:Ignorable="w14">
   <w:docDefaults>
     <w:rPrDefault>
       <w:rPr>
@@ -6152,378 +6166,683 @@
     </w:rPrDefault>
     <w:pPrDefault/>
   </w:docDefaults>
-  <w:latentStyles w:defLockedState="0" w:defUIPriority="99" w:defSemiHidden="0" w:defUnhideWhenUsed="0" w:defQFormat="0" w:count="371">
-    <w:lsdException w:name="Normal" w:uiPriority="0" w:qFormat="1"/>
-    <w:lsdException w:name="heading 1" w:uiPriority="9" w:qFormat="1"/>
-    <w:lsdException w:name="heading 2" w:semiHidden="1" w:uiPriority="9" w:unhideWhenUsed="1" w:qFormat="1"/>
-    <w:lsdException w:name="heading 3" w:semiHidden="1" w:uiPriority="9" w:unhideWhenUsed="1" w:qFormat="1"/>
-    <w:lsdException w:name="heading 4" w:semiHidden="1" w:uiPriority="9" w:unhideWhenUsed="1" w:qFormat="1"/>
-    <w:lsdException w:name="heading 5" w:semiHidden="1" w:uiPriority="9" w:unhideWhenUsed="1" w:qFormat="1"/>
-    <w:lsdException w:name="heading 6" w:semiHidden="1" w:uiPriority="9" w:unhideWhenUsed="1" w:qFormat="1"/>
-    <w:lsdException w:name="heading 7" w:semiHidden="1" w:uiPriority="9" w:unhideWhenUsed="1" w:qFormat="1"/>
-    <w:lsdException w:name="heading 8" w:semiHidden="1" w:uiPriority="9" w:unhideWhenUsed="1" w:qFormat="1"/>
-    <w:lsdException w:name="heading 9" w:semiHidden="1" w:uiPriority="9" w:unhideWhenUsed="1" w:qFormat="1"/>
-    <w:lsdException w:name="index 1" w:semiHidden="1" w:unhideWhenUsed="1"/>
-    <w:lsdException w:name="index 2" w:semiHidden="1" w:unhideWhenUsed="1"/>
-    <w:lsdException w:name="index 3" w:semiHidden="1" w:unhideWhenUsed="1"/>
-    <w:lsdException w:name="index 4" w:semiHidden="1" w:unhideWhenUsed="1"/>
-    <w:lsdException w:name="index 5" w:semiHidden="1" w:unhideWhenUsed="1"/>
-    <w:lsdException w:name="index 6" w:semiHidden="1" w:unhideWhenUsed="1"/>
-    <w:lsdException w:name="index 7" w:semiHidden="1" w:unhideWhenUsed="1"/>
-    <w:lsdException w:name="index 8" w:semiHidden="1" w:unhideWhenUsed="1"/>
-    <w:lsdException w:name="index 9" w:semiHidden="1" w:unhideWhenUsed="1"/>
-    <w:lsdException w:name="toc 1" w:semiHidden="1" w:uiPriority="39" w:unhideWhenUsed="1"/>
-    <w:lsdException w:name="toc 2" w:semiHidden="1" w:uiPriority="39" w:unhideWhenUsed="1"/>
-    <w:lsdException w:name="toc 3" w:semiHidden="1" w:uiPriority="39" w:unhideWhenUsed="1"/>
-    <w:lsdException w:name="toc 4" w:semiHidden="1" w:uiPriority="39" w:unhideWhenUsed="1"/>
-    <w:lsdException w:name="toc 5" w:semiHidden="1" w:uiPriority="39" w:unhideWhenUsed="1"/>
-    <w:lsdException w:name="toc 6" w:semiHidden="1" w:uiPriority="39" w:unhideWhenUsed="1"/>
-    <w:lsdException w:name="toc 7" w:semiHidden="1" w:uiPriority="39" w:unhideWhenUsed="1"/>
-    <w:lsdException w:name="toc 8" w:semiHidden="1" w:uiPriority="39" w:unhideWhenUsed="1"/>
-    <w:lsdException w:name="toc 9" w:semiHidden="1" w:uiPriority="39" w:unhideWhenUsed="1"/>
-    <w:lsdException w:name="Normal Indent" w:semiHidden="1" w:unhideWhenUsed="1"/>
-    <w:lsdException w:name="footnote text" w:semiHidden="1" w:unhideWhenUsed="1"/>
-    <w:lsdException w:name="annotation text" w:semiHidden="1" w:unhideWhenUsed="1"/>
-    <w:lsdException w:name="header" w:semiHidden="1" w:unhideWhenUsed="1"/>
-    <w:lsdException w:name="footer" w:semiHidden="1" w:unhideWhenUsed="1"/>
-    <w:lsdException w:name="index heading" w:semiHidden="1" w:unhideWhenUsed="1"/>
-    <w:lsdException w:name="caption" w:semiHidden="1" w:uiPriority="35" w:unhideWhenUsed="1" w:qFormat="1"/>
-    <w:lsdException w:name="table of figures" w:semiHidden="1" w:unhideWhenUsed="1"/>
-    <w:lsdException w:name="envelope address" w:semiHidden="1" w:unhideWhenUsed="1"/>
-    <w:lsdException w:name="envelope return" w:semiHidden="1" w:unhideWhenUsed="1"/>
-    <w:lsdException w:name="footnote reference" w:semiHidden="1" w:unhideWhenUsed="1"/>
-    <w:lsdException w:name="annotation reference" w:semiHidden="1" w:unhideWhenUsed="1"/>
-    <w:lsdException w:name="line number" w:semiHidden="1" w:unhideWhenUsed="1"/>
-    <w:lsdException w:name="page number" w:semiHidden="1" w:unhideWhenUsed="1"/>
-    <w:lsdException w:name="endnote reference" w:semiHidden="1" w:unhideWhenUsed="1"/>
-    <w:lsdException w:name="endnote text" w:semiHidden="1" w:unhideWhenUsed="1"/>
-    <w:lsdException w:name="table of authorities" w:semiHidden="1" w:unhideWhenUsed="1"/>
-    <w:lsdException w:name="macro" w:semiHidden="1" w:unhideWhenUsed="1"/>
-    <w:lsdException w:name="toa heading" w:semiHidden="1" w:unhideWhenUsed="1"/>
-    <w:lsdException w:name="List" w:semiHidden="1" w:unhideWhenUsed="1"/>
-    <w:lsdException w:name="List Bullet" w:semiHidden="1" w:unhideWhenUsed="1"/>
-    <w:lsdException w:name="List Number" w:semiHidden="1" w:unhideWhenUsed="1"/>
-    <w:lsdException w:name="List 2" w:semiHidden="1" w:unhideWhenUsed="1"/>
-    <w:lsdException w:name="List 3" w:semiHidden="1" w:unhideWhenUsed="1"/>
-    <w:lsdException w:name="List 4" w:semiHidden="1" w:unhideWhenUsed="1"/>
-    <w:lsdException w:name="List 5" w:semiHidden="1" w:unhideWhenUsed="1"/>
-    <w:lsdException w:name="List Bullet 2" w:semiHidden="1" w:unhideWhenUsed="1"/>
-    <w:lsdException w:name="List Bullet 3" w:semiHidden="1" w:unhideWhenUsed="1"/>
-    <w:lsdException w:name="List Bullet 4" w:semiHidden="1" w:unhideWhenUsed="1"/>
-    <w:lsdException w:name="List Bullet 5" w:semiHidden="1" w:unhideWhenUsed="1"/>
-    <w:lsdException w:name="List Number 2" w:semiHidden="1" w:unhideWhenUsed="1"/>
-    <w:lsdException w:name="List Number 3" w:semiHidden="1" w:unhideWhenUsed="1"/>
-    <w:lsdException w:name="List Number 4" w:semiHidden="1" w:unhideWhenUsed="1"/>
-    <w:lsdException w:name="List Number 5" w:semiHidden="1" w:unhideWhenUsed="1"/>
-    <w:lsdException w:name="Title" w:uiPriority="10" w:qFormat="1"/>
-    <w:lsdException w:name="Closing" w:semiHidden="1" w:unhideWhenUsed="1"/>
-    <w:lsdException w:name="Signature" w:semiHidden="1" w:unhideWhenUsed="1"/>
-    <w:lsdException w:name="Default Paragraph Font" w:semiHidden="1" w:uiPriority="1" w:unhideWhenUsed="1"/>
-    <w:lsdException w:name="Body Text" w:semiHidden="1" w:unhideWhenUsed="1"/>
-    <w:lsdException w:name="Body Text Indent" w:semiHidden="1" w:unhideWhenUsed="1"/>
-    <w:lsdException w:name="List Continue" w:semiHidden="1" w:unhideWhenUsed="1"/>
-    <w:lsdException w:name="List Continue 2" w:semiHidden="1" w:unhideWhenUsed="1"/>
-    <w:lsdException w:name="List Continue 3" w:semiHidden="1" w:unhideWhenUsed="1"/>
-    <w:lsdException w:name="List Continue 4" w:semiHidden="1" w:unhideWhenUsed="1"/>
-    <w:lsdException w:name="List Continue 5" w:semiHidden="1" w:unhideWhenUsed="1"/>
-    <w:lsdException w:name="Message Header" w:semiHidden="1" w:unhideWhenUsed="1"/>
-    <w:lsdException w:name="Subtitle" w:uiPriority="11" w:qFormat="1"/>
-    <w:lsdException w:name="Salutation" w:semiHidden="1" w:unhideWhenUsed="1"/>
-    <w:lsdException w:name="Date" w:semiHidden="1" w:unhideWhenUsed="1"/>
-    <w:lsdException w:name="Body Text First Indent" w:semiHidden="1" w:unhideWhenUsed="1"/>
-    <w:lsdException w:name="Body Text First Indent 2" w:semiHidden="1" w:unhideWhenUsed="1"/>
-    <w:lsdException w:name="Note Heading" w:semiHidden="1" w:unhideWhenUsed="1"/>
-    <w:lsdException w:name="Body Text 2" w:semiHidden="1" w:unhideWhenUsed="1"/>
-    <w:lsdException w:name="Body Text 3" w:semiHidden="1" w:unhideWhenUsed="1"/>
-    <w:lsdException w:name="Body Text Indent 2" w:semiHidden="1" w:unhideWhenUsed="1"/>
-    <w:lsdException w:name="Body Text Indent 3" w:semiHidden="1" w:unhideWhenUsed="1"/>
-    <w:lsdException w:name="Block Text" w:semiHidden="1" w:unhideWhenUsed="1"/>
-    <w:lsdException w:name="Hyperlink" w:semiHidden="1" w:unhideWhenUsed="1"/>
-    <w:lsdException w:name="FollowedHyperlink" w:semiHidden="1" w:unhideWhenUsed="1"/>
-    <w:lsdException w:name="Strong" w:uiPriority="22" w:qFormat="1"/>
-    <w:lsdException w:name="Emphasis" w:uiPriority="20" w:qFormat="1"/>
-    <w:lsdException w:name="Document Map" w:semiHidden="1" w:unhideWhenUsed="1"/>
-    <w:lsdException w:name="Plain Text" w:semiHidden="1" w:unhideWhenUsed="1"/>
-    <w:lsdException w:name="E-mail Signature" w:semiHidden="1" w:unhideWhenUsed="1"/>
-    <w:lsdException w:name="HTML Top of Form" w:semiHidden="1" w:unhideWhenUsed="1"/>
-    <w:lsdException w:name="HTML Bottom of Form" w:semiHidden="1" w:unhideWhenUsed="1"/>
-    <w:lsdException w:name="Normal (Web)" w:semiHidden="1" w:unhideWhenUsed="1"/>
-    <w:lsdException w:name="HTML Acronym" w:semiHidden="1" w:unhideWhenUsed="1"/>
-    <w:lsdException w:name="HTML Address" w:semiHidden="1" w:unhideWhenUsed="1"/>
-    <w:lsdException w:name="HTML Cite" w:semiHidden="1" w:unhideWhenUsed="1"/>
-    <w:lsdException w:name="HTML Code" w:semiHidden="1" w:unhideWhenUsed="1"/>
-    <w:lsdException w:name="HTML Definition" w:semiHidden="1" w:unhideWhenUsed="1"/>
-    <w:lsdException w:name="HTML Keyboard" w:semiHidden="1" w:unhideWhenUsed="1"/>
-    <w:lsdException w:name="HTML Preformatted" w:semiHidden="1" w:unhideWhenUsed="1"/>
-    <w:lsdException w:name="HTML Sample" w:semiHidden="1" w:unhideWhenUsed="1"/>
-    <w:lsdException w:name="HTML Typewriter" w:semiHidden="1" w:unhideWhenUsed="1"/>
-    <w:lsdException w:name="HTML Variable" w:semiHidden="1" w:unhideWhenUsed="1"/>
-    <w:lsdException w:name="Normal Table" w:semiHidden="1" w:unhideWhenUsed="1"/>
-    <w:lsdException w:name="annotation subject" w:semiHidden="1" w:unhideWhenUsed="1"/>
-    <w:lsdException w:name="No List" w:semiHidden="1" w:unhideWhenUsed="1"/>
-    <w:lsdException w:name="Outline List 1" w:semiHidden="1" w:unhideWhenUsed="1"/>
-    <w:lsdException w:name="Outline List 2" w:semiHidden="1" w:unhideWhenUsed="1"/>
-    <w:lsdException w:name="Outline List 3" w:semiHidden="1" w:unhideWhenUsed="1"/>
-    <w:lsdException w:name="Table Simple 1" w:semiHidden="1" w:unhideWhenUsed="1"/>
-    <w:lsdException w:name="Table Simple 2" w:semiHidden="1" w:unhideWhenUsed="1"/>
-    <w:lsdException w:name="Table Simple 3" w:semiHidden="1" w:unhideWhenUsed="1"/>
-    <w:lsdException w:name="Table Classic 1" w:semiHidden="1" w:unhideWhenUsed="1"/>
-    <w:lsdException w:name="Table Classic 2" w:semiHidden="1" w:unhideWhenUsed="1"/>
-    <w:lsdException w:name="Table Classic 3" w:semiHidden="1" w:unhideWhenUsed="1"/>
-    <w:lsdException w:name="Table Classic 4" w:semiHidden="1" w:unhideWhenUsed="1"/>
-    <w:lsdException w:name="Table Colorful 1" w:semiHidden="1" w:unhideWhenUsed="1"/>
-    <w:lsdException w:name="Table Colorful 2" w:semiHidden="1" w:unhideWhenUsed="1"/>
-    <w:lsdException w:name="Table Colorful 3" w:semiHidden="1" w:unhideWhenUsed="1"/>
-    <w:lsdException w:name="Table Columns 1" w:semiHidden="1" w:unhideWhenUsed="1"/>
-    <w:lsdException w:name="Table Columns 2" w:semiHidden="1" w:unhideWhenUsed="1"/>
-    <w:lsdException w:name="Table Columns 3" w:semiHidden="1" w:unhideWhenUsed="1"/>
-    <w:lsdException w:name="Table Columns 4" w:semiHidden="1" w:unhideWhenUsed="1"/>
-    <w:lsdException w:name="Table Columns 5" w:semiHidden="1" w:unhideWhenUsed="1"/>
-    <w:lsdException w:name="Table Grid 1" w:semiHidden="1" w:unhideWhenUsed="1"/>
-    <w:lsdException w:name="Table Grid 2" w:semiHidden="1" w:unhideWhenUsed="1"/>
-    <w:lsdException w:name="Table Grid 3" w:semiHidden="1" w:unhideWhenUsed="1"/>
-    <w:lsdException w:name="Table Grid 4" w:semiHidden="1" w:unhideWhenUsed="1"/>
-    <w:lsdException w:name="Table Grid 5" w:semiHidden="1" w:unhideWhenUsed="1"/>
-    <w:lsdException w:name="Table Grid 6" w:semiHidden="1" w:unhideWhenUsed="1"/>
-    <w:lsdException w:name="Table Grid 7" w:semiHidden="1" w:unhideWhenUsed="1"/>
-    <w:lsdException w:name="Table Grid 8" w:semiHidden="1" w:unhideWhenUsed="1"/>
-    <w:lsdException w:name="Table List 1" w:semiHidden="1" w:unhideWhenUsed="1"/>
-    <w:lsdException w:name="Table List 2" w:semiHidden="1" w:unhideWhenUsed="1"/>
-    <w:lsdException w:name="Table List 3" w:semiHidden="1" w:unhideWhenUsed="1"/>
-    <w:lsdException w:name="Table List 4" w:semiHidden="1" w:unhideWhenUsed="1"/>
-    <w:lsdException w:name="Table List 5" w:semiHidden="1" w:unhideWhenUsed="1"/>
-    <w:lsdException w:name="Table List 6" w:semiHidden="1" w:unhideWhenUsed="1"/>
-    <w:lsdException w:name="Table List 7" w:semiHidden="1" w:unhideWhenUsed="1"/>
-    <w:lsdException w:name="Table List 8" w:semiHidden="1" w:unhideWhenUsed="1"/>
-    <w:lsdException w:name="Table 3D effects 1" w:semiHidden="1" w:unhideWhenUsed="1"/>
-    <w:lsdException w:name="Table 3D effects 2" w:semiHidden="1" w:unhideWhenUsed="1"/>
-    <w:lsdException w:name="Table 3D effects 3" w:semiHidden="1" w:unhideWhenUsed="1"/>
-    <w:lsdException w:name="Table Contemporary" w:semiHidden="1" w:unhideWhenUsed="1"/>
-    <w:lsdException w:name="Table Elegant" w:semiHidden="1" w:unhideWhenUsed="1"/>
-    <w:lsdException w:name="Table Professional" w:semiHidden="1" w:unhideWhenUsed="1"/>
-    <w:lsdException w:name="Table Subtle 1" w:semiHidden="1" w:unhideWhenUsed="1"/>
-    <w:lsdException w:name="Table Subtle 2" w:semiHidden="1" w:unhideWhenUsed="1"/>
-    <w:lsdException w:name="Table Web 1" w:semiHidden="1" w:unhideWhenUsed="1"/>
-    <w:lsdException w:name="Table Web 2" w:semiHidden="1" w:unhideWhenUsed="1"/>
-    <w:lsdException w:name="Table Web 3" w:semiHidden="1" w:unhideWhenUsed="1"/>
-    <w:lsdException w:name="Balloon Text" w:semiHidden="1" w:unhideWhenUsed="1"/>
-    <w:lsdException w:name="Table Grid" w:uiPriority="59"/>
-    <w:lsdException w:name="Table Theme" w:semiHidden="1" w:unhideWhenUsed="1"/>
-    <w:lsdException w:name="Placeholder Text" w:semiHidden="1"/>
-    <w:lsdException w:name="No Spacing" w:uiPriority="1" w:qFormat="1"/>
-    <w:lsdException w:name="Light Shading" w:uiPriority="60"/>
-    <w:lsdException w:name="Light List" w:uiPriority="61"/>
-    <w:lsdException w:name="Light Grid" w:uiPriority="62"/>
-    <w:lsdException w:name="Medium Shading 1" w:uiPriority="63"/>
-    <w:lsdException w:name="Medium Shading 2" w:uiPriority="64"/>
-    <w:lsdException w:name="Medium List 1" w:uiPriority="65"/>
-    <w:lsdException w:name="Medium List 2" w:uiPriority="66"/>
-    <w:lsdException w:name="Medium Grid 1" w:uiPriority="67"/>
-    <w:lsdException w:name="Medium Grid 2" w:uiPriority="68"/>
-    <w:lsdException w:name="Medium Grid 3" w:uiPriority="69"/>
-    <w:lsdException w:name="Dark List" w:uiPriority="70"/>
-    <w:lsdException w:name="Colorful Shading" w:uiPriority="71"/>
-    <w:lsdException w:name="Colorful List" w:uiPriority="72"/>
-    <w:lsdException w:name="Colorful Grid" w:uiPriority="73"/>
-    <w:lsdException w:name="Light Shading Accent 1" w:uiPriority="60"/>
-    <w:lsdException w:name="Light List Accent 1" w:uiPriority="61"/>
-    <w:lsdException w:name="Light Grid Accent 1" w:uiPriority="62"/>
-    <w:lsdException w:name="Medium Shading 1 Accent 1" w:uiPriority="63"/>
-    <w:lsdException w:name="Medium Shading 2 Accent 1" w:uiPriority="64"/>
-    <w:lsdException w:name="Medium List 1 Accent 1" w:uiPriority="65"/>
-    <w:lsdException w:name="Revision" w:semiHidden="1"/>
-    <w:lsdException w:name="List Paragraph" w:uiPriority="34" w:qFormat="1"/>
-    <w:lsdException w:name="Quote" w:uiPriority="29" w:qFormat="1"/>
-    <w:lsdException w:name="Intense Quote" w:uiPriority="30" w:qFormat="1"/>
-    <w:lsdException w:name="Medium List 2 Accent 1" w:uiPriority="66"/>
-    <w:lsdException w:name="Medium Grid 1 Accent 1" w:uiPriority="67"/>
-    <w:lsdException w:name="Medium Grid 2 Accent 1" w:uiPriority="68"/>
-    <w:lsdException w:name="Medium Grid 3 Accent 1" w:uiPriority="69"/>
-    <w:lsdException w:name="Dark List Accent 1" w:uiPriority="70"/>
-    <w:lsdException w:name="Colorful Shading Accent 1" w:uiPriority="71"/>
-    <w:lsdException w:name="Colorful List Accent 1" w:uiPriority="72"/>
-    <w:lsdException w:name="Colorful Grid Accent 1" w:uiPriority="73"/>
-    <w:lsdException w:name="Light Shading Accent 2" w:uiPriority="60"/>
-    <w:lsdException w:name="Light List Accent 2" w:uiPriority="61"/>
-    <w:lsdException w:name="Light Grid Accent 2" w:uiPriority="62"/>
-    <w:lsdException w:name="Medium Shading 1 Accent 2" w:uiPriority="63"/>
-    <w:lsdException w:name="Medium Shading 2 Accent 2" w:uiPriority="64"/>
-    <w:lsdException w:name="Medium List 1 Accent 2" w:uiPriority="65"/>
-    <w:lsdException w:name="Medium List 2 Accent 2" w:uiPriority="66"/>
-    <w:lsdException w:name="Medium Grid 1 Accent 2" w:uiPriority="67"/>
-    <w:lsdException w:name="Medium Grid 2 Accent 2" w:uiPriority="68"/>
-    <w:lsdException w:name="Medium Grid 3 Accent 2" w:uiPriority="69"/>
-    <w:lsdException w:name="Dark List Accent 2" w:uiPriority="70"/>
-    <w:lsdException w:name="Colorful Shading Accent 2" w:uiPriority="71"/>
-    <w:lsdException w:name="Colorful List Accent 2" w:uiPriority="72"/>
-    <w:lsdException w:name="Colorful Grid Accent 2" w:uiPriority="73"/>
-    <w:lsdException w:name="Light Shading Accent 3" w:uiPriority="60"/>
-    <w:lsdException w:name="Light List Accent 3" w:uiPriority="61"/>
-    <w:lsdException w:name="Light Grid Accent 3" w:uiPriority="62"/>
-    <w:lsdException w:name="Medium Shading 1 Accent 3" w:uiPriority="63"/>
-    <w:lsdException w:name="Medium Shading 2 Accent 3" w:uiPriority="64"/>
-    <w:lsdException w:name="Medium List 1 Accent 3" w:uiPriority="65"/>
-    <w:lsdException w:name="Medium List 2 Accent 3" w:uiPriority="66"/>
-    <w:lsdException w:name="Medium Grid 1 Accent 3" w:uiPriority="67"/>
-    <w:lsdException w:name="Medium Grid 2 Accent 3" w:uiPriority="68"/>
-    <w:lsdException w:name="Medium Grid 3 Accent 3" w:uiPriority="69"/>
-    <w:lsdException w:name="Dark List Accent 3" w:uiPriority="70"/>
-    <w:lsdException w:name="Colorful Shading Accent 3" w:uiPriority="71"/>
-    <w:lsdException w:name="Colorful List Accent 3" w:uiPriority="72"/>
-    <w:lsdException w:name="Colorful Grid Accent 3" w:uiPriority="73"/>
-    <w:lsdException w:name="Light Shading Accent 4" w:uiPriority="60"/>
-    <w:lsdException w:name="Light List Accent 4" w:uiPriority="61"/>
-    <w:lsdException w:name="Light Grid Accent 4" w:uiPriority="62"/>
-    <w:lsdException w:name="Medium Shading 1 Accent 4" w:uiPriority="63"/>
-    <w:lsdException w:name="Medium Shading 2 Accent 4" w:uiPriority="64"/>
-    <w:lsdException w:name="Medium List 1 Accent 4" w:uiPriority="65"/>
-    <w:lsdException w:name="Medium List 2 Accent 4" w:uiPriority="66"/>
-    <w:lsdException w:name="Medium Grid 1 Accent 4" w:uiPriority="67"/>
-    <w:lsdException w:name="Medium Grid 2 Accent 4" w:uiPriority="68"/>
-    <w:lsdException w:name="Medium Grid 3 Accent 4" w:uiPriority="69"/>
-    <w:lsdException w:name="Dark List Accent 4" w:uiPriority="70"/>
-    <w:lsdException w:name="Colorful Shading Accent 4" w:uiPriority="71"/>
-    <w:lsdException w:name="Colorful List Accent 4" w:uiPriority="72"/>
-    <w:lsdException w:name="Colorful Grid Accent 4" w:uiPriority="73"/>
-    <w:lsdException w:name="Light Shading Accent 5" w:uiPriority="60"/>
-    <w:lsdException w:name="Light List Accent 5" w:uiPriority="61"/>
-    <w:lsdException w:name="Light Grid Accent 5" w:uiPriority="62"/>
-    <w:lsdException w:name="Medium Shading 1 Accent 5" w:uiPriority="63"/>
-    <w:lsdException w:name="Medium Shading 2 Accent 5" w:uiPriority="64"/>
-    <w:lsdException w:name="Medium List 1 Accent 5" w:uiPriority="65"/>
-    <w:lsdException w:name="Medium List 2 Accent 5" w:uiPriority="66"/>
-    <w:lsdException w:name="Medium Grid 1 Accent 5" w:uiPriority="67"/>
-    <w:lsdException w:name="Medium Grid 2 Accent 5" w:uiPriority="68"/>
-    <w:lsdException w:name="Medium Grid 3 Accent 5" w:uiPriority="69"/>
-    <w:lsdException w:name="Dark List Accent 5" w:uiPriority="70"/>
-    <w:lsdException w:name="Colorful Shading Accent 5" w:uiPriority="71"/>
-    <w:lsdException w:name="Colorful List Accent 5" w:uiPriority="72"/>
-    <w:lsdException w:name="Colorful Grid Accent 5" w:uiPriority="73"/>
-    <w:lsdException w:name="Light Shading Accent 6" w:uiPriority="60"/>
-    <w:lsdException w:name="Light List Accent 6" w:uiPriority="61"/>
-    <w:lsdException w:name="Light Grid Accent 6" w:uiPriority="62"/>
-    <w:lsdException w:name="Medium Shading 1 Accent 6" w:uiPriority="63"/>
-    <w:lsdException w:name="Medium Shading 2 Accent 6" w:uiPriority="64"/>
-    <w:lsdException w:name="Medium List 1 Accent 6" w:uiPriority="65"/>
-    <w:lsdException w:name="Medium List 2 Accent 6" w:uiPriority="66"/>
-    <w:lsdException w:name="Medium Grid 1 Accent 6" w:uiPriority="67"/>
-    <w:lsdException w:name="Medium Grid 2 Accent 6" w:uiPriority="68"/>
-    <w:lsdException w:name="Medium Grid 3 Accent 6" w:uiPriority="69"/>
-    <w:lsdException w:name="Dark List Accent 6" w:uiPriority="70"/>
-    <w:lsdException w:name="Colorful Shading Accent 6" w:uiPriority="71"/>
-    <w:lsdException w:name="Colorful List Accent 6" w:uiPriority="72"/>
-    <w:lsdException w:name="Colorful Grid Accent 6" w:uiPriority="73"/>
-    <w:lsdException w:name="Subtle Emphasis" w:uiPriority="19" w:qFormat="1"/>
-    <w:lsdException w:name="Intense Emphasis" w:uiPriority="21" w:qFormat="1"/>
-    <w:lsdException w:name="Subtle Reference" w:uiPriority="31" w:qFormat="1"/>
-    <w:lsdException w:name="Intense Reference" w:uiPriority="32" w:qFormat="1"/>
-    <w:lsdException w:name="Book Title" w:uiPriority="33" w:qFormat="1"/>
-    <w:lsdException w:name="Bibliography" w:semiHidden="1" w:uiPriority="37" w:unhideWhenUsed="1"/>
-    <w:lsdException w:name="TOC Heading" w:semiHidden="1" w:uiPriority="39" w:unhideWhenUsed="1" w:qFormat="1"/>
-    <w:lsdException w:name="Plain Table 1" w:uiPriority="41"/>
-    <w:lsdException w:name="Plain Table 2" w:uiPriority="42"/>
-    <w:lsdException w:name="Plain Table 3" w:uiPriority="43"/>
-    <w:lsdException w:name="Plain Table 4" w:uiPriority="44"/>
-    <w:lsdException w:name="Plain Table 5" w:uiPriority="45"/>
-    <w:lsdException w:name="Grid Table Light" w:uiPriority="40"/>
-    <w:lsdException w:name="Grid Table 1 Light" w:uiPriority="46"/>
-    <w:lsdException w:name="Grid Table 2" w:uiPriority="47"/>
-    <w:lsdException w:name="Grid Table 3" w:uiPriority="48"/>
-    <w:lsdException w:name="Grid Table 4" w:uiPriority="49"/>
-    <w:lsdException w:name="Grid Table 5 Dark" w:uiPriority="50"/>
-    <w:lsdException w:name="Grid Table 6 Colorful" w:uiPriority="51"/>
-    <w:lsdException w:name="Grid Table 7 Colorful" w:uiPriority="52"/>
-    <w:lsdException w:name="Grid Table 1 Light Accent 1" w:uiPriority="46"/>
-    <w:lsdException w:name="Grid Table 2 Accent 1" w:uiPriority="47"/>
-    <w:lsdException w:name="Grid Table 3 Accent 1" w:uiPriority="48"/>
-    <w:lsdException w:name="Grid Table 4 Accent 1" w:uiPriority="49"/>
-    <w:lsdException w:name="Grid Table 5 Dark Accent 1" w:uiPriority="50"/>
-    <w:lsdException w:name="Grid Table 6 Colorful Accent 1" w:uiPriority="51"/>
-    <w:lsdException w:name="Grid Table 7 Colorful Accent 1" w:uiPriority="52"/>
-    <w:lsdException w:name="Grid Table 1 Light Accent 2" w:uiPriority="46"/>
-    <w:lsdException w:name="Grid Table 2 Accent 2" w:uiPriority="47"/>
-    <w:lsdException w:name="Grid Table 3 Accent 2" w:uiPriority="48"/>
-    <w:lsdException w:name="Grid Table 4 Accent 2" w:uiPriority="49"/>
-    <w:lsdException w:name="Grid Table 5 Dark Accent 2" w:uiPriority="50"/>
-    <w:lsdException w:name="Grid Table 6 Colorful Accent 2" w:uiPriority="51"/>
-    <w:lsdException w:name="Grid Table 7 Colorful Accent 2" w:uiPriority="52"/>
-    <w:lsdException w:name="Grid Table 1 Light Accent 3" w:uiPriority="46"/>
-    <w:lsdException w:name="Grid Table 2 Accent 3" w:uiPriority="47"/>
-    <w:lsdException w:name="Grid Table 3 Accent 3" w:uiPriority="48"/>
-    <w:lsdException w:name="Grid Table 4 Accent 3" w:uiPriority="49"/>
-    <w:lsdException w:name="Grid Table 5 Dark Accent 3" w:uiPriority="50"/>
-    <w:lsdException w:name="Grid Table 6 Colorful Accent 3" w:uiPriority="51"/>
-    <w:lsdException w:name="Grid Table 7 Colorful Accent 3" w:uiPriority="52"/>
-    <w:lsdException w:name="Grid Table 1 Light Accent 4" w:uiPriority="46"/>
-    <w:lsdException w:name="Grid Table 2 Accent 4" w:uiPriority="47"/>
-    <w:lsdException w:name="Grid Table 3 Accent 4" w:uiPriority="48"/>
-    <w:lsdException w:name="Grid Table 4 Accent 4" w:uiPriority="49"/>
-    <w:lsdException w:name="Grid Table 5 Dark Accent 4" w:uiPriority="50"/>
-    <w:lsdException w:name="Grid Table 6 Colorful Accent 4" w:uiPriority="51"/>
-    <w:lsdException w:name="Grid Table 7 Colorful Accent 4" w:uiPriority="52"/>
-    <w:lsdException w:name="Grid Table 1 Light Accent 5" w:uiPriority="46"/>
-    <w:lsdException w:name="Grid Table 2 Accent 5" w:uiPriority="47"/>
-    <w:lsdException w:name="Grid Table 3 Accent 5" w:uiPriority="48"/>
-    <w:lsdException w:name="Grid Table 4 Accent 5" w:uiPriority="49"/>
-    <w:lsdException w:name="Grid Table 5 Dark Accent 5" w:uiPriority="50"/>
-    <w:lsdException w:name="Grid Table 6 Colorful Accent 5" w:uiPriority="51"/>
-    <w:lsdException w:name="Grid Table 7 Colorful Accent 5" w:uiPriority="52"/>
-    <w:lsdException w:name="Grid Table 1 Light Accent 6" w:uiPriority="46"/>
-    <w:lsdException w:name="Grid Table 2 Accent 6" w:uiPriority="47"/>
-    <w:lsdException w:name="Grid Table 3 Accent 6" w:uiPriority="48"/>
-    <w:lsdException w:name="Grid Table 4 Accent 6" w:uiPriority="49"/>
-    <w:lsdException w:name="Grid Table 5 Dark Accent 6" w:uiPriority="50"/>
-    <w:lsdException w:name="Grid Table 6 Colorful Accent 6" w:uiPriority="51"/>
-    <w:lsdException w:name="Grid Table 7 Colorful Accent 6" w:uiPriority="52"/>
-    <w:lsdException w:name="List Table 1 Light" w:uiPriority="46"/>
-    <w:lsdException w:name="List Table 2" w:uiPriority="47"/>
-    <w:lsdException w:name="List Table 3" w:uiPriority="48"/>
-    <w:lsdException w:name="List Table 4" w:uiPriority="49"/>
-    <w:lsdException w:name="List Table 5 Dark" w:uiPriority="50"/>
-    <w:lsdException w:name="List Table 6 Colorful" w:uiPriority="51"/>
-    <w:lsdException w:name="List Table 7 Colorful" w:uiPriority="52"/>
-    <w:lsdException w:name="List Table 1 Light Accent 1" w:uiPriority="46"/>
-    <w:lsdException w:name="List Table 2 Accent 1" w:uiPriority="47"/>
-    <w:lsdException w:name="List Table 3 Accent 1" w:uiPriority="48"/>
-    <w:lsdException w:name="List Table 4 Accent 1" w:uiPriority="49"/>
-    <w:lsdException w:name="List Table 5 Dark Accent 1" w:uiPriority="50"/>
-    <w:lsdException w:name="List Table 6 Colorful Accent 1" w:uiPriority="51"/>
-    <w:lsdException w:name="List Table 7 Colorful Accent 1" w:uiPriority="52"/>
-    <w:lsdException w:name="List Table 1 Light Accent 2" w:uiPriority="46"/>
-    <w:lsdException w:name="List Table 2 Accent 2" w:uiPriority="47"/>
-    <w:lsdException w:name="List Table 3 Accent 2" w:uiPriority="48"/>
-    <w:lsdException w:name="List Table 4 Accent 2" w:uiPriority="49"/>
-    <w:lsdException w:name="List Table 5 Dark Accent 2" w:uiPriority="50"/>
-    <w:lsdException w:name="List Table 6 Colorful Accent 2" w:uiPriority="51"/>
-    <w:lsdException w:name="List Table 7 Colorful Accent 2" w:uiPriority="52"/>
-    <w:lsdException w:name="List Table 1 Light Accent 3" w:uiPriority="46"/>
-    <w:lsdException w:name="List Table 2 Accent 3" w:uiPriority="47"/>
-    <w:lsdException w:name="List Table 3 Accent 3" w:uiPriority="48"/>
-    <w:lsdException w:name="List Table 4 Accent 3" w:uiPriority="49"/>
-    <w:lsdException w:name="List Table 5 Dark Accent 3" w:uiPriority="50"/>
-    <w:lsdException w:name="List Table 6 Colorful Accent 3" w:uiPriority="51"/>
-    <w:lsdException w:name="List Table 7 Colorful Accent 3" w:uiPriority="52"/>
-    <w:lsdException w:name="List Table 1 Light Accent 4" w:uiPriority="46"/>
-    <w:lsdException w:name="List Table 2 Accent 4" w:uiPriority="47"/>
-    <w:lsdException w:name="List Table 3 Accent 4" w:uiPriority="48"/>
-    <w:lsdException w:name="List Table 4 Accent 4" w:uiPriority="49"/>
-    <w:lsdException w:name="List Table 5 Dark Accent 4" w:uiPriority="50"/>
-    <w:lsdException w:name="List Table 6 Colorful Accent 4" w:uiPriority="51"/>
-    <w:lsdException w:name="List Table 7 Colorful Accent 4" w:uiPriority="52"/>
-    <w:lsdException w:name="List Table 1 Light Accent 5" w:uiPriority="46"/>
-    <w:lsdException w:name="List Table 2 Accent 5" w:uiPriority="47"/>
-    <w:lsdException w:name="List Table 3 Accent 5" w:uiPriority="48"/>
-    <w:lsdException w:name="List Table 4 Accent 5" w:uiPriority="49"/>
-    <w:lsdException w:name="List Table 5 Dark Accent 5" w:uiPriority="50"/>
-    <w:lsdException w:name="List Table 6 Colorful Accent 5" w:uiPriority="51"/>
-    <w:lsdException w:name="List Table 7 Colorful Accent 5" w:uiPriority="52"/>
-    <w:lsdException w:name="List Table 1 Light Accent 6" w:uiPriority="46"/>
-    <w:lsdException w:name="List Table 2 Accent 6" w:uiPriority="47"/>
-    <w:lsdException w:name="List Table 3 Accent 6" w:uiPriority="48"/>
-    <w:lsdException w:name="List Table 4 Accent 6" w:uiPriority="49"/>
-    <w:lsdException w:name="List Table 5 Dark Accent 6" w:uiPriority="50"/>
-    <w:lsdException w:name="List Table 6 Colorful Accent 6" w:uiPriority="51"/>
-    <w:lsdException w:name="List Table 7 Colorful Accent 6" w:uiPriority="52"/>
+  <w:latentStyles w:defLockedState="0" w:defUIPriority="99" w:defSemiHidden="1" w:defUnhideWhenUsed="1" w:defQFormat="0" w:count="267">
+    <w:lsdException w:name="Normal" w:semiHidden="0" w:uiPriority="0" w:unhideWhenUsed="0" w:qFormat="1"/>
+    <w:lsdException w:name="heading 1" w:semiHidden="0" w:uiPriority="9" w:unhideWhenUsed="0" w:qFormat="1"/>
+    <w:lsdException w:name="heading 2" w:uiPriority="9" w:qFormat="1"/>
+    <w:lsdException w:name="heading 3" w:uiPriority="9" w:qFormat="1"/>
+    <w:lsdException w:name="heading 4" w:uiPriority="9" w:qFormat="1"/>
+    <w:lsdException w:name="heading 5" w:uiPriority="9" w:qFormat="1"/>
+    <w:lsdException w:name="heading 6" w:uiPriority="9" w:qFormat="1"/>
+    <w:lsdException w:name="heading 7" w:uiPriority="9" w:qFormat="1"/>
+    <w:lsdException w:name="heading 8" w:uiPriority="9" w:qFormat="1"/>
+    <w:lsdException w:name="heading 9" w:uiPriority="9" w:qFormat="1"/>
+    <w:lsdException w:name="toc 1" w:uiPriority="39"/>
+    <w:lsdException w:name="toc 2" w:uiPriority="39"/>
+    <w:lsdException w:name="toc 3" w:uiPriority="39"/>
+    <w:lsdException w:name="toc 4" w:uiPriority="39"/>
+    <w:lsdException w:name="toc 5" w:uiPriority="39"/>
+    <w:lsdException w:name="toc 6" w:uiPriority="39"/>
+    <w:lsdException w:name="toc 7" w:uiPriority="39"/>
+    <w:lsdException w:name="toc 8" w:uiPriority="39"/>
+    <w:lsdException w:name="toc 9" w:uiPriority="39"/>
+    <w:lsdException w:name="caption" w:uiPriority="35" w:qFormat="1"/>
+    <w:lsdException w:name="Title" w:semiHidden="0" w:uiPriority="10" w:unhideWhenUsed="0" w:qFormat="1"/>
+    <w:lsdException w:name="Default Paragraph Font" w:uiPriority="1"/>
+    <w:lsdException w:name="Subtitle" w:semiHidden="0" w:uiPriority="11" w:unhideWhenUsed="0" w:qFormat="1"/>
+    <w:lsdException w:name="Strong" w:semiHidden="0" w:uiPriority="22" w:unhideWhenUsed="0" w:qFormat="1"/>
+    <w:lsdException w:name="Emphasis" w:semiHidden="0" w:uiPriority="20" w:unhideWhenUsed="0" w:qFormat="1"/>
+    <w:lsdException w:name="Table Grid" w:semiHidden="0" w:uiPriority="59" w:unhideWhenUsed="0"/>
+    <w:lsdException w:name="Placeholder Text" w:unhideWhenUsed="0"/>
+    <w:lsdException w:name="No Spacing" w:semiHidden="0" w:uiPriority="1" w:unhideWhenUsed="0" w:qFormat="1"/>
+    <w:lsdException w:name="Light Shading" w:semiHidden="0" w:uiPriority="60" w:unhideWhenUsed="0"/>
+    <w:lsdException w:name="Light List" w:semiHidden="0" w:uiPriority="61" w:unhideWhenUsed="0"/>
+    <w:lsdException w:name="Light Grid" w:semiHidden="0" w:uiPriority="62" w:unhideWhenUsed="0"/>
+    <w:lsdException w:name="Medium Shading 1" w:semiHidden="0" w:uiPriority="63" w:unhideWhenUsed="0"/>
+    <w:lsdException w:name="Medium Shading 2" w:semiHidden="0" w:uiPriority="64" w:unhideWhenUsed="0"/>
+    <w:lsdException w:name="Medium List 1" w:semiHidden="0" w:uiPriority="65" w:unhideWhenUsed="0"/>
+    <w:lsdException w:name="Medium List 2" w:semiHidden="0" w:uiPriority="66" w:unhideWhenUsed="0"/>
+    <w:lsdException w:name="Medium Grid 1" w:semiHidden="0" w:uiPriority="67" w:unhideWhenUsed="0"/>
+    <w:lsdException w:name="Medium Grid 2" w:semiHidden="0" w:uiPriority="68" w:unhideWhenUsed="0"/>
+    <w:lsdException w:name="Medium Grid 3" w:semiHidden="0" w:uiPriority="69" w:unhideWhenUsed="0"/>
+    <w:lsdException w:name="Dark List" w:semiHidden="0" w:uiPriority="70" w:unhideWhenUsed="0"/>
+    <w:lsdException w:name="Colorful Shading" w:semiHidden="0" w:uiPriority="71" w:unhideWhenUsed="0"/>
+    <w:lsdException w:name="Colorful List" w:semiHidden="0" w:uiPriority="72" w:unhideWhenUsed="0"/>
+    <w:lsdException w:name="Colorful Grid" w:semiHidden="0" w:uiPriority="73" w:unhideWhenUsed="0"/>
+    <w:lsdException w:name="Light Shading Accent 1" w:semiHidden="0" w:uiPriority="60" w:unhideWhenUsed="0"/>
+    <w:lsdException w:name="Light List Accent 1" w:semiHidden="0" w:uiPriority="61" w:unhideWhenUsed="0"/>
+    <w:lsdException w:name="Light Grid Accent 1" w:semiHidden="0" w:uiPriority="62" w:unhideWhenUsed="0"/>
+    <w:lsdException w:name="Medium Shading 1 Accent 1" w:semiHidden="0" w:uiPriority="63" w:unhideWhenUsed="0"/>
+    <w:lsdException w:name="Medium Shading 2 Accent 1" w:semiHidden="0" w:uiPriority="64" w:unhideWhenUsed="0"/>
+    <w:lsdException w:name="Medium List 1 Accent 1" w:semiHidden="0" w:uiPriority="65" w:unhideWhenUsed="0"/>
+    <w:lsdException w:name="Revision" w:unhideWhenUsed="0"/>
+    <w:lsdException w:name="List Paragraph" w:semiHidden="0" w:uiPriority="34" w:unhideWhenUsed="0" w:qFormat="1"/>
+    <w:lsdException w:name="Quote" w:semiHidden="0" w:uiPriority="29" w:unhideWhenUsed="0" w:qFormat="1"/>
+    <w:lsdException w:name="Intense Quote" w:semiHidden="0" w:uiPriority="30" w:unhideWhenUsed="0" w:qFormat="1"/>
+    <w:lsdException w:name="Medium List 2 Accent 1" w:semiHidden="0" w:uiPriority="66" w:unhideWhenUsed="0"/>
+    <w:lsdException w:name="Medium Grid 1 Accent 1" w:semiHidden="0" w:uiPriority="67" w:unhideWhenUsed="0"/>
+    <w:lsdException w:name="Medium Grid 2 Accent 1" w:semiHidden="0" w:uiPriority="68" w:unhideWhenUsed="0"/>
+    <w:lsdException w:name="Medium Grid 3 Accent 1" w:semiHidden="0" w:uiPriority="69" w:unhideWhenUsed="0"/>
+    <w:lsdException w:name="Dark List Accent 1" w:semiHidden="0" w:uiPriority="70" w:unhideWhenUsed="0"/>
+    <w:lsdException w:name="Colorful Shading Accent 1" w:semiHidden="0" w:uiPriority="71" w:unhideWhenUsed="0"/>
+    <w:lsdException w:name="Colorful List Accent 1" w:semiHidden="0" w:uiPriority="72" w:unhideWhenUsed="0"/>
+    <w:lsdException w:name="Colorful Grid Accent 1" w:semiHidden="0" w:uiPriority="73" w:unhideWhenUsed="0"/>
+    <w:lsdException w:name="Light Shading Accent 2" w:semiHidden="0" w:uiPriority="60" w:unhideWhenUsed="0"/>
+    <w:lsdException w:name="Light List Accent 2" w:semiHidden="0" w:uiPriority="61" w:unhideWhenUsed="0"/>
+    <w:lsdException w:name="Light Grid Accent 2" w:semiHidden="0" w:uiPriority="62" w:unhideWhenUsed="0"/>
+    <w:lsdException w:name="Medium Shading 1 Accent 2" w:semiHidden="0" w:uiPriority="63" w:unhideWhenUsed="0"/>
+    <w:lsdException w:name="Medium Shading 2 Accent 2" w:semiHidden="0" w:uiPriority="64" w:unhideWhenUsed="0"/>
+    <w:lsdException w:name="Medium List 1 Accent 2" w:semiHidden="0" w:uiPriority="65" w:unhideWhenUsed="0"/>
+    <w:lsdException w:name="Medium List 2 Accent 2" w:semiHidden="0" w:uiPriority="66" w:unhideWhenUsed="0"/>
+    <w:lsdException w:name="Medium Grid 1 Accent 2" w:semiHidden="0" w:uiPriority="67" w:unhideWhenUsed="0"/>
+    <w:lsdException w:name="Medium Grid 2 Accent 2" w:semiHidden="0" w:uiPriority="68" w:unhideWhenUsed="0"/>
+    <w:lsdException w:name="Medium Grid 3 Accent 2" w:semiHidden="0" w:uiPriority="69" w:unhideWhenUsed="0"/>
+    <w:lsdException w:name="Dark List Accent 2" w:semiHidden="0" w:uiPriority="70" w:unhideWhenUsed="0"/>
+    <w:lsdException w:name="Colorful Shading Accent 2" w:semiHidden="0" w:uiPriority="71" w:unhideWhenUsed="0"/>
+    <w:lsdException w:name="Colorful List Accent 2" w:semiHidden="0" w:uiPriority="72" w:unhideWhenUsed="0"/>
+    <w:lsdException w:name="Colorful Grid Accent 2" w:semiHidden="0" w:uiPriority="73" w:unhideWhenUsed="0"/>
+    <w:lsdException w:name="Light Shading Accent 3" w:semiHidden="0" w:uiPriority="60" w:unhideWhenUsed="0"/>
+    <w:lsdException w:name="Light List Accent 3" w:semiHidden="0" w:uiPriority="61" w:unhideWhenUsed="0"/>
+    <w:lsdException w:name="Light Grid Accent 3" w:semiHidden="0" w:uiPriority="62" w:unhideWhenUsed="0"/>
+    <w:lsdException w:name="Medium Shading 1 Accent 3" w:semiHidden="0" w:uiPriority="63" w:unhideWhenUsed="0"/>
+    <w:lsdException w:name="Medium Shading 2 Accent 3" w:semiHidden="0" w:uiPriority="64" w:unhideWhenUsed="0"/>
+    <w:lsdException w:name="Medium List 1 Accent 3" w:semiHidden="0" w:uiPriority="65" w:unhideWhenUsed="0"/>
+    <w:lsdException w:name="Medium List 2 Accent 3" w:semiHidden="0" w:uiPriority="66" w:unhideWhenUsed="0"/>
+    <w:lsdException w:name="Medium Grid 1 Accent 3" w:semiHidden="0" w:uiPriority="67" w:unhideWhenUsed="0"/>
+    <w:lsdException w:name="Medium Grid 2 Accent 3" w:semiHidden="0" w:uiPriority="68" w:unhideWhenUsed="0"/>
+    <w:lsdException w:name="Medium Grid 3 Accent 3" w:semiHidden="0" w:uiPriority="69" w:unhideWhenUsed="0"/>
+    <w:lsdException w:name="Dark List Accent 3" w:semiHidden="0" w:uiPriority="70" w:unhideWhenUsed="0"/>
+    <w:lsdException w:name="Colorful Shading Accent 3" w:semiHidden="0" w:uiPriority="71" w:unhideWhenUsed="0"/>
+    <w:lsdException w:name="Colorful List Accent 3" w:semiHidden="0" w:uiPriority="72" w:unhideWhenUsed="0"/>
+    <w:lsdException w:name="Colorful Grid Accent 3" w:semiHidden="0" w:uiPriority="73" w:unhideWhenUsed="0"/>
+    <w:lsdException w:name="Light Shading Accent 4" w:semiHidden="0" w:uiPriority="60" w:unhideWhenUsed="0"/>
+    <w:lsdException w:name="Light List Accent 4" w:semiHidden="0" w:uiPriority="61" w:unhideWhenUsed="0"/>
+    <w:lsdException w:name="Light Grid Accent 4" w:semiHidden="0" w:uiPriority="62" w:unhideWhenUsed="0"/>
+    <w:lsdException w:name="Medium Shading 1 Accent 4" w:semiHidden="0" w:uiPriority="63" w:unhideWhenUsed="0"/>
+    <w:lsdException w:name="Medium Shading 2 Accent 4" w:semiHidden="0" w:uiPriority="64" w:unhideWhenUsed="0"/>
+    <w:lsdException w:name="Medium List 1 Accent 4" w:semiHidden="0" w:uiPriority="65" w:unhideWhenUsed="0"/>
+    <w:lsdException w:name="Medium List 2 Accent 4" w:semiHidden="0" w:uiPriority="66" w:unhideWhenUsed="0"/>
+    <w:lsdException w:name="Medium Grid 1 Accent 4" w:semiHidden="0" w:uiPriority="67" w:unhideWhenUsed="0"/>
+    <w:lsdException w:name="Medium Grid 2 Accent 4" w:semiHidden="0" w:uiPriority="68" w:unhideWhenUsed="0"/>
+    <w:lsdException w:name="Medium Grid 3 Accent 4" w:semiHidden="0" w:uiPriority="69" w:unhideWhenUsed="0"/>
+    <w:lsdException w:name="Dark List Accent 4" w:semiHidden="0" w:uiPriority="70" w:unhideWhenUsed="0"/>
+    <w:lsdException w:name="Colorful Shading Accent 4" w:semiHidden="0" w:uiPriority="71" w:unhideWhenUsed="0"/>
+    <w:lsdException w:name="Colorful List Accent 4" w:semiHidden="0" w:uiPriority="72" w:unhideWhenUsed="0"/>
+    <w:lsdException w:name="Colorful Grid Accent 4" w:semiHidden="0" w:uiPriority="73" w:unhideWhenUsed="0"/>
+    <w:lsdException w:name="Light Shading Accent 5" w:semiHidden="0" w:uiPriority="60" w:unhideWhenUsed="0"/>
+    <w:lsdException w:name="Light List Accent 5" w:semiHidden="0" w:uiPriority="61" w:unhideWhenUsed="0"/>
+    <w:lsdException w:name="Light Grid Accent 5" w:semiHidden="0" w:uiPriority="62" w:unhideWhenUsed="0"/>
+    <w:lsdException w:name="Medium Shading 1 Accent 5" w:semiHidden="0" w:uiPriority="63" w:unhideWhenUsed="0"/>
+    <w:lsdException w:name="Medium Shading 2 Accent 5" w:semiHidden="0" w:uiPriority="64" w:unhideWhenUsed="0"/>
+    <w:lsdException w:name="Medium List 1 Accent 5" w:semiHidden="0" w:uiPriority="65" w:unhideWhenUsed="0"/>
+    <w:lsdException w:name="Medium List 2 Accent 5" w:semiHidden="0" w:uiPriority="66" w:unhideWhenUsed="0"/>
+    <w:lsdException w:name="Medium Grid 1 Accent 5" w:semiHidden="0" w:uiPriority="67" w:unhideWhenUsed="0"/>
+    <w:lsdException w:name="Medium Grid 2 Accent 5" w:semiHidden="0" w:uiPriority="68" w:unhideWhenUsed="0"/>
+    <w:lsdException w:name="Medium Grid 3 Accent 5" w:semiHidden="0" w:uiPriority="69" w:unhideWhenUsed="0"/>
+    <w:lsdException w:name="Dark List Accent 5" w:semiHidden="0" w:uiPriority="70" w:unhideWhenUsed="0"/>
+    <w:lsdException w:name="Colorful Shading Accent 5" w:semiHidden="0" w:uiPriority="71" w:unhideWhenUsed="0"/>
+    <w:lsdException w:name="Colorful List Accent 5" w:semiHidden="0" w:uiPriority="72" w:unhideWhenUsed="0"/>
+    <w:lsdException w:name="Colorful Grid Accent 5" w:semiHidden="0" w:uiPriority="73" w:unhideWhenUsed="0"/>
+    <w:lsdException w:name="Light Shading Accent 6" w:semiHidden="0" w:uiPriority="60" w:unhideWhenUsed="0"/>
+    <w:lsdException w:name="Light List Accent 6" w:semiHidden="0" w:uiPriority="61" w:unhideWhenUsed="0"/>
+    <w:lsdException w:name="Light Grid Accent 6" w:semiHidden="0" w:uiPriority="62" w:unhideWhenUsed="0"/>
+    <w:lsdException w:name="Medium Shading 1 Accent 6" w:semiHidden="0" w:uiPriority="63" w:unhideWhenUsed="0"/>
+    <w:lsdException w:name="Medium Shading 2 Accent 6" w:semiHidden="0" w:uiPriority="64" w:unhideWhenUsed="0"/>
+    <w:lsdException w:name="Medium List 1 Accent 6" w:semiHidden="0" w:uiPriority="65" w:unhideWhenUsed="0"/>
+    <w:lsdException w:name="Medium List 2 Accent 6" w:semiHidden="0" w:uiPriority="66" w:unhideWhenUsed="0"/>
+    <w:lsdException w:name="Medium Grid 1 Accent 6" w:semiHidden="0" w:uiPriority="67" w:unhideWhenUsed="0"/>
+    <w:lsdException w:name="Medium Grid 2 Accent 6" w:semiHidden="0" w:uiPriority="68" w:unhideWhenUsed="0"/>
+    <w:lsdException w:name="Medium Grid 3 Accent 6" w:semiHidden="0" w:uiPriority="69" w:unhideWhenUsed="0"/>
+    <w:lsdException w:name="Dark List Accent 6" w:semiHidden="0" w:uiPriority="70" w:unhideWhenUsed="0"/>
+    <w:lsdException w:name="Colorful Shading Accent 6" w:semiHidden="0" w:uiPriority="71" w:unhideWhenUsed="0"/>
+    <w:lsdException w:name="Colorful List Accent 6" w:semiHidden="0" w:uiPriority="72" w:unhideWhenUsed="0"/>
+    <w:lsdException w:name="Colorful Grid Accent 6" w:semiHidden="0" w:uiPriority="73" w:unhideWhenUsed="0"/>
+    <w:lsdException w:name="Subtle Emphasis" w:semiHidden="0" w:uiPriority="19" w:unhideWhenUsed="0" w:qFormat="1"/>
+    <w:lsdException w:name="Intense Emphasis" w:semiHidden="0" w:uiPriority="21" w:unhideWhenUsed="0" w:qFormat="1"/>
+    <w:lsdException w:name="Subtle Reference" w:semiHidden="0" w:uiPriority="31" w:unhideWhenUsed="0" w:qFormat="1"/>
+    <w:lsdException w:name="Intense Reference" w:semiHidden="0" w:uiPriority="32" w:unhideWhenUsed="0" w:qFormat="1"/>
+    <w:lsdException w:name="Book Title" w:semiHidden="0" w:uiPriority="33" w:unhideWhenUsed="0" w:qFormat="1"/>
+    <w:lsdException w:name="Bibliography" w:uiPriority="37"/>
+    <w:lsdException w:name="TOC Heading" w:uiPriority="39" w:qFormat="1"/>
+  </w:latentStyles>
+  <w:style w:type="paragraph" w:default="1" w:styleId="Normal">
+    <w:name w:val="Normal"/>
+    <w:qFormat/>
+    <w:rsid w:val="00891342"/>
+  </w:style>
+  <w:style w:type="paragraph" w:styleId="Heading1">
+    <w:name w:val="heading 1"/>
+    <w:basedOn w:val="Normal"/>
+    <w:next w:val="Normal"/>
+    <w:link w:val="Heading1Char"/>
+    <w:uiPriority w:val="9"/>
+    <w:qFormat/>
+    <w:rsid w:val="00D02C90"/>
+    <w:pPr>
+      <w:keepNext/>
+      <w:keepLines/>
+      <w:spacing w:before="480"/>
+      <w:outlineLvl w:val="0"/>
+    </w:pPr>
+    <w:rPr>
+      <w:rFonts w:asciiTheme="majorHAnsi" w:eastAsiaTheme="majorEastAsia" w:hAnsiTheme="majorHAnsi" w:cstheme="majorBidi"/>
+      <w:b/>
+      <w:bCs/>
+      <w:color w:val="345A8A" w:themeColor="accent1" w:themeShade="B5"/>
+      <w:sz w:val="32"/>
+      <w:szCs w:val="32"/>
+    </w:rPr>
+  </w:style>
+  <w:style w:type="paragraph" w:styleId="Heading2">
+    <w:name w:val="heading 2"/>
+    <w:basedOn w:val="Normal"/>
+    <w:next w:val="Normal"/>
+    <w:link w:val="Heading2Char"/>
+    <w:uiPriority w:val="9"/>
+    <w:unhideWhenUsed/>
+    <w:qFormat/>
+    <w:rsid w:val="00C53B14"/>
+    <w:pPr>
+      <w:keepNext/>
+      <w:keepLines/>
+      <w:spacing w:before="200"/>
+      <w:outlineLvl w:val="1"/>
+    </w:pPr>
+    <w:rPr>
+      <w:rFonts w:asciiTheme="majorHAnsi" w:eastAsiaTheme="majorEastAsia" w:hAnsiTheme="majorHAnsi" w:cstheme="majorBidi"/>
+      <w:b/>
+      <w:bCs/>
+      <w:color w:val="4F81BD" w:themeColor="accent1"/>
+      <w:sz w:val="28"/>
+      <w:szCs w:val="26"/>
+    </w:rPr>
+  </w:style>
+  <w:style w:type="paragraph" w:styleId="Heading3">
+    <w:name w:val="heading 3"/>
+    <w:basedOn w:val="Normal"/>
+    <w:next w:val="Normal"/>
+    <w:link w:val="Heading3Char"/>
+    <w:uiPriority w:val="9"/>
+    <w:unhideWhenUsed/>
+    <w:qFormat/>
+    <w:rsid w:val="00D02C90"/>
+    <w:pPr>
+      <w:keepNext/>
+      <w:keepLines/>
+      <w:spacing w:before="200"/>
+      <w:outlineLvl w:val="2"/>
+    </w:pPr>
+    <w:rPr>
+      <w:rFonts w:asciiTheme="majorHAnsi" w:eastAsiaTheme="majorEastAsia" w:hAnsiTheme="majorHAnsi" w:cstheme="majorBidi"/>
+      <w:b/>
+      <w:bCs/>
+      <w:color w:val="4F81BD" w:themeColor="accent1"/>
+    </w:rPr>
+  </w:style>
+  <w:style w:type="character" w:default="1" w:styleId="DefaultParagraphFont">
+    <w:name w:val="Default Paragraph Font"/>
+    <w:uiPriority w:val="1"/>
+    <w:semiHidden/>
+    <w:unhideWhenUsed/>
+  </w:style>
+  <w:style w:type="table" w:default="1" w:styleId="TableNormal">
+    <w:name w:val="Normal Table"/>
+    <w:uiPriority w:val="99"/>
+    <w:semiHidden/>
+    <w:unhideWhenUsed/>
+    <w:tblPr>
+      <w:tblInd w:w="0" w:type="dxa"/>
+      <w:tblCellMar>
+        <w:top w:w="0" w:type="dxa"/>
+        <w:left w:w="108" w:type="dxa"/>
+        <w:bottom w:w="0" w:type="dxa"/>
+        <w:right w:w="108" w:type="dxa"/>
+      </w:tblCellMar>
+    </w:tblPr>
+  </w:style>
+  <w:style w:type="numbering" w:default="1" w:styleId="NoList">
+    <w:name w:val="No List"/>
+    <w:uiPriority w:val="99"/>
+    <w:semiHidden/>
+    <w:unhideWhenUsed/>
+  </w:style>
+  <w:style w:type="paragraph" w:styleId="Header">
+    <w:name w:val="header"/>
+    <w:basedOn w:val="Normal"/>
+    <w:link w:val="HeaderChar"/>
+    <w:uiPriority w:val="99"/>
+    <w:unhideWhenUsed/>
+    <w:rsid w:val="00D02C90"/>
+    <w:pPr>
+      <w:tabs>
+        <w:tab w:val="center" w:pos="4320"/>
+        <w:tab w:val="right" w:pos="8640"/>
+      </w:tabs>
+    </w:pPr>
+  </w:style>
+  <w:style w:type="character" w:customStyle="1" w:styleId="HeaderChar">
+    <w:name w:val="Header Char"/>
+    <w:basedOn w:val="DefaultParagraphFont"/>
+    <w:link w:val="Header"/>
+    <w:uiPriority w:val="99"/>
+    <w:rsid w:val="00D02C90"/>
+  </w:style>
+  <w:style w:type="paragraph" w:styleId="Footer">
+    <w:name w:val="footer"/>
+    <w:basedOn w:val="Normal"/>
+    <w:link w:val="FooterChar"/>
+    <w:uiPriority w:val="99"/>
+    <w:unhideWhenUsed/>
+    <w:rsid w:val="00D02C90"/>
+    <w:pPr>
+      <w:tabs>
+        <w:tab w:val="center" w:pos="4320"/>
+        <w:tab w:val="right" w:pos="8640"/>
+      </w:tabs>
+    </w:pPr>
+  </w:style>
+  <w:style w:type="character" w:customStyle="1" w:styleId="FooterChar">
+    <w:name w:val="Footer Char"/>
+    <w:basedOn w:val="DefaultParagraphFont"/>
+    <w:link w:val="Footer"/>
+    <w:uiPriority w:val="99"/>
+    <w:rsid w:val="00D02C90"/>
+  </w:style>
+  <w:style w:type="character" w:customStyle="1" w:styleId="Heading1Char">
+    <w:name w:val="Heading 1 Char"/>
+    <w:basedOn w:val="DefaultParagraphFont"/>
+    <w:link w:val="Heading1"/>
+    <w:uiPriority w:val="9"/>
+    <w:rsid w:val="00D02C90"/>
+    <w:rPr>
+      <w:rFonts w:asciiTheme="majorHAnsi" w:eastAsiaTheme="majorEastAsia" w:hAnsiTheme="majorHAnsi" w:cstheme="majorBidi"/>
+      <w:b/>
+      <w:bCs/>
+      <w:color w:val="345A8A" w:themeColor="accent1" w:themeShade="B5"/>
+      <w:sz w:val="32"/>
+      <w:szCs w:val="32"/>
+    </w:rPr>
+  </w:style>
+  <w:style w:type="character" w:customStyle="1" w:styleId="Heading2Char">
+    <w:name w:val="Heading 2 Char"/>
+    <w:basedOn w:val="DefaultParagraphFont"/>
+    <w:link w:val="Heading2"/>
+    <w:uiPriority w:val="9"/>
+    <w:rsid w:val="00C53B14"/>
+    <w:rPr>
+      <w:rFonts w:asciiTheme="majorHAnsi" w:eastAsiaTheme="majorEastAsia" w:hAnsiTheme="majorHAnsi" w:cstheme="majorBidi"/>
+      <w:b/>
+      <w:bCs/>
+      <w:color w:val="4F81BD" w:themeColor="accent1"/>
+      <w:sz w:val="28"/>
+      <w:szCs w:val="26"/>
+    </w:rPr>
+  </w:style>
+  <w:style w:type="character" w:customStyle="1" w:styleId="Heading3Char">
+    <w:name w:val="Heading 3 Char"/>
+    <w:basedOn w:val="DefaultParagraphFont"/>
+    <w:link w:val="Heading3"/>
+    <w:uiPriority w:val="9"/>
+    <w:rsid w:val="00D02C90"/>
+    <w:rPr>
+      <w:rFonts w:asciiTheme="majorHAnsi" w:eastAsiaTheme="majorEastAsia" w:hAnsiTheme="majorHAnsi" w:cstheme="majorBidi"/>
+      <w:b/>
+      <w:bCs/>
+      <w:color w:val="4F81BD" w:themeColor="accent1"/>
+    </w:rPr>
+  </w:style>
+  <w:style w:type="character" w:styleId="Hyperlink">
+    <w:name w:val="Hyperlink"/>
+    <w:basedOn w:val="DefaultParagraphFont"/>
+    <w:uiPriority w:val="99"/>
+    <w:unhideWhenUsed/>
+    <w:rsid w:val="003A77A6"/>
+    <w:rPr>
+      <w:color w:val="0000FF" w:themeColor="hyperlink"/>
+      <w:u w:val="single"/>
+    </w:rPr>
+  </w:style>
+  <w:style w:type="paragraph" w:customStyle="1" w:styleId="h3">
+    <w:name w:val="h3"/>
+    <w:basedOn w:val="Normal"/>
+    <w:rsid w:val="0059614B"/>
+  </w:style>
+  <w:style w:type="paragraph" w:styleId="ListParagraph">
+    <w:name w:val="List Paragraph"/>
+    <w:basedOn w:val="Normal"/>
+    <w:uiPriority w:val="34"/>
+    <w:qFormat/>
+    <w:rsid w:val="00FA2FB0"/>
+    <w:pPr>
+      <w:ind w:left="720"/>
+      <w:contextualSpacing/>
+    </w:pPr>
+  </w:style>
+  <w:style w:type="paragraph" w:styleId="TOC1">
+    <w:name w:val="toc 1"/>
+    <w:basedOn w:val="Normal"/>
+    <w:next w:val="Normal"/>
+    <w:autoRedefine/>
+    <w:uiPriority w:val="39"/>
+    <w:unhideWhenUsed/>
+    <w:rsid w:val="00FC5765"/>
+    <w:pPr>
+      <w:spacing w:before="120"/>
+    </w:pPr>
+    <w:rPr>
+      <w:b/>
+    </w:rPr>
+  </w:style>
+  <w:style w:type="paragraph" w:styleId="TOC2">
+    <w:name w:val="toc 2"/>
+    <w:basedOn w:val="Normal"/>
+    <w:next w:val="Normal"/>
+    <w:autoRedefine/>
+    <w:uiPriority w:val="39"/>
+    <w:unhideWhenUsed/>
+    <w:rsid w:val="00FC5765"/>
+    <w:pPr>
+      <w:ind w:left="240"/>
+    </w:pPr>
+    <w:rPr>
+      <w:b/>
+      <w:sz w:val="22"/>
+      <w:szCs w:val="22"/>
+    </w:rPr>
+  </w:style>
+  <w:style w:type="paragraph" w:styleId="TOC3">
+    <w:name w:val="toc 3"/>
+    <w:basedOn w:val="Normal"/>
+    <w:next w:val="Normal"/>
+    <w:autoRedefine/>
+    <w:uiPriority w:val="39"/>
+    <w:unhideWhenUsed/>
+    <w:rsid w:val="00FC5765"/>
+    <w:pPr>
+      <w:ind w:left="480"/>
+    </w:pPr>
+    <w:rPr>
+      <w:sz w:val="22"/>
+      <w:szCs w:val="22"/>
+    </w:rPr>
+  </w:style>
+  <w:style w:type="paragraph" w:styleId="TOC4">
+    <w:name w:val="toc 4"/>
+    <w:basedOn w:val="Normal"/>
+    <w:next w:val="Normal"/>
+    <w:autoRedefine/>
+    <w:uiPriority w:val="39"/>
+    <w:unhideWhenUsed/>
+    <w:rsid w:val="00FC5765"/>
+    <w:pPr>
+      <w:ind w:left="720"/>
+    </w:pPr>
+    <w:rPr>
+      <w:sz w:val="20"/>
+      <w:szCs w:val="20"/>
+    </w:rPr>
+  </w:style>
+  <w:style w:type="paragraph" w:styleId="TOC5">
+    <w:name w:val="toc 5"/>
+    <w:basedOn w:val="Normal"/>
+    <w:next w:val="Normal"/>
+    <w:autoRedefine/>
+    <w:uiPriority w:val="39"/>
+    <w:unhideWhenUsed/>
+    <w:rsid w:val="00FC5765"/>
+    <w:pPr>
+      <w:ind w:left="960"/>
+    </w:pPr>
+    <w:rPr>
+      <w:sz w:val="20"/>
+      <w:szCs w:val="20"/>
+    </w:rPr>
+  </w:style>
+  <w:style w:type="paragraph" w:styleId="TOC6">
+    <w:name w:val="toc 6"/>
+    <w:basedOn w:val="Normal"/>
+    <w:next w:val="Normal"/>
+    <w:autoRedefine/>
+    <w:uiPriority w:val="39"/>
+    <w:unhideWhenUsed/>
+    <w:rsid w:val="00FC5765"/>
+    <w:pPr>
+      <w:ind w:left="1200"/>
+    </w:pPr>
+    <w:rPr>
+      <w:sz w:val="20"/>
+      <w:szCs w:val="20"/>
+    </w:rPr>
+  </w:style>
+  <w:style w:type="paragraph" w:styleId="TOC7">
+    <w:name w:val="toc 7"/>
+    <w:basedOn w:val="Normal"/>
+    <w:next w:val="Normal"/>
+    <w:autoRedefine/>
+    <w:uiPriority w:val="39"/>
+    <w:unhideWhenUsed/>
+    <w:rsid w:val="00FC5765"/>
+    <w:pPr>
+      <w:ind w:left="1440"/>
+    </w:pPr>
+    <w:rPr>
+      <w:sz w:val="20"/>
+      <w:szCs w:val="20"/>
+    </w:rPr>
+  </w:style>
+  <w:style w:type="paragraph" w:styleId="TOC8">
+    <w:name w:val="toc 8"/>
+    <w:basedOn w:val="Normal"/>
+    <w:next w:val="Normal"/>
+    <w:autoRedefine/>
+    <w:uiPriority w:val="39"/>
+    <w:unhideWhenUsed/>
+    <w:rsid w:val="00FC5765"/>
+    <w:pPr>
+      <w:ind w:left="1680"/>
+    </w:pPr>
+    <w:rPr>
+      <w:sz w:val="20"/>
+      <w:szCs w:val="20"/>
+    </w:rPr>
+  </w:style>
+  <w:style w:type="paragraph" w:styleId="TOC9">
+    <w:name w:val="toc 9"/>
+    <w:basedOn w:val="Normal"/>
+    <w:next w:val="Normal"/>
+    <w:autoRedefine/>
+    <w:uiPriority w:val="39"/>
+    <w:unhideWhenUsed/>
+    <w:rsid w:val="00FC5765"/>
+    <w:pPr>
+      <w:ind w:left="1920"/>
+    </w:pPr>
+    <w:rPr>
+      <w:sz w:val="20"/>
+      <w:szCs w:val="20"/>
+    </w:rPr>
+  </w:style>
+  <w:style w:type="paragraph" w:styleId="BalloonText">
+    <w:name w:val="Balloon Text"/>
+    <w:basedOn w:val="Normal"/>
+    <w:link w:val="BalloonTextChar"/>
+    <w:uiPriority w:val="99"/>
+    <w:semiHidden/>
+    <w:unhideWhenUsed/>
+    <w:rsid w:val="003872BE"/>
+    <w:rPr>
+      <w:rFonts w:ascii="Tahoma" w:hAnsi="Tahoma" w:cs="Tahoma"/>
+      <w:sz w:val="16"/>
+      <w:szCs w:val="16"/>
+    </w:rPr>
+  </w:style>
+  <w:style w:type="character" w:customStyle="1" w:styleId="BalloonTextChar">
+    <w:name w:val="Balloon Text Char"/>
+    <w:basedOn w:val="DefaultParagraphFont"/>
+    <w:link w:val="BalloonText"/>
+    <w:uiPriority w:val="99"/>
+    <w:semiHidden/>
+    <w:rsid w:val="003872BE"/>
+    <w:rPr>
+      <w:rFonts w:ascii="Tahoma" w:hAnsi="Tahoma" w:cs="Tahoma"/>
+      <w:sz w:val="16"/>
+      <w:szCs w:val="16"/>
+    </w:rPr>
+  </w:style>
+</w:styles>
+</file>
+
+<file path=word/stylesWithEffects.xml><?xml version="1.0" encoding="utf-8"?>
+<w:styles xmlns:wpc="http://schemas.microsoft.com/office/word/2010/wordprocessingCanvas" xmlns:mc="http://schemas.openxmlformats.org/markup-compatibility/2006" xmlns:o="urn:schemas-microsoft-com:office:office" xmlns:r="http://schemas.openxmlformats.org/officeDocument/2006/relationships" xmlns:m="http://schemas.openxmlformats.org/officeDocument/2006/math" xmlns:v="urn:schemas-microsoft-com:vml" xmlns:wp14="http://schemas.microsoft.com/office/word/2010/wordprocessingDrawing" xmlns:wp="http://schemas.openxmlformats.org/drawingml/2006/wordprocessingDrawing" xmlns:w10="urn:schemas-microsoft-com:office:word" xmlns:w="http://schemas.openxmlformats.org/wordprocessingml/2006/main" xmlns:w14="http://schemas.microsoft.com/office/word/2010/wordml" xmlns:wpg="http://schemas.microsoft.com/office/word/2010/wordprocessingGroup" xmlns:wpi="http://schemas.microsoft.com/office/word/2010/wordprocessingInk" xmlns:wne="http://schemas.microsoft.com/office/word/2006/wordml" xmlns:wps="http://schemas.microsoft.com/office/word/2010/wordprocessingShape" mc:Ignorable="w14 wp14">
+  <w:docDefaults>
+    <w:rPrDefault>
+      <w:rPr>
+        <w:rFonts w:asciiTheme="minorHAnsi" w:eastAsiaTheme="minorEastAsia" w:hAnsiTheme="minorHAnsi" w:cstheme="minorBidi"/>
+        <w:sz w:val="24"/>
+        <w:szCs w:val="24"/>
+        <w:lang w:val="en-US" w:eastAsia="en-US" w:bidi="ar-SA"/>
+      </w:rPr>
+    </w:rPrDefault>
+    <w:pPrDefault/>
+  </w:docDefaults>
+  <w:latentStyles w:defLockedState="0" w:defUIPriority="99" w:defSemiHidden="1" w:defUnhideWhenUsed="1" w:defQFormat="0" w:count="267">
+    <w:lsdException w:name="Normal" w:semiHidden="0" w:uiPriority="0" w:unhideWhenUsed="0" w:qFormat="1"/>
+    <w:lsdException w:name="heading 1" w:semiHidden="0" w:uiPriority="9" w:unhideWhenUsed="0" w:qFormat="1"/>
+    <w:lsdException w:name="heading 2" w:uiPriority="9" w:qFormat="1"/>
+    <w:lsdException w:name="heading 3" w:uiPriority="9" w:qFormat="1"/>
+    <w:lsdException w:name="heading 4" w:uiPriority="9" w:qFormat="1"/>
+    <w:lsdException w:name="heading 5" w:uiPriority="9" w:qFormat="1"/>
+    <w:lsdException w:name="heading 6" w:uiPriority="9" w:qFormat="1"/>
+    <w:lsdException w:name="heading 7" w:uiPriority="9" w:qFormat="1"/>
+    <w:lsdException w:name="heading 8" w:uiPriority="9" w:qFormat="1"/>
+    <w:lsdException w:name="heading 9" w:uiPriority="9" w:qFormat="1"/>
+    <w:lsdException w:name="toc 1" w:uiPriority="39"/>
+    <w:lsdException w:name="toc 2" w:uiPriority="39"/>
+    <w:lsdException w:name="toc 3" w:uiPriority="39"/>
+    <w:lsdException w:name="toc 4" w:uiPriority="39"/>
+    <w:lsdException w:name="toc 5" w:uiPriority="39"/>
+    <w:lsdException w:name="toc 6" w:uiPriority="39"/>
+    <w:lsdException w:name="toc 7" w:uiPriority="39"/>
+    <w:lsdException w:name="toc 8" w:uiPriority="39"/>
+    <w:lsdException w:name="toc 9" w:uiPriority="39"/>
+    <w:lsdException w:name="caption" w:uiPriority="35" w:qFormat="1"/>
+    <w:lsdException w:name="Title" w:semiHidden="0" w:uiPriority="10" w:unhideWhenUsed="0" w:qFormat="1"/>
+    <w:lsdException w:name="Default Paragraph Font" w:uiPriority="1"/>
+    <w:lsdException w:name="Subtitle" w:semiHidden="0" w:uiPriority="11" w:unhideWhenUsed="0" w:qFormat="1"/>
+    <w:lsdException w:name="Strong" w:semiHidden="0" w:uiPriority="22" w:unhideWhenUsed="0" w:qFormat="1"/>
+    <w:lsdException w:name="Emphasis" w:semiHidden="0" w:uiPriority="20" w:unhideWhenUsed="0" w:qFormat="1"/>
+    <w:lsdException w:name="Table Grid" w:semiHidden="0" w:uiPriority="59" w:unhideWhenUsed="0"/>
+    <w:lsdException w:name="Placeholder Text" w:unhideWhenUsed="0"/>
+    <w:lsdException w:name="No Spacing" w:semiHidden="0" w:uiPriority="1" w:unhideWhenUsed="0" w:qFormat="1"/>
+    <w:lsdException w:name="Light Shading" w:semiHidden="0" w:uiPriority="60" w:unhideWhenUsed="0"/>
+    <w:lsdException w:name="Light List" w:semiHidden="0" w:uiPriority="61" w:unhideWhenUsed="0"/>
+    <w:lsdException w:name="Light Grid" w:semiHidden="0" w:uiPriority="62" w:unhideWhenUsed="0"/>
+    <w:lsdException w:name="Medium Shading 1" w:semiHidden="0" w:uiPriority="63" w:unhideWhenUsed="0"/>
+    <w:lsdException w:name="Medium Shading 2" w:semiHidden="0" w:uiPriority="64" w:unhideWhenUsed="0"/>
+    <w:lsdException w:name="Medium List 1" w:semiHidden="0" w:uiPriority="65" w:unhideWhenUsed="0"/>
+    <w:lsdException w:name="Medium List 2" w:semiHidden="0" w:uiPriority="66" w:unhideWhenUsed="0"/>
+    <w:lsdException w:name="Medium Grid 1" w:semiHidden="0" w:uiPriority="67" w:unhideWhenUsed="0"/>
+    <w:lsdException w:name="Medium Grid 2" w:semiHidden="0" w:uiPriority="68" w:unhideWhenUsed="0"/>
+    <w:lsdException w:name="Medium Grid 3" w:semiHidden="0" w:uiPriority="69" w:unhideWhenUsed="0"/>
+    <w:lsdException w:name="Dark List" w:semiHidden="0" w:uiPriority="70" w:unhideWhenUsed="0"/>
+    <w:lsdException w:name="Colorful Shading" w:semiHidden="0" w:uiPriority="71" w:unhideWhenUsed="0"/>
+    <w:lsdException w:name="Colorful List" w:semiHidden="0" w:uiPriority="72" w:unhideWhenUsed="0"/>
+    <w:lsdException w:name="Colorful Grid" w:semiHidden="0" w:uiPriority="73" w:unhideWhenUsed="0"/>
+    <w:lsdException w:name="Light Shading Accent 1" w:semiHidden="0" w:uiPriority="60" w:unhideWhenUsed="0"/>
+    <w:lsdException w:name="Light List Accent 1" w:semiHidden="0" w:uiPriority="61" w:unhideWhenUsed="0"/>
+    <w:lsdException w:name="Light Grid Accent 1" w:semiHidden="0" w:uiPriority="62" w:unhideWhenUsed="0"/>
+    <w:lsdException w:name="Medium Shading 1 Accent 1" w:semiHidden="0" w:uiPriority="63" w:unhideWhenUsed="0"/>
+    <w:lsdException w:name="Medium Shading 2 Accent 1" w:semiHidden="0" w:uiPriority="64" w:unhideWhenUsed="0"/>
+    <w:lsdException w:name="Medium List 1 Accent 1" w:semiHidden="0" w:uiPriority="65" w:unhideWhenUsed="0"/>
+    <w:lsdException w:name="Revision" w:unhideWhenUsed="0"/>
+    <w:lsdException w:name="List Paragraph" w:semiHidden="0" w:uiPriority="34" w:unhideWhenUsed="0" w:qFormat="1"/>
+    <w:lsdException w:name="Quote" w:semiHidden="0" w:uiPriority="29" w:unhideWhenUsed="0" w:qFormat="1"/>
+    <w:lsdException w:name="Intense Quote" w:semiHidden="0" w:uiPriority="30" w:unhideWhenUsed="0" w:qFormat="1"/>
+    <w:lsdException w:name="Medium List 2 Accent 1" w:semiHidden="0" w:uiPriority="66" w:unhideWhenUsed="0"/>
+    <w:lsdException w:name="Medium Grid 1 Accent 1" w:semiHidden="0" w:uiPriority="67" w:unhideWhenUsed="0"/>
+    <w:lsdException w:name="Medium Grid 2 Accent 1" w:semiHidden="0" w:uiPriority="68" w:unhideWhenUsed="0"/>
+    <w:lsdException w:name="Medium Grid 3 Accent 1" w:semiHidden="0" w:uiPriority="69" w:unhideWhenUsed="0"/>
+    <w:lsdException w:name="Dark List Accent 1" w:semiHidden="0" w:uiPriority="70" w:unhideWhenUsed="0"/>
+    <w:lsdException w:name="Colorful Shading Accent 1" w:semiHidden="0" w:uiPriority="71" w:unhideWhenUsed="0"/>
+    <w:lsdException w:name="Colorful List Accent 1" w:semiHidden="0" w:uiPriority="72" w:unhideWhenUsed="0"/>
+    <w:lsdException w:name="Colorful Grid Accent 1" w:semiHidden="0" w:uiPriority="73" w:unhideWhenUsed="0"/>
+    <w:lsdException w:name="Light Shading Accent 2" w:semiHidden="0" w:uiPriority="60" w:unhideWhenUsed="0"/>
+    <w:lsdException w:name="Light List Accent 2" w:semiHidden="0" w:uiPriority="61" w:unhideWhenUsed="0"/>
+    <w:lsdException w:name="Light Grid Accent 2" w:semiHidden="0" w:uiPriority="62" w:unhideWhenUsed="0"/>
+    <w:lsdException w:name="Medium Shading 1 Accent 2" w:semiHidden="0" w:uiPriority="63" w:unhideWhenUsed="0"/>
+    <w:lsdException w:name="Medium Shading 2 Accent 2" w:semiHidden="0" w:uiPriority="64" w:unhideWhenUsed="0"/>
+    <w:lsdException w:name="Medium List 1 Accent 2" w:semiHidden="0" w:uiPriority="65" w:unhideWhenUsed="0"/>
+    <w:lsdException w:name="Medium List 2 Accent 2" w:semiHidden="0" w:uiPriority="66" w:unhideWhenUsed="0"/>
+    <w:lsdException w:name="Medium Grid 1 Accent 2" w:semiHidden="0" w:uiPriority="67" w:unhideWhenUsed="0"/>
+    <w:lsdException w:name="Medium Grid 2 Accent 2" w:semiHidden="0" w:uiPriority="68" w:unhideWhenUsed="0"/>
+    <w:lsdException w:name="Medium Grid 3 Accent 2" w:semiHidden="0" w:uiPriority="69" w:unhideWhenUsed="0"/>
+    <w:lsdException w:name="Dark List Accent 2" w:semiHidden="0" w:uiPriority="70" w:unhideWhenUsed="0"/>
+    <w:lsdException w:name="Colorful Shading Accent 2" w:semiHidden="0" w:uiPriority="71" w:unhideWhenUsed="0"/>
+    <w:lsdException w:name="Colorful List Accent 2" w:semiHidden="0" w:uiPriority="72" w:unhideWhenUsed="0"/>
+    <w:lsdException w:name="Colorful Grid Accent 2" w:semiHidden="0" w:uiPriority="73" w:unhideWhenUsed="0"/>
+    <w:lsdException w:name="Light Shading Accent 3" w:semiHidden="0" w:uiPriority="60" w:unhideWhenUsed="0"/>
+    <w:lsdException w:name="Light List Accent 3" w:semiHidden="0" w:uiPriority="61" w:unhideWhenUsed="0"/>
+    <w:lsdException w:name="Light Grid Accent 3" w:semiHidden="0" w:uiPriority="62" w:unhideWhenUsed="0"/>
+    <w:lsdException w:name="Medium Shading 1 Accent 3" w:semiHidden="0" w:uiPriority="63" w:unhideWhenUsed="0"/>
+    <w:lsdException w:name="Medium Shading 2 Accent 3" w:semiHidden="0" w:uiPriority="64" w:unhideWhenUsed="0"/>
+    <w:lsdException w:name="Medium List 1 Accent 3" w:semiHidden="0" w:uiPriority="65" w:unhideWhenUsed="0"/>
+    <w:lsdException w:name="Medium List 2 Accent 3" w:semiHidden="0" w:uiPriority="66" w:unhideWhenUsed="0"/>
+    <w:lsdException w:name="Medium Grid 1 Accent 3" w:semiHidden="0" w:uiPriority="67" w:unhideWhenUsed="0"/>
+    <w:lsdException w:name="Medium Grid 2 Accent 3" w:semiHidden="0" w:uiPriority="68" w:unhideWhenUsed="0"/>
+    <w:lsdException w:name="Medium Grid 3 Accent 3" w:semiHidden="0" w:uiPriority="69" w:unhideWhenUsed="0"/>
+    <w:lsdException w:name="Dark List Accent 3" w:semiHidden="0" w:uiPriority="70" w:unhideWhenUsed="0"/>
+    <w:lsdException w:name="Colorful Shading Accent 3" w:semiHidden="0" w:uiPriority="71" w:unhideWhenUsed="0"/>
+    <w:lsdException w:name="Colorful List Accent 3" w:semiHidden="0" w:uiPriority="72" w:unhideWhenUsed="0"/>
+    <w:lsdException w:name="Colorful Grid Accent 3" w:semiHidden="0" w:uiPriority="73" w:unhideWhenUsed="0"/>
+    <w:lsdException w:name="Light Shading Accent 4" w:semiHidden="0" w:uiPriority="60" w:unhideWhenUsed="0"/>
+    <w:lsdException w:name="Light List Accent 4" w:semiHidden="0" w:uiPriority="61" w:unhideWhenUsed="0"/>
+    <w:lsdException w:name="Light Grid Accent 4" w:semiHidden="0" w:uiPriority="62" w:unhideWhenUsed="0"/>
+    <w:lsdException w:name="Medium Shading 1 Accent 4" w:semiHidden="0" w:uiPriority="63" w:unhideWhenUsed="0"/>
+    <w:lsdException w:name="Medium Shading 2 Accent 4" w:semiHidden="0" w:uiPriority="64" w:unhideWhenUsed="0"/>
+    <w:lsdException w:name="Medium List 1 Accent 4" w:semiHidden="0" w:uiPriority="65" w:unhideWhenUsed="0"/>
+    <w:lsdException w:name="Medium List 2 Accent 4" w:semiHidden="0" w:uiPriority="66" w:unhideWhenUsed="0"/>
+    <w:lsdException w:name="Medium Grid 1 Accent 4" w:semiHidden="0" w:uiPriority="67" w:unhideWhenUsed="0"/>
+    <w:lsdException w:name="Medium Grid 2 Accent 4" w:semiHidden="0" w:uiPriority="68" w:unhideWhenUsed="0"/>
+    <w:lsdException w:name="Medium Grid 3 Accent 4" w:semiHidden="0" w:uiPriority="69" w:unhideWhenUsed="0"/>
+    <w:lsdException w:name="Dark List Accent 4" w:semiHidden="0" w:uiPriority="70" w:unhideWhenUsed="0"/>
+    <w:lsdException w:name="Colorful Shading Accent 4" w:semiHidden="0" w:uiPriority="71" w:unhideWhenUsed="0"/>
+    <w:lsdException w:name="Colorful List Accent 4" w:semiHidden="0" w:uiPriority="72" w:unhideWhenUsed="0"/>
+    <w:lsdException w:name="Colorful Grid Accent 4" w:semiHidden="0" w:uiPriority="73" w:unhideWhenUsed="0"/>
+    <w:lsdException w:name="Light Shading Accent 5" w:semiHidden="0" w:uiPriority="60" w:unhideWhenUsed="0"/>
+    <w:lsdException w:name="Light List Accent 5" w:semiHidden="0" w:uiPriority="61" w:unhideWhenUsed="0"/>
+    <w:lsdException w:name="Light Grid Accent 5" w:semiHidden="0" w:uiPriority="62" w:unhideWhenUsed="0"/>
+    <w:lsdException w:name="Medium Shading 1 Accent 5" w:semiHidden="0" w:uiPriority="63" w:unhideWhenUsed="0"/>
+    <w:lsdException w:name="Medium Shading 2 Accent 5" w:semiHidden="0" w:uiPriority="64" w:unhideWhenUsed="0"/>
+    <w:lsdException w:name="Medium List 1 Accent 5" w:semiHidden="0" w:uiPriority="65" w:unhideWhenUsed="0"/>
+    <w:lsdException w:name="Medium List 2 Accent 5" w:semiHidden="0" w:uiPriority="66" w:unhideWhenUsed="0"/>
+    <w:lsdException w:name="Medium Grid 1 Accent 5" w:semiHidden="0" w:uiPriority="67" w:unhideWhenUsed="0"/>
+    <w:lsdException w:name="Medium Grid 2 Accent 5" w:semiHidden="0" w:uiPriority="68" w:unhideWhenUsed="0"/>
+    <w:lsdException w:name="Medium Grid 3 Accent 5" w:semiHidden="0" w:uiPriority="69" w:unhideWhenUsed="0"/>
+    <w:lsdException w:name="Dark List Accent 5" w:semiHidden="0" w:uiPriority="70" w:unhideWhenUsed="0"/>
+    <w:lsdException w:name="Colorful Shading Accent 5" w:semiHidden="0" w:uiPriority="71" w:unhideWhenUsed="0"/>
+    <w:lsdException w:name="Colorful List Accent 5" w:semiHidden="0" w:uiPriority="72" w:unhideWhenUsed="0"/>
+    <w:lsdException w:name="Colorful Grid Accent 5" w:semiHidden="0" w:uiPriority="73" w:unhideWhenUsed="0"/>
+    <w:lsdException w:name="Light Shading Accent 6" w:semiHidden="0" w:uiPriority="60" w:unhideWhenUsed="0"/>
+    <w:lsdException w:name="Light List Accent 6" w:semiHidden="0" w:uiPriority="61" w:unhideWhenUsed="0"/>
+    <w:lsdException w:name="Light Grid Accent 6" w:semiHidden="0" w:uiPriority="62" w:unhideWhenUsed="0"/>
+    <w:lsdException w:name="Medium Shading 1 Accent 6" w:semiHidden="0" w:uiPriority="63" w:unhideWhenUsed="0"/>
+    <w:lsdException w:name="Medium Shading 2 Accent 6" w:semiHidden="0" w:uiPriority="64" w:unhideWhenUsed="0"/>
+    <w:lsdException w:name="Medium List 1 Accent 6" w:semiHidden="0" w:uiPriority="65" w:unhideWhenUsed="0"/>
+    <w:lsdException w:name="Medium List 2 Accent 6" w:semiHidden="0" w:uiPriority="66" w:unhideWhenUsed="0"/>
+    <w:lsdException w:name="Medium Grid 1 Accent 6" w:semiHidden="0" w:uiPriority="67" w:unhideWhenUsed="0"/>
+    <w:lsdException w:name="Medium Grid 2 Accent 6" w:semiHidden="0" w:uiPriority="68" w:unhideWhenUsed="0"/>
+    <w:lsdException w:name="Medium Grid 3 Accent 6" w:semiHidden="0" w:uiPriority="69" w:unhideWhenUsed="0"/>
+    <w:lsdException w:name="Dark List Accent 6" w:semiHidden="0" w:uiPriority="70" w:unhideWhenUsed="0"/>
+    <w:lsdException w:name="Colorful Shading Accent 6" w:semiHidden="0" w:uiPriority="71" w:unhideWhenUsed="0"/>
+    <w:lsdException w:name="Colorful List Accent 6" w:semiHidden="0" w:uiPriority="72" w:unhideWhenUsed="0"/>
+    <w:lsdException w:name="Colorful Grid Accent 6" w:semiHidden="0" w:uiPriority="73" w:unhideWhenUsed="0"/>
+    <w:lsdException w:name="Subtle Emphasis" w:semiHidden="0" w:uiPriority="19" w:unhideWhenUsed="0" w:qFormat="1"/>
+    <w:lsdException w:name="Intense Emphasis" w:semiHidden="0" w:uiPriority="21" w:unhideWhenUsed="0" w:qFormat="1"/>
+    <w:lsdException w:name="Subtle Reference" w:semiHidden="0" w:uiPriority="31" w:unhideWhenUsed="0" w:qFormat="1"/>
+    <w:lsdException w:name="Intense Reference" w:semiHidden="0" w:uiPriority="32" w:unhideWhenUsed="0" w:qFormat="1"/>
+    <w:lsdException w:name="Book Title" w:semiHidden="0" w:uiPriority="33" w:unhideWhenUsed="0" w:qFormat="1"/>
+    <w:lsdException w:name="Bibliography" w:uiPriority="37"/>
+    <w:lsdException w:name="TOC Heading" w:uiPriority="39" w:qFormat="1"/>
   </w:latentStyles>
   <w:style w:type="paragraph" w:default="1" w:styleId="Normal">
     <w:name w:val="Normal"/>

</xml_diff>

<commit_message>
Revert "Changed SQL commands for Updated Table"
This reverts commit da635bdcc3a825448241a6816c231f07f9a14849.
</commit_message>
<xml_diff>
--- a/Assignment7.1Specs.docx
+++ b/Assignment7.1Specs.docx
@@ -1,6 +1,6 @@
 
 <file path=word/document.xml><?xml version="1.0" encoding="utf-8"?>
-<w:document xmlns:wpc="http://schemas.microsoft.com/office/word/2010/wordprocessingCanvas" xmlns:mc="http://schemas.openxmlformats.org/markup-compatibility/2006" xmlns:o="urn:schemas-microsoft-com:office:office" xmlns:r="http://schemas.openxmlformats.org/officeDocument/2006/relationships" xmlns:m="http://schemas.openxmlformats.org/officeDocument/2006/math" xmlns:v="urn:schemas-microsoft-com:vml" xmlns:wp14="http://schemas.microsoft.com/office/word/2010/wordprocessingDrawing" xmlns:wp="http://schemas.openxmlformats.org/drawingml/2006/wordprocessingDrawing" xmlns:w10="urn:schemas-microsoft-com:office:word" xmlns:w="http://schemas.openxmlformats.org/wordprocessingml/2006/main" xmlns:w14="http://schemas.microsoft.com/office/word/2010/wordml" xmlns:wpg="http://schemas.microsoft.com/office/word/2010/wordprocessingGroup" xmlns:wpi="http://schemas.microsoft.com/office/word/2010/wordprocessingInk" xmlns:wne="http://schemas.microsoft.com/office/word/2006/wordml" xmlns:wps="http://schemas.microsoft.com/office/word/2010/wordprocessingShape" mc:Ignorable="w14 wp14">
+<w:document xmlns:wpc="http://schemas.microsoft.com/office/word/2010/wordprocessingCanvas" xmlns:mc="http://schemas.openxmlformats.org/markup-compatibility/2006" xmlns:o="urn:schemas-microsoft-com:office:office" xmlns:r="http://schemas.openxmlformats.org/officeDocument/2006/relationships" xmlns:m="http://schemas.openxmlformats.org/officeDocument/2006/math" xmlns:v="urn:schemas-microsoft-com:vml" xmlns:wp14="http://schemas.microsoft.com/office/word/2010/wordprocessingDrawing" xmlns:wp="http://schemas.openxmlformats.org/drawingml/2006/wordprocessingDrawing" xmlns:w10="urn:schemas-microsoft-com:office:word" xmlns:w="http://schemas.openxmlformats.org/wordprocessingml/2006/main" xmlns:w14="http://schemas.microsoft.com/office/word/2010/wordml" xmlns:w15="http://schemas.microsoft.com/office/word/2012/wordml" xmlns:wpg="http://schemas.microsoft.com/office/word/2010/wordprocessingGroup" xmlns:wpi="http://schemas.microsoft.com/office/word/2010/wordprocessingInk" xmlns:wne="http://schemas.microsoft.com/office/word/2006/wordml" xmlns:wps="http://schemas.microsoft.com/office/word/2010/wordprocessingShape" mc:Ignorable="w14 w15 wp14">
   <w:body>
     <w:p>
       <w:pPr>
@@ -4457,7 +4457,7 @@
       </w:r>
     </w:p>
     <w:p>
-      <w:hyperlink r:id="rId8" w:history="1">
+      <w:hyperlink r:id="rId7" w:history="1">
         <w:r>
           <w:rPr>
             <w:rStyle w:val="Hyperlink"/>
@@ -4472,7 +4472,7 @@
       </w:r>
     </w:p>
     <w:p>
-      <w:hyperlink r:id="rId9" w:history="1">
+      <w:hyperlink r:id="rId8" w:history="1">
         <w:r>
           <w:rPr>
             <w:rStyle w:val="Hyperlink"/>
@@ -4932,9 +4932,9 @@
             <o:lock v:ext="edit" aspectratio="t"/>
           </v:shapetype>
           <v:shape id="_x0000_i1025" type="#_x0000_t75" style="width:431.25pt;height:570pt" o:ole="">
-            <v:imagedata r:id="rId10" o:title=""/>
+            <v:imagedata r:id="rId9" o:title=""/>
           </v:shape>
-          <o:OLEObject Type="Embed" ProgID="Visio.Drawing.15" ShapeID="_x0000_i1025" DrawAspect="Content" ObjectID="_1447241117" r:id="rId11"/>
+          <o:OLEObject Type="Embed" ProgID="Visio.Drawing.15" ShapeID="_x0000_i1025" DrawAspect="Content" ObjectID="_1446216621" r:id="rId10"/>
         </w:object>
       </w:r>
     </w:p>
@@ -4987,6 +4987,8 @@
       <w:r>
         <w:t>TEXT</w:t>
       </w:r>
+      <w:bookmarkStart w:id="10" w:name="_GoBack"/>
+      <w:bookmarkEnd w:id="10"/>
       <w:r>
         <w:t xml:space="preserve"> (10</w:t>
       </w:r>
@@ -5156,10 +5158,31 @@
     </w:p>
     <w:p>
       <w:r>
-        <w:t xml:space="preserve">pkUpdatedID </w:t>
-      </w:r>
-      <w:r>
-        <w:t>int (10) not null AUTO_INCREMENT primary key</w:t>
+        <w:t>fkServiceNum int (10)</w:t>
+      </w:r>
+      <w:r>
+        <w:t xml:space="preserve"> primary key</w:t>
+      </w:r>
+      <w:r>
+        <w:t xml:space="preserve"> </w:t>
+      </w:r>
+      <w:r>
+        <w:t xml:space="preserve">not null references </w:t>
+      </w:r>
+      <w:r>
+        <w:t>tbl</w:t>
+      </w:r>
+      <w:r>
+        <w:t>Service</w:t>
+      </w:r>
+      <w:r>
+        <w:t>(pk</w:t>
+      </w:r>
+      <w:r>
+        <w:t>ServiceNum</w:t>
+      </w:r>
+      <w:r>
+        <w:t>)</w:t>
       </w:r>
       <w:r>
         <w:t>,</w:t>
@@ -5167,44 +5190,7 @@
     </w:p>
     <w:p>
       <w:r>
-        <w:t>fkServiceNum int (10)</w:t>
-      </w:r>
-      <w:r>
-        <w:t xml:space="preserve"> </w:t>
-      </w:r>
-      <w:r>
-        <w:t xml:space="preserve">not null references </w:t>
-      </w:r>
-      <w:r>
-        <w:t>tbl</w:t>
-      </w:r>
-      <w:r>
-        <w:t>Service</w:t>
-      </w:r>
-      <w:r>
-        <w:t>(pk</w:t>
-      </w:r>
-      <w:r>
-        <w:t>ServiceNum</w:t>
-      </w:r>
-      <w:r>
-        <w:t>)</w:t>
-      </w:r>
-      <w:r>
-        <w:t>,</w:t>
-      </w:r>
-    </w:p>
-    <w:p>
-      <w:r>
-        <w:t>fldUpdateText VARCHAR(</w:t>
-      </w:r>
-      <w:r>
-        <w:t>10</w:t>
-      </w:r>
-      <w:bookmarkStart w:id="10" w:name="_GoBack"/>
-      <w:bookmarkEnd w:id="10"/>
-      <w:r>
-        <w:t>00),</w:t>
+        <w:t>fldUpdateText VARCHAR(500),</w:t>
       </w:r>
     </w:p>
     <w:p>
@@ -5281,7 +5267,7 @@
                     </pic:cNvPicPr>
                   </pic:nvPicPr>
                   <pic:blipFill>
-                    <a:blip r:embed="rId12">
+                    <a:blip r:embed="rId11">
                       <a:extLst>
                         <a:ext uri="{28A0092B-C50C-407E-A947-70E740481C1C}">
                           <a14:useLocalDpi xmlns:a14="http://schemas.microsoft.com/office/drawing/2010/main" val="0"/>
@@ -5722,7 +5708,7 @@
     </w:p>
     <w:p/>
     <w:sectPr>
-      <w:headerReference w:type="default" r:id="rId13"/>
+      <w:headerReference w:type="default" r:id="rId12"/>
       <w:pgSz w:w="12240" w:h="15840"/>
       <w:pgMar w:top="1440" w:right="1800" w:bottom="1440" w:left="1800" w:header="720" w:footer="720" w:gutter="0"/>
       <w:cols w:space="720"/>
@@ -5734,7 +5720,7 @@
 </file>
 
 <file path=word/endnotes.xml><?xml version="1.0" encoding="utf-8"?>
-<w:endnotes xmlns:wpc="http://schemas.microsoft.com/office/word/2010/wordprocessingCanvas" xmlns:mc="http://schemas.openxmlformats.org/markup-compatibility/2006" xmlns:o="urn:schemas-microsoft-com:office:office" xmlns:r="http://schemas.openxmlformats.org/officeDocument/2006/relationships" xmlns:m="http://schemas.openxmlformats.org/officeDocument/2006/math" xmlns:v="urn:schemas-microsoft-com:vml" xmlns:wp14="http://schemas.microsoft.com/office/word/2010/wordprocessingDrawing" xmlns:wp="http://schemas.openxmlformats.org/drawingml/2006/wordprocessingDrawing" xmlns:w10="urn:schemas-microsoft-com:office:word" xmlns:w="http://schemas.openxmlformats.org/wordprocessingml/2006/main" xmlns:w14="http://schemas.microsoft.com/office/word/2010/wordml" xmlns:wpg="http://schemas.microsoft.com/office/word/2010/wordprocessingGroup" xmlns:wpi="http://schemas.microsoft.com/office/word/2010/wordprocessingInk" xmlns:wne="http://schemas.microsoft.com/office/word/2006/wordml" xmlns:wps="http://schemas.microsoft.com/office/word/2010/wordprocessingShape" mc:Ignorable="w14 wp14">
+<w:endnotes xmlns:wpc="http://schemas.microsoft.com/office/word/2010/wordprocessingCanvas" xmlns:mc="http://schemas.openxmlformats.org/markup-compatibility/2006" xmlns:o="urn:schemas-microsoft-com:office:office" xmlns:r="http://schemas.openxmlformats.org/officeDocument/2006/relationships" xmlns:m="http://schemas.openxmlformats.org/officeDocument/2006/math" xmlns:v="urn:schemas-microsoft-com:vml" xmlns:wp14="http://schemas.microsoft.com/office/word/2010/wordprocessingDrawing" xmlns:wp="http://schemas.openxmlformats.org/drawingml/2006/wordprocessingDrawing" xmlns:w10="urn:schemas-microsoft-com:office:word" xmlns:w="http://schemas.openxmlformats.org/wordprocessingml/2006/main" xmlns:w14="http://schemas.microsoft.com/office/word/2010/wordml" xmlns:w15="http://schemas.microsoft.com/office/word/2012/wordml" xmlns:wpg="http://schemas.microsoft.com/office/word/2010/wordprocessingGroup" xmlns:wpi="http://schemas.microsoft.com/office/word/2010/wordprocessingInk" xmlns:wne="http://schemas.microsoft.com/office/word/2006/wordml" xmlns:wps="http://schemas.microsoft.com/office/word/2010/wordprocessingShape" mc:Ignorable="w14 w15 wp14">
   <w:endnote w:type="separator" w:id="-1">
     <w:p>
       <w:r>
@@ -5753,7 +5739,7 @@
 </file>
 
 <file path=word/footnotes.xml><?xml version="1.0" encoding="utf-8"?>
-<w:footnotes xmlns:wpc="http://schemas.microsoft.com/office/word/2010/wordprocessingCanvas" xmlns:mc="http://schemas.openxmlformats.org/markup-compatibility/2006" xmlns:o="urn:schemas-microsoft-com:office:office" xmlns:r="http://schemas.openxmlformats.org/officeDocument/2006/relationships" xmlns:m="http://schemas.openxmlformats.org/officeDocument/2006/math" xmlns:v="urn:schemas-microsoft-com:vml" xmlns:wp14="http://schemas.microsoft.com/office/word/2010/wordprocessingDrawing" xmlns:wp="http://schemas.openxmlformats.org/drawingml/2006/wordprocessingDrawing" xmlns:w10="urn:schemas-microsoft-com:office:word" xmlns:w="http://schemas.openxmlformats.org/wordprocessingml/2006/main" xmlns:w14="http://schemas.microsoft.com/office/word/2010/wordml" xmlns:wpg="http://schemas.microsoft.com/office/word/2010/wordprocessingGroup" xmlns:wpi="http://schemas.microsoft.com/office/word/2010/wordprocessingInk" xmlns:wne="http://schemas.microsoft.com/office/word/2006/wordml" xmlns:wps="http://schemas.microsoft.com/office/word/2010/wordprocessingShape" mc:Ignorable="w14 wp14">
+<w:footnotes xmlns:wpc="http://schemas.microsoft.com/office/word/2010/wordprocessingCanvas" xmlns:mc="http://schemas.openxmlformats.org/markup-compatibility/2006" xmlns:o="urn:schemas-microsoft-com:office:office" xmlns:r="http://schemas.openxmlformats.org/officeDocument/2006/relationships" xmlns:m="http://schemas.openxmlformats.org/officeDocument/2006/math" xmlns:v="urn:schemas-microsoft-com:vml" xmlns:wp14="http://schemas.microsoft.com/office/word/2010/wordprocessingDrawing" xmlns:wp="http://schemas.openxmlformats.org/drawingml/2006/wordprocessingDrawing" xmlns:w10="urn:schemas-microsoft-com:office:word" xmlns:w="http://schemas.openxmlformats.org/wordprocessingml/2006/main" xmlns:w14="http://schemas.microsoft.com/office/word/2010/wordml" xmlns:w15="http://schemas.microsoft.com/office/word/2012/wordml" xmlns:wpg="http://schemas.microsoft.com/office/word/2010/wordprocessingGroup" xmlns:wpi="http://schemas.microsoft.com/office/word/2010/wordprocessingInk" xmlns:wne="http://schemas.microsoft.com/office/word/2006/wordml" xmlns:wps="http://schemas.microsoft.com/office/word/2010/wordprocessingShape" mc:Ignorable="w14 w15 wp14">
   <w:footnote w:type="separator" w:id="-1">
     <w:p>
       <w:r>
@@ -5772,7 +5758,7 @@
 </file>
 
 <file path=word/header1.xml><?xml version="1.0" encoding="utf-8"?>
-<w:hdr xmlns:wpc="http://schemas.microsoft.com/office/word/2010/wordprocessingCanvas" xmlns:mc="http://schemas.openxmlformats.org/markup-compatibility/2006" xmlns:o="urn:schemas-microsoft-com:office:office" xmlns:r="http://schemas.openxmlformats.org/officeDocument/2006/relationships" xmlns:m="http://schemas.openxmlformats.org/officeDocument/2006/math" xmlns:v="urn:schemas-microsoft-com:vml" xmlns:wp14="http://schemas.microsoft.com/office/word/2010/wordprocessingDrawing" xmlns:wp="http://schemas.openxmlformats.org/drawingml/2006/wordprocessingDrawing" xmlns:w10="urn:schemas-microsoft-com:office:word" xmlns:w="http://schemas.openxmlformats.org/wordprocessingml/2006/main" xmlns:w14="http://schemas.microsoft.com/office/word/2010/wordml" xmlns:wpg="http://schemas.microsoft.com/office/word/2010/wordprocessingGroup" xmlns:wpi="http://schemas.microsoft.com/office/word/2010/wordprocessingInk" xmlns:wne="http://schemas.microsoft.com/office/word/2006/wordml" xmlns:wps="http://schemas.microsoft.com/office/word/2010/wordprocessingShape" mc:Ignorable="w14 wp14">
+<w:hdr xmlns:wpc="http://schemas.microsoft.com/office/word/2010/wordprocessingCanvas" xmlns:mc="http://schemas.openxmlformats.org/markup-compatibility/2006" xmlns:o="urn:schemas-microsoft-com:office:office" xmlns:r="http://schemas.openxmlformats.org/officeDocument/2006/relationships" xmlns:m="http://schemas.openxmlformats.org/officeDocument/2006/math" xmlns:v="urn:schemas-microsoft-com:vml" xmlns:wp14="http://schemas.microsoft.com/office/word/2010/wordprocessingDrawing" xmlns:wp="http://schemas.openxmlformats.org/drawingml/2006/wordprocessingDrawing" xmlns:w10="urn:schemas-microsoft-com:office:word" xmlns:w="http://schemas.openxmlformats.org/wordprocessingml/2006/main" xmlns:w14="http://schemas.microsoft.com/office/word/2010/wordml" xmlns:w15="http://schemas.microsoft.com/office/word/2012/wordml" xmlns:wpg="http://schemas.microsoft.com/office/word/2010/wordprocessingGroup" xmlns:wpi="http://schemas.microsoft.com/office/word/2010/wordprocessingInk" xmlns:wne="http://schemas.microsoft.com/office/word/2006/wordml" xmlns:wps="http://schemas.microsoft.com/office/word/2010/wordprocessingShape" mc:Ignorable="w14 w15 wp14">
   <w:tbl>
     <w:tblPr>
       <w:tblW w:w="9940" w:type="dxa"/>
@@ -5944,7 +5930,7 @@
 </file>
 
 <file path=word/numbering.xml><?xml version="1.0" encoding="utf-8"?>
-<w:numbering xmlns:wpc="http://schemas.microsoft.com/office/word/2010/wordprocessingCanvas" xmlns:mc="http://schemas.openxmlformats.org/markup-compatibility/2006" xmlns:o="urn:schemas-microsoft-com:office:office" xmlns:r="http://schemas.openxmlformats.org/officeDocument/2006/relationships" xmlns:m="http://schemas.openxmlformats.org/officeDocument/2006/math" xmlns:v="urn:schemas-microsoft-com:vml" xmlns:wp14="http://schemas.microsoft.com/office/word/2010/wordprocessingDrawing" xmlns:wp="http://schemas.openxmlformats.org/drawingml/2006/wordprocessingDrawing" xmlns:w10="urn:schemas-microsoft-com:office:word" xmlns:w="http://schemas.openxmlformats.org/wordprocessingml/2006/main" xmlns:w14="http://schemas.microsoft.com/office/word/2010/wordml" xmlns:wpg="http://schemas.microsoft.com/office/word/2010/wordprocessingGroup" xmlns:wpi="http://schemas.microsoft.com/office/word/2010/wordprocessingInk" xmlns:wne="http://schemas.microsoft.com/office/word/2006/wordml" xmlns:wps="http://schemas.microsoft.com/office/word/2010/wordprocessingShape" mc:Ignorable="w14 wp14">
+<w:numbering xmlns:wpc="http://schemas.microsoft.com/office/word/2010/wordprocessingCanvas" xmlns:mc="http://schemas.openxmlformats.org/markup-compatibility/2006" xmlns:o="urn:schemas-microsoft-com:office:office" xmlns:r="http://schemas.openxmlformats.org/officeDocument/2006/relationships" xmlns:m="http://schemas.openxmlformats.org/officeDocument/2006/math" xmlns:v="urn:schemas-microsoft-com:vml" xmlns:wp14="http://schemas.microsoft.com/office/word/2010/wordprocessingDrawing" xmlns:wp="http://schemas.openxmlformats.org/drawingml/2006/wordprocessingDrawing" xmlns:w10="urn:schemas-microsoft-com:office:word" xmlns:w="http://schemas.openxmlformats.org/wordprocessingml/2006/main" xmlns:w14="http://schemas.microsoft.com/office/word/2010/wordml" xmlns:w15="http://schemas.microsoft.com/office/word/2012/wordml" xmlns:wpg="http://schemas.microsoft.com/office/word/2010/wordprocessingGroup" xmlns:wpi="http://schemas.microsoft.com/office/word/2010/wordprocessingInk" xmlns:wne="http://schemas.microsoft.com/office/word/2006/wordml" xmlns:wps="http://schemas.microsoft.com/office/word/2010/wordprocessingShape" mc:Ignorable="w14 w15 wp14">
   <w:abstractNum w:abstractNumId="0">
     <w:nsid w:val="295844BB"/>
     <w:multiLevelType w:val="hybridMultilevel"/>
@@ -6154,7 +6140,7 @@
 </file>
 
 <file path=word/styles.xml><?xml version="1.0" encoding="utf-8"?>
-<w:styles xmlns:mc="http://schemas.openxmlformats.org/markup-compatibility/2006" xmlns:r="http://schemas.openxmlformats.org/officeDocument/2006/relationships" xmlns:w="http://schemas.openxmlformats.org/wordprocessingml/2006/main" xmlns:w14="http://schemas.microsoft.com/office/word/2010/wordml" mc:Ignorable="w14">
+<w:styles xmlns:mc="http://schemas.openxmlformats.org/markup-compatibility/2006" xmlns:r="http://schemas.openxmlformats.org/officeDocument/2006/relationships" xmlns:w="http://schemas.openxmlformats.org/wordprocessingml/2006/main" xmlns:w14="http://schemas.microsoft.com/office/word/2010/wordml" xmlns:w15="http://schemas.microsoft.com/office/word/2012/wordml" mc:Ignorable="w14 w15">
   <w:docDefaults>
     <w:rPrDefault>
       <w:rPr>
@@ -6166,683 +6152,378 @@
     </w:rPrDefault>
     <w:pPrDefault/>
   </w:docDefaults>
-  <w:latentStyles w:defLockedState="0" w:defUIPriority="99" w:defSemiHidden="1" w:defUnhideWhenUsed="1" w:defQFormat="0" w:count="267">
-    <w:lsdException w:name="Normal" w:semiHidden="0" w:uiPriority="0" w:unhideWhenUsed="0" w:qFormat="1"/>
-    <w:lsdException w:name="heading 1" w:semiHidden="0" w:uiPriority="9" w:unhideWhenUsed="0" w:qFormat="1"/>
-    <w:lsdException w:name="heading 2" w:uiPriority="9" w:qFormat="1"/>
-    <w:lsdException w:name="heading 3" w:uiPriority="9" w:qFormat="1"/>
-    <w:lsdException w:name="heading 4" w:uiPriority="9" w:qFormat="1"/>
-    <w:lsdException w:name="heading 5" w:uiPriority="9" w:qFormat="1"/>
-    <w:lsdException w:name="heading 6" w:uiPriority="9" w:qFormat="1"/>
-    <w:lsdException w:name="heading 7" w:uiPriority="9" w:qFormat="1"/>
-    <w:lsdException w:name="heading 8" w:uiPriority="9" w:qFormat="1"/>
-    <w:lsdException w:name="heading 9" w:uiPriority="9" w:qFormat="1"/>
-    <w:lsdException w:name="toc 1" w:uiPriority="39"/>
-    <w:lsdException w:name="toc 2" w:uiPriority="39"/>
-    <w:lsdException w:name="toc 3" w:uiPriority="39"/>
-    <w:lsdException w:name="toc 4" w:uiPriority="39"/>
-    <w:lsdException w:name="toc 5" w:uiPriority="39"/>
-    <w:lsdException w:name="toc 6" w:uiPriority="39"/>
-    <w:lsdException w:name="toc 7" w:uiPriority="39"/>
-    <w:lsdException w:name="toc 8" w:uiPriority="39"/>
-    <w:lsdException w:name="toc 9" w:uiPriority="39"/>
-    <w:lsdException w:name="caption" w:uiPriority="35" w:qFormat="1"/>
-    <w:lsdException w:name="Title" w:semiHidden="0" w:uiPriority="10" w:unhideWhenUsed="0" w:qFormat="1"/>
-    <w:lsdException w:name="Default Paragraph Font" w:uiPriority="1"/>
-    <w:lsdException w:name="Subtitle" w:semiHidden="0" w:uiPriority="11" w:unhideWhenUsed="0" w:qFormat="1"/>
-    <w:lsdException w:name="Strong" w:semiHidden="0" w:uiPriority="22" w:unhideWhenUsed="0" w:qFormat="1"/>
-    <w:lsdException w:name="Emphasis" w:semiHidden="0" w:uiPriority="20" w:unhideWhenUsed="0" w:qFormat="1"/>
-    <w:lsdException w:name="Table Grid" w:semiHidden="0" w:uiPriority="59" w:unhideWhenUsed="0"/>
-    <w:lsdException w:name="Placeholder Text" w:unhideWhenUsed="0"/>
-    <w:lsdException w:name="No Spacing" w:semiHidden="0" w:uiPriority="1" w:unhideWhenUsed="0" w:qFormat="1"/>
-    <w:lsdException w:name="Light Shading" w:semiHidden="0" w:uiPriority="60" w:unhideWhenUsed="0"/>
-    <w:lsdException w:name="Light List" w:semiHidden="0" w:uiPriority="61" w:unhideWhenUsed="0"/>
-    <w:lsdException w:name="Light Grid" w:semiHidden="0" w:uiPriority="62" w:unhideWhenUsed="0"/>
-    <w:lsdException w:name="Medium Shading 1" w:semiHidden="0" w:uiPriority="63" w:unhideWhenUsed="0"/>
-    <w:lsdException w:name="Medium Shading 2" w:semiHidden="0" w:uiPriority="64" w:unhideWhenUsed="0"/>
-    <w:lsdException w:name="Medium List 1" w:semiHidden="0" w:uiPriority="65" w:unhideWhenUsed="0"/>
-    <w:lsdException w:name="Medium List 2" w:semiHidden="0" w:uiPriority="66" w:unhideWhenUsed="0"/>
-    <w:lsdException w:name="Medium Grid 1" w:semiHidden="0" w:uiPriority="67" w:unhideWhenUsed="0"/>
-    <w:lsdException w:name="Medium Grid 2" w:semiHidden="0" w:uiPriority="68" w:unhideWhenUsed="0"/>
-    <w:lsdException w:name="Medium Grid 3" w:semiHidden="0" w:uiPriority="69" w:unhideWhenUsed="0"/>
-    <w:lsdException w:name="Dark List" w:semiHidden="0" w:uiPriority="70" w:unhideWhenUsed="0"/>
-    <w:lsdException w:name="Colorful Shading" w:semiHidden="0" w:uiPriority="71" w:unhideWhenUsed="0"/>
-    <w:lsdException w:name="Colorful List" w:semiHidden="0" w:uiPriority="72" w:unhideWhenUsed="0"/>
-    <w:lsdException w:name="Colorful Grid" w:semiHidden="0" w:uiPriority="73" w:unhideWhenUsed="0"/>
-    <w:lsdException w:name="Light Shading Accent 1" w:semiHidden="0" w:uiPriority="60" w:unhideWhenUsed="0"/>
-    <w:lsdException w:name="Light List Accent 1" w:semiHidden="0" w:uiPriority="61" w:unhideWhenUsed="0"/>
-    <w:lsdException w:name="Light Grid Accent 1" w:semiHidden="0" w:uiPriority="62" w:unhideWhenUsed="0"/>
-    <w:lsdException w:name="Medium Shading 1 Accent 1" w:semiHidden="0" w:uiPriority="63" w:unhideWhenUsed="0"/>
-    <w:lsdException w:name="Medium Shading 2 Accent 1" w:semiHidden="0" w:uiPriority="64" w:unhideWhenUsed="0"/>
-    <w:lsdException w:name="Medium List 1 Accent 1" w:semiHidden="0" w:uiPriority="65" w:unhideWhenUsed="0"/>
-    <w:lsdException w:name="Revision" w:unhideWhenUsed="0"/>
-    <w:lsdException w:name="List Paragraph" w:semiHidden="0" w:uiPriority="34" w:unhideWhenUsed="0" w:qFormat="1"/>
-    <w:lsdException w:name="Quote" w:semiHidden="0" w:uiPriority="29" w:unhideWhenUsed="0" w:qFormat="1"/>
-    <w:lsdException w:name="Intense Quote" w:semiHidden="0" w:uiPriority="30" w:unhideWhenUsed="0" w:qFormat="1"/>
-    <w:lsdException w:name="Medium List 2 Accent 1" w:semiHidden="0" w:uiPriority="66" w:unhideWhenUsed="0"/>
-    <w:lsdException w:name="Medium Grid 1 Accent 1" w:semiHidden="0" w:uiPriority="67" w:unhideWhenUsed="0"/>
-    <w:lsdException w:name="Medium Grid 2 Accent 1" w:semiHidden="0" w:uiPriority="68" w:unhideWhenUsed="0"/>
-    <w:lsdException w:name="Medium Grid 3 Accent 1" w:semiHidden="0" w:uiPriority="69" w:unhideWhenUsed="0"/>
-    <w:lsdException w:name="Dark List Accent 1" w:semiHidden="0" w:uiPriority="70" w:unhideWhenUsed="0"/>
-    <w:lsdException w:name="Colorful Shading Accent 1" w:semiHidden="0" w:uiPriority="71" w:unhideWhenUsed="0"/>
-    <w:lsdException w:name="Colorful List Accent 1" w:semiHidden="0" w:uiPriority="72" w:unhideWhenUsed="0"/>
-    <w:lsdException w:name="Colorful Grid Accent 1" w:semiHidden="0" w:uiPriority="73" w:unhideWhenUsed="0"/>
-    <w:lsdException w:name="Light Shading Accent 2" w:semiHidden="0" w:uiPriority="60" w:unhideWhenUsed="0"/>
-    <w:lsdException w:name="Light List Accent 2" w:semiHidden="0" w:uiPriority="61" w:unhideWhenUsed="0"/>
-    <w:lsdException w:name="Light Grid Accent 2" w:semiHidden="0" w:uiPriority="62" w:unhideWhenUsed="0"/>
-    <w:lsdException w:name="Medium Shading 1 Accent 2" w:semiHidden="0" w:uiPriority="63" w:unhideWhenUsed="0"/>
-    <w:lsdException w:name="Medium Shading 2 Accent 2" w:semiHidden="0" w:uiPriority="64" w:unhideWhenUsed="0"/>
-    <w:lsdException w:name="Medium List 1 Accent 2" w:semiHidden="0" w:uiPriority="65" w:unhideWhenUsed="0"/>
-    <w:lsdException w:name="Medium List 2 Accent 2" w:semiHidden="0" w:uiPriority="66" w:unhideWhenUsed="0"/>
-    <w:lsdException w:name="Medium Grid 1 Accent 2" w:semiHidden="0" w:uiPriority="67" w:unhideWhenUsed="0"/>
-    <w:lsdException w:name="Medium Grid 2 Accent 2" w:semiHidden="0" w:uiPriority="68" w:unhideWhenUsed="0"/>
-    <w:lsdException w:name="Medium Grid 3 Accent 2" w:semiHidden="0" w:uiPriority="69" w:unhideWhenUsed="0"/>
-    <w:lsdException w:name="Dark List Accent 2" w:semiHidden="0" w:uiPriority="70" w:unhideWhenUsed="0"/>
-    <w:lsdException w:name="Colorful Shading Accent 2" w:semiHidden="0" w:uiPriority="71" w:unhideWhenUsed="0"/>
-    <w:lsdException w:name="Colorful List Accent 2" w:semiHidden="0" w:uiPriority="72" w:unhideWhenUsed="0"/>
-    <w:lsdException w:name="Colorful Grid Accent 2" w:semiHidden="0" w:uiPriority="73" w:unhideWhenUsed="0"/>
-    <w:lsdException w:name="Light Shading Accent 3" w:semiHidden="0" w:uiPriority="60" w:unhideWhenUsed="0"/>
-    <w:lsdException w:name="Light List Accent 3" w:semiHidden="0" w:uiPriority="61" w:unhideWhenUsed="0"/>
-    <w:lsdException w:name="Light Grid Accent 3" w:semiHidden="0" w:uiPriority="62" w:unhideWhenUsed="0"/>
-    <w:lsdException w:name="Medium Shading 1 Accent 3" w:semiHidden="0" w:uiPriority="63" w:unhideWhenUsed="0"/>
-    <w:lsdException w:name="Medium Shading 2 Accent 3" w:semiHidden="0" w:uiPriority="64" w:unhideWhenUsed="0"/>
-    <w:lsdException w:name="Medium List 1 Accent 3" w:semiHidden="0" w:uiPriority="65" w:unhideWhenUsed="0"/>
-    <w:lsdException w:name="Medium List 2 Accent 3" w:semiHidden="0" w:uiPriority="66" w:unhideWhenUsed="0"/>
-    <w:lsdException w:name="Medium Grid 1 Accent 3" w:semiHidden="0" w:uiPriority="67" w:unhideWhenUsed="0"/>
-    <w:lsdException w:name="Medium Grid 2 Accent 3" w:semiHidden="0" w:uiPriority="68" w:unhideWhenUsed="0"/>
-    <w:lsdException w:name="Medium Grid 3 Accent 3" w:semiHidden="0" w:uiPriority="69" w:unhideWhenUsed="0"/>
-    <w:lsdException w:name="Dark List Accent 3" w:semiHidden="0" w:uiPriority="70" w:unhideWhenUsed="0"/>
-    <w:lsdException w:name="Colorful Shading Accent 3" w:semiHidden="0" w:uiPriority="71" w:unhideWhenUsed="0"/>
-    <w:lsdException w:name="Colorful List Accent 3" w:semiHidden="0" w:uiPriority="72" w:unhideWhenUsed="0"/>
-    <w:lsdException w:name="Colorful Grid Accent 3" w:semiHidden="0" w:uiPriority="73" w:unhideWhenUsed="0"/>
-    <w:lsdException w:name="Light Shading Accent 4" w:semiHidden="0" w:uiPriority="60" w:unhideWhenUsed="0"/>
-    <w:lsdException w:name="Light List Accent 4" w:semiHidden="0" w:uiPriority="61" w:unhideWhenUsed="0"/>
-    <w:lsdException w:name="Light Grid Accent 4" w:semiHidden="0" w:uiPriority="62" w:unhideWhenUsed="0"/>
-    <w:lsdException w:name="Medium Shading 1 Accent 4" w:semiHidden="0" w:uiPriority="63" w:unhideWhenUsed="0"/>
-    <w:lsdException w:name="Medium Shading 2 Accent 4" w:semiHidden="0" w:uiPriority="64" w:unhideWhenUsed="0"/>
-    <w:lsdException w:name="Medium List 1 Accent 4" w:semiHidden="0" w:uiPriority="65" w:unhideWhenUsed="0"/>
-    <w:lsdException w:name="Medium List 2 Accent 4" w:semiHidden="0" w:uiPriority="66" w:unhideWhenUsed="0"/>
-    <w:lsdException w:name="Medium Grid 1 Accent 4" w:semiHidden="0" w:uiPriority="67" w:unhideWhenUsed="0"/>
-    <w:lsdException w:name="Medium Grid 2 Accent 4" w:semiHidden="0" w:uiPriority="68" w:unhideWhenUsed="0"/>
-    <w:lsdException w:name="Medium Grid 3 Accent 4" w:semiHidden="0" w:uiPriority="69" w:unhideWhenUsed="0"/>
-    <w:lsdException w:name="Dark List Accent 4" w:semiHidden="0" w:uiPriority="70" w:unhideWhenUsed="0"/>
-    <w:lsdException w:name="Colorful Shading Accent 4" w:semiHidden="0" w:uiPriority="71" w:unhideWhenUsed="0"/>
-    <w:lsdException w:name="Colorful List Accent 4" w:semiHidden="0" w:uiPriority="72" w:unhideWhenUsed="0"/>
-    <w:lsdException w:name="Colorful Grid Accent 4" w:semiHidden="0" w:uiPriority="73" w:unhideWhenUsed="0"/>
-    <w:lsdException w:name="Light Shading Accent 5" w:semiHidden="0" w:uiPriority="60" w:unhideWhenUsed="0"/>
-    <w:lsdException w:name="Light List Accent 5" w:semiHidden="0" w:uiPriority="61" w:unhideWhenUsed="0"/>
-    <w:lsdException w:name="Light Grid Accent 5" w:semiHidden="0" w:uiPriority="62" w:unhideWhenUsed="0"/>
-    <w:lsdException w:name="Medium Shading 1 Accent 5" w:semiHidden="0" w:uiPriority="63" w:unhideWhenUsed="0"/>
-    <w:lsdException w:name="Medium Shading 2 Accent 5" w:semiHidden="0" w:uiPriority="64" w:unhideWhenUsed="0"/>
-    <w:lsdException w:name="Medium List 1 Accent 5" w:semiHidden="0" w:uiPriority="65" w:unhideWhenUsed="0"/>
-    <w:lsdException w:name="Medium List 2 Accent 5" w:semiHidden="0" w:uiPriority="66" w:unhideWhenUsed="0"/>
-    <w:lsdException w:name="Medium Grid 1 Accent 5" w:semiHidden="0" w:uiPriority="67" w:unhideWhenUsed="0"/>
-    <w:lsdException w:name="Medium Grid 2 Accent 5" w:semiHidden="0" w:uiPriority="68" w:unhideWhenUsed="0"/>
-    <w:lsdException w:name="Medium Grid 3 Accent 5" w:semiHidden="0" w:uiPriority="69" w:unhideWhenUsed="0"/>
-    <w:lsdException w:name="Dark List Accent 5" w:semiHidden="0" w:uiPriority="70" w:unhideWhenUsed="0"/>
-    <w:lsdException w:name="Colorful Shading Accent 5" w:semiHidden="0" w:uiPriority="71" w:unhideWhenUsed="0"/>
-    <w:lsdException w:name="Colorful List Accent 5" w:semiHidden="0" w:uiPriority="72" w:unhideWhenUsed="0"/>
-    <w:lsdException w:name="Colorful Grid Accent 5" w:semiHidden="0" w:uiPriority="73" w:unhideWhenUsed="0"/>
-    <w:lsdException w:name="Light Shading Accent 6" w:semiHidden="0" w:uiPriority="60" w:unhideWhenUsed="0"/>
-    <w:lsdException w:name="Light List Accent 6" w:semiHidden="0" w:uiPriority="61" w:unhideWhenUsed="0"/>
-    <w:lsdException w:name="Light Grid Accent 6" w:semiHidden="0" w:uiPriority="62" w:unhideWhenUsed="0"/>
-    <w:lsdException w:name="Medium Shading 1 Accent 6" w:semiHidden="0" w:uiPriority="63" w:unhideWhenUsed="0"/>
-    <w:lsdException w:name="Medium Shading 2 Accent 6" w:semiHidden="0" w:uiPriority="64" w:unhideWhenUsed="0"/>
-    <w:lsdException w:name="Medium List 1 Accent 6" w:semiHidden="0" w:uiPriority="65" w:unhideWhenUsed="0"/>
-    <w:lsdException w:name="Medium List 2 Accent 6" w:semiHidden="0" w:uiPriority="66" w:unhideWhenUsed="0"/>
-    <w:lsdException w:name="Medium Grid 1 Accent 6" w:semiHidden="0" w:uiPriority="67" w:unhideWhenUsed="0"/>
-    <w:lsdException w:name="Medium Grid 2 Accent 6" w:semiHidden="0" w:uiPriority="68" w:unhideWhenUsed="0"/>
-    <w:lsdException w:name="Medium Grid 3 Accent 6" w:semiHidden="0" w:uiPriority="69" w:unhideWhenUsed="0"/>
-    <w:lsdException w:name="Dark List Accent 6" w:semiHidden="0" w:uiPriority="70" w:unhideWhenUsed="0"/>
-    <w:lsdException w:name="Colorful Shading Accent 6" w:semiHidden="0" w:uiPriority="71" w:unhideWhenUsed="0"/>
-    <w:lsdException w:name="Colorful List Accent 6" w:semiHidden="0" w:uiPriority="72" w:unhideWhenUsed="0"/>
-    <w:lsdException w:name="Colorful Grid Accent 6" w:semiHidden="0" w:uiPriority="73" w:unhideWhenUsed="0"/>
-    <w:lsdException w:name="Subtle Emphasis" w:semiHidden="0" w:uiPriority="19" w:unhideWhenUsed="0" w:qFormat="1"/>
-    <w:lsdException w:name="Intense Emphasis" w:semiHidden="0" w:uiPriority="21" w:unhideWhenUsed="0" w:qFormat="1"/>
-    <w:lsdException w:name="Subtle Reference" w:semiHidden="0" w:uiPriority="31" w:unhideWhenUsed="0" w:qFormat="1"/>
-    <w:lsdException w:name="Intense Reference" w:semiHidden="0" w:uiPriority="32" w:unhideWhenUsed="0" w:qFormat="1"/>
-    <w:lsdException w:name="Book Title" w:semiHidden="0" w:uiPriority="33" w:unhideWhenUsed="0" w:qFormat="1"/>
-    <w:lsdException w:name="Bibliography" w:uiPriority="37"/>
-    <w:lsdException w:name="TOC Heading" w:uiPriority="39" w:qFormat="1"/>
-  </w:latentStyles>
-  <w:style w:type="paragraph" w:default="1" w:styleId="Normal">
-    <w:name w:val="Normal"/>
-    <w:qFormat/>
-    <w:rsid w:val="00891342"/>
-  </w:style>
-  <w:style w:type="paragraph" w:styleId="Heading1">
-    <w:name w:val="heading 1"/>
-    <w:basedOn w:val="Normal"/>
-    <w:next w:val="Normal"/>
-    <w:link w:val="Heading1Char"/>
-    <w:uiPriority w:val="9"/>
-    <w:qFormat/>
-    <w:rsid w:val="00D02C90"/>
-    <w:pPr>
-      <w:keepNext/>
-      <w:keepLines/>
-      <w:spacing w:before="480"/>
-      <w:outlineLvl w:val="0"/>
-    </w:pPr>
-    <w:rPr>
-      <w:rFonts w:asciiTheme="majorHAnsi" w:eastAsiaTheme="majorEastAsia" w:hAnsiTheme="majorHAnsi" w:cstheme="majorBidi"/>
-      <w:b/>
-      <w:bCs/>
-      <w:color w:val="345A8A" w:themeColor="accent1" w:themeShade="B5"/>
-      <w:sz w:val="32"/>
-      <w:szCs w:val="32"/>
-    </w:rPr>
-  </w:style>
-  <w:style w:type="paragraph" w:styleId="Heading2">
-    <w:name w:val="heading 2"/>
-    <w:basedOn w:val="Normal"/>
-    <w:next w:val="Normal"/>
-    <w:link w:val="Heading2Char"/>
-    <w:uiPriority w:val="9"/>
-    <w:unhideWhenUsed/>
-    <w:qFormat/>
-    <w:rsid w:val="00C53B14"/>
-    <w:pPr>
-      <w:keepNext/>
-      <w:keepLines/>
-      <w:spacing w:before="200"/>
-      <w:outlineLvl w:val="1"/>
-    </w:pPr>
-    <w:rPr>
-      <w:rFonts w:asciiTheme="majorHAnsi" w:eastAsiaTheme="majorEastAsia" w:hAnsiTheme="majorHAnsi" w:cstheme="majorBidi"/>
-      <w:b/>
-      <w:bCs/>
-      <w:color w:val="4F81BD" w:themeColor="accent1"/>
-      <w:sz w:val="28"/>
-      <w:szCs w:val="26"/>
-    </w:rPr>
-  </w:style>
-  <w:style w:type="paragraph" w:styleId="Heading3">
-    <w:name w:val="heading 3"/>
-    <w:basedOn w:val="Normal"/>
-    <w:next w:val="Normal"/>
-    <w:link w:val="Heading3Char"/>
-    <w:uiPriority w:val="9"/>
-    <w:unhideWhenUsed/>
-    <w:qFormat/>
-    <w:rsid w:val="00D02C90"/>
-    <w:pPr>
-      <w:keepNext/>
-      <w:keepLines/>
-      <w:spacing w:before="200"/>
-      <w:outlineLvl w:val="2"/>
-    </w:pPr>
-    <w:rPr>
-      <w:rFonts w:asciiTheme="majorHAnsi" w:eastAsiaTheme="majorEastAsia" w:hAnsiTheme="majorHAnsi" w:cstheme="majorBidi"/>
-      <w:b/>
-      <w:bCs/>
-      <w:color w:val="4F81BD" w:themeColor="accent1"/>
-    </w:rPr>
-  </w:style>
-  <w:style w:type="character" w:default="1" w:styleId="DefaultParagraphFont">
-    <w:name w:val="Default Paragraph Font"/>
-    <w:uiPriority w:val="1"/>
-    <w:semiHidden/>
-    <w:unhideWhenUsed/>
-  </w:style>
-  <w:style w:type="table" w:default="1" w:styleId="TableNormal">
-    <w:name w:val="Normal Table"/>
-    <w:uiPriority w:val="99"/>
-    <w:semiHidden/>
-    <w:unhideWhenUsed/>
-    <w:tblPr>
-      <w:tblInd w:w="0" w:type="dxa"/>
-      <w:tblCellMar>
-        <w:top w:w="0" w:type="dxa"/>
-        <w:left w:w="108" w:type="dxa"/>
-        <w:bottom w:w="0" w:type="dxa"/>
-        <w:right w:w="108" w:type="dxa"/>
-      </w:tblCellMar>
-    </w:tblPr>
-  </w:style>
-  <w:style w:type="numbering" w:default="1" w:styleId="NoList">
-    <w:name w:val="No List"/>
-    <w:uiPriority w:val="99"/>
-    <w:semiHidden/>
-    <w:unhideWhenUsed/>
-  </w:style>
-  <w:style w:type="paragraph" w:styleId="Header">
-    <w:name w:val="header"/>
-    <w:basedOn w:val="Normal"/>
-    <w:link w:val="HeaderChar"/>
-    <w:uiPriority w:val="99"/>
-    <w:unhideWhenUsed/>
-    <w:rsid w:val="00D02C90"/>
-    <w:pPr>
-      <w:tabs>
-        <w:tab w:val="center" w:pos="4320"/>
-        <w:tab w:val="right" w:pos="8640"/>
-      </w:tabs>
-    </w:pPr>
-  </w:style>
-  <w:style w:type="character" w:customStyle="1" w:styleId="HeaderChar">
-    <w:name w:val="Header Char"/>
-    <w:basedOn w:val="DefaultParagraphFont"/>
-    <w:link w:val="Header"/>
-    <w:uiPriority w:val="99"/>
-    <w:rsid w:val="00D02C90"/>
-  </w:style>
-  <w:style w:type="paragraph" w:styleId="Footer">
-    <w:name w:val="footer"/>
-    <w:basedOn w:val="Normal"/>
-    <w:link w:val="FooterChar"/>
-    <w:uiPriority w:val="99"/>
-    <w:unhideWhenUsed/>
-    <w:rsid w:val="00D02C90"/>
-    <w:pPr>
-      <w:tabs>
-        <w:tab w:val="center" w:pos="4320"/>
-        <w:tab w:val="right" w:pos="8640"/>
-      </w:tabs>
-    </w:pPr>
-  </w:style>
-  <w:style w:type="character" w:customStyle="1" w:styleId="FooterChar">
-    <w:name w:val="Footer Char"/>
-    <w:basedOn w:val="DefaultParagraphFont"/>
-    <w:link w:val="Footer"/>
-    <w:uiPriority w:val="99"/>
-    <w:rsid w:val="00D02C90"/>
-  </w:style>
-  <w:style w:type="character" w:customStyle="1" w:styleId="Heading1Char">
-    <w:name w:val="Heading 1 Char"/>
-    <w:basedOn w:val="DefaultParagraphFont"/>
-    <w:link w:val="Heading1"/>
-    <w:uiPriority w:val="9"/>
-    <w:rsid w:val="00D02C90"/>
-    <w:rPr>
-      <w:rFonts w:asciiTheme="majorHAnsi" w:eastAsiaTheme="majorEastAsia" w:hAnsiTheme="majorHAnsi" w:cstheme="majorBidi"/>
-      <w:b/>
-      <w:bCs/>
-      <w:color w:val="345A8A" w:themeColor="accent1" w:themeShade="B5"/>
-      <w:sz w:val="32"/>
-      <w:szCs w:val="32"/>
-    </w:rPr>
-  </w:style>
-  <w:style w:type="character" w:customStyle="1" w:styleId="Heading2Char">
-    <w:name w:val="Heading 2 Char"/>
-    <w:basedOn w:val="DefaultParagraphFont"/>
-    <w:link w:val="Heading2"/>
-    <w:uiPriority w:val="9"/>
-    <w:rsid w:val="00C53B14"/>
-    <w:rPr>
-      <w:rFonts w:asciiTheme="majorHAnsi" w:eastAsiaTheme="majorEastAsia" w:hAnsiTheme="majorHAnsi" w:cstheme="majorBidi"/>
-      <w:b/>
-      <w:bCs/>
-      <w:color w:val="4F81BD" w:themeColor="accent1"/>
-      <w:sz w:val="28"/>
-      <w:szCs w:val="26"/>
-    </w:rPr>
-  </w:style>
-  <w:style w:type="character" w:customStyle="1" w:styleId="Heading3Char">
-    <w:name w:val="Heading 3 Char"/>
-    <w:basedOn w:val="DefaultParagraphFont"/>
-    <w:link w:val="Heading3"/>
-    <w:uiPriority w:val="9"/>
-    <w:rsid w:val="00D02C90"/>
-    <w:rPr>
-      <w:rFonts w:asciiTheme="majorHAnsi" w:eastAsiaTheme="majorEastAsia" w:hAnsiTheme="majorHAnsi" w:cstheme="majorBidi"/>
-      <w:b/>
-      <w:bCs/>
-      <w:color w:val="4F81BD" w:themeColor="accent1"/>
-    </w:rPr>
-  </w:style>
-  <w:style w:type="character" w:styleId="Hyperlink">
-    <w:name w:val="Hyperlink"/>
-    <w:basedOn w:val="DefaultParagraphFont"/>
-    <w:uiPriority w:val="99"/>
-    <w:unhideWhenUsed/>
-    <w:rsid w:val="003A77A6"/>
-    <w:rPr>
-      <w:color w:val="0000FF" w:themeColor="hyperlink"/>
-      <w:u w:val="single"/>
-    </w:rPr>
-  </w:style>
-  <w:style w:type="paragraph" w:customStyle="1" w:styleId="h3">
-    <w:name w:val="h3"/>
-    <w:basedOn w:val="Normal"/>
-    <w:rsid w:val="0059614B"/>
-  </w:style>
-  <w:style w:type="paragraph" w:styleId="ListParagraph">
-    <w:name w:val="List Paragraph"/>
-    <w:basedOn w:val="Normal"/>
-    <w:uiPriority w:val="34"/>
-    <w:qFormat/>
-    <w:rsid w:val="00FA2FB0"/>
-    <w:pPr>
-      <w:ind w:left="720"/>
-      <w:contextualSpacing/>
-    </w:pPr>
-  </w:style>
-  <w:style w:type="paragraph" w:styleId="TOC1">
-    <w:name w:val="toc 1"/>
-    <w:basedOn w:val="Normal"/>
-    <w:next w:val="Normal"/>
-    <w:autoRedefine/>
-    <w:uiPriority w:val="39"/>
-    <w:unhideWhenUsed/>
-    <w:rsid w:val="00FC5765"/>
-    <w:pPr>
-      <w:spacing w:before="120"/>
-    </w:pPr>
-    <w:rPr>
-      <w:b/>
-    </w:rPr>
-  </w:style>
-  <w:style w:type="paragraph" w:styleId="TOC2">
-    <w:name w:val="toc 2"/>
-    <w:basedOn w:val="Normal"/>
-    <w:next w:val="Normal"/>
-    <w:autoRedefine/>
-    <w:uiPriority w:val="39"/>
-    <w:unhideWhenUsed/>
-    <w:rsid w:val="00FC5765"/>
-    <w:pPr>
-      <w:ind w:left="240"/>
-    </w:pPr>
-    <w:rPr>
-      <w:b/>
-      <w:sz w:val="22"/>
-      <w:szCs w:val="22"/>
-    </w:rPr>
-  </w:style>
-  <w:style w:type="paragraph" w:styleId="TOC3">
-    <w:name w:val="toc 3"/>
-    <w:basedOn w:val="Normal"/>
-    <w:next w:val="Normal"/>
-    <w:autoRedefine/>
-    <w:uiPriority w:val="39"/>
-    <w:unhideWhenUsed/>
-    <w:rsid w:val="00FC5765"/>
-    <w:pPr>
-      <w:ind w:left="480"/>
-    </w:pPr>
-    <w:rPr>
-      <w:sz w:val="22"/>
-      <w:szCs w:val="22"/>
-    </w:rPr>
-  </w:style>
-  <w:style w:type="paragraph" w:styleId="TOC4">
-    <w:name w:val="toc 4"/>
-    <w:basedOn w:val="Normal"/>
-    <w:next w:val="Normal"/>
-    <w:autoRedefine/>
-    <w:uiPriority w:val="39"/>
-    <w:unhideWhenUsed/>
-    <w:rsid w:val="00FC5765"/>
-    <w:pPr>
-      <w:ind w:left="720"/>
-    </w:pPr>
-    <w:rPr>
-      <w:sz w:val="20"/>
-      <w:szCs w:val="20"/>
-    </w:rPr>
-  </w:style>
-  <w:style w:type="paragraph" w:styleId="TOC5">
-    <w:name w:val="toc 5"/>
-    <w:basedOn w:val="Normal"/>
-    <w:next w:val="Normal"/>
-    <w:autoRedefine/>
-    <w:uiPriority w:val="39"/>
-    <w:unhideWhenUsed/>
-    <w:rsid w:val="00FC5765"/>
-    <w:pPr>
-      <w:ind w:left="960"/>
-    </w:pPr>
-    <w:rPr>
-      <w:sz w:val="20"/>
-      <w:szCs w:val="20"/>
-    </w:rPr>
-  </w:style>
-  <w:style w:type="paragraph" w:styleId="TOC6">
-    <w:name w:val="toc 6"/>
-    <w:basedOn w:val="Normal"/>
-    <w:next w:val="Normal"/>
-    <w:autoRedefine/>
-    <w:uiPriority w:val="39"/>
-    <w:unhideWhenUsed/>
-    <w:rsid w:val="00FC5765"/>
-    <w:pPr>
-      <w:ind w:left="1200"/>
-    </w:pPr>
-    <w:rPr>
-      <w:sz w:val="20"/>
-      <w:szCs w:val="20"/>
-    </w:rPr>
-  </w:style>
-  <w:style w:type="paragraph" w:styleId="TOC7">
-    <w:name w:val="toc 7"/>
-    <w:basedOn w:val="Normal"/>
-    <w:next w:val="Normal"/>
-    <w:autoRedefine/>
-    <w:uiPriority w:val="39"/>
-    <w:unhideWhenUsed/>
-    <w:rsid w:val="00FC5765"/>
-    <w:pPr>
-      <w:ind w:left="1440"/>
-    </w:pPr>
-    <w:rPr>
-      <w:sz w:val="20"/>
-      <w:szCs w:val="20"/>
-    </w:rPr>
-  </w:style>
-  <w:style w:type="paragraph" w:styleId="TOC8">
-    <w:name w:val="toc 8"/>
-    <w:basedOn w:val="Normal"/>
-    <w:next w:val="Normal"/>
-    <w:autoRedefine/>
-    <w:uiPriority w:val="39"/>
-    <w:unhideWhenUsed/>
-    <w:rsid w:val="00FC5765"/>
-    <w:pPr>
-      <w:ind w:left="1680"/>
-    </w:pPr>
-    <w:rPr>
-      <w:sz w:val="20"/>
-      <w:szCs w:val="20"/>
-    </w:rPr>
-  </w:style>
-  <w:style w:type="paragraph" w:styleId="TOC9">
-    <w:name w:val="toc 9"/>
-    <w:basedOn w:val="Normal"/>
-    <w:next w:val="Normal"/>
-    <w:autoRedefine/>
-    <w:uiPriority w:val="39"/>
-    <w:unhideWhenUsed/>
-    <w:rsid w:val="00FC5765"/>
-    <w:pPr>
-      <w:ind w:left="1920"/>
-    </w:pPr>
-    <w:rPr>
-      <w:sz w:val="20"/>
-      <w:szCs w:val="20"/>
-    </w:rPr>
-  </w:style>
-  <w:style w:type="paragraph" w:styleId="BalloonText">
-    <w:name w:val="Balloon Text"/>
-    <w:basedOn w:val="Normal"/>
-    <w:link w:val="BalloonTextChar"/>
-    <w:uiPriority w:val="99"/>
-    <w:semiHidden/>
-    <w:unhideWhenUsed/>
-    <w:rsid w:val="003872BE"/>
-    <w:rPr>
-      <w:rFonts w:ascii="Tahoma" w:hAnsi="Tahoma" w:cs="Tahoma"/>
-      <w:sz w:val="16"/>
-      <w:szCs w:val="16"/>
-    </w:rPr>
-  </w:style>
-  <w:style w:type="character" w:customStyle="1" w:styleId="BalloonTextChar">
-    <w:name w:val="Balloon Text Char"/>
-    <w:basedOn w:val="DefaultParagraphFont"/>
-    <w:link w:val="BalloonText"/>
-    <w:uiPriority w:val="99"/>
-    <w:semiHidden/>
-    <w:rsid w:val="003872BE"/>
-    <w:rPr>
-      <w:rFonts w:ascii="Tahoma" w:hAnsi="Tahoma" w:cs="Tahoma"/>
-      <w:sz w:val="16"/>
-      <w:szCs w:val="16"/>
-    </w:rPr>
-  </w:style>
-</w:styles>
-</file>
-
-<file path=word/stylesWithEffects.xml><?xml version="1.0" encoding="utf-8"?>
-<w:styles xmlns:wpc="http://schemas.microsoft.com/office/word/2010/wordprocessingCanvas" xmlns:mc="http://schemas.openxmlformats.org/markup-compatibility/2006" xmlns:o="urn:schemas-microsoft-com:office:office" xmlns:r="http://schemas.openxmlformats.org/officeDocument/2006/relationships" xmlns:m="http://schemas.openxmlformats.org/officeDocument/2006/math" xmlns:v="urn:schemas-microsoft-com:vml" xmlns:wp14="http://schemas.microsoft.com/office/word/2010/wordprocessingDrawing" xmlns:wp="http://schemas.openxmlformats.org/drawingml/2006/wordprocessingDrawing" xmlns:w10="urn:schemas-microsoft-com:office:word" xmlns:w="http://schemas.openxmlformats.org/wordprocessingml/2006/main" xmlns:w14="http://schemas.microsoft.com/office/word/2010/wordml" xmlns:wpg="http://schemas.microsoft.com/office/word/2010/wordprocessingGroup" xmlns:wpi="http://schemas.microsoft.com/office/word/2010/wordprocessingInk" xmlns:wne="http://schemas.microsoft.com/office/word/2006/wordml" xmlns:wps="http://schemas.microsoft.com/office/word/2010/wordprocessingShape" mc:Ignorable="w14 wp14">
-  <w:docDefaults>
-    <w:rPrDefault>
-      <w:rPr>
-        <w:rFonts w:asciiTheme="minorHAnsi" w:eastAsiaTheme="minorEastAsia" w:hAnsiTheme="minorHAnsi" w:cstheme="minorBidi"/>
-        <w:sz w:val="24"/>
-        <w:szCs w:val="24"/>
-        <w:lang w:val="en-US" w:eastAsia="en-US" w:bidi="ar-SA"/>
-      </w:rPr>
-    </w:rPrDefault>
-    <w:pPrDefault/>
-  </w:docDefaults>
-  <w:latentStyles w:defLockedState="0" w:defUIPriority="99" w:defSemiHidden="1" w:defUnhideWhenUsed="1" w:defQFormat="0" w:count="267">
-    <w:lsdException w:name="Normal" w:semiHidden="0" w:uiPriority="0" w:unhideWhenUsed="0" w:qFormat="1"/>
-    <w:lsdException w:name="heading 1" w:semiHidden="0" w:uiPriority="9" w:unhideWhenUsed="0" w:qFormat="1"/>
-    <w:lsdException w:name="heading 2" w:uiPriority="9" w:qFormat="1"/>
-    <w:lsdException w:name="heading 3" w:uiPriority="9" w:qFormat="1"/>
-    <w:lsdException w:name="heading 4" w:uiPriority="9" w:qFormat="1"/>
-    <w:lsdException w:name="heading 5" w:uiPriority="9" w:qFormat="1"/>
-    <w:lsdException w:name="heading 6" w:uiPriority="9" w:qFormat="1"/>
-    <w:lsdException w:name="heading 7" w:uiPriority="9" w:qFormat="1"/>
-    <w:lsdException w:name="heading 8" w:uiPriority="9" w:qFormat="1"/>
-    <w:lsdException w:name="heading 9" w:uiPriority="9" w:qFormat="1"/>
-    <w:lsdException w:name="toc 1" w:uiPriority="39"/>
-    <w:lsdException w:name="toc 2" w:uiPriority="39"/>
-    <w:lsdException w:name="toc 3" w:uiPriority="39"/>
-    <w:lsdException w:name="toc 4" w:uiPriority="39"/>
-    <w:lsdException w:name="toc 5" w:uiPriority="39"/>
-    <w:lsdException w:name="toc 6" w:uiPriority="39"/>
-    <w:lsdException w:name="toc 7" w:uiPriority="39"/>
-    <w:lsdException w:name="toc 8" w:uiPriority="39"/>
-    <w:lsdException w:name="toc 9" w:uiPriority="39"/>
-    <w:lsdException w:name="caption" w:uiPriority="35" w:qFormat="1"/>
-    <w:lsdException w:name="Title" w:semiHidden="0" w:uiPriority="10" w:unhideWhenUsed="0" w:qFormat="1"/>
-    <w:lsdException w:name="Default Paragraph Font" w:uiPriority="1"/>
-    <w:lsdException w:name="Subtitle" w:semiHidden="0" w:uiPriority="11" w:unhideWhenUsed="0" w:qFormat="1"/>
-    <w:lsdException w:name="Strong" w:semiHidden="0" w:uiPriority="22" w:unhideWhenUsed="0" w:qFormat="1"/>
-    <w:lsdException w:name="Emphasis" w:semiHidden="0" w:uiPriority="20" w:unhideWhenUsed="0" w:qFormat="1"/>
-    <w:lsdException w:name="Table Grid" w:semiHidden="0" w:uiPriority="59" w:unhideWhenUsed="0"/>
-    <w:lsdException w:name="Placeholder Text" w:unhideWhenUsed="0"/>
-    <w:lsdException w:name="No Spacing" w:semiHidden="0" w:uiPriority="1" w:unhideWhenUsed="0" w:qFormat="1"/>
-    <w:lsdException w:name="Light Shading" w:semiHidden="0" w:uiPriority="60" w:unhideWhenUsed="0"/>
-    <w:lsdException w:name="Light List" w:semiHidden="0" w:uiPriority="61" w:unhideWhenUsed="0"/>
-    <w:lsdException w:name="Light Grid" w:semiHidden="0" w:uiPriority="62" w:unhideWhenUsed="0"/>
-    <w:lsdException w:name="Medium Shading 1" w:semiHidden="0" w:uiPriority="63" w:unhideWhenUsed="0"/>
-    <w:lsdException w:name="Medium Shading 2" w:semiHidden="0" w:uiPriority="64" w:unhideWhenUsed="0"/>
-    <w:lsdException w:name="Medium List 1" w:semiHidden="0" w:uiPriority="65" w:unhideWhenUsed="0"/>
-    <w:lsdException w:name="Medium List 2" w:semiHidden="0" w:uiPriority="66" w:unhideWhenUsed="0"/>
-    <w:lsdException w:name="Medium Grid 1" w:semiHidden="0" w:uiPriority="67" w:unhideWhenUsed="0"/>
-    <w:lsdException w:name="Medium Grid 2" w:semiHidden="0" w:uiPriority="68" w:unhideWhenUsed="0"/>
-    <w:lsdException w:name="Medium Grid 3" w:semiHidden="0" w:uiPriority="69" w:unhideWhenUsed="0"/>
-    <w:lsdException w:name="Dark List" w:semiHidden="0" w:uiPriority="70" w:unhideWhenUsed="0"/>
-    <w:lsdException w:name="Colorful Shading" w:semiHidden="0" w:uiPriority="71" w:unhideWhenUsed="0"/>
-    <w:lsdException w:name="Colorful List" w:semiHidden="0" w:uiPriority="72" w:unhideWhenUsed="0"/>
-    <w:lsdException w:name="Colorful Grid" w:semiHidden="0" w:uiPriority="73" w:unhideWhenUsed="0"/>
-    <w:lsdException w:name="Light Shading Accent 1" w:semiHidden="0" w:uiPriority="60" w:unhideWhenUsed="0"/>
-    <w:lsdException w:name="Light List Accent 1" w:semiHidden="0" w:uiPriority="61" w:unhideWhenUsed="0"/>
-    <w:lsdException w:name="Light Grid Accent 1" w:semiHidden="0" w:uiPriority="62" w:unhideWhenUsed="0"/>
-    <w:lsdException w:name="Medium Shading 1 Accent 1" w:semiHidden="0" w:uiPriority="63" w:unhideWhenUsed="0"/>
-    <w:lsdException w:name="Medium Shading 2 Accent 1" w:semiHidden="0" w:uiPriority="64" w:unhideWhenUsed="0"/>
-    <w:lsdException w:name="Medium List 1 Accent 1" w:semiHidden="0" w:uiPriority="65" w:unhideWhenUsed="0"/>
-    <w:lsdException w:name="Revision" w:unhideWhenUsed="0"/>
-    <w:lsdException w:name="List Paragraph" w:semiHidden="0" w:uiPriority="34" w:unhideWhenUsed="0" w:qFormat="1"/>
-    <w:lsdException w:name="Quote" w:semiHidden="0" w:uiPriority="29" w:unhideWhenUsed="0" w:qFormat="1"/>
-    <w:lsdException w:name="Intense Quote" w:semiHidden="0" w:uiPriority="30" w:unhideWhenUsed="0" w:qFormat="1"/>
-    <w:lsdException w:name="Medium List 2 Accent 1" w:semiHidden="0" w:uiPriority="66" w:unhideWhenUsed="0"/>
-    <w:lsdException w:name="Medium Grid 1 Accent 1" w:semiHidden="0" w:uiPriority="67" w:unhideWhenUsed="0"/>
-    <w:lsdException w:name="Medium Grid 2 Accent 1" w:semiHidden="0" w:uiPriority="68" w:unhideWhenUsed="0"/>
-    <w:lsdException w:name="Medium Grid 3 Accent 1" w:semiHidden="0" w:uiPriority="69" w:unhideWhenUsed="0"/>
-    <w:lsdException w:name="Dark List Accent 1" w:semiHidden="0" w:uiPriority="70" w:unhideWhenUsed="0"/>
-    <w:lsdException w:name="Colorful Shading Accent 1" w:semiHidden="0" w:uiPriority="71" w:unhideWhenUsed="0"/>
-    <w:lsdException w:name="Colorful List Accent 1" w:semiHidden="0" w:uiPriority="72" w:unhideWhenUsed="0"/>
-    <w:lsdException w:name="Colorful Grid Accent 1" w:semiHidden="0" w:uiPriority="73" w:unhideWhenUsed="0"/>
-    <w:lsdException w:name="Light Shading Accent 2" w:semiHidden="0" w:uiPriority="60" w:unhideWhenUsed="0"/>
-    <w:lsdException w:name="Light List Accent 2" w:semiHidden="0" w:uiPriority="61" w:unhideWhenUsed="0"/>
-    <w:lsdException w:name="Light Grid Accent 2" w:semiHidden="0" w:uiPriority="62" w:unhideWhenUsed="0"/>
-    <w:lsdException w:name="Medium Shading 1 Accent 2" w:semiHidden="0" w:uiPriority="63" w:unhideWhenUsed="0"/>
-    <w:lsdException w:name="Medium Shading 2 Accent 2" w:semiHidden="0" w:uiPriority="64" w:unhideWhenUsed="0"/>
-    <w:lsdException w:name="Medium List 1 Accent 2" w:semiHidden="0" w:uiPriority="65" w:unhideWhenUsed="0"/>
-    <w:lsdException w:name="Medium List 2 Accent 2" w:semiHidden="0" w:uiPriority="66" w:unhideWhenUsed="0"/>
-    <w:lsdException w:name="Medium Grid 1 Accent 2" w:semiHidden="0" w:uiPriority="67" w:unhideWhenUsed="0"/>
-    <w:lsdException w:name="Medium Grid 2 Accent 2" w:semiHidden="0" w:uiPriority="68" w:unhideWhenUsed="0"/>
-    <w:lsdException w:name="Medium Grid 3 Accent 2" w:semiHidden="0" w:uiPriority="69" w:unhideWhenUsed="0"/>
-    <w:lsdException w:name="Dark List Accent 2" w:semiHidden="0" w:uiPriority="70" w:unhideWhenUsed="0"/>
-    <w:lsdException w:name="Colorful Shading Accent 2" w:semiHidden="0" w:uiPriority="71" w:unhideWhenUsed="0"/>
-    <w:lsdException w:name="Colorful List Accent 2" w:semiHidden="0" w:uiPriority="72" w:unhideWhenUsed="0"/>
-    <w:lsdException w:name="Colorful Grid Accent 2" w:semiHidden="0" w:uiPriority="73" w:unhideWhenUsed="0"/>
-    <w:lsdException w:name="Light Shading Accent 3" w:semiHidden="0" w:uiPriority="60" w:unhideWhenUsed="0"/>
-    <w:lsdException w:name="Light List Accent 3" w:semiHidden="0" w:uiPriority="61" w:unhideWhenUsed="0"/>
-    <w:lsdException w:name="Light Grid Accent 3" w:semiHidden="0" w:uiPriority="62" w:unhideWhenUsed="0"/>
-    <w:lsdException w:name="Medium Shading 1 Accent 3" w:semiHidden="0" w:uiPriority="63" w:unhideWhenUsed="0"/>
-    <w:lsdException w:name="Medium Shading 2 Accent 3" w:semiHidden="0" w:uiPriority="64" w:unhideWhenUsed="0"/>
-    <w:lsdException w:name="Medium List 1 Accent 3" w:semiHidden="0" w:uiPriority="65" w:unhideWhenUsed="0"/>
-    <w:lsdException w:name="Medium List 2 Accent 3" w:semiHidden="0" w:uiPriority="66" w:unhideWhenUsed="0"/>
-    <w:lsdException w:name="Medium Grid 1 Accent 3" w:semiHidden="0" w:uiPriority="67" w:unhideWhenUsed="0"/>
-    <w:lsdException w:name="Medium Grid 2 Accent 3" w:semiHidden="0" w:uiPriority="68" w:unhideWhenUsed="0"/>
-    <w:lsdException w:name="Medium Grid 3 Accent 3" w:semiHidden="0" w:uiPriority="69" w:unhideWhenUsed="0"/>
-    <w:lsdException w:name="Dark List Accent 3" w:semiHidden="0" w:uiPriority="70" w:unhideWhenUsed="0"/>
-    <w:lsdException w:name="Colorful Shading Accent 3" w:semiHidden="0" w:uiPriority="71" w:unhideWhenUsed="0"/>
-    <w:lsdException w:name="Colorful List Accent 3" w:semiHidden="0" w:uiPriority="72" w:unhideWhenUsed="0"/>
-    <w:lsdException w:name="Colorful Grid Accent 3" w:semiHidden="0" w:uiPriority="73" w:unhideWhenUsed="0"/>
-    <w:lsdException w:name="Light Shading Accent 4" w:semiHidden="0" w:uiPriority="60" w:unhideWhenUsed="0"/>
-    <w:lsdException w:name="Light List Accent 4" w:semiHidden="0" w:uiPriority="61" w:unhideWhenUsed="0"/>
-    <w:lsdException w:name="Light Grid Accent 4" w:semiHidden="0" w:uiPriority="62" w:unhideWhenUsed="0"/>
-    <w:lsdException w:name="Medium Shading 1 Accent 4" w:semiHidden="0" w:uiPriority="63" w:unhideWhenUsed="0"/>
-    <w:lsdException w:name="Medium Shading 2 Accent 4" w:semiHidden="0" w:uiPriority="64" w:unhideWhenUsed="0"/>
-    <w:lsdException w:name="Medium List 1 Accent 4" w:semiHidden="0" w:uiPriority="65" w:unhideWhenUsed="0"/>
-    <w:lsdException w:name="Medium List 2 Accent 4" w:semiHidden="0" w:uiPriority="66" w:unhideWhenUsed="0"/>
-    <w:lsdException w:name="Medium Grid 1 Accent 4" w:semiHidden="0" w:uiPriority="67" w:unhideWhenUsed="0"/>
-    <w:lsdException w:name="Medium Grid 2 Accent 4" w:semiHidden="0" w:uiPriority="68" w:unhideWhenUsed="0"/>
-    <w:lsdException w:name="Medium Grid 3 Accent 4" w:semiHidden="0" w:uiPriority="69" w:unhideWhenUsed="0"/>
-    <w:lsdException w:name="Dark List Accent 4" w:semiHidden="0" w:uiPriority="70" w:unhideWhenUsed="0"/>
-    <w:lsdException w:name="Colorful Shading Accent 4" w:semiHidden="0" w:uiPriority="71" w:unhideWhenUsed="0"/>
-    <w:lsdException w:name="Colorful List Accent 4" w:semiHidden="0" w:uiPriority="72" w:unhideWhenUsed="0"/>
-    <w:lsdException w:name="Colorful Grid Accent 4" w:semiHidden="0" w:uiPriority="73" w:unhideWhenUsed="0"/>
-    <w:lsdException w:name="Light Shading Accent 5" w:semiHidden="0" w:uiPriority="60" w:unhideWhenUsed="0"/>
-    <w:lsdException w:name="Light List Accent 5" w:semiHidden="0" w:uiPriority="61" w:unhideWhenUsed="0"/>
-    <w:lsdException w:name="Light Grid Accent 5" w:semiHidden="0" w:uiPriority="62" w:unhideWhenUsed="0"/>
-    <w:lsdException w:name="Medium Shading 1 Accent 5" w:semiHidden="0" w:uiPriority="63" w:unhideWhenUsed="0"/>
-    <w:lsdException w:name="Medium Shading 2 Accent 5" w:semiHidden="0" w:uiPriority="64" w:unhideWhenUsed="0"/>
-    <w:lsdException w:name="Medium List 1 Accent 5" w:semiHidden="0" w:uiPriority="65" w:unhideWhenUsed="0"/>
-    <w:lsdException w:name="Medium List 2 Accent 5" w:semiHidden="0" w:uiPriority="66" w:unhideWhenUsed="0"/>
-    <w:lsdException w:name="Medium Grid 1 Accent 5" w:semiHidden="0" w:uiPriority="67" w:unhideWhenUsed="0"/>
-    <w:lsdException w:name="Medium Grid 2 Accent 5" w:semiHidden="0" w:uiPriority="68" w:unhideWhenUsed="0"/>
-    <w:lsdException w:name="Medium Grid 3 Accent 5" w:semiHidden="0" w:uiPriority="69" w:unhideWhenUsed="0"/>
-    <w:lsdException w:name="Dark List Accent 5" w:semiHidden="0" w:uiPriority="70" w:unhideWhenUsed="0"/>
-    <w:lsdException w:name="Colorful Shading Accent 5" w:semiHidden="0" w:uiPriority="71" w:unhideWhenUsed="0"/>
-    <w:lsdException w:name="Colorful List Accent 5" w:semiHidden="0" w:uiPriority="72" w:unhideWhenUsed="0"/>
-    <w:lsdException w:name="Colorful Grid Accent 5" w:semiHidden="0" w:uiPriority="73" w:unhideWhenUsed="0"/>
-    <w:lsdException w:name="Light Shading Accent 6" w:semiHidden="0" w:uiPriority="60" w:unhideWhenUsed="0"/>
-    <w:lsdException w:name="Light List Accent 6" w:semiHidden="0" w:uiPriority="61" w:unhideWhenUsed="0"/>
-    <w:lsdException w:name="Light Grid Accent 6" w:semiHidden="0" w:uiPriority="62" w:unhideWhenUsed="0"/>
-    <w:lsdException w:name="Medium Shading 1 Accent 6" w:semiHidden="0" w:uiPriority="63" w:unhideWhenUsed="0"/>
-    <w:lsdException w:name="Medium Shading 2 Accent 6" w:semiHidden="0" w:uiPriority="64" w:unhideWhenUsed="0"/>
-    <w:lsdException w:name="Medium List 1 Accent 6" w:semiHidden="0" w:uiPriority="65" w:unhideWhenUsed="0"/>
-    <w:lsdException w:name="Medium List 2 Accent 6" w:semiHidden="0" w:uiPriority="66" w:unhideWhenUsed="0"/>
-    <w:lsdException w:name="Medium Grid 1 Accent 6" w:semiHidden="0" w:uiPriority="67" w:unhideWhenUsed="0"/>
-    <w:lsdException w:name="Medium Grid 2 Accent 6" w:semiHidden="0" w:uiPriority="68" w:unhideWhenUsed="0"/>
-    <w:lsdException w:name="Medium Grid 3 Accent 6" w:semiHidden="0" w:uiPriority="69" w:unhideWhenUsed="0"/>
-    <w:lsdException w:name="Dark List Accent 6" w:semiHidden="0" w:uiPriority="70" w:unhideWhenUsed="0"/>
-    <w:lsdException w:name="Colorful Shading Accent 6" w:semiHidden="0" w:uiPriority="71" w:unhideWhenUsed="0"/>
-    <w:lsdException w:name="Colorful List Accent 6" w:semiHidden="0" w:uiPriority="72" w:unhideWhenUsed="0"/>
-    <w:lsdException w:name="Colorful Grid Accent 6" w:semiHidden="0" w:uiPriority="73" w:unhideWhenUsed="0"/>
-    <w:lsdException w:name="Subtle Emphasis" w:semiHidden="0" w:uiPriority="19" w:unhideWhenUsed="0" w:qFormat="1"/>
-    <w:lsdException w:name="Intense Emphasis" w:semiHidden="0" w:uiPriority="21" w:unhideWhenUsed="0" w:qFormat="1"/>
-    <w:lsdException w:name="Subtle Reference" w:semiHidden="0" w:uiPriority="31" w:unhideWhenUsed="0" w:qFormat="1"/>
-    <w:lsdException w:name="Intense Reference" w:semiHidden="0" w:uiPriority="32" w:unhideWhenUsed="0" w:qFormat="1"/>
-    <w:lsdException w:name="Book Title" w:semiHidden="0" w:uiPriority="33" w:unhideWhenUsed="0" w:qFormat="1"/>
-    <w:lsdException w:name="Bibliography" w:uiPriority="37"/>
-    <w:lsdException w:name="TOC Heading" w:uiPriority="39" w:qFormat="1"/>
+  <w:latentStyles w:defLockedState="0" w:defUIPriority="99" w:defSemiHidden="0" w:defUnhideWhenUsed="0" w:defQFormat="0" w:count="371">
+    <w:lsdException w:name="Normal" w:uiPriority="0" w:qFormat="1"/>
+    <w:lsdException w:name="heading 1" w:uiPriority="9" w:qFormat="1"/>
+    <w:lsdException w:name="heading 2" w:semiHidden="1" w:uiPriority="9" w:unhideWhenUsed="1" w:qFormat="1"/>
+    <w:lsdException w:name="heading 3" w:semiHidden="1" w:uiPriority="9" w:unhideWhenUsed="1" w:qFormat="1"/>
+    <w:lsdException w:name="heading 4" w:semiHidden="1" w:uiPriority="9" w:unhideWhenUsed="1" w:qFormat="1"/>
+    <w:lsdException w:name="heading 5" w:semiHidden="1" w:uiPriority="9" w:unhideWhenUsed="1" w:qFormat="1"/>
+    <w:lsdException w:name="heading 6" w:semiHidden="1" w:uiPriority="9" w:unhideWhenUsed="1" w:qFormat="1"/>
+    <w:lsdException w:name="heading 7" w:semiHidden="1" w:uiPriority="9" w:unhideWhenUsed="1" w:qFormat="1"/>
+    <w:lsdException w:name="heading 8" w:semiHidden="1" w:uiPriority="9" w:unhideWhenUsed="1" w:qFormat="1"/>
+    <w:lsdException w:name="heading 9" w:semiHidden="1" w:uiPriority="9" w:unhideWhenUsed="1" w:qFormat="1"/>
+    <w:lsdException w:name="index 1" w:semiHidden="1" w:unhideWhenUsed="1"/>
+    <w:lsdException w:name="index 2" w:semiHidden="1" w:unhideWhenUsed="1"/>
+    <w:lsdException w:name="index 3" w:semiHidden="1" w:unhideWhenUsed="1"/>
+    <w:lsdException w:name="index 4" w:semiHidden="1" w:unhideWhenUsed="1"/>
+    <w:lsdException w:name="index 5" w:semiHidden="1" w:unhideWhenUsed="1"/>
+    <w:lsdException w:name="index 6" w:semiHidden="1" w:unhideWhenUsed="1"/>
+    <w:lsdException w:name="index 7" w:semiHidden="1" w:unhideWhenUsed="1"/>
+    <w:lsdException w:name="index 8" w:semiHidden="1" w:unhideWhenUsed="1"/>
+    <w:lsdException w:name="index 9" w:semiHidden="1" w:unhideWhenUsed="1"/>
+    <w:lsdException w:name="toc 1" w:semiHidden="1" w:uiPriority="39" w:unhideWhenUsed="1"/>
+    <w:lsdException w:name="toc 2" w:semiHidden="1" w:uiPriority="39" w:unhideWhenUsed="1"/>
+    <w:lsdException w:name="toc 3" w:semiHidden="1" w:uiPriority="39" w:unhideWhenUsed="1"/>
+    <w:lsdException w:name="toc 4" w:semiHidden="1" w:uiPriority="39" w:unhideWhenUsed="1"/>
+    <w:lsdException w:name="toc 5" w:semiHidden="1" w:uiPriority="39" w:unhideWhenUsed="1"/>
+    <w:lsdException w:name="toc 6" w:semiHidden="1" w:uiPriority="39" w:unhideWhenUsed="1"/>
+    <w:lsdException w:name="toc 7" w:semiHidden="1" w:uiPriority="39" w:unhideWhenUsed="1"/>
+    <w:lsdException w:name="toc 8" w:semiHidden="1" w:uiPriority="39" w:unhideWhenUsed="1"/>
+    <w:lsdException w:name="toc 9" w:semiHidden="1" w:uiPriority="39" w:unhideWhenUsed="1"/>
+    <w:lsdException w:name="Normal Indent" w:semiHidden="1" w:unhideWhenUsed="1"/>
+    <w:lsdException w:name="footnote text" w:semiHidden="1" w:unhideWhenUsed="1"/>
+    <w:lsdException w:name="annotation text" w:semiHidden="1" w:unhideWhenUsed="1"/>
+    <w:lsdException w:name="header" w:semiHidden="1" w:unhideWhenUsed="1"/>
+    <w:lsdException w:name="footer" w:semiHidden="1" w:unhideWhenUsed="1"/>
+    <w:lsdException w:name="index heading" w:semiHidden="1" w:unhideWhenUsed="1"/>
+    <w:lsdException w:name="caption" w:semiHidden="1" w:uiPriority="35" w:unhideWhenUsed="1" w:qFormat="1"/>
+    <w:lsdException w:name="table of figures" w:semiHidden="1" w:unhideWhenUsed="1"/>
+    <w:lsdException w:name="envelope address" w:semiHidden="1" w:unhideWhenUsed="1"/>
+    <w:lsdException w:name="envelope return" w:semiHidden="1" w:unhideWhenUsed="1"/>
+    <w:lsdException w:name="footnote reference" w:semiHidden="1" w:unhideWhenUsed="1"/>
+    <w:lsdException w:name="annotation reference" w:semiHidden="1" w:unhideWhenUsed="1"/>
+    <w:lsdException w:name="line number" w:semiHidden="1" w:unhideWhenUsed="1"/>
+    <w:lsdException w:name="page number" w:semiHidden="1" w:unhideWhenUsed="1"/>
+    <w:lsdException w:name="endnote reference" w:semiHidden="1" w:unhideWhenUsed="1"/>
+    <w:lsdException w:name="endnote text" w:semiHidden="1" w:unhideWhenUsed="1"/>
+    <w:lsdException w:name="table of authorities" w:semiHidden="1" w:unhideWhenUsed="1"/>
+    <w:lsdException w:name="macro" w:semiHidden="1" w:unhideWhenUsed="1"/>
+    <w:lsdException w:name="toa heading" w:semiHidden="1" w:unhideWhenUsed="1"/>
+    <w:lsdException w:name="List" w:semiHidden="1" w:unhideWhenUsed="1"/>
+    <w:lsdException w:name="List Bullet" w:semiHidden="1" w:unhideWhenUsed="1"/>
+    <w:lsdException w:name="List Number" w:semiHidden="1" w:unhideWhenUsed="1"/>
+    <w:lsdException w:name="List 2" w:semiHidden="1" w:unhideWhenUsed="1"/>
+    <w:lsdException w:name="List 3" w:semiHidden="1" w:unhideWhenUsed="1"/>
+    <w:lsdException w:name="List 4" w:semiHidden="1" w:unhideWhenUsed="1"/>
+    <w:lsdException w:name="List 5" w:semiHidden="1" w:unhideWhenUsed="1"/>
+    <w:lsdException w:name="List Bullet 2" w:semiHidden="1" w:unhideWhenUsed="1"/>
+    <w:lsdException w:name="List Bullet 3" w:semiHidden="1" w:unhideWhenUsed="1"/>
+    <w:lsdException w:name="List Bullet 4" w:semiHidden="1" w:unhideWhenUsed="1"/>
+    <w:lsdException w:name="List Bullet 5" w:semiHidden="1" w:unhideWhenUsed="1"/>
+    <w:lsdException w:name="List Number 2" w:semiHidden="1" w:unhideWhenUsed="1"/>
+    <w:lsdException w:name="List Number 3" w:semiHidden="1" w:unhideWhenUsed="1"/>
+    <w:lsdException w:name="List Number 4" w:semiHidden="1" w:unhideWhenUsed="1"/>
+    <w:lsdException w:name="List Number 5" w:semiHidden="1" w:unhideWhenUsed="1"/>
+    <w:lsdException w:name="Title" w:uiPriority="10" w:qFormat="1"/>
+    <w:lsdException w:name="Closing" w:semiHidden="1" w:unhideWhenUsed="1"/>
+    <w:lsdException w:name="Signature" w:semiHidden="1" w:unhideWhenUsed="1"/>
+    <w:lsdException w:name="Default Paragraph Font" w:semiHidden="1" w:uiPriority="1" w:unhideWhenUsed="1"/>
+    <w:lsdException w:name="Body Text" w:semiHidden="1" w:unhideWhenUsed="1"/>
+    <w:lsdException w:name="Body Text Indent" w:semiHidden="1" w:unhideWhenUsed="1"/>
+    <w:lsdException w:name="List Continue" w:semiHidden="1" w:unhideWhenUsed="1"/>
+    <w:lsdException w:name="List Continue 2" w:semiHidden="1" w:unhideWhenUsed="1"/>
+    <w:lsdException w:name="List Continue 3" w:semiHidden="1" w:unhideWhenUsed="1"/>
+    <w:lsdException w:name="List Continue 4" w:semiHidden="1" w:unhideWhenUsed="1"/>
+    <w:lsdException w:name="List Continue 5" w:semiHidden="1" w:unhideWhenUsed="1"/>
+    <w:lsdException w:name="Message Header" w:semiHidden="1" w:unhideWhenUsed="1"/>
+    <w:lsdException w:name="Subtitle" w:uiPriority="11" w:qFormat="1"/>
+    <w:lsdException w:name="Salutation" w:semiHidden="1" w:unhideWhenUsed="1"/>
+    <w:lsdException w:name="Date" w:semiHidden="1" w:unhideWhenUsed="1"/>
+    <w:lsdException w:name="Body Text First Indent" w:semiHidden="1" w:unhideWhenUsed="1"/>
+    <w:lsdException w:name="Body Text First Indent 2" w:semiHidden="1" w:unhideWhenUsed="1"/>
+    <w:lsdException w:name="Note Heading" w:semiHidden="1" w:unhideWhenUsed="1"/>
+    <w:lsdException w:name="Body Text 2" w:semiHidden="1" w:unhideWhenUsed="1"/>
+    <w:lsdException w:name="Body Text 3" w:semiHidden="1" w:unhideWhenUsed="1"/>
+    <w:lsdException w:name="Body Text Indent 2" w:semiHidden="1" w:unhideWhenUsed="1"/>
+    <w:lsdException w:name="Body Text Indent 3" w:semiHidden="1" w:unhideWhenUsed="1"/>
+    <w:lsdException w:name="Block Text" w:semiHidden="1" w:unhideWhenUsed="1"/>
+    <w:lsdException w:name="Hyperlink" w:semiHidden="1" w:unhideWhenUsed="1"/>
+    <w:lsdException w:name="FollowedHyperlink" w:semiHidden="1" w:unhideWhenUsed="1"/>
+    <w:lsdException w:name="Strong" w:uiPriority="22" w:qFormat="1"/>
+    <w:lsdException w:name="Emphasis" w:uiPriority="20" w:qFormat="1"/>
+    <w:lsdException w:name="Document Map" w:semiHidden="1" w:unhideWhenUsed="1"/>
+    <w:lsdException w:name="Plain Text" w:semiHidden="1" w:unhideWhenUsed="1"/>
+    <w:lsdException w:name="E-mail Signature" w:semiHidden="1" w:unhideWhenUsed="1"/>
+    <w:lsdException w:name="HTML Top of Form" w:semiHidden="1" w:unhideWhenUsed="1"/>
+    <w:lsdException w:name="HTML Bottom of Form" w:semiHidden="1" w:unhideWhenUsed="1"/>
+    <w:lsdException w:name="Normal (Web)" w:semiHidden="1" w:unhideWhenUsed="1"/>
+    <w:lsdException w:name="HTML Acronym" w:semiHidden="1" w:unhideWhenUsed="1"/>
+    <w:lsdException w:name="HTML Address" w:semiHidden="1" w:unhideWhenUsed="1"/>
+    <w:lsdException w:name="HTML Cite" w:semiHidden="1" w:unhideWhenUsed="1"/>
+    <w:lsdException w:name="HTML Code" w:semiHidden="1" w:unhideWhenUsed="1"/>
+    <w:lsdException w:name="HTML Definition" w:semiHidden="1" w:unhideWhenUsed="1"/>
+    <w:lsdException w:name="HTML Keyboard" w:semiHidden="1" w:unhideWhenUsed="1"/>
+    <w:lsdException w:name="HTML Preformatted" w:semiHidden="1" w:unhideWhenUsed="1"/>
+    <w:lsdException w:name="HTML Sample" w:semiHidden="1" w:unhideWhenUsed="1"/>
+    <w:lsdException w:name="HTML Typewriter" w:semiHidden="1" w:unhideWhenUsed="1"/>
+    <w:lsdException w:name="HTML Variable" w:semiHidden="1" w:unhideWhenUsed="1"/>
+    <w:lsdException w:name="Normal Table" w:semiHidden="1" w:unhideWhenUsed="1"/>
+    <w:lsdException w:name="annotation subject" w:semiHidden="1" w:unhideWhenUsed="1"/>
+    <w:lsdException w:name="No List" w:semiHidden="1" w:unhideWhenUsed="1"/>
+    <w:lsdException w:name="Outline List 1" w:semiHidden="1" w:unhideWhenUsed="1"/>
+    <w:lsdException w:name="Outline List 2" w:semiHidden="1" w:unhideWhenUsed="1"/>
+    <w:lsdException w:name="Outline List 3" w:semiHidden="1" w:unhideWhenUsed="1"/>
+    <w:lsdException w:name="Table Simple 1" w:semiHidden="1" w:unhideWhenUsed="1"/>
+    <w:lsdException w:name="Table Simple 2" w:semiHidden="1" w:unhideWhenUsed="1"/>
+    <w:lsdException w:name="Table Simple 3" w:semiHidden="1" w:unhideWhenUsed="1"/>
+    <w:lsdException w:name="Table Classic 1" w:semiHidden="1" w:unhideWhenUsed="1"/>
+    <w:lsdException w:name="Table Classic 2" w:semiHidden="1" w:unhideWhenUsed="1"/>
+    <w:lsdException w:name="Table Classic 3" w:semiHidden="1" w:unhideWhenUsed="1"/>
+    <w:lsdException w:name="Table Classic 4" w:semiHidden="1" w:unhideWhenUsed="1"/>
+    <w:lsdException w:name="Table Colorful 1" w:semiHidden="1" w:unhideWhenUsed="1"/>
+    <w:lsdException w:name="Table Colorful 2" w:semiHidden="1" w:unhideWhenUsed="1"/>
+    <w:lsdException w:name="Table Colorful 3" w:semiHidden="1" w:unhideWhenUsed="1"/>
+    <w:lsdException w:name="Table Columns 1" w:semiHidden="1" w:unhideWhenUsed="1"/>
+    <w:lsdException w:name="Table Columns 2" w:semiHidden="1" w:unhideWhenUsed="1"/>
+    <w:lsdException w:name="Table Columns 3" w:semiHidden="1" w:unhideWhenUsed="1"/>
+    <w:lsdException w:name="Table Columns 4" w:semiHidden="1" w:unhideWhenUsed="1"/>
+    <w:lsdException w:name="Table Columns 5" w:semiHidden="1" w:unhideWhenUsed="1"/>
+    <w:lsdException w:name="Table Grid 1" w:semiHidden="1" w:unhideWhenUsed="1"/>
+    <w:lsdException w:name="Table Grid 2" w:semiHidden="1" w:unhideWhenUsed="1"/>
+    <w:lsdException w:name="Table Grid 3" w:semiHidden="1" w:unhideWhenUsed="1"/>
+    <w:lsdException w:name="Table Grid 4" w:semiHidden="1" w:unhideWhenUsed="1"/>
+    <w:lsdException w:name="Table Grid 5" w:semiHidden="1" w:unhideWhenUsed="1"/>
+    <w:lsdException w:name="Table Grid 6" w:semiHidden="1" w:unhideWhenUsed="1"/>
+    <w:lsdException w:name="Table Grid 7" w:semiHidden="1" w:unhideWhenUsed="1"/>
+    <w:lsdException w:name="Table Grid 8" w:semiHidden="1" w:unhideWhenUsed="1"/>
+    <w:lsdException w:name="Table List 1" w:semiHidden="1" w:unhideWhenUsed="1"/>
+    <w:lsdException w:name="Table List 2" w:semiHidden="1" w:unhideWhenUsed="1"/>
+    <w:lsdException w:name="Table List 3" w:semiHidden="1" w:unhideWhenUsed="1"/>
+    <w:lsdException w:name="Table List 4" w:semiHidden="1" w:unhideWhenUsed="1"/>
+    <w:lsdException w:name="Table List 5" w:semiHidden="1" w:unhideWhenUsed="1"/>
+    <w:lsdException w:name="Table List 6" w:semiHidden="1" w:unhideWhenUsed="1"/>
+    <w:lsdException w:name="Table List 7" w:semiHidden="1" w:unhideWhenUsed="1"/>
+    <w:lsdException w:name="Table List 8" w:semiHidden="1" w:unhideWhenUsed="1"/>
+    <w:lsdException w:name="Table 3D effects 1" w:semiHidden="1" w:unhideWhenUsed="1"/>
+    <w:lsdException w:name="Table 3D effects 2" w:semiHidden="1" w:unhideWhenUsed="1"/>
+    <w:lsdException w:name="Table 3D effects 3" w:semiHidden="1" w:unhideWhenUsed="1"/>
+    <w:lsdException w:name="Table Contemporary" w:semiHidden="1" w:unhideWhenUsed="1"/>
+    <w:lsdException w:name="Table Elegant" w:semiHidden="1" w:unhideWhenUsed="1"/>
+    <w:lsdException w:name="Table Professional" w:semiHidden="1" w:unhideWhenUsed="1"/>
+    <w:lsdException w:name="Table Subtle 1" w:semiHidden="1" w:unhideWhenUsed="1"/>
+    <w:lsdException w:name="Table Subtle 2" w:semiHidden="1" w:unhideWhenUsed="1"/>
+    <w:lsdException w:name="Table Web 1" w:semiHidden="1" w:unhideWhenUsed="1"/>
+    <w:lsdException w:name="Table Web 2" w:semiHidden="1" w:unhideWhenUsed="1"/>
+    <w:lsdException w:name="Table Web 3" w:semiHidden="1" w:unhideWhenUsed="1"/>
+    <w:lsdException w:name="Balloon Text" w:semiHidden="1" w:unhideWhenUsed="1"/>
+    <w:lsdException w:name="Table Grid" w:uiPriority="59"/>
+    <w:lsdException w:name="Table Theme" w:semiHidden="1" w:unhideWhenUsed="1"/>
+    <w:lsdException w:name="Placeholder Text" w:semiHidden="1"/>
+    <w:lsdException w:name="No Spacing" w:uiPriority="1" w:qFormat="1"/>
+    <w:lsdException w:name="Light Shading" w:uiPriority="60"/>
+    <w:lsdException w:name="Light List" w:uiPriority="61"/>
+    <w:lsdException w:name="Light Grid" w:uiPriority="62"/>
+    <w:lsdException w:name="Medium Shading 1" w:uiPriority="63"/>
+    <w:lsdException w:name="Medium Shading 2" w:uiPriority="64"/>
+    <w:lsdException w:name="Medium List 1" w:uiPriority="65"/>
+    <w:lsdException w:name="Medium List 2" w:uiPriority="66"/>
+    <w:lsdException w:name="Medium Grid 1" w:uiPriority="67"/>
+    <w:lsdException w:name="Medium Grid 2" w:uiPriority="68"/>
+    <w:lsdException w:name="Medium Grid 3" w:uiPriority="69"/>
+    <w:lsdException w:name="Dark List" w:uiPriority="70"/>
+    <w:lsdException w:name="Colorful Shading" w:uiPriority="71"/>
+    <w:lsdException w:name="Colorful List" w:uiPriority="72"/>
+    <w:lsdException w:name="Colorful Grid" w:uiPriority="73"/>
+    <w:lsdException w:name="Light Shading Accent 1" w:uiPriority="60"/>
+    <w:lsdException w:name="Light List Accent 1" w:uiPriority="61"/>
+    <w:lsdException w:name="Light Grid Accent 1" w:uiPriority="62"/>
+    <w:lsdException w:name="Medium Shading 1 Accent 1" w:uiPriority="63"/>
+    <w:lsdException w:name="Medium Shading 2 Accent 1" w:uiPriority="64"/>
+    <w:lsdException w:name="Medium List 1 Accent 1" w:uiPriority="65"/>
+    <w:lsdException w:name="Revision" w:semiHidden="1"/>
+    <w:lsdException w:name="List Paragraph" w:uiPriority="34" w:qFormat="1"/>
+    <w:lsdException w:name="Quote" w:uiPriority="29" w:qFormat="1"/>
+    <w:lsdException w:name="Intense Quote" w:uiPriority="30" w:qFormat="1"/>
+    <w:lsdException w:name="Medium List 2 Accent 1" w:uiPriority="66"/>
+    <w:lsdException w:name="Medium Grid 1 Accent 1" w:uiPriority="67"/>
+    <w:lsdException w:name="Medium Grid 2 Accent 1" w:uiPriority="68"/>
+    <w:lsdException w:name="Medium Grid 3 Accent 1" w:uiPriority="69"/>
+    <w:lsdException w:name="Dark List Accent 1" w:uiPriority="70"/>
+    <w:lsdException w:name="Colorful Shading Accent 1" w:uiPriority="71"/>
+    <w:lsdException w:name="Colorful List Accent 1" w:uiPriority="72"/>
+    <w:lsdException w:name="Colorful Grid Accent 1" w:uiPriority="73"/>
+    <w:lsdException w:name="Light Shading Accent 2" w:uiPriority="60"/>
+    <w:lsdException w:name="Light List Accent 2" w:uiPriority="61"/>
+    <w:lsdException w:name="Light Grid Accent 2" w:uiPriority="62"/>
+    <w:lsdException w:name="Medium Shading 1 Accent 2" w:uiPriority="63"/>
+    <w:lsdException w:name="Medium Shading 2 Accent 2" w:uiPriority="64"/>
+    <w:lsdException w:name="Medium List 1 Accent 2" w:uiPriority="65"/>
+    <w:lsdException w:name="Medium List 2 Accent 2" w:uiPriority="66"/>
+    <w:lsdException w:name="Medium Grid 1 Accent 2" w:uiPriority="67"/>
+    <w:lsdException w:name="Medium Grid 2 Accent 2" w:uiPriority="68"/>
+    <w:lsdException w:name="Medium Grid 3 Accent 2" w:uiPriority="69"/>
+    <w:lsdException w:name="Dark List Accent 2" w:uiPriority="70"/>
+    <w:lsdException w:name="Colorful Shading Accent 2" w:uiPriority="71"/>
+    <w:lsdException w:name="Colorful List Accent 2" w:uiPriority="72"/>
+    <w:lsdException w:name="Colorful Grid Accent 2" w:uiPriority="73"/>
+    <w:lsdException w:name="Light Shading Accent 3" w:uiPriority="60"/>
+    <w:lsdException w:name="Light List Accent 3" w:uiPriority="61"/>
+    <w:lsdException w:name="Light Grid Accent 3" w:uiPriority="62"/>
+    <w:lsdException w:name="Medium Shading 1 Accent 3" w:uiPriority="63"/>
+    <w:lsdException w:name="Medium Shading 2 Accent 3" w:uiPriority="64"/>
+    <w:lsdException w:name="Medium List 1 Accent 3" w:uiPriority="65"/>
+    <w:lsdException w:name="Medium List 2 Accent 3" w:uiPriority="66"/>
+    <w:lsdException w:name="Medium Grid 1 Accent 3" w:uiPriority="67"/>
+    <w:lsdException w:name="Medium Grid 2 Accent 3" w:uiPriority="68"/>
+    <w:lsdException w:name="Medium Grid 3 Accent 3" w:uiPriority="69"/>
+    <w:lsdException w:name="Dark List Accent 3" w:uiPriority="70"/>
+    <w:lsdException w:name="Colorful Shading Accent 3" w:uiPriority="71"/>
+    <w:lsdException w:name="Colorful List Accent 3" w:uiPriority="72"/>
+    <w:lsdException w:name="Colorful Grid Accent 3" w:uiPriority="73"/>
+    <w:lsdException w:name="Light Shading Accent 4" w:uiPriority="60"/>
+    <w:lsdException w:name="Light List Accent 4" w:uiPriority="61"/>
+    <w:lsdException w:name="Light Grid Accent 4" w:uiPriority="62"/>
+    <w:lsdException w:name="Medium Shading 1 Accent 4" w:uiPriority="63"/>
+    <w:lsdException w:name="Medium Shading 2 Accent 4" w:uiPriority="64"/>
+    <w:lsdException w:name="Medium List 1 Accent 4" w:uiPriority="65"/>
+    <w:lsdException w:name="Medium List 2 Accent 4" w:uiPriority="66"/>
+    <w:lsdException w:name="Medium Grid 1 Accent 4" w:uiPriority="67"/>
+    <w:lsdException w:name="Medium Grid 2 Accent 4" w:uiPriority="68"/>
+    <w:lsdException w:name="Medium Grid 3 Accent 4" w:uiPriority="69"/>
+    <w:lsdException w:name="Dark List Accent 4" w:uiPriority="70"/>
+    <w:lsdException w:name="Colorful Shading Accent 4" w:uiPriority="71"/>
+    <w:lsdException w:name="Colorful List Accent 4" w:uiPriority="72"/>
+    <w:lsdException w:name="Colorful Grid Accent 4" w:uiPriority="73"/>
+    <w:lsdException w:name="Light Shading Accent 5" w:uiPriority="60"/>
+    <w:lsdException w:name="Light List Accent 5" w:uiPriority="61"/>
+    <w:lsdException w:name="Light Grid Accent 5" w:uiPriority="62"/>
+    <w:lsdException w:name="Medium Shading 1 Accent 5" w:uiPriority="63"/>
+    <w:lsdException w:name="Medium Shading 2 Accent 5" w:uiPriority="64"/>
+    <w:lsdException w:name="Medium List 1 Accent 5" w:uiPriority="65"/>
+    <w:lsdException w:name="Medium List 2 Accent 5" w:uiPriority="66"/>
+    <w:lsdException w:name="Medium Grid 1 Accent 5" w:uiPriority="67"/>
+    <w:lsdException w:name="Medium Grid 2 Accent 5" w:uiPriority="68"/>
+    <w:lsdException w:name="Medium Grid 3 Accent 5" w:uiPriority="69"/>
+    <w:lsdException w:name="Dark List Accent 5" w:uiPriority="70"/>
+    <w:lsdException w:name="Colorful Shading Accent 5" w:uiPriority="71"/>
+    <w:lsdException w:name="Colorful List Accent 5" w:uiPriority="72"/>
+    <w:lsdException w:name="Colorful Grid Accent 5" w:uiPriority="73"/>
+    <w:lsdException w:name="Light Shading Accent 6" w:uiPriority="60"/>
+    <w:lsdException w:name="Light List Accent 6" w:uiPriority="61"/>
+    <w:lsdException w:name="Light Grid Accent 6" w:uiPriority="62"/>
+    <w:lsdException w:name="Medium Shading 1 Accent 6" w:uiPriority="63"/>
+    <w:lsdException w:name="Medium Shading 2 Accent 6" w:uiPriority="64"/>
+    <w:lsdException w:name="Medium List 1 Accent 6" w:uiPriority="65"/>
+    <w:lsdException w:name="Medium List 2 Accent 6" w:uiPriority="66"/>
+    <w:lsdException w:name="Medium Grid 1 Accent 6" w:uiPriority="67"/>
+    <w:lsdException w:name="Medium Grid 2 Accent 6" w:uiPriority="68"/>
+    <w:lsdException w:name="Medium Grid 3 Accent 6" w:uiPriority="69"/>
+    <w:lsdException w:name="Dark List Accent 6" w:uiPriority="70"/>
+    <w:lsdException w:name="Colorful Shading Accent 6" w:uiPriority="71"/>
+    <w:lsdException w:name="Colorful List Accent 6" w:uiPriority="72"/>
+    <w:lsdException w:name="Colorful Grid Accent 6" w:uiPriority="73"/>
+    <w:lsdException w:name="Subtle Emphasis" w:uiPriority="19" w:qFormat="1"/>
+    <w:lsdException w:name="Intense Emphasis" w:uiPriority="21" w:qFormat="1"/>
+    <w:lsdException w:name="Subtle Reference" w:uiPriority="31" w:qFormat="1"/>
+    <w:lsdException w:name="Intense Reference" w:uiPriority="32" w:qFormat="1"/>
+    <w:lsdException w:name="Book Title" w:uiPriority="33" w:qFormat="1"/>
+    <w:lsdException w:name="Bibliography" w:semiHidden="1" w:uiPriority="37" w:unhideWhenUsed="1"/>
+    <w:lsdException w:name="TOC Heading" w:semiHidden="1" w:uiPriority="39" w:unhideWhenUsed="1" w:qFormat="1"/>
+    <w:lsdException w:name="Plain Table 1" w:uiPriority="41"/>
+    <w:lsdException w:name="Plain Table 2" w:uiPriority="42"/>
+    <w:lsdException w:name="Plain Table 3" w:uiPriority="43"/>
+    <w:lsdException w:name="Plain Table 4" w:uiPriority="44"/>
+    <w:lsdException w:name="Plain Table 5" w:uiPriority="45"/>
+    <w:lsdException w:name="Grid Table Light" w:uiPriority="40"/>
+    <w:lsdException w:name="Grid Table 1 Light" w:uiPriority="46"/>
+    <w:lsdException w:name="Grid Table 2" w:uiPriority="47"/>
+    <w:lsdException w:name="Grid Table 3" w:uiPriority="48"/>
+    <w:lsdException w:name="Grid Table 4" w:uiPriority="49"/>
+    <w:lsdException w:name="Grid Table 5 Dark" w:uiPriority="50"/>
+    <w:lsdException w:name="Grid Table 6 Colorful" w:uiPriority="51"/>
+    <w:lsdException w:name="Grid Table 7 Colorful" w:uiPriority="52"/>
+    <w:lsdException w:name="Grid Table 1 Light Accent 1" w:uiPriority="46"/>
+    <w:lsdException w:name="Grid Table 2 Accent 1" w:uiPriority="47"/>
+    <w:lsdException w:name="Grid Table 3 Accent 1" w:uiPriority="48"/>
+    <w:lsdException w:name="Grid Table 4 Accent 1" w:uiPriority="49"/>
+    <w:lsdException w:name="Grid Table 5 Dark Accent 1" w:uiPriority="50"/>
+    <w:lsdException w:name="Grid Table 6 Colorful Accent 1" w:uiPriority="51"/>
+    <w:lsdException w:name="Grid Table 7 Colorful Accent 1" w:uiPriority="52"/>
+    <w:lsdException w:name="Grid Table 1 Light Accent 2" w:uiPriority="46"/>
+    <w:lsdException w:name="Grid Table 2 Accent 2" w:uiPriority="47"/>
+    <w:lsdException w:name="Grid Table 3 Accent 2" w:uiPriority="48"/>
+    <w:lsdException w:name="Grid Table 4 Accent 2" w:uiPriority="49"/>
+    <w:lsdException w:name="Grid Table 5 Dark Accent 2" w:uiPriority="50"/>
+    <w:lsdException w:name="Grid Table 6 Colorful Accent 2" w:uiPriority="51"/>
+    <w:lsdException w:name="Grid Table 7 Colorful Accent 2" w:uiPriority="52"/>
+    <w:lsdException w:name="Grid Table 1 Light Accent 3" w:uiPriority="46"/>
+    <w:lsdException w:name="Grid Table 2 Accent 3" w:uiPriority="47"/>
+    <w:lsdException w:name="Grid Table 3 Accent 3" w:uiPriority="48"/>
+    <w:lsdException w:name="Grid Table 4 Accent 3" w:uiPriority="49"/>
+    <w:lsdException w:name="Grid Table 5 Dark Accent 3" w:uiPriority="50"/>
+    <w:lsdException w:name="Grid Table 6 Colorful Accent 3" w:uiPriority="51"/>
+    <w:lsdException w:name="Grid Table 7 Colorful Accent 3" w:uiPriority="52"/>
+    <w:lsdException w:name="Grid Table 1 Light Accent 4" w:uiPriority="46"/>
+    <w:lsdException w:name="Grid Table 2 Accent 4" w:uiPriority="47"/>
+    <w:lsdException w:name="Grid Table 3 Accent 4" w:uiPriority="48"/>
+    <w:lsdException w:name="Grid Table 4 Accent 4" w:uiPriority="49"/>
+    <w:lsdException w:name="Grid Table 5 Dark Accent 4" w:uiPriority="50"/>
+    <w:lsdException w:name="Grid Table 6 Colorful Accent 4" w:uiPriority="51"/>
+    <w:lsdException w:name="Grid Table 7 Colorful Accent 4" w:uiPriority="52"/>
+    <w:lsdException w:name="Grid Table 1 Light Accent 5" w:uiPriority="46"/>
+    <w:lsdException w:name="Grid Table 2 Accent 5" w:uiPriority="47"/>
+    <w:lsdException w:name="Grid Table 3 Accent 5" w:uiPriority="48"/>
+    <w:lsdException w:name="Grid Table 4 Accent 5" w:uiPriority="49"/>
+    <w:lsdException w:name="Grid Table 5 Dark Accent 5" w:uiPriority="50"/>
+    <w:lsdException w:name="Grid Table 6 Colorful Accent 5" w:uiPriority="51"/>
+    <w:lsdException w:name="Grid Table 7 Colorful Accent 5" w:uiPriority="52"/>
+    <w:lsdException w:name="Grid Table 1 Light Accent 6" w:uiPriority="46"/>
+    <w:lsdException w:name="Grid Table 2 Accent 6" w:uiPriority="47"/>
+    <w:lsdException w:name="Grid Table 3 Accent 6" w:uiPriority="48"/>
+    <w:lsdException w:name="Grid Table 4 Accent 6" w:uiPriority="49"/>
+    <w:lsdException w:name="Grid Table 5 Dark Accent 6" w:uiPriority="50"/>
+    <w:lsdException w:name="Grid Table 6 Colorful Accent 6" w:uiPriority="51"/>
+    <w:lsdException w:name="Grid Table 7 Colorful Accent 6" w:uiPriority="52"/>
+    <w:lsdException w:name="List Table 1 Light" w:uiPriority="46"/>
+    <w:lsdException w:name="List Table 2" w:uiPriority="47"/>
+    <w:lsdException w:name="List Table 3" w:uiPriority="48"/>
+    <w:lsdException w:name="List Table 4" w:uiPriority="49"/>
+    <w:lsdException w:name="List Table 5 Dark" w:uiPriority="50"/>
+    <w:lsdException w:name="List Table 6 Colorful" w:uiPriority="51"/>
+    <w:lsdException w:name="List Table 7 Colorful" w:uiPriority="52"/>
+    <w:lsdException w:name="List Table 1 Light Accent 1" w:uiPriority="46"/>
+    <w:lsdException w:name="List Table 2 Accent 1" w:uiPriority="47"/>
+    <w:lsdException w:name="List Table 3 Accent 1" w:uiPriority="48"/>
+    <w:lsdException w:name="List Table 4 Accent 1" w:uiPriority="49"/>
+    <w:lsdException w:name="List Table 5 Dark Accent 1" w:uiPriority="50"/>
+    <w:lsdException w:name="List Table 6 Colorful Accent 1" w:uiPriority="51"/>
+    <w:lsdException w:name="List Table 7 Colorful Accent 1" w:uiPriority="52"/>
+    <w:lsdException w:name="List Table 1 Light Accent 2" w:uiPriority="46"/>
+    <w:lsdException w:name="List Table 2 Accent 2" w:uiPriority="47"/>
+    <w:lsdException w:name="List Table 3 Accent 2" w:uiPriority="48"/>
+    <w:lsdException w:name="List Table 4 Accent 2" w:uiPriority="49"/>
+    <w:lsdException w:name="List Table 5 Dark Accent 2" w:uiPriority="50"/>
+    <w:lsdException w:name="List Table 6 Colorful Accent 2" w:uiPriority="51"/>
+    <w:lsdException w:name="List Table 7 Colorful Accent 2" w:uiPriority="52"/>
+    <w:lsdException w:name="List Table 1 Light Accent 3" w:uiPriority="46"/>
+    <w:lsdException w:name="List Table 2 Accent 3" w:uiPriority="47"/>
+    <w:lsdException w:name="List Table 3 Accent 3" w:uiPriority="48"/>
+    <w:lsdException w:name="List Table 4 Accent 3" w:uiPriority="49"/>
+    <w:lsdException w:name="List Table 5 Dark Accent 3" w:uiPriority="50"/>
+    <w:lsdException w:name="List Table 6 Colorful Accent 3" w:uiPriority="51"/>
+    <w:lsdException w:name="List Table 7 Colorful Accent 3" w:uiPriority="52"/>
+    <w:lsdException w:name="List Table 1 Light Accent 4" w:uiPriority="46"/>
+    <w:lsdException w:name="List Table 2 Accent 4" w:uiPriority="47"/>
+    <w:lsdException w:name="List Table 3 Accent 4" w:uiPriority="48"/>
+    <w:lsdException w:name="List Table 4 Accent 4" w:uiPriority="49"/>
+    <w:lsdException w:name="List Table 5 Dark Accent 4" w:uiPriority="50"/>
+    <w:lsdException w:name="List Table 6 Colorful Accent 4" w:uiPriority="51"/>
+    <w:lsdException w:name="List Table 7 Colorful Accent 4" w:uiPriority="52"/>
+    <w:lsdException w:name="List Table 1 Light Accent 5" w:uiPriority="46"/>
+    <w:lsdException w:name="List Table 2 Accent 5" w:uiPriority="47"/>
+    <w:lsdException w:name="List Table 3 Accent 5" w:uiPriority="48"/>
+    <w:lsdException w:name="List Table 4 Accent 5" w:uiPriority="49"/>
+    <w:lsdException w:name="List Table 5 Dark Accent 5" w:uiPriority="50"/>
+    <w:lsdException w:name="List Table 6 Colorful Accent 5" w:uiPriority="51"/>
+    <w:lsdException w:name="List Table 7 Colorful Accent 5" w:uiPriority="52"/>
+    <w:lsdException w:name="List Table 1 Light Accent 6" w:uiPriority="46"/>
+    <w:lsdException w:name="List Table 2 Accent 6" w:uiPriority="47"/>
+    <w:lsdException w:name="List Table 3 Accent 6" w:uiPriority="48"/>
+    <w:lsdException w:name="List Table 4 Accent 6" w:uiPriority="49"/>
+    <w:lsdException w:name="List Table 5 Dark Accent 6" w:uiPriority="50"/>
+    <w:lsdException w:name="List Table 6 Colorful Accent 6" w:uiPriority="51"/>
+    <w:lsdException w:name="List Table 7 Colorful Accent 6" w:uiPriority="52"/>
   </w:latentStyles>
   <w:style w:type="paragraph" w:default="1" w:styleId="Normal">
     <w:name w:val="Normal"/>

</xml_diff>

<commit_message>
Revert "Revert "Changed SQL commands for Updated Table""
This reverts commit a05e1121fefb0011d7759f36194e8c32fcee4deb.
</commit_message>
<xml_diff>
--- a/Assignment7.1Specs.docx
+++ b/Assignment7.1Specs.docx
@@ -1,6 +1,6 @@
 
 <file path=word/document.xml><?xml version="1.0" encoding="utf-8"?>
-<w:document xmlns:wpc="http://schemas.microsoft.com/office/word/2010/wordprocessingCanvas" xmlns:mc="http://schemas.openxmlformats.org/markup-compatibility/2006" xmlns:o="urn:schemas-microsoft-com:office:office" xmlns:r="http://schemas.openxmlformats.org/officeDocument/2006/relationships" xmlns:m="http://schemas.openxmlformats.org/officeDocument/2006/math" xmlns:v="urn:schemas-microsoft-com:vml" xmlns:wp14="http://schemas.microsoft.com/office/word/2010/wordprocessingDrawing" xmlns:wp="http://schemas.openxmlformats.org/drawingml/2006/wordprocessingDrawing" xmlns:w10="urn:schemas-microsoft-com:office:word" xmlns:w="http://schemas.openxmlformats.org/wordprocessingml/2006/main" xmlns:w14="http://schemas.microsoft.com/office/word/2010/wordml" xmlns:w15="http://schemas.microsoft.com/office/word/2012/wordml" xmlns:wpg="http://schemas.microsoft.com/office/word/2010/wordprocessingGroup" xmlns:wpi="http://schemas.microsoft.com/office/word/2010/wordprocessingInk" xmlns:wne="http://schemas.microsoft.com/office/word/2006/wordml" xmlns:wps="http://schemas.microsoft.com/office/word/2010/wordprocessingShape" mc:Ignorable="w14 w15 wp14">
+<w:document xmlns:wpc="http://schemas.microsoft.com/office/word/2010/wordprocessingCanvas" xmlns:mc="http://schemas.openxmlformats.org/markup-compatibility/2006" xmlns:o="urn:schemas-microsoft-com:office:office" xmlns:r="http://schemas.openxmlformats.org/officeDocument/2006/relationships" xmlns:m="http://schemas.openxmlformats.org/officeDocument/2006/math" xmlns:v="urn:schemas-microsoft-com:vml" xmlns:wp14="http://schemas.microsoft.com/office/word/2010/wordprocessingDrawing" xmlns:wp="http://schemas.openxmlformats.org/drawingml/2006/wordprocessingDrawing" xmlns:w10="urn:schemas-microsoft-com:office:word" xmlns:w="http://schemas.openxmlformats.org/wordprocessingml/2006/main" xmlns:w14="http://schemas.microsoft.com/office/word/2010/wordml" xmlns:wpg="http://schemas.microsoft.com/office/word/2010/wordprocessingGroup" xmlns:wpi="http://schemas.microsoft.com/office/word/2010/wordprocessingInk" xmlns:wne="http://schemas.microsoft.com/office/word/2006/wordml" xmlns:wps="http://schemas.microsoft.com/office/word/2010/wordprocessingShape" mc:Ignorable="w14 wp14">
   <w:body>
     <w:p>
       <w:pPr>
@@ -4457,7 +4457,7 @@
       </w:r>
     </w:p>
     <w:p>
-      <w:hyperlink r:id="rId7" w:history="1">
+      <w:hyperlink r:id="rId8" w:history="1">
         <w:r>
           <w:rPr>
             <w:rStyle w:val="Hyperlink"/>
@@ -4472,7 +4472,7 @@
       </w:r>
     </w:p>
     <w:p>
-      <w:hyperlink r:id="rId8" w:history="1">
+      <w:hyperlink r:id="rId9" w:history="1">
         <w:r>
           <w:rPr>
             <w:rStyle w:val="Hyperlink"/>
@@ -4932,9 +4932,9 @@
             <o:lock v:ext="edit" aspectratio="t"/>
           </v:shapetype>
           <v:shape id="_x0000_i1025" type="#_x0000_t75" style="width:431.25pt;height:570pt" o:ole="">
-            <v:imagedata r:id="rId9" o:title=""/>
+            <v:imagedata r:id="rId10" o:title=""/>
           </v:shape>
-          <o:OLEObject Type="Embed" ProgID="Visio.Drawing.15" ShapeID="_x0000_i1025" DrawAspect="Content" ObjectID="_1446216621" r:id="rId10"/>
+          <o:OLEObject Type="Embed" ProgID="Visio.Drawing.15" ShapeID="_x0000_i1025" DrawAspect="Content" ObjectID="_1447241117" r:id="rId11"/>
         </w:object>
       </w:r>
     </w:p>
@@ -4987,8 +4987,6 @@
       <w:r>
         <w:t>TEXT</w:t>
       </w:r>
-      <w:bookmarkStart w:id="10" w:name="_GoBack"/>
-      <w:bookmarkEnd w:id="10"/>
       <w:r>
         <w:t xml:space="preserve"> (10</w:t>
       </w:r>
@@ -5158,12 +5156,20 @@
     </w:p>
     <w:p>
       <w:r>
+        <w:t xml:space="preserve">pkUpdatedID </w:t>
+      </w:r>
+      <w:r>
+        <w:t>int (10) not null AUTO_INCREMENT primary key</w:t>
+      </w:r>
+      <w:r>
+        <w:t>,</w:t>
+      </w:r>
+    </w:p>
+    <w:p>
+      <w:r>
         <w:t>fkServiceNum int (10)</w:t>
       </w:r>
       <w:r>
-        <w:t xml:space="preserve"> primary key</w:t>
-      </w:r>
-      <w:r>
         <w:t xml:space="preserve"> </w:t>
       </w:r>
       <w:r>
@@ -5190,7 +5196,15 @@
     </w:p>
     <w:p>
       <w:r>
-        <w:t>fldUpdateText VARCHAR(500),</w:t>
+        <w:t>fldUpdateText VARCHAR(</w:t>
+      </w:r>
+      <w:r>
+        <w:t>10</w:t>
+      </w:r>
+      <w:bookmarkStart w:id="10" w:name="_GoBack"/>
+      <w:bookmarkEnd w:id="10"/>
+      <w:r>
+        <w:t>00),</w:t>
       </w:r>
     </w:p>
     <w:p>
@@ -5267,7 +5281,7 @@
                     </pic:cNvPicPr>
                   </pic:nvPicPr>
                   <pic:blipFill>
-                    <a:blip r:embed="rId11">
+                    <a:blip r:embed="rId12">
                       <a:extLst>
                         <a:ext uri="{28A0092B-C50C-407E-A947-70E740481C1C}">
                           <a14:useLocalDpi xmlns:a14="http://schemas.microsoft.com/office/drawing/2010/main" val="0"/>
@@ -5708,7 +5722,7 @@
     </w:p>
     <w:p/>
     <w:sectPr>
-      <w:headerReference w:type="default" r:id="rId12"/>
+      <w:headerReference w:type="default" r:id="rId13"/>
       <w:pgSz w:w="12240" w:h="15840"/>
       <w:pgMar w:top="1440" w:right="1800" w:bottom="1440" w:left="1800" w:header="720" w:footer="720" w:gutter="0"/>
       <w:cols w:space="720"/>
@@ -5720,7 +5734,7 @@
 </file>
 
 <file path=word/endnotes.xml><?xml version="1.0" encoding="utf-8"?>
-<w:endnotes xmlns:wpc="http://schemas.microsoft.com/office/word/2010/wordprocessingCanvas" xmlns:mc="http://schemas.openxmlformats.org/markup-compatibility/2006" xmlns:o="urn:schemas-microsoft-com:office:office" xmlns:r="http://schemas.openxmlformats.org/officeDocument/2006/relationships" xmlns:m="http://schemas.openxmlformats.org/officeDocument/2006/math" xmlns:v="urn:schemas-microsoft-com:vml" xmlns:wp14="http://schemas.microsoft.com/office/word/2010/wordprocessingDrawing" xmlns:wp="http://schemas.openxmlformats.org/drawingml/2006/wordprocessingDrawing" xmlns:w10="urn:schemas-microsoft-com:office:word" xmlns:w="http://schemas.openxmlformats.org/wordprocessingml/2006/main" xmlns:w14="http://schemas.microsoft.com/office/word/2010/wordml" xmlns:w15="http://schemas.microsoft.com/office/word/2012/wordml" xmlns:wpg="http://schemas.microsoft.com/office/word/2010/wordprocessingGroup" xmlns:wpi="http://schemas.microsoft.com/office/word/2010/wordprocessingInk" xmlns:wne="http://schemas.microsoft.com/office/word/2006/wordml" xmlns:wps="http://schemas.microsoft.com/office/word/2010/wordprocessingShape" mc:Ignorable="w14 w15 wp14">
+<w:endnotes xmlns:wpc="http://schemas.microsoft.com/office/word/2010/wordprocessingCanvas" xmlns:mc="http://schemas.openxmlformats.org/markup-compatibility/2006" xmlns:o="urn:schemas-microsoft-com:office:office" xmlns:r="http://schemas.openxmlformats.org/officeDocument/2006/relationships" xmlns:m="http://schemas.openxmlformats.org/officeDocument/2006/math" xmlns:v="urn:schemas-microsoft-com:vml" xmlns:wp14="http://schemas.microsoft.com/office/word/2010/wordprocessingDrawing" xmlns:wp="http://schemas.openxmlformats.org/drawingml/2006/wordprocessingDrawing" xmlns:w10="urn:schemas-microsoft-com:office:word" xmlns:w="http://schemas.openxmlformats.org/wordprocessingml/2006/main" xmlns:w14="http://schemas.microsoft.com/office/word/2010/wordml" xmlns:wpg="http://schemas.microsoft.com/office/word/2010/wordprocessingGroup" xmlns:wpi="http://schemas.microsoft.com/office/word/2010/wordprocessingInk" xmlns:wne="http://schemas.microsoft.com/office/word/2006/wordml" xmlns:wps="http://schemas.microsoft.com/office/word/2010/wordprocessingShape" mc:Ignorable="w14 wp14">
   <w:endnote w:type="separator" w:id="-1">
     <w:p>
       <w:r>
@@ -5739,7 +5753,7 @@
 </file>
 
 <file path=word/footnotes.xml><?xml version="1.0" encoding="utf-8"?>
-<w:footnotes xmlns:wpc="http://schemas.microsoft.com/office/word/2010/wordprocessingCanvas" xmlns:mc="http://schemas.openxmlformats.org/markup-compatibility/2006" xmlns:o="urn:schemas-microsoft-com:office:office" xmlns:r="http://schemas.openxmlformats.org/officeDocument/2006/relationships" xmlns:m="http://schemas.openxmlformats.org/officeDocument/2006/math" xmlns:v="urn:schemas-microsoft-com:vml" xmlns:wp14="http://schemas.microsoft.com/office/word/2010/wordprocessingDrawing" xmlns:wp="http://schemas.openxmlformats.org/drawingml/2006/wordprocessingDrawing" xmlns:w10="urn:schemas-microsoft-com:office:word" xmlns:w="http://schemas.openxmlformats.org/wordprocessingml/2006/main" xmlns:w14="http://schemas.microsoft.com/office/word/2010/wordml" xmlns:w15="http://schemas.microsoft.com/office/word/2012/wordml" xmlns:wpg="http://schemas.microsoft.com/office/word/2010/wordprocessingGroup" xmlns:wpi="http://schemas.microsoft.com/office/word/2010/wordprocessingInk" xmlns:wne="http://schemas.microsoft.com/office/word/2006/wordml" xmlns:wps="http://schemas.microsoft.com/office/word/2010/wordprocessingShape" mc:Ignorable="w14 w15 wp14">
+<w:footnotes xmlns:wpc="http://schemas.microsoft.com/office/word/2010/wordprocessingCanvas" xmlns:mc="http://schemas.openxmlformats.org/markup-compatibility/2006" xmlns:o="urn:schemas-microsoft-com:office:office" xmlns:r="http://schemas.openxmlformats.org/officeDocument/2006/relationships" xmlns:m="http://schemas.openxmlformats.org/officeDocument/2006/math" xmlns:v="urn:schemas-microsoft-com:vml" xmlns:wp14="http://schemas.microsoft.com/office/word/2010/wordprocessingDrawing" xmlns:wp="http://schemas.openxmlformats.org/drawingml/2006/wordprocessingDrawing" xmlns:w10="urn:schemas-microsoft-com:office:word" xmlns:w="http://schemas.openxmlformats.org/wordprocessingml/2006/main" xmlns:w14="http://schemas.microsoft.com/office/word/2010/wordml" xmlns:wpg="http://schemas.microsoft.com/office/word/2010/wordprocessingGroup" xmlns:wpi="http://schemas.microsoft.com/office/word/2010/wordprocessingInk" xmlns:wne="http://schemas.microsoft.com/office/word/2006/wordml" xmlns:wps="http://schemas.microsoft.com/office/word/2010/wordprocessingShape" mc:Ignorable="w14 wp14">
   <w:footnote w:type="separator" w:id="-1">
     <w:p>
       <w:r>
@@ -5758,7 +5772,7 @@
 </file>
 
 <file path=word/header1.xml><?xml version="1.0" encoding="utf-8"?>
-<w:hdr xmlns:wpc="http://schemas.microsoft.com/office/word/2010/wordprocessingCanvas" xmlns:mc="http://schemas.openxmlformats.org/markup-compatibility/2006" xmlns:o="urn:schemas-microsoft-com:office:office" xmlns:r="http://schemas.openxmlformats.org/officeDocument/2006/relationships" xmlns:m="http://schemas.openxmlformats.org/officeDocument/2006/math" xmlns:v="urn:schemas-microsoft-com:vml" xmlns:wp14="http://schemas.microsoft.com/office/word/2010/wordprocessingDrawing" xmlns:wp="http://schemas.openxmlformats.org/drawingml/2006/wordprocessingDrawing" xmlns:w10="urn:schemas-microsoft-com:office:word" xmlns:w="http://schemas.openxmlformats.org/wordprocessingml/2006/main" xmlns:w14="http://schemas.microsoft.com/office/word/2010/wordml" xmlns:w15="http://schemas.microsoft.com/office/word/2012/wordml" xmlns:wpg="http://schemas.microsoft.com/office/word/2010/wordprocessingGroup" xmlns:wpi="http://schemas.microsoft.com/office/word/2010/wordprocessingInk" xmlns:wne="http://schemas.microsoft.com/office/word/2006/wordml" xmlns:wps="http://schemas.microsoft.com/office/word/2010/wordprocessingShape" mc:Ignorable="w14 w15 wp14">
+<w:hdr xmlns:wpc="http://schemas.microsoft.com/office/word/2010/wordprocessingCanvas" xmlns:mc="http://schemas.openxmlformats.org/markup-compatibility/2006" xmlns:o="urn:schemas-microsoft-com:office:office" xmlns:r="http://schemas.openxmlformats.org/officeDocument/2006/relationships" xmlns:m="http://schemas.openxmlformats.org/officeDocument/2006/math" xmlns:v="urn:schemas-microsoft-com:vml" xmlns:wp14="http://schemas.microsoft.com/office/word/2010/wordprocessingDrawing" xmlns:wp="http://schemas.openxmlformats.org/drawingml/2006/wordprocessingDrawing" xmlns:w10="urn:schemas-microsoft-com:office:word" xmlns:w="http://schemas.openxmlformats.org/wordprocessingml/2006/main" xmlns:w14="http://schemas.microsoft.com/office/word/2010/wordml" xmlns:wpg="http://schemas.microsoft.com/office/word/2010/wordprocessingGroup" xmlns:wpi="http://schemas.microsoft.com/office/word/2010/wordprocessingInk" xmlns:wne="http://schemas.microsoft.com/office/word/2006/wordml" xmlns:wps="http://schemas.microsoft.com/office/word/2010/wordprocessingShape" mc:Ignorable="w14 wp14">
   <w:tbl>
     <w:tblPr>
       <w:tblW w:w="9940" w:type="dxa"/>
@@ -5930,7 +5944,7 @@
 </file>
 
 <file path=word/numbering.xml><?xml version="1.0" encoding="utf-8"?>
-<w:numbering xmlns:wpc="http://schemas.microsoft.com/office/word/2010/wordprocessingCanvas" xmlns:mc="http://schemas.openxmlformats.org/markup-compatibility/2006" xmlns:o="urn:schemas-microsoft-com:office:office" xmlns:r="http://schemas.openxmlformats.org/officeDocument/2006/relationships" xmlns:m="http://schemas.openxmlformats.org/officeDocument/2006/math" xmlns:v="urn:schemas-microsoft-com:vml" xmlns:wp14="http://schemas.microsoft.com/office/word/2010/wordprocessingDrawing" xmlns:wp="http://schemas.openxmlformats.org/drawingml/2006/wordprocessingDrawing" xmlns:w10="urn:schemas-microsoft-com:office:word" xmlns:w="http://schemas.openxmlformats.org/wordprocessingml/2006/main" xmlns:w14="http://schemas.microsoft.com/office/word/2010/wordml" xmlns:w15="http://schemas.microsoft.com/office/word/2012/wordml" xmlns:wpg="http://schemas.microsoft.com/office/word/2010/wordprocessingGroup" xmlns:wpi="http://schemas.microsoft.com/office/word/2010/wordprocessingInk" xmlns:wne="http://schemas.microsoft.com/office/word/2006/wordml" xmlns:wps="http://schemas.microsoft.com/office/word/2010/wordprocessingShape" mc:Ignorable="w14 w15 wp14">
+<w:numbering xmlns:wpc="http://schemas.microsoft.com/office/word/2010/wordprocessingCanvas" xmlns:mc="http://schemas.openxmlformats.org/markup-compatibility/2006" xmlns:o="urn:schemas-microsoft-com:office:office" xmlns:r="http://schemas.openxmlformats.org/officeDocument/2006/relationships" xmlns:m="http://schemas.openxmlformats.org/officeDocument/2006/math" xmlns:v="urn:schemas-microsoft-com:vml" xmlns:wp14="http://schemas.microsoft.com/office/word/2010/wordprocessingDrawing" xmlns:wp="http://schemas.openxmlformats.org/drawingml/2006/wordprocessingDrawing" xmlns:w10="urn:schemas-microsoft-com:office:word" xmlns:w="http://schemas.openxmlformats.org/wordprocessingml/2006/main" xmlns:w14="http://schemas.microsoft.com/office/word/2010/wordml" xmlns:wpg="http://schemas.microsoft.com/office/word/2010/wordprocessingGroup" xmlns:wpi="http://schemas.microsoft.com/office/word/2010/wordprocessingInk" xmlns:wne="http://schemas.microsoft.com/office/word/2006/wordml" xmlns:wps="http://schemas.microsoft.com/office/word/2010/wordprocessingShape" mc:Ignorable="w14 wp14">
   <w:abstractNum w:abstractNumId="0">
     <w:nsid w:val="295844BB"/>
     <w:multiLevelType w:val="hybridMultilevel"/>
@@ -6140,7 +6154,7 @@
 </file>
 
 <file path=word/styles.xml><?xml version="1.0" encoding="utf-8"?>
-<w:styles xmlns:mc="http://schemas.openxmlformats.org/markup-compatibility/2006" xmlns:r="http://schemas.openxmlformats.org/officeDocument/2006/relationships" xmlns:w="http://schemas.openxmlformats.org/wordprocessingml/2006/main" xmlns:w14="http://schemas.microsoft.com/office/word/2010/wordml" xmlns:w15="http://schemas.microsoft.com/office/word/2012/wordml" mc:Ignorable="w14 w15">
+<w:styles xmlns:mc="http://schemas.openxmlformats.org/markup-compatibility/2006" xmlns:r="http://schemas.openxmlformats.org/officeDocument/2006/relationships" xmlns:w="http://schemas.openxmlformats.org/wordprocessingml/2006/main" xmlns:w14="http://schemas.microsoft.com/office/word/2010/wordml" mc:Ignorable="w14">
   <w:docDefaults>
     <w:rPrDefault>
       <w:rPr>
@@ -6152,378 +6166,683 @@
     </w:rPrDefault>
     <w:pPrDefault/>
   </w:docDefaults>
-  <w:latentStyles w:defLockedState="0" w:defUIPriority="99" w:defSemiHidden="0" w:defUnhideWhenUsed="0" w:defQFormat="0" w:count="371">
-    <w:lsdException w:name="Normal" w:uiPriority="0" w:qFormat="1"/>
-    <w:lsdException w:name="heading 1" w:uiPriority="9" w:qFormat="1"/>
-    <w:lsdException w:name="heading 2" w:semiHidden="1" w:uiPriority="9" w:unhideWhenUsed="1" w:qFormat="1"/>
-    <w:lsdException w:name="heading 3" w:semiHidden="1" w:uiPriority="9" w:unhideWhenUsed="1" w:qFormat="1"/>
-    <w:lsdException w:name="heading 4" w:semiHidden="1" w:uiPriority="9" w:unhideWhenUsed="1" w:qFormat="1"/>
-    <w:lsdException w:name="heading 5" w:semiHidden="1" w:uiPriority="9" w:unhideWhenUsed="1" w:qFormat="1"/>
-    <w:lsdException w:name="heading 6" w:semiHidden="1" w:uiPriority="9" w:unhideWhenUsed="1" w:qFormat="1"/>
-    <w:lsdException w:name="heading 7" w:semiHidden="1" w:uiPriority="9" w:unhideWhenUsed="1" w:qFormat="1"/>
-    <w:lsdException w:name="heading 8" w:semiHidden="1" w:uiPriority="9" w:unhideWhenUsed="1" w:qFormat="1"/>
-    <w:lsdException w:name="heading 9" w:semiHidden="1" w:uiPriority="9" w:unhideWhenUsed="1" w:qFormat="1"/>
-    <w:lsdException w:name="index 1" w:semiHidden="1" w:unhideWhenUsed="1"/>
-    <w:lsdException w:name="index 2" w:semiHidden="1" w:unhideWhenUsed="1"/>
-    <w:lsdException w:name="index 3" w:semiHidden="1" w:unhideWhenUsed="1"/>
-    <w:lsdException w:name="index 4" w:semiHidden="1" w:unhideWhenUsed="1"/>
-    <w:lsdException w:name="index 5" w:semiHidden="1" w:unhideWhenUsed="1"/>
-    <w:lsdException w:name="index 6" w:semiHidden="1" w:unhideWhenUsed="1"/>
-    <w:lsdException w:name="index 7" w:semiHidden="1" w:unhideWhenUsed="1"/>
-    <w:lsdException w:name="index 8" w:semiHidden="1" w:unhideWhenUsed="1"/>
-    <w:lsdException w:name="index 9" w:semiHidden="1" w:unhideWhenUsed="1"/>
-    <w:lsdException w:name="toc 1" w:semiHidden="1" w:uiPriority="39" w:unhideWhenUsed="1"/>
-    <w:lsdException w:name="toc 2" w:semiHidden="1" w:uiPriority="39" w:unhideWhenUsed="1"/>
-    <w:lsdException w:name="toc 3" w:semiHidden="1" w:uiPriority="39" w:unhideWhenUsed="1"/>
-    <w:lsdException w:name="toc 4" w:semiHidden="1" w:uiPriority="39" w:unhideWhenUsed="1"/>
-    <w:lsdException w:name="toc 5" w:semiHidden="1" w:uiPriority="39" w:unhideWhenUsed="1"/>
-    <w:lsdException w:name="toc 6" w:semiHidden="1" w:uiPriority="39" w:unhideWhenUsed="1"/>
-    <w:lsdException w:name="toc 7" w:semiHidden="1" w:uiPriority="39" w:unhideWhenUsed="1"/>
-    <w:lsdException w:name="toc 8" w:semiHidden="1" w:uiPriority="39" w:unhideWhenUsed="1"/>
-    <w:lsdException w:name="toc 9" w:semiHidden="1" w:uiPriority="39" w:unhideWhenUsed="1"/>
-    <w:lsdException w:name="Normal Indent" w:semiHidden="1" w:unhideWhenUsed="1"/>
-    <w:lsdException w:name="footnote text" w:semiHidden="1" w:unhideWhenUsed="1"/>
-    <w:lsdException w:name="annotation text" w:semiHidden="1" w:unhideWhenUsed="1"/>
-    <w:lsdException w:name="header" w:semiHidden="1" w:unhideWhenUsed="1"/>
-    <w:lsdException w:name="footer" w:semiHidden="1" w:unhideWhenUsed="1"/>
-    <w:lsdException w:name="index heading" w:semiHidden="1" w:unhideWhenUsed="1"/>
-    <w:lsdException w:name="caption" w:semiHidden="1" w:uiPriority="35" w:unhideWhenUsed="1" w:qFormat="1"/>
-    <w:lsdException w:name="table of figures" w:semiHidden="1" w:unhideWhenUsed="1"/>
-    <w:lsdException w:name="envelope address" w:semiHidden="1" w:unhideWhenUsed="1"/>
-    <w:lsdException w:name="envelope return" w:semiHidden="1" w:unhideWhenUsed="1"/>
-    <w:lsdException w:name="footnote reference" w:semiHidden="1" w:unhideWhenUsed="1"/>
-    <w:lsdException w:name="annotation reference" w:semiHidden="1" w:unhideWhenUsed="1"/>
-    <w:lsdException w:name="line number" w:semiHidden="1" w:unhideWhenUsed="1"/>
-    <w:lsdException w:name="page number" w:semiHidden="1" w:unhideWhenUsed="1"/>
-    <w:lsdException w:name="endnote reference" w:semiHidden="1" w:unhideWhenUsed="1"/>
-    <w:lsdException w:name="endnote text" w:semiHidden="1" w:unhideWhenUsed="1"/>
-    <w:lsdException w:name="table of authorities" w:semiHidden="1" w:unhideWhenUsed="1"/>
-    <w:lsdException w:name="macro" w:semiHidden="1" w:unhideWhenUsed="1"/>
-    <w:lsdException w:name="toa heading" w:semiHidden="1" w:unhideWhenUsed="1"/>
-    <w:lsdException w:name="List" w:semiHidden="1" w:unhideWhenUsed="1"/>
-    <w:lsdException w:name="List Bullet" w:semiHidden="1" w:unhideWhenUsed="1"/>
-    <w:lsdException w:name="List Number" w:semiHidden="1" w:unhideWhenUsed="1"/>
-    <w:lsdException w:name="List 2" w:semiHidden="1" w:unhideWhenUsed="1"/>
-    <w:lsdException w:name="List 3" w:semiHidden="1" w:unhideWhenUsed="1"/>
-    <w:lsdException w:name="List 4" w:semiHidden="1" w:unhideWhenUsed="1"/>
-    <w:lsdException w:name="List 5" w:semiHidden="1" w:unhideWhenUsed="1"/>
-    <w:lsdException w:name="List Bullet 2" w:semiHidden="1" w:unhideWhenUsed="1"/>
-    <w:lsdException w:name="List Bullet 3" w:semiHidden="1" w:unhideWhenUsed="1"/>
-    <w:lsdException w:name="List Bullet 4" w:semiHidden="1" w:unhideWhenUsed="1"/>
-    <w:lsdException w:name="List Bullet 5" w:semiHidden="1" w:unhideWhenUsed="1"/>
-    <w:lsdException w:name="List Number 2" w:semiHidden="1" w:unhideWhenUsed="1"/>
-    <w:lsdException w:name="List Number 3" w:semiHidden="1" w:unhideWhenUsed="1"/>
-    <w:lsdException w:name="List Number 4" w:semiHidden="1" w:unhideWhenUsed="1"/>
-    <w:lsdException w:name="List Number 5" w:semiHidden="1" w:unhideWhenUsed="1"/>
-    <w:lsdException w:name="Title" w:uiPriority="10" w:qFormat="1"/>
-    <w:lsdException w:name="Closing" w:semiHidden="1" w:unhideWhenUsed="1"/>
-    <w:lsdException w:name="Signature" w:semiHidden="1" w:unhideWhenUsed="1"/>
-    <w:lsdException w:name="Default Paragraph Font" w:semiHidden="1" w:uiPriority="1" w:unhideWhenUsed="1"/>
-    <w:lsdException w:name="Body Text" w:semiHidden="1" w:unhideWhenUsed="1"/>
-    <w:lsdException w:name="Body Text Indent" w:semiHidden="1" w:unhideWhenUsed="1"/>
-    <w:lsdException w:name="List Continue" w:semiHidden="1" w:unhideWhenUsed="1"/>
-    <w:lsdException w:name="List Continue 2" w:semiHidden="1" w:unhideWhenUsed="1"/>
-    <w:lsdException w:name="List Continue 3" w:semiHidden="1" w:unhideWhenUsed="1"/>
-    <w:lsdException w:name="List Continue 4" w:semiHidden="1" w:unhideWhenUsed="1"/>
-    <w:lsdException w:name="List Continue 5" w:semiHidden="1" w:unhideWhenUsed="1"/>
-    <w:lsdException w:name="Message Header" w:semiHidden="1" w:unhideWhenUsed="1"/>
-    <w:lsdException w:name="Subtitle" w:uiPriority="11" w:qFormat="1"/>
-    <w:lsdException w:name="Salutation" w:semiHidden="1" w:unhideWhenUsed="1"/>
-    <w:lsdException w:name="Date" w:semiHidden="1" w:unhideWhenUsed="1"/>
-    <w:lsdException w:name="Body Text First Indent" w:semiHidden="1" w:unhideWhenUsed="1"/>
-    <w:lsdException w:name="Body Text First Indent 2" w:semiHidden="1" w:unhideWhenUsed="1"/>
-    <w:lsdException w:name="Note Heading" w:semiHidden="1" w:unhideWhenUsed="1"/>
-    <w:lsdException w:name="Body Text 2" w:semiHidden="1" w:unhideWhenUsed="1"/>
-    <w:lsdException w:name="Body Text 3" w:semiHidden="1" w:unhideWhenUsed="1"/>
-    <w:lsdException w:name="Body Text Indent 2" w:semiHidden="1" w:unhideWhenUsed="1"/>
-    <w:lsdException w:name="Body Text Indent 3" w:semiHidden="1" w:unhideWhenUsed="1"/>
-    <w:lsdException w:name="Block Text" w:semiHidden="1" w:unhideWhenUsed="1"/>
-    <w:lsdException w:name="Hyperlink" w:semiHidden="1" w:unhideWhenUsed="1"/>
-    <w:lsdException w:name="FollowedHyperlink" w:semiHidden="1" w:unhideWhenUsed="1"/>
-    <w:lsdException w:name="Strong" w:uiPriority="22" w:qFormat="1"/>
-    <w:lsdException w:name="Emphasis" w:uiPriority="20" w:qFormat="1"/>
-    <w:lsdException w:name="Document Map" w:semiHidden="1" w:unhideWhenUsed="1"/>
-    <w:lsdException w:name="Plain Text" w:semiHidden="1" w:unhideWhenUsed="1"/>
-    <w:lsdException w:name="E-mail Signature" w:semiHidden="1" w:unhideWhenUsed="1"/>
-    <w:lsdException w:name="HTML Top of Form" w:semiHidden="1" w:unhideWhenUsed="1"/>
-    <w:lsdException w:name="HTML Bottom of Form" w:semiHidden="1" w:unhideWhenUsed="1"/>
-    <w:lsdException w:name="Normal (Web)" w:semiHidden="1" w:unhideWhenUsed="1"/>
-    <w:lsdException w:name="HTML Acronym" w:semiHidden="1" w:unhideWhenUsed="1"/>
-    <w:lsdException w:name="HTML Address" w:semiHidden="1" w:unhideWhenUsed="1"/>
-    <w:lsdException w:name="HTML Cite" w:semiHidden="1" w:unhideWhenUsed="1"/>
-    <w:lsdException w:name="HTML Code" w:semiHidden="1" w:unhideWhenUsed="1"/>
-    <w:lsdException w:name="HTML Definition" w:semiHidden="1" w:unhideWhenUsed="1"/>
-    <w:lsdException w:name="HTML Keyboard" w:semiHidden="1" w:unhideWhenUsed="1"/>
-    <w:lsdException w:name="HTML Preformatted" w:semiHidden="1" w:unhideWhenUsed="1"/>
-    <w:lsdException w:name="HTML Sample" w:semiHidden="1" w:unhideWhenUsed="1"/>
-    <w:lsdException w:name="HTML Typewriter" w:semiHidden="1" w:unhideWhenUsed="1"/>
-    <w:lsdException w:name="HTML Variable" w:semiHidden="1" w:unhideWhenUsed="1"/>
-    <w:lsdException w:name="Normal Table" w:semiHidden="1" w:unhideWhenUsed="1"/>
-    <w:lsdException w:name="annotation subject" w:semiHidden="1" w:unhideWhenUsed="1"/>
-    <w:lsdException w:name="No List" w:semiHidden="1" w:unhideWhenUsed="1"/>
-    <w:lsdException w:name="Outline List 1" w:semiHidden="1" w:unhideWhenUsed="1"/>
-    <w:lsdException w:name="Outline List 2" w:semiHidden="1" w:unhideWhenUsed="1"/>
-    <w:lsdException w:name="Outline List 3" w:semiHidden="1" w:unhideWhenUsed="1"/>
-    <w:lsdException w:name="Table Simple 1" w:semiHidden="1" w:unhideWhenUsed="1"/>
-    <w:lsdException w:name="Table Simple 2" w:semiHidden="1" w:unhideWhenUsed="1"/>
-    <w:lsdException w:name="Table Simple 3" w:semiHidden="1" w:unhideWhenUsed="1"/>
-    <w:lsdException w:name="Table Classic 1" w:semiHidden="1" w:unhideWhenUsed="1"/>
-    <w:lsdException w:name="Table Classic 2" w:semiHidden="1" w:unhideWhenUsed="1"/>
-    <w:lsdException w:name="Table Classic 3" w:semiHidden="1" w:unhideWhenUsed="1"/>
-    <w:lsdException w:name="Table Classic 4" w:semiHidden="1" w:unhideWhenUsed="1"/>
-    <w:lsdException w:name="Table Colorful 1" w:semiHidden="1" w:unhideWhenUsed="1"/>
-    <w:lsdException w:name="Table Colorful 2" w:semiHidden="1" w:unhideWhenUsed="1"/>
-    <w:lsdException w:name="Table Colorful 3" w:semiHidden="1" w:unhideWhenUsed="1"/>
-    <w:lsdException w:name="Table Columns 1" w:semiHidden="1" w:unhideWhenUsed="1"/>
-    <w:lsdException w:name="Table Columns 2" w:semiHidden="1" w:unhideWhenUsed="1"/>
-    <w:lsdException w:name="Table Columns 3" w:semiHidden="1" w:unhideWhenUsed="1"/>
-    <w:lsdException w:name="Table Columns 4" w:semiHidden="1" w:unhideWhenUsed="1"/>
-    <w:lsdException w:name="Table Columns 5" w:semiHidden="1" w:unhideWhenUsed="1"/>
-    <w:lsdException w:name="Table Grid 1" w:semiHidden="1" w:unhideWhenUsed="1"/>
-    <w:lsdException w:name="Table Grid 2" w:semiHidden="1" w:unhideWhenUsed="1"/>
-    <w:lsdException w:name="Table Grid 3" w:semiHidden="1" w:unhideWhenUsed="1"/>
-    <w:lsdException w:name="Table Grid 4" w:semiHidden="1" w:unhideWhenUsed="1"/>
-    <w:lsdException w:name="Table Grid 5" w:semiHidden="1" w:unhideWhenUsed="1"/>
-    <w:lsdException w:name="Table Grid 6" w:semiHidden="1" w:unhideWhenUsed="1"/>
-    <w:lsdException w:name="Table Grid 7" w:semiHidden="1" w:unhideWhenUsed="1"/>
-    <w:lsdException w:name="Table Grid 8" w:semiHidden="1" w:unhideWhenUsed="1"/>
-    <w:lsdException w:name="Table List 1" w:semiHidden="1" w:unhideWhenUsed="1"/>
-    <w:lsdException w:name="Table List 2" w:semiHidden="1" w:unhideWhenUsed="1"/>
-    <w:lsdException w:name="Table List 3" w:semiHidden="1" w:unhideWhenUsed="1"/>
-    <w:lsdException w:name="Table List 4" w:semiHidden="1" w:unhideWhenUsed="1"/>
-    <w:lsdException w:name="Table List 5" w:semiHidden="1" w:unhideWhenUsed="1"/>
-    <w:lsdException w:name="Table List 6" w:semiHidden="1" w:unhideWhenUsed="1"/>
-    <w:lsdException w:name="Table List 7" w:semiHidden="1" w:unhideWhenUsed="1"/>
-    <w:lsdException w:name="Table List 8" w:semiHidden="1" w:unhideWhenUsed="1"/>
-    <w:lsdException w:name="Table 3D effects 1" w:semiHidden="1" w:unhideWhenUsed="1"/>
-    <w:lsdException w:name="Table 3D effects 2" w:semiHidden="1" w:unhideWhenUsed="1"/>
-    <w:lsdException w:name="Table 3D effects 3" w:semiHidden="1" w:unhideWhenUsed="1"/>
-    <w:lsdException w:name="Table Contemporary" w:semiHidden="1" w:unhideWhenUsed="1"/>
-    <w:lsdException w:name="Table Elegant" w:semiHidden="1" w:unhideWhenUsed="1"/>
-    <w:lsdException w:name="Table Professional" w:semiHidden="1" w:unhideWhenUsed="1"/>
-    <w:lsdException w:name="Table Subtle 1" w:semiHidden="1" w:unhideWhenUsed="1"/>
-    <w:lsdException w:name="Table Subtle 2" w:semiHidden="1" w:unhideWhenUsed="1"/>
-    <w:lsdException w:name="Table Web 1" w:semiHidden="1" w:unhideWhenUsed="1"/>
-    <w:lsdException w:name="Table Web 2" w:semiHidden="1" w:unhideWhenUsed="1"/>
-    <w:lsdException w:name="Table Web 3" w:semiHidden="1" w:unhideWhenUsed="1"/>
-    <w:lsdException w:name="Balloon Text" w:semiHidden="1" w:unhideWhenUsed="1"/>
-    <w:lsdException w:name="Table Grid" w:uiPriority="59"/>
-    <w:lsdException w:name="Table Theme" w:semiHidden="1" w:unhideWhenUsed="1"/>
-    <w:lsdException w:name="Placeholder Text" w:semiHidden="1"/>
-    <w:lsdException w:name="No Spacing" w:uiPriority="1" w:qFormat="1"/>
-    <w:lsdException w:name="Light Shading" w:uiPriority="60"/>
-    <w:lsdException w:name="Light List" w:uiPriority="61"/>
-    <w:lsdException w:name="Light Grid" w:uiPriority="62"/>
-    <w:lsdException w:name="Medium Shading 1" w:uiPriority="63"/>
-    <w:lsdException w:name="Medium Shading 2" w:uiPriority="64"/>
-    <w:lsdException w:name="Medium List 1" w:uiPriority="65"/>
-    <w:lsdException w:name="Medium List 2" w:uiPriority="66"/>
-    <w:lsdException w:name="Medium Grid 1" w:uiPriority="67"/>
-    <w:lsdException w:name="Medium Grid 2" w:uiPriority="68"/>
-    <w:lsdException w:name="Medium Grid 3" w:uiPriority="69"/>
-    <w:lsdException w:name="Dark List" w:uiPriority="70"/>
-    <w:lsdException w:name="Colorful Shading" w:uiPriority="71"/>
-    <w:lsdException w:name="Colorful List" w:uiPriority="72"/>
-    <w:lsdException w:name="Colorful Grid" w:uiPriority="73"/>
-    <w:lsdException w:name="Light Shading Accent 1" w:uiPriority="60"/>
-    <w:lsdException w:name="Light List Accent 1" w:uiPriority="61"/>
-    <w:lsdException w:name="Light Grid Accent 1" w:uiPriority="62"/>
-    <w:lsdException w:name="Medium Shading 1 Accent 1" w:uiPriority="63"/>
-    <w:lsdException w:name="Medium Shading 2 Accent 1" w:uiPriority="64"/>
-    <w:lsdException w:name="Medium List 1 Accent 1" w:uiPriority="65"/>
-    <w:lsdException w:name="Revision" w:semiHidden="1"/>
-    <w:lsdException w:name="List Paragraph" w:uiPriority="34" w:qFormat="1"/>
-    <w:lsdException w:name="Quote" w:uiPriority="29" w:qFormat="1"/>
-    <w:lsdException w:name="Intense Quote" w:uiPriority="30" w:qFormat="1"/>
-    <w:lsdException w:name="Medium List 2 Accent 1" w:uiPriority="66"/>
-    <w:lsdException w:name="Medium Grid 1 Accent 1" w:uiPriority="67"/>
-    <w:lsdException w:name="Medium Grid 2 Accent 1" w:uiPriority="68"/>
-    <w:lsdException w:name="Medium Grid 3 Accent 1" w:uiPriority="69"/>
-    <w:lsdException w:name="Dark List Accent 1" w:uiPriority="70"/>
-    <w:lsdException w:name="Colorful Shading Accent 1" w:uiPriority="71"/>
-    <w:lsdException w:name="Colorful List Accent 1" w:uiPriority="72"/>
-    <w:lsdException w:name="Colorful Grid Accent 1" w:uiPriority="73"/>
-    <w:lsdException w:name="Light Shading Accent 2" w:uiPriority="60"/>
-    <w:lsdException w:name="Light List Accent 2" w:uiPriority="61"/>
-    <w:lsdException w:name="Light Grid Accent 2" w:uiPriority="62"/>
-    <w:lsdException w:name="Medium Shading 1 Accent 2" w:uiPriority="63"/>
-    <w:lsdException w:name="Medium Shading 2 Accent 2" w:uiPriority="64"/>
-    <w:lsdException w:name="Medium List 1 Accent 2" w:uiPriority="65"/>
-    <w:lsdException w:name="Medium List 2 Accent 2" w:uiPriority="66"/>
-    <w:lsdException w:name="Medium Grid 1 Accent 2" w:uiPriority="67"/>
-    <w:lsdException w:name="Medium Grid 2 Accent 2" w:uiPriority="68"/>
-    <w:lsdException w:name="Medium Grid 3 Accent 2" w:uiPriority="69"/>
-    <w:lsdException w:name="Dark List Accent 2" w:uiPriority="70"/>
-    <w:lsdException w:name="Colorful Shading Accent 2" w:uiPriority="71"/>
-    <w:lsdException w:name="Colorful List Accent 2" w:uiPriority="72"/>
-    <w:lsdException w:name="Colorful Grid Accent 2" w:uiPriority="73"/>
-    <w:lsdException w:name="Light Shading Accent 3" w:uiPriority="60"/>
-    <w:lsdException w:name="Light List Accent 3" w:uiPriority="61"/>
-    <w:lsdException w:name="Light Grid Accent 3" w:uiPriority="62"/>
-    <w:lsdException w:name="Medium Shading 1 Accent 3" w:uiPriority="63"/>
-    <w:lsdException w:name="Medium Shading 2 Accent 3" w:uiPriority="64"/>
-    <w:lsdException w:name="Medium List 1 Accent 3" w:uiPriority="65"/>
-    <w:lsdException w:name="Medium List 2 Accent 3" w:uiPriority="66"/>
-    <w:lsdException w:name="Medium Grid 1 Accent 3" w:uiPriority="67"/>
-    <w:lsdException w:name="Medium Grid 2 Accent 3" w:uiPriority="68"/>
-    <w:lsdException w:name="Medium Grid 3 Accent 3" w:uiPriority="69"/>
-    <w:lsdException w:name="Dark List Accent 3" w:uiPriority="70"/>
-    <w:lsdException w:name="Colorful Shading Accent 3" w:uiPriority="71"/>
-    <w:lsdException w:name="Colorful List Accent 3" w:uiPriority="72"/>
-    <w:lsdException w:name="Colorful Grid Accent 3" w:uiPriority="73"/>
-    <w:lsdException w:name="Light Shading Accent 4" w:uiPriority="60"/>
-    <w:lsdException w:name="Light List Accent 4" w:uiPriority="61"/>
-    <w:lsdException w:name="Light Grid Accent 4" w:uiPriority="62"/>
-    <w:lsdException w:name="Medium Shading 1 Accent 4" w:uiPriority="63"/>
-    <w:lsdException w:name="Medium Shading 2 Accent 4" w:uiPriority="64"/>
-    <w:lsdException w:name="Medium List 1 Accent 4" w:uiPriority="65"/>
-    <w:lsdException w:name="Medium List 2 Accent 4" w:uiPriority="66"/>
-    <w:lsdException w:name="Medium Grid 1 Accent 4" w:uiPriority="67"/>
-    <w:lsdException w:name="Medium Grid 2 Accent 4" w:uiPriority="68"/>
-    <w:lsdException w:name="Medium Grid 3 Accent 4" w:uiPriority="69"/>
-    <w:lsdException w:name="Dark List Accent 4" w:uiPriority="70"/>
-    <w:lsdException w:name="Colorful Shading Accent 4" w:uiPriority="71"/>
-    <w:lsdException w:name="Colorful List Accent 4" w:uiPriority="72"/>
-    <w:lsdException w:name="Colorful Grid Accent 4" w:uiPriority="73"/>
-    <w:lsdException w:name="Light Shading Accent 5" w:uiPriority="60"/>
-    <w:lsdException w:name="Light List Accent 5" w:uiPriority="61"/>
-    <w:lsdException w:name="Light Grid Accent 5" w:uiPriority="62"/>
-    <w:lsdException w:name="Medium Shading 1 Accent 5" w:uiPriority="63"/>
-    <w:lsdException w:name="Medium Shading 2 Accent 5" w:uiPriority="64"/>
-    <w:lsdException w:name="Medium List 1 Accent 5" w:uiPriority="65"/>
-    <w:lsdException w:name="Medium List 2 Accent 5" w:uiPriority="66"/>
-    <w:lsdException w:name="Medium Grid 1 Accent 5" w:uiPriority="67"/>
-    <w:lsdException w:name="Medium Grid 2 Accent 5" w:uiPriority="68"/>
-    <w:lsdException w:name="Medium Grid 3 Accent 5" w:uiPriority="69"/>
-    <w:lsdException w:name="Dark List Accent 5" w:uiPriority="70"/>
-    <w:lsdException w:name="Colorful Shading Accent 5" w:uiPriority="71"/>
-    <w:lsdException w:name="Colorful List Accent 5" w:uiPriority="72"/>
-    <w:lsdException w:name="Colorful Grid Accent 5" w:uiPriority="73"/>
-    <w:lsdException w:name="Light Shading Accent 6" w:uiPriority="60"/>
-    <w:lsdException w:name="Light List Accent 6" w:uiPriority="61"/>
-    <w:lsdException w:name="Light Grid Accent 6" w:uiPriority="62"/>
-    <w:lsdException w:name="Medium Shading 1 Accent 6" w:uiPriority="63"/>
-    <w:lsdException w:name="Medium Shading 2 Accent 6" w:uiPriority="64"/>
-    <w:lsdException w:name="Medium List 1 Accent 6" w:uiPriority="65"/>
-    <w:lsdException w:name="Medium List 2 Accent 6" w:uiPriority="66"/>
-    <w:lsdException w:name="Medium Grid 1 Accent 6" w:uiPriority="67"/>
-    <w:lsdException w:name="Medium Grid 2 Accent 6" w:uiPriority="68"/>
-    <w:lsdException w:name="Medium Grid 3 Accent 6" w:uiPriority="69"/>
-    <w:lsdException w:name="Dark List Accent 6" w:uiPriority="70"/>
-    <w:lsdException w:name="Colorful Shading Accent 6" w:uiPriority="71"/>
-    <w:lsdException w:name="Colorful List Accent 6" w:uiPriority="72"/>
-    <w:lsdException w:name="Colorful Grid Accent 6" w:uiPriority="73"/>
-    <w:lsdException w:name="Subtle Emphasis" w:uiPriority="19" w:qFormat="1"/>
-    <w:lsdException w:name="Intense Emphasis" w:uiPriority="21" w:qFormat="1"/>
-    <w:lsdException w:name="Subtle Reference" w:uiPriority="31" w:qFormat="1"/>
-    <w:lsdException w:name="Intense Reference" w:uiPriority="32" w:qFormat="1"/>
-    <w:lsdException w:name="Book Title" w:uiPriority="33" w:qFormat="1"/>
-    <w:lsdException w:name="Bibliography" w:semiHidden="1" w:uiPriority="37" w:unhideWhenUsed="1"/>
-    <w:lsdException w:name="TOC Heading" w:semiHidden="1" w:uiPriority="39" w:unhideWhenUsed="1" w:qFormat="1"/>
-    <w:lsdException w:name="Plain Table 1" w:uiPriority="41"/>
-    <w:lsdException w:name="Plain Table 2" w:uiPriority="42"/>
-    <w:lsdException w:name="Plain Table 3" w:uiPriority="43"/>
-    <w:lsdException w:name="Plain Table 4" w:uiPriority="44"/>
-    <w:lsdException w:name="Plain Table 5" w:uiPriority="45"/>
-    <w:lsdException w:name="Grid Table Light" w:uiPriority="40"/>
-    <w:lsdException w:name="Grid Table 1 Light" w:uiPriority="46"/>
-    <w:lsdException w:name="Grid Table 2" w:uiPriority="47"/>
-    <w:lsdException w:name="Grid Table 3" w:uiPriority="48"/>
-    <w:lsdException w:name="Grid Table 4" w:uiPriority="49"/>
-    <w:lsdException w:name="Grid Table 5 Dark" w:uiPriority="50"/>
-    <w:lsdException w:name="Grid Table 6 Colorful" w:uiPriority="51"/>
-    <w:lsdException w:name="Grid Table 7 Colorful" w:uiPriority="52"/>
-    <w:lsdException w:name="Grid Table 1 Light Accent 1" w:uiPriority="46"/>
-    <w:lsdException w:name="Grid Table 2 Accent 1" w:uiPriority="47"/>
-    <w:lsdException w:name="Grid Table 3 Accent 1" w:uiPriority="48"/>
-    <w:lsdException w:name="Grid Table 4 Accent 1" w:uiPriority="49"/>
-    <w:lsdException w:name="Grid Table 5 Dark Accent 1" w:uiPriority="50"/>
-    <w:lsdException w:name="Grid Table 6 Colorful Accent 1" w:uiPriority="51"/>
-    <w:lsdException w:name="Grid Table 7 Colorful Accent 1" w:uiPriority="52"/>
-    <w:lsdException w:name="Grid Table 1 Light Accent 2" w:uiPriority="46"/>
-    <w:lsdException w:name="Grid Table 2 Accent 2" w:uiPriority="47"/>
-    <w:lsdException w:name="Grid Table 3 Accent 2" w:uiPriority="48"/>
-    <w:lsdException w:name="Grid Table 4 Accent 2" w:uiPriority="49"/>
-    <w:lsdException w:name="Grid Table 5 Dark Accent 2" w:uiPriority="50"/>
-    <w:lsdException w:name="Grid Table 6 Colorful Accent 2" w:uiPriority="51"/>
-    <w:lsdException w:name="Grid Table 7 Colorful Accent 2" w:uiPriority="52"/>
-    <w:lsdException w:name="Grid Table 1 Light Accent 3" w:uiPriority="46"/>
-    <w:lsdException w:name="Grid Table 2 Accent 3" w:uiPriority="47"/>
-    <w:lsdException w:name="Grid Table 3 Accent 3" w:uiPriority="48"/>
-    <w:lsdException w:name="Grid Table 4 Accent 3" w:uiPriority="49"/>
-    <w:lsdException w:name="Grid Table 5 Dark Accent 3" w:uiPriority="50"/>
-    <w:lsdException w:name="Grid Table 6 Colorful Accent 3" w:uiPriority="51"/>
-    <w:lsdException w:name="Grid Table 7 Colorful Accent 3" w:uiPriority="52"/>
-    <w:lsdException w:name="Grid Table 1 Light Accent 4" w:uiPriority="46"/>
-    <w:lsdException w:name="Grid Table 2 Accent 4" w:uiPriority="47"/>
-    <w:lsdException w:name="Grid Table 3 Accent 4" w:uiPriority="48"/>
-    <w:lsdException w:name="Grid Table 4 Accent 4" w:uiPriority="49"/>
-    <w:lsdException w:name="Grid Table 5 Dark Accent 4" w:uiPriority="50"/>
-    <w:lsdException w:name="Grid Table 6 Colorful Accent 4" w:uiPriority="51"/>
-    <w:lsdException w:name="Grid Table 7 Colorful Accent 4" w:uiPriority="52"/>
-    <w:lsdException w:name="Grid Table 1 Light Accent 5" w:uiPriority="46"/>
-    <w:lsdException w:name="Grid Table 2 Accent 5" w:uiPriority="47"/>
-    <w:lsdException w:name="Grid Table 3 Accent 5" w:uiPriority="48"/>
-    <w:lsdException w:name="Grid Table 4 Accent 5" w:uiPriority="49"/>
-    <w:lsdException w:name="Grid Table 5 Dark Accent 5" w:uiPriority="50"/>
-    <w:lsdException w:name="Grid Table 6 Colorful Accent 5" w:uiPriority="51"/>
-    <w:lsdException w:name="Grid Table 7 Colorful Accent 5" w:uiPriority="52"/>
-    <w:lsdException w:name="Grid Table 1 Light Accent 6" w:uiPriority="46"/>
-    <w:lsdException w:name="Grid Table 2 Accent 6" w:uiPriority="47"/>
-    <w:lsdException w:name="Grid Table 3 Accent 6" w:uiPriority="48"/>
-    <w:lsdException w:name="Grid Table 4 Accent 6" w:uiPriority="49"/>
-    <w:lsdException w:name="Grid Table 5 Dark Accent 6" w:uiPriority="50"/>
-    <w:lsdException w:name="Grid Table 6 Colorful Accent 6" w:uiPriority="51"/>
-    <w:lsdException w:name="Grid Table 7 Colorful Accent 6" w:uiPriority="52"/>
-    <w:lsdException w:name="List Table 1 Light" w:uiPriority="46"/>
-    <w:lsdException w:name="List Table 2" w:uiPriority="47"/>
-    <w:lsdException w:name="List Table 3" w:uiPriority="48"/>
-    <w:lsdException w:name="List Table 4" w:uiPriority="49"/>
-    <w:lsdException w:name="List Table 5 Dark" w:uiPriority="50"/>
-    <w:lsdException w:name="List Table 6 Colorful" w:uiPriority="51"/>
-    <w:lsdException w:name="List Table 7 Colorful" w:uiPriority="52"/>
-    <w:lsdException w:name="List Table 1 Light Accent 1" w:uiPriority="46"/>
-    <w:lsdException w:name="List Table 2 Accent 1" w:uiPriority="47"/>
-    <w:lsdException w:name="List Table 3 Accent 1" w:uiPriority="48"/>
-    <w:lsdException w:name="List Table 4 Accent 1" w:uiPriority="49"/>
-    <w:lsdException w:name="List Table 5 Dark Accent 1" w:uiPriority="50"/>
-    <w:lsdException w:name="List Table 6 Colorful Accent 1" w:uiPriority="51"/>
-    <w:lsdException w:name="List Table 7 Colorful Accent 1" w:uiPriority="52"/>
-    <w:lsdException w:name="List Table 1 Light Accent 2" w:uiPriority="46"/>
-    <w:lsdException w:name="List Table 2 Accent 2" w:uiPriority="47"/>
-    <w:lsdException w:name="List Table 3 Accent 2" w:uiPriority="48"/>
-    <w:lsdException w:name="List Table 4 Accent 2" w:uiPriority="49"/>
-    <w:lsdException w:name="List Table 5 Dark Accent 2" w:uiPriority="50"/>
-    <w:lsdException w:name="List Table 6 Colorful Accent 2" w:uiPriority="51"/>
-    <w:lsdException w:name="List Table 7 Colorful Accent 2" w:uiPriority="52"/>
-    <w:lsdException w:name="List Table 1 Light Accent 3" w:uiPriority="46"/>
-    <w:lsdException w:name="List Table 2 Accent 3" w:uiPriority="47"/>
-    <w:lsdException w:name="List Table 3 Accent 3" w:uiPriority="48"/>
-    <w:lsdException w:name="List Table 4 Accent 3" w:uiPriority="49"/>
-    <w:lsdException w:name="List Table 5 Dark Accent 3" w:uiPriority="50"/>
-    <w:lsdException w:name="List Table 6 Colorful Accent 3" w:uiPriority="51"/>
-    <w:lsdException w:name="List Table 7 Colorful Accent 3" w:uiPriority="52"/>
-    <w:lsdException w:name="List Table 1 Light Accent 4" w:uiPriority="46"/>
-    <w:lsdException w:name="List Table 2 Accent 4" w:uiPriority="47"/>
-    <w:lsdException w:name="List Table 3 Accent 4" w:uiPriority="48"/>
-    <w:lsdException w:name="List Table 4 Accent 4" w:uiPriority="49"/>
-    <w:lsdException w:name="List Table 5 Dark Accent 4" w:uiPriority="50"/>
-    <w:lsdException w:name="List Table 6 Colorful Accent 4" w:uiPriority="51"/>
-    <w:lsdException w:name="List Table 7 Colorful Accent 4" w:uiPriority="52"/>
-    <w:lsdException w:name="List Table 1 Light Accent 5" w:uiPriority="46"/>
-    <w:lsdException w:name="List Table 2 Accent 5" w:uiPriority="47"/>
-    <w:lsdException w:name="List Table 3 Accent 5" w:uiPriority="48"/>
-    <w:lsdException w:name="List Table 4 Accent 5" w:uiPriority="49"/>
-    <w:lsdException w:name="List Table 5 Dark Accent 5" w:uiPriority="50"/>
-    <w:lsdException w:name="List Table 6 Colorful Accent 5" w:uiPriority="51"/>
-    <w:lsdException w:name="List Table 7 Colorful Accent 5" w:uiPriority="52"/>
-    <w:lsdException w:name="List Table 1 Light Accent 6" w:uiPriority="46"/>
-    <w:lsdException w:name="List Table 2 Accent 6" w:uiPriority="47"/>
-    <w:lsdException w:name="List Table 3 Accent 6" w:uiPriority="48"/>
-    <w:lsdException w:name="List Table 4 Accent 6" w:uiPriority="49"/>
-    <w:lsdException w:name="List Table 5 Dark Accent 6" w:uiPriority="50"/>
-    <w:lsdException w:name="List Table 6 Colorful Accent 6" w:uiPriority="51"/>
-    <w:lsdException w:name="List Table 7 Colorful Accent 6" w:uiPriority="52"/>
+  <w:latentStyles w:defLockedState="0" w:defUIPriority="99" w:defSemiHidden="1" w:defUnhideWhenUsed="1" w:defQFormat="0" w:count="267">
+    <w:lsdException w:name="Normal" w:semiHidden="0" w:uiPriority="0" w:unhideWhenUsed="0" w:qFormat="1"/>
+    <w:lsdException w:name="heading 1" w:semiHidden="0" w:uiPriority="9" w:unhideWhenUsed="0" w:qFormat="1"/>
+    <w:lsdException w:name="heading 2" w:uiPriority="9" w:qFormat="1"/>
+    <w:lsdException w:name="heading 3" w:uiPriority="9" w:qFormat="1"/>
+    <w:lsdException w:name="heading 4" w:uiPriority="9" w:qFormat="1"/>
+    <w:lsdException w:name="heading 5" w:uiPriority="9" w:qFormat="1"/>
+    <w:lsdException w:name="heading 6" w:uiPriority="9" w:qFormat="1"/>
+    <w:lsdException w:name="heading 7" w:uiPriority="9" w:qFormat="1"/>
+    <w:lsdException w:name="heading 8" w:uiPriority="9" w:qFormat="1"/>
+    <w:lsdException w:name="heading 9" w:uiPriority="9" w:qFormat="1"/>
+    <w:lsdException w:name="toc 1" w:uiPriority="39"/>
+    <w:lsdException w:name="toc 2" w:uiPriority="39"/>
+    <w:lsdException w:name="toc 3" w:uiPriority="39"/>
+    <w:lsdException w:name="toc 4" w:uiPriority="39"/>
+    <w:lsdException w:name="toc 5" w:uiPriority="39"/>
+    <w:lsdException w:name="toc 6" w:uiPriority="39"/>
+    <w:lsdException w:name="toc 7" w:uiPriority="39"/>
+    <w:lsdException w:name="toc 8" w:uiPriority="39"/>
+    <w:lsdException w:name="toc 9" w:uiPriority="39"/>
+    <w:lsdException w:name="caption" w:uiPriority="35" w:qFormat="1"/>
+    <w:lsdException w:name="Title" w:semiHidden="0" w:uiPriority="10" w:unhideWhenUsed="0" w:qFormat="1"/>
+    <w:lsdException w:name="Default Paragraph Font" w:uiPriority="1"/>
+    <w:lsdException w:name="Subtitle" w:semiHidden="0" w:uiPriority="11" w:unhideWhenUsed="0" w:qFormat="1"/>
+    <w:lsdException w:name="Strong" w:semiHidden="0" w:uiPriority="22" w:unhideWhenUsed="0" w:qFormat="1"/>
+    <w:lsdException w:name="Emphasis" w:semiHidden="0" w:uiPriority="20" w:unhideWhenUsed="0" w:qFormat="1"/>
+    <w:lsdException w:name="Table Grid" w:semiHidden="0" w:uiPriority="59" w:unhideWhenUsed="0"/>
+    <w:lsdException w:name="Placeholder Text" w:unhideWhenUsed="0"/>
+    <w:lsdException w:name="No Spacing" w:semiHidden="0" w:uiPriority="1" w:unhideWhenUsed="0" w:qFormat="1"/>
+    <w:lsdException w:name="Light Shading" w:semiHidden="0" w:uiPriority="60" w:unhideWhenUsed="0"/>
+    <w:lsdException w:name="Light List" w:semiHidden="0" w:uiPriority="61" w:unhideWhenUsed="0"/>
+    <w:lsdException w:name="Light Grid" w:semiHidden="0" w:uiPriority="62" w:unhideWhenUsed="0"/>
+    <w:lsdException w:name="Medium Shading 1" w:semiHidden="0" w:uiPriority="63" w:unhideWhenUsed="0"/>
+    <w:lsdException w:name="Medium Shading 2" w:semiHidden="0" w:uiPriority="64" w:unhideWhenUsed="0"/>
+    <w:lsdException w:name="Medium List 1" w:semiHidden="0" w:uiPriority="65" w:unhideWhenUsed="0"/>
+    <w:lsdException w:name="Medium List 2" w:semiHidden="0" w:uiPriority="66" w:unhideWhenUsed="0"/>
+    <w:lsdException w:name="Medium Grid 1" w:semiHidden="0" w:uiPriority="67" w:unhideWhenUsed="0"/>
+    <w:lsdException w:name="Medium Grid 2" w:semiHidden="0" w:uiPriority="68" w:unhideWhenUsed="0"/>
+    <w:lsdException w:name="Medium Grid 3" w:semiHidden="0" w:uiPriority="69" w:unhideWhenUsed="0"/>
+    <w:lsdException w:name="Dark List" w:semiHidden="0" w:uiPriority="70" w:unhideWhenUsed="0"/>
+    <w:lsdException w:name="Colorful Shading" w:semiHidden="0" w:uiPriority="71" w:unhideWhenUsed="0"/>
+    <w:lsdException w:name="Colorful List" w:semiHidden="0" w:uiPriority="72" w:unhideWhenUsed="0"/>
+    <w:lsdException w:name="Colorful Grid" w:semiHidden="0" w:uiPriority="73" w:unhideWhenUsed="0"/>
+    <w:lsdException w:name="Light Shading Accent 1" w:semiHidden="0" w:uiPriority="60" w:unhideWhenUsed="0"/>
+    <w:lsdException w:name="Light List Accent 1" w:semiHidden="0" w:uiPriority="61" w:unhideWhenUsed="0"/>
+    <w:lsdException w:name="Light Grid Accent 1" w:semiHidden="0" w:uiPriority="62" w:unhideWhenUsed="0"/>
+    <w:lsdException w:name="Medium Shading 1 Accent 1" w:semiHidden="0" w:uiPriority="63" w:unhideWhenUsed="0"/>
+    <w:lsdException w:name="Medium Shading 2 Accent 1" w:semiHidden="0" w:uiPriority="64" w:unhideWhenUsed="0"/>
+    <w:lsdException w:name="Medium List 1 Accent 1" w:semiHidden="0" w:uiPriority="65" w:unhideWhenUsed="0"/>
+    <w:lsdException w:name="Revision" w:unhideWhenUsed="0"/>
+    <w:lsdException w:name="List Paragraph" w:semiHidden="0" w:uiPriority="34" w:unhideWhenUsed="0" w:qFormat="1"/>
+    <w:lsdException w:name="Quote" w:semiHidden="0" w:uiPriority="29" w:unhideWhenUsed="0" w:qFormat="1"/>
+    <w:lsdException w:name="Intense Quote" w:semiHidden="0" w:uiPriority="30" w:unhideWhenUsed="0" w:qFormat="1"/>
+    <w:lsdException w:name="Medium List 2 Accent 1" w:semiHidden="0" w:uiPriority="66" w:unhideWhenUsed="0"/>
+    <w:lsdException w:name="Medium Grid 1 Accent 1" w:semiHidden="0" w:uiPriority="67" w:unhideWhenUsed="0"/>
+    <w:lsdException w:name="Medium Grid 2 Accent 1" w:semiHidden="0" w:uiPriority="68" w:unhideWhenUsed="0"/>
+    <w:lsdException w:name="Medium Grid 3 Accent 1" w:semiHidden="0" w:uiPriority="69" w:unhideWhenUsed="0"/>
+    <w:lsdException w:name="Dark List Accent 1" w:semiHidden="0" w:uiPriority="70" w:unhideWhenUsed="0"/>
+    <w:lsdException w:name="Colorful Shading Accent 1" w:semiHidden="0" w:uiPriority="71" w:unhideWhenUsed="0"/>
+    <w:lsdException w:name="Colorful List Accent 1" w:semiHidden="0" w:uiPriority="72" w:unhideWhenUsed="0"/>
+    <w:lsdException w:name="Colorful Grid Accent 1" w:semiHidden="0" w:uiPriority="73" w:unhideWhenUsed="0"/>
+    <w:lsdException w:name="Light Shading Accent 2" w:semiHidden="0" w:uiPriority="60" w:unhideWhenUsed="0"/>
+    <w:lsdException w:name="Light List Accent 2" w:semiHidden="0" w:uiPriority="61" w:unhideWhenUsed="0"/>
+    <w:lsdException w:name="Light Grid Accent 2" w:semiHidden="0" w:uiPriority="62" w:unhideWhenUsed="0"/>
+    <w:lsdException w:name="Medium Shading 1 Accent 2" w:semiHidden="0" w:uiPriority="63" w:unhideWhenUsed="0"/>
+    <w:lsdException w:name="Medium Shading 2 Accent 2" w:semiHidden="0" w:uiPriority="64" w:unhideWhenUsed="0"/>
+    <w:lsdException w:name="Medium List 1 Accent 2" w:semiHidden="0" w:uiPriority="65" w:unhideWhenUsed="0"/>
+    <w:lsdException w:name="Medium List 2 Accent 2" w:semiHidden="0" w:uiPriority="66" w:unhideWhenUsed="0"/>
+    <w:lsdException w:name="Medium Grid 1 Accent 2" w:semiHidden="0" w:uiPriority="67" w:unhideWhenUsed="0"/>
+    <w:lsdException w:name="Medium Grid 2 Accent 2" w:semiHidden="0" w:uiPriority="68" w:unhideWhenUsed="0"/>
+    <w:lsdException w:name="Medium Grid 3 Accent 2" w:semiHidden="0" w:uiPriority="69" w:unhideWhenUsed="0"/>
+    <w:lsdException w:name="Dark List Accent 2" w:semiHidden="0" w:uiPriority="70" w:unhideWhenUsed="0"/>
+    <w:lsdException w:name="Colorful Shading Accent 2" w:semiHidden="0" w:uiPriority="71" w:unhideWhenUsed="0"/>
+    <w:lsdException w:name="Colorful List Accent 2" w:semiHidden="0" w:uiPriority="72" w:unhideWhenUsed="0"/>
+    <w:lsdException w:name="Colorful Grid Accent 2" w:semiHidden="0" w:uiPriority="73" w:unhideWhenUsed="0"/>
+    <w:lsdException w:name="Light Shading Accent 3" w:semiHidden="0" w:uiPriority="60" w:unhideWhenUsed="0"/>
+    <w:lsdException w:name="Light List Accent 3" w:semiHidden="0" w:uiPriority="61" w:unhideWhenUsed="0"/>
+    <w:lsdException w:name="Light Grid Accent 3" w:semiHidden="0" w:uiPriority="62" w:unhideWhenUsed="0"/>
+    <w:lsdException w:name="Medium Shading 1 Accent 3" w:semiHidden="0" w:uiPriority="63" w:unhideWhenUsed="0"/>
+    <w:lsdException w:name="Medium Shading 2 Accent 3" w:semiHidden="0" w:uiPriority="64" w:unhideWhenUsed="0"/>
+    <w:lsdException w:name="Medium List 1 Accent 3" w:semiHidden="0" w:uiPriority="65" w:unhideWhenUsed="0"/>
+    <w:lsdException w:name="Medium List 2 Accent 3" w:semiHidden="0" w:uiPriority="66" w:unhideWhenUsed="0"/>
+    <w:lsdException w:name="Medium Grid 1 Accent 3" w:semiHidden="0" w:uiPriority="67" w:unhideWhenUsed="0"/>
+    <w:lsdException w:name="Medium Grid 2 Accent 3" w:semiHidden="0" w:uiPriority="68" w:unhideWhenUsed="0"/>
+    <w:lsdException w:name="Medium Grid 3 Accent 3" w:semiHidden="0" w:uiPriority="69" w:unhideWhenUsed="0"/>
+    <w:lsdException w:name="Dark List Accent 3" w:semiHidden="0" w:uiPriority="70" w:unhideWhenUsed="0"/>
+    <w:lsdException w:name="Colorful Shading Accent 3" w:semiHidden="0" w:uiPriority="71" w:unhideWhenUsed="0"/>
+    <w:lsdException w:name="Colorful List Accent 3" w:semiHidden="0" w:uiPriority="72" w:unhideWhenUsed="0"/>
+    <w:lsdException w:name="Colorful Grid Accent 3" w:semiHidden="0" w:uiPriority="73" w:unhideWhenUsed="0"/>
+    <w:lsdException w:name="Light Shading Accent 4" w:semiHidden="0" w:uiPriority="60" w:unhideWhenUsed="0"/>
+    <w:lsdException w:name="Light List Accent 4" w:semiHidden="0" w:uiPriority="61" w:unhideWhenUsed="0"/>
+    <w:lsdException w:name="Light Grid Accent 4" w:semiHidden="0" w:uiPriority="62" w:unhideWhenUsed="0"/>
+    <w:lsdException w:name="Medium Shading 1 Accent 4" w:semiHidden="0" w:uiPriority="63" w:unhideWhenUsed="0"/>
+    <w:lsdException w:name="Medium Shading 2 Accent 4" w:semiHidden="0" w:uiPriority="64" w:unhideWhenUsed="0"/>
+    <w:lsdException w:name="Medium List 1 Accent 4" w:semiHidden="0" w:uiPriority="65" w:unhideWhenUsed="0"/>
+    <w:lsdException w:name="Medium List 2 Accent 4" w:semiHidden="0" w:uiPriority="66" w:unhideWhenUsed="0"/>
+    <w:lsdException w:name="Medium Grid 1 Accent 4" w:semiHidden="0" w:uiPriority="67" w:unhideWhenUsed="0"/>
+    <w:lsdException w:name="Medium Grid 2 Accent 4" w:semiHidden="0" w:uiPriority="68" w:unhideWhenUsed="0"/>
+    <w:lsdException w:name="Medium Grid 3 Accent 4" w:semiHidden="0" w:uiPriority="69" w:unhideWhenUsed="0"/>
+    <w:lsdException w:name="Dark List Accent 4" w:semiHidden="0" w:uiPriority="70" w:unhideWhenUsed="0"/>
+    <w:lsdException w:name="Colorful Shading Accent 4" w:semiHidden="0" w:uiPriority="71" w:unhideWhenUsed="0"/>
+    <w:lsdException w:name="Colorful List Accent 4" w:semiHidden="0" w:uiPriority="72" w:unhideWhenUsed="0"/>
+    <w:lsdException w:name="Colorful Grid Accent 4" w:semiHidden="0" w:uiPriority="73" w:unhideWhenUsed="0"/>
+    <w:lsdException w:name="Light Shading Accent 5" w:semiHidden="0" w:uiPriority="60" w:unhideWhenUsed="0"/>
+    <w:lsdException w:name="Light List Accent 5" w:semiHidden="0" w:uiPriority="61" w:unhideWhenUsed="0"/>
+    <w:lsdException w:name="Light Grid Accent 5" w:semiHidden="0" w:uiPriority="62" w:unhideWhenUsed="0"/>
+    <w:lsdException w:name="Medium Shading 1 Accent 5" w:semiHidden="0" w:uiPriority="63" w:unhideWhenUsed="0"/>
+    <w:lsdException w:name="Medium Shading 2 Accent 5" w:semiHidden="0" w:uiPriority="64" w:unhideWhenUsed="0"/>
+    <w:lsdException w:name="Medium List 1 Accent 5" w:semiHidden="0" w:uiPriority="65" w:unhideWhenUsed="0"/>
+    <w:lsdException w:name="Medium List 2 Accent 5" w:semiHidden="0" w:uiPriority="66" w:unhideWhenUsed="0"/>
+    <w:lsdException w:name="Medium Grid 1 Accent 5" w:semiHidden="0" w:uiPriority="67" w:unhideWhenUsed="0"/>
+    <w:lsdException w:name="Medium Grid 2 Accent 5" w:semiHidden="0" w:uiPriority="68" w:unhideWhenUsed="0"/>
+    <w:lsdException w:name="Medium Grid 3 Accent 5" w:semiHidden="0" w:uiPriority="69" w:unhideWhenUsed="0"/>
+    <w:lsdException w:name="Dark List Accent 5" w:semiHidden="0" w:uiPriority="70" w:unhideWhenUsed="0"/>
+    <w:lsdException w:name="Colorful Shading Accent 5" w:semiHidden="0" w:uiPriority="71" w:unhideWhenUsed="0"/>
+    <w:lsdException w:name="Colorful List Accent 5" w:semiHidden="0" w:uiPriority="72" w:unhideWhenUsed="0"/>
+    <w:lsdException w:name="Colorful Grid Accent 5" w:semiHidden="0" w:uiPriority="73" w:unhideWhenUsed="0"/>
+    <w:lsdException w:name="Light Shading Accent 6" w:semiHidden="0" w:uiPriority="60" w:unhideWhenUsed="0"/>
+    <w:lsdException w:name="Light List Accent 6" w:semiHidden="0" w:uiPriority="61" w:unhideWhenUsed="0"/>
+    <w:lsdException w:name="Light Grid Accent 6" w:semiHidden="0" w:uiPriority="62" w:unhideWhenUsed="0"/>
+    <w:lsdException w:name="Medium Shading 1 Accent 6" w:semiHidden="0" w:uiPriority="63" w:unhideWhenUsed="0"/>
+    <w:lsdException w:name="Medium Shading 2 Accent 6" w:semiHidden="0" w:uiPriority="64" w:unhideWhenUsed="0"/>
+    <w:lsdException w:name="Medium List 1 Accent 6" w:semiHidden="0" w:uiPriority="65" w:unhideWhenUsed="0"/>
+    <w:lsdException w:name="Medium List 2 Accent 6" w:semiHidden="0" w:uiPriority="66" w:unhideWhenUsed="0"/>
+    <w:lsdException w:name="Medium Grid 1 Accent 6" w:semiHidden="0" w:uiPriority="67" w:unhideWhenUsed="0"/>
+    <w:lsdException w:name="Medium Grid 2 Accent 6" w:semiHidden="0" w:uiPriority="68" w:unhideWhenUsed="0"/>
+    <w:lsdException w:name="Medium Grid 3 Accent 6" w:semiHidden="0" w:uiPriority="69" w:unhideWhenUsed="0"/>
+    <w:lsdException w:name="Dark List Accent 6" w:semiHidden="0" w:uiPriority="70" w:unhideWhenUsed="0"/>
+    <w:lsdException w:name="Colorful Shading Accent 6" w:semiHidden="0" w:uiPriority="71" w:unhideWhenUsed="0"/>
+    <w:lsdException w:name="Colorful List Accent 6" w:semiHidden="0" w:uiPriority="72" w:unhideWhenUsed="0"/>
+    <w:lsdException w:name="Colorful Grid Accent 6" w:semiHidden="0" w:uiPriority="73" w:unhideWhenUsed="0"/>
+    <w:lsdException w:name="Subtle Emphasis" w:semiHidden="0" w:uiPriority="19" w:unhideWhenUsed="0" w:qFormat="1"/>
+    <w:lsdException w:name="Intense Emphasis" w:semiHidden="0" w:uiPriority="21" w:unhideWhenUsed="0" w:qFormat="1"/>
+    <w:lsdException w:name="Subtle Reference" w:semiHidden="0" w:uiPriority="31" w:unhideWhenUsed="0" w:qFormat="1"/>
+    <w:lsdException w:name="Intense Reference" w:semiHidden="0" w:uiPriority="32" w:unhideWhenUsed="0" w:qFormat="1"/>
+    <w:lsdException w:name="Book Title" w:semiHidden="0" w:uiPriority="33" w:unhideWhenUsed="0" w:qFormat="1"/>
+    <w:lsdException w:name="Bibliography" w:uiPriority="37"/>
+    <w:lsdException w:name="TOC Heading" w:uiPriority="39" w:qFormat="1"/>
+  </w:latentStyles>
+  <w:style w:type="paragraph" w:default="1" w:styleId="Normal">
+    <w:name w:val="Normal"/>
+    <w:qFormat/>
+    <w:rsid w:val="00891342"/>
+  </w:style>
+  <w:style w:type="paragraph" w:styleId="Heading1">
+    <w:name w:val="heading 1"/>
+    <w:basedOn w:val="Normal"/>
+    <w:next w:val="Normal"/>
+    <w:link w:val="Heading1Char"/>
+    <w:uiPriority w:val="9"/>
+    <w:qFormat/>
+    <w:rsid w:val="00D02C90"/>
+    <w:pPr>
+      <w:keepNext/>
+      <w:keepLines/>
+      <w:spacing w:before="480"/>
+      <w:outlineLvl w:val="0"/>
+    </w:pPr>
+    <w:rPr>
+      <w:rFonts w:asciiTheme="majorHAnsi" w:eastAsiaTheme="majorEastAsia" w:hAnsiTheme="majorHAnsi" w:cstheme="majorBidi"/>
+      <w:b/>
+      <w:bCs/>
+      <w:color w:val="345A8A" w:themeColor="accent1" w:themeShade="B5"/>
+      <w:sz w:val="32"/>
+      <w:szCs w:val="32"/>
+    </w:rPr>
+  </w:style>
+  <w:style w:type="paragraph" w:styleId="Heading2">
+    <w:name w:val="heading 2"/>
+    <w:basedOn w:val="Normal"/>
+    <w:next w:val="Normal"/>
+    <w:link w:val="Heading2Char"/>
+    <w:uiPriority w:val="9"/>
+    <w:unhideWhenUsed/>
+    <w:qFormat/>
+    <w:rsid w:val="00C53B14"/>
+    <w:pPr>
+      <w:keepNext/>
+      <w:keepLines/>
+      <w:spacing w:before="200"/>
+      <w:outlineLvl w:val="1"/>
+    </w:pPr>
+    <w:rPr>
+      <w:rFonts w:asciiTheme="majorHAnsi" w:eastAsiaTheme="majorEastAsia" w:hAnsiTheme="majorHAnsi" w:cstheme="majorBidi"/>
+      <w:b/>
+      <w:bCs/>
+      <w:color w:val="4F81BD" w:themeColor="accent1"/>
+      <w:sz w:val="28"/>
+      <w:szCs w:val="26"/>
+    </w:rPr>
+  </w:style>
+  <w:style w:type="paragraph" w:styleId="Heading3">
+    <w:name w:val="heading 3"/>
+    <w:basedOn w:val="Normal"/>
+    <w:next w:val="Normal"/>
+    <w:link w:val="Heading3Char"/>
+    <w:uiPriority w:val="9"/>
+    <w:unhideWhenUsed/>
+    <w:qFormat/>
+    <w:rsid w:val="00D02C90"/>
+    <w:pPr>
+      <w:keepNext/>
+      <w:keepLines/>
+      <w:spacing w:before="200"/>
+      <w:outlineLvl w:val="2"/>
+    </w:pPr>
+    <w:rPr>
+      <w:rFonts w:asciiTheme="majorHAnsi" w:eastAsiaTheme="majorEastAsia" w:hAnsiTheme="majorHAnsi" w:cstheme="majorBidi"/>
+      <w:b/>
+      <w:bCs/>
+      <w:color w:val="4F81BD" w:themeColor="accent1"/>
+    </w:rPr>
+  </w:style>
+  <w:style w:type="character" w:default="1" w:styleId="DefaultParagraphFont">
+    <w:name w:val="Default Paragraph Font"/>
+    <w:uiPriority w:val="1"/>
+    <w:semiHidden/>
+    <w:unhideWhenUsed/>
+  </w:style>
+  <w:style w:type="table" w:default="1" w:styleId="TableNormal">
+    <w:name w:val="Normal Table"/>
+    <w:uiPriority w:val="99"/>
+    <w:semiHidden/>
+    <w:unhideWhenUsed/>
+    <w:tblPr>
+      <w:tblInd w:w="0" w:type="dxa"/>
+      <w:tblCellMar>
+        <w:top w:w="0" w:type="dxa"/>
+        <w:left w:w="108" w:type="dxa"/>
+        <w:bottom w:w="0" w:type="dxa"/>
+        <w:right w:w="108" w:type="dxa"/>
+      </w:tblCellMar>
+    </w:tblPr>
+  </w:style>
+  <w:style w:type="numbering" w:default="1" w:styleId="NoList">
+    <w:name w:val="No List"/>
+    <w:uiPriority w:val="99"/>
+    <w:semiHidden/>
+    <w:unhideWhenUsed/>
+  </w:style>
+  <w:style w:type="paragraph" w:styleId="Header">
+    <w:name w:val="header"/>
+    <w:basedOn w:val="Normal"/>
+    <w:link w:val="HeaderChar"/>
+    <w:uiPriority w:val="99"/>
+    <w:unhideWhenUsed/>
+    <w:rsid w:val="00D02C90"/>
+    <w:pPr>
+      <w:tabs>
+        <w:tab w:val="center" w:pos="4320"/>
+        <w:tab w:val="right" w:pos="8640"/>
+      </w:tabs>
+    </w:pPr>
+  </w:style>
+  <w:style w:type="character" w:customStyle="1" w:styleId="HeaderChar">
+    <w:name w:val="Header Char"/>
+    <w:basedOn w:val="DefaultParagraphFont"/>
+    <w:link w:val="Header"/>
+    <w:uiPriority w:val="99"/>
+    <w:rsid w:val="00D02C90"/>
+  </w:style>
+  <w:style w:type="paragraph" w:styleId="Footer">
+    <w:name w:val="footer"/>
+    <w:basedOn w:val="Normal"/>
+    <w:link w:val="FooterChar"/>
+    <w:uiPriority w:val="99"/>
+    <w:unhideWhenUsed/>
+    <w:rsid w:val="00D02C90"/>
+    <w:pPr>
+      <w:tabs>
+        <w:tab w:val="center" w:pos="4320"/>
+        <w:tab w:val="right" w:pos="8640"/>
+      </w:tabs>
+    </w:pPr>
+  </w:style>
+  <w:style w:type="character" w:customStyle="1" w:styleId="FooterChar">
+    <w:name w:val="Footer Char"/>
+    <w:basedOn w:val="DefaultParagraphFont"/>
+    <w:link w:val="Footer"/>
+    <w:uiPriority w:val="99"/>
+    <w:rsid w:val="00D02C90"/>
+  </w:style>
+  <w:style w:type="character" w:customStyle="1" w:styleId="Heading1Char">
+    <w:name w:val="Heading 1 Char"/>
+    <w:basedOn w:val="DefaultParagraphFont"/>
+    <w:link w:val="Heading1"/>
+    <w:uiPriority w:val="9"/>
+    <w:rsid w:val="00D02C90"/>
+    <w:rPr>
+      <w:rFonts w:asciiTheme="majorHAnsi" w:eastAsiaTheme="majorEastAsia" w:hAnsiTheme="majorHAnsi" w:cstheme="majorBidi"/>
+      <w:b/>
+      <w:bCs/>
+      <w:color w:val="345A8A" w:themeColor="accent1" w:themeShade="B5"/>
+      <w:sz w:val="32"/>
+      <w:szCs w:val="32"/>
+    </w:rPr>
+  </w:style>
+  <w:style w:type="character" w:customStyle="1" w:styleId="Heading2Char">
+    <w:name w:val="Heading 2 Char"/>
+    <w:basedOn w:val="DefaultParagraphFont"/>
+    <w:link w:val="Heading2"/>
+    <w:uiPriority w:val="9"/>
+    <w:rsid w:val="00C53B14"/>
+    <w:rPr>
+      <w:rFonts w:asciiTheme="majorHAnsi" w:eastAsiaTheme="majorEastAsia" w:hAnsiTheme="majorHAnsi" w:cstheme="majorBidi"/>
+      <w:b/>
+      <w:bCs/>
+      <w:color w:val="4F81BD" w:themeColor="accent1"/>
+      <w:sz w:val="28"/>
+      <w:szCs w:val="26"/>
+    </w:rPr>
+  </w:style>
+  <w:style w:type="character" w:customStyle="1" w:styleId="Heading3Char">
+    <w:name w:val="Heading 3 Char"/>
+    <w:basedOn w:val="DefaultParagraphFont"/>
+    <w:link w:val="Heading3"/>
+    <w:uiPriority w:val="9"/>
+    <w:rsid w:val="00D02C90"/>
+    <w:rPr>
+      <w:rFonts w:asciiTheme="majorHAnsi" w:eastAsiaTheme="majorEastAsia" w:hAnsiTheme="majorHAnsi" w:cstheme="majorBidi"/>
+      <w:b/>
+      <w:bCs/>
+      <w:color w:val="4F81BD" w:themeColor="accent1"/>
+    </w:rPr>
+  </w:style>
+  <w:style w:type="character" w:styleId="Hyperlink">
+    <w:name w:val="Hyperlink"/>
+    <w:basedOn w:val="DefaultParagraphFont"/>
+    <w:uiPriority w:val="99"/>
+    <w:unhideWhenUsed/>
+    <w:rsid w:val="003A77A6"/>
+    <w:rPr>
+      <w:color w:val="0000FF" w:themeColor="hyperlink"/>
+      <w:u w:val="single"/>
+    </w:rPr>
+  </w:style>
+  <w:style w:type="paragraph" w:customStyle="1" w:styleId="h3">
+    <w:name w:val="h3"/>
+    <w:basedOn w:val="Normal"/>
+    <w:rsid w:val="0059614B"/>
+  </w:style>
+  <w:style w:type="paragraph" w:styleId="ListParagraph">
+    <w:name w:val="List Paragraph"/>
+    <w:basedOn w:val="Normal"/>
+    <w:uiPriority w:val="34"/>
+    <w:qFormat/>
+    <w:rsid w:val="00FA2FB0"/>
+    <w:pPr>
+      <w:ind w:left="720"/>
+      <w:contextualSpacing/>
+    </w:pPr>
+  </w:style>
+  <w:style w:type="paragraph" w:styleId="TOC1">
+    <w:name w:val="toc 1"/>
+    <w:basedOn w:val="Normal"/>
+    <w:next w:val="Normal"/>
+    <w:autoRedefine/>
+    <w:uiPriority w:val="39"/>
+    <w:unhideWhenUsed/>
+    <w:rsid w:val="00FC5765"/>
+    <w:pPr>
+      <w:spacing w:before="120"/>
+    </w:pPr>
+    <w:rPr>
+      <w:b/>
+    </w:rPr>
+  </w:style>
+  <w:style w:type="paragraph" w:styleId="TOC2">
+    <w:name w:val="toc 2"/>
+    <w:basedOn w:val="Normal"/>
+    <w:next w:val="Normal"/>
+    <w:autoRedefine/>
+    <w:uiPriority w:val="39"/>
+    <w:unhideWhenUsed/>
+    <w:rsid w:val="00FC5765"/>
+    <w:pPr>
+      <w:ind w:left="240"/>
+    </w:pPr>
+    <w:rPr>
+      <w:b/>
+      <w:sz w:val="22"/>
+      <w:szCs w:val="22"/>
+    </w:rPr>
+  </w:style>
+  <w:style w:type="paragraph" w:styleId="TOC3">
+    <w:name w:val="toc 3"/>
+    <w:basedOn w:val="Normal"/>
+    <w:next w:val="Normal"/>
+    <w:autoRedefine/>
+    <w:uiPriority w:val="39"/>
+    <w:unhideWhenUsed/>
+    <w:rsid w:val="00FC5765"/>
+    <w:pPr>
+      <w:ind w:left="480"/>
+    </w:pPr>
+    <w:rPr>
+      <w:sz w:val="22"/>
+      <w:szCs w:val="22"/>
+    </w:rPr>
+  </w:style>
+  <w:style w:type="paragraph" w:styleId="TOC4">
+    <w:name w:val="toc 4"/>
+    <w:basedOn w:val="Normal"/>
+    <w:next w:val="Normal"/>
+    <w:autoRedefine/>
+    <w:uiPriority w:val="39"/>
+    <w:unhideWhenUsed/>
+    <w:rsid w:val="00FC5765"/>
+    <w:pPr>
+      <w:ind w:left="720"/>
+    </w:pPr>
+    <w:rPr>
+      <w:sz w:val="20"/>
+      <w:szCs w:val="20"/>
+    </w:rPr>
+  </w:style>
+  <w:style w:type="paragraph" w:styleId="TOC5">
+    <w:name w:val="toc 5"/>
+    <w:basedOn w:val="Normal"/>
+    <w:next w:val="Normal"/>
+    <w:autoRedefine/>
+    <w:uiPriority w:val="39"/>
+    <w:unhideWhenUsed/>
+    <w:rsid w:val="00FC5765"/>
+    <w:pPr>
+      <w:ind w:left="960"/>
+    </w:pPr>
+    <w:rPr>
+      <w:sz w:val="20"/>
+      <w:szCs w:val="20"/>
+    </w:rPr>
+  </w:style>
+  <w:style w:type="paragraph" w:styleId="TOC6">
+    <w:name w:val="toc 6"/>
+    <w:basedOn w:val="Normal"/>
+    <w:next w:val="Normal"/>
+    <w:autoRedefine/>
+    <w:uiPriority w:val="39"/>
+    <w:unhideWhenUsed/>
+    <w:rsid w:val="00FC5765"/>
+    <w:pPr>
+      <w:ind w:left="1200"/>
+    </w:pPr>
+    <w:rPr>
+      <w:sz w:val="20"/>
+      <w:szCs w:val="20"/>
+    </w:rPr>
+  </w:style>
+  <w:style w:type="paragraph" w:styleId="TOC7">
+    <w:name w:val="toc 7"/>
+    <w:basedOn w:val="Normal"/>
+    <w:next w:val="Normal"/>
+    <w:autoRedefine/>
+    <w:uiPriority w:val="39"/>
+    <w:unhideWhenUsed/>
+    <w:rsid w:val="00FC5765"/>
+    <w:pPr>
+      <w:ind w:left="1440"/>
+    </w:pPr>
+    <w:rPr>
+      <w:sz w:val="20"/>
+      <w:szCs w:val="20"/>
+    </w:rPr>
+  </w:style>
+  <w:style w:type="paragraph" w:styleId="TOC8">
+    <w:name w:val="toc 8"/>
+    <w:basedOn w:val="Normal"/>
+    <w:next w:val="Normal"/>
+    <w:autoRedefine/>
+    <w:uiPriority w:val="39"/>
+    <w:unhideWhenUsed/>
+    <w:rsid w:val="00FC5765"/>
+    <w:pPr>
+      <w:ind w:left="1680"/>
+    </w:pPr>
+    <w:rPr>
+      <w:sz w:val="20"/>
+      <w:szCs w:val="20"/>
+    </w:rPr>
+  </w:style>
+  <w:style w:type="paragraph" w:styleId="TOC9">
+    <w:name w:val="toc 9"/>
+    <w:basedOn w:val="Normal"/>
+    <w:next w:val="Normal"/>
+    <w:autoRedefine/>
+    <w:uiPriority w:val="39"/>
+    <w:unhideWhenUsed/>
+    <w:rsid w:val="00FC5765"/>
+    <w:pPr>
+      <w:ind w:left="1920"/>
+    </w:pPr>
+    <w:rPr>
+      <w:sz w:val="20"/>
+      <w:szCs w:val="20"/>
+    </w:rPr>
+  </w:style>
+  <w:style w:type="paragraph" w:styleId="BalloonText">
+    <w:name w:val="Balloon Text"/>
+    <w:basedOn w:val="Normal"/>
+    <w:link w:val="BalloonTextChar"/>
+    <w:uiPriority w:val="99"/>
+    <w:semiHidden/>
+    <w:unhideWhenUsed/>
+    <w:rsid w:val="003872BE"/>
+    <w:rPr>
+      <w:rFonts w:ascii="Tahoma" w:hAnsi="Tahoma" w:cs="Tahoma"/>
+      <w:sz w:val="16"/>
+      <w:szCs w:val="16"/>
+    </w:rPr>
+  </w:style>
+  <w:style w:type="character" w:customStyle="1" w:styleId="BalloonTextChar">
+    <w:name w:val="Balloon Text Char"/>
+    <w:basedOn w:val="DefaultParagraphFont"/>
+    <w:link w:val="BalloonText"/>
+    <w:uiPriority w:val="99"/>
+    <w:semiHidden/>
+    <w:rsid w:val="003872BE"/>
+    <w:rPr>
+      <w:rFonts w:ascii="Tahoma" w:hAnsi="Tahoma" w:cs="Tahoma"/>
+      <w:sz w:val="16"/>
+      <w:szCs w:val="16"/>
+    </w:rPr>
+  </w:style>
+</w:styles>
+</file>
+
+<file path=word/stylesWithEffects.xml><?xml version="1.0" encoding="utf-8"?>
+<w:styles xmlns:wpc="http://schemas.microsoft.com/office/word/2010/wordprocessingCanvas" xmlns:mc="http://schemas.openxmlformats.org/markup-compatibility/2006" xmlns:o="urn:schemas-microsoft-com:office:office" xmlns:r="http://schemas.openxmlformats.org/officeDocument/2006/relationships" xmlns:m="http://schemas.openxmlformats.org/officeDocument/2006/math" xmlns:v="urn:schemas-microsoft-com:vml" xmlns:wp14="http://schemas.microsoft.com/office/word/2010/wordprocessingDrawing" xmlns:wp="http://schemas.openxmlformats.org/drawingml/2006/wordprocessingDrawing" xmlns:w10="urn:schemas-microsoft-com:office:word" xmlns:w="http://schemas.openxmlformats.org/wordprocessingml/2006/main" xmlns:w14="http://schemas.microsoft.com/office/word/2010/wordml" xmlns:wpg="http://schemas.microsoft.com/office/word/2010/wordprocessingGroup" xmlns:wpi="http://schemas.microsoft.com/office/word/2010/wordprocessingInk" xmlns:wne="http://schemas.microsoft.com/office/word/2006/wordml" xmlns:wps="http://schemas.microsoft.com/office/word/2010/wordprocessingShape" mc:Ignorable="w14 wp14">
+  <w:docDefaults>
+    <w:rPrDefault>
+      <w:rPr>
+        <w:rFonts w:asciiTheme="minorHAnsi" w:eastAsiaTheme="minorEastAsia" w:hAnsiTheme="minorHAnsi" w:cstheme="minorBidi"/>
+        <w:sz w:val="24"/>
+        <w:szCs w:val="24"/>
+        <w:lang w:val="en-US" w:eastAsia="en-US" w:bidi="ar-SA"/>
+      </w:rPr>
+    </w:rPrDefault>
+    <w:pPrDefault/>
+  </w:docDefaults>
+  <w:latentStyles w:defLockedState="0" w:defUIPriority="99" w:defSemiHidden="1" w:defUnhideWhenUsed="1" w:defQFormat="0" w:count="267">
+    <w:lsdException w:name="Normal" w:semiHidden="0" w:uiPriority="0" w:unhideWhenUsed="0" w:qFormat="1"/>
+    <w:lsdException w:name="heading 1" w:semiHidden="0" w:uiPriority="9" w:unhideWhenUsed="0" w:qFormat="1"/>
+    <w:lsdException w:name="heading 2" w:uiPriority="9" w:qFormat="1"/>
+    <w:lsdException w:name="heading 3" w:uiPriority="9" w:qFormat="1"/>
+    <w:lsdException w:name="heading 4" w:uiPriority="9" w:qFormat="1"/>
+    <w:lsdException w:name="heading 5" w:uiPriority="9" w:qFormat="1"/>
+    <w:lsdException w:name="heading 6" w:uiPriority="9" w:qFormat="1"/>
+    <w:lsdException w:name="heading 7" w:uiPriority="9" w:qFormat="1"/>
+    <w:lsdException w:name="heading 8" w:uiPriority="9" w:qFormat="1"/>
+    <w:lsdException w:name="heading 9" w:uiPriority="9" w:qFormat="1"/>
+    <w:lsdException w:name="toc 1" w:uiPriority="39"/>
+    <w:lsdException w:name="toc 2" w:uiPriority="39"/>
+    <w:lsdException w:name="toc 3" w:uiPriority="39"/>
+    <w:lsdException w:name="toc 4" w:uiPriority="39"/>
+    <w:lsdException w:name="toc 5" w:uiPriority="39"/>
+    <w:lsdException w:name="toc 6" w:uiPriority="39"/>
+    <w:lsdException w:name="toc 7" w:uiPriority="39"/>
+    <w:lsdException w:name="toc 8" w:uiPriority="39"/>
+    <w:lsdException w:name="toc 9" w:uiPriority="39"/>
+    <w:lsdException w:name="caption" w:uiPriority="35" w:qFormat="1"/>
+    <w:lsdException w:name="Title" w:semiHidden="0" w:uiPriority="10" w:unhideWhenUsed="0" w:qFormat="1"/>
+    <w:lsdException w:name="Default Paragraph Font" w:uiPriority="1"/>
+    <w:lsdException w:name="Subtitle" w:semiHidden="0" w:uiPriority="11" w:unhideWhenUsed="0" w:qFormat="1"/>
+    <w:lsdException w:name="Strong" w:semiHidden="0" w:uiPriority="22" w:unhideWhenUsed="0" w:qFormat="1"/>
+    <w:lsdException w:name="Emphasis" w:semiHidden="0" w:uiPriority="20" w:unhideWhenUsed="0" w:qFormat="1"/>
+    <w:lsdException w:name="Table Grid" w:semiHidden="0" w:uiPriority="59" w:unhideWhenUsed="0"/>
+    <w:lsdException w:name="Placeholder Text" w:unhideWhenUsed="0"/>
+    <w:lsdException w:name="No Spacing" w:semiHidden="0" w:uiPriority="1" w:unhideWhenUsed="0" w:qFormat="1"/>
+    <w:lsdException w:name="Light Shading" w:semiHidden="0" w:uiPriority="60" w:unhideWhenUsed="0"/>
+    <w:lsdException w:name="Light List" w:semiHidden="0" w:uiPriority="61" w:unhideWhenUsed="0"/>
+    <w:lsdException w:name="Light Grid" w:semiHidden="0" w:uiPriority="62" w:unhideWhenUsed="0"/>
+    <w:lsdException w:name="Medium Shading 1" w:semiHidden="0" w:uiPriority="63" w:unhideWhenUsed="0"/>
+    <w:lsdException w:name="Medium Shading 2" w:semiHidden="0" w:uiPriority="64" w:unhideWhenUsed="0"/>
+    <w:lsdException w:name="Medium List 1" w:semiHidden="0" w:uiPriority="65" w:unhideWhenUsed="0"/>
+    <w:lsdException w:name="Medium List 2" w:semiHidden="0" w:uiPriority="66" w:unhideWhenUsed="0"/>
+    <w:lsdException w:name="Medium Grid 1" w:semiHidden="0" w:uiPriority="67" w:unhideWhenUsed="0"/>
+    <w:lsdException w:name="Medium Grid 2" w:semiHidden="0" w:uiPriority="68" w:unhideWhenUsed="0"/>
+    <w:lsdException w:name="Medium Grid 3" w:semiHidden="0" w:uiPriority="69" w:unhideWhenUsed="0"/>
+    <w:lsdException w:name="Dark List" w:semiHidden="0" w:uiPriority="70" w:unhideWhenUsed="0"/>
+    <w:lsdException w:name="Colorful Shading" w:semiHidden="0" w:uiPriority="71" w:unhideWhenUsed="0"/>
+    <w:lsdException w:name="Colorful List" w:semiHidden="0" w:uiPriority="72" w:unhideWhenUsed="0"/>
+    <w:lsdException w:name="Colorful Grid" w:semiHidden="0" w:uiPriority="73" w:unhideWhenUsed="0"/>
+    <w:lsdException w:name="Light Shading Accent 1" w:semiHidden="0" w:uiPriority="60" w:unhideWhenUsed="0"/>
+    <w:lsdException w:name="Light List Accent 1" w:semiHidden="0" w:uiPriority="61" w:unhideWhenUsed="0"/>
+    <w:lsdException w:name="Light Grid Accent 1" w:semiHidden="0" w:uiPriority="62" w:unhideWhenUsed="0"/>
+    <w:lsdException w:name="Medium Shading 1 Accent 1" w:semiHidden="0" w:uiPriority="63" w:unhideWhenUsed="0"/>
+    <w:lsdException w:name="Medium Shading 2 Accent 1" w:semiHidden="0" w:uiPriority="64" w:unhideWhenUsed="0"/>
+    <w:lsdException w:name="Medium List 1 Accent 1" w:semiHidden="0" w:uiPriority="65" w:unhideWhenUsed="0"/>
+    <w:lsdException w:name="Revision" w:unhideWhenUsed="0"/>
+    <w:lsdException w:name="List Paragraph" w:semiHidden="0" w:uiPriority="34" w:unhideWhenUsed="0" w:qFormat="1"/>
+    <w:lsdException w:name="Quote" w:semiHidden="0" w:uiPriority="29" w:unhideWhenUsed="0" w:qFormat="1"/>
+    <w:lsdException w:name="Intense Quote" w:semiHidden="0" w:uiPriority="30" w:unhideWhenUsed="0" w:qFormat="1"/>
+    <w:lsdException w:name="Medium List 2 Accent 1" w:semiHidden="0" w:uiPriority="66" w:unhideWhenUsed="0"/>
+    <w:lsdException w:name="Medium Grid 1 Accent 1" w:semiHidden="0" w:uiPriority="67" w:unhideWhenUsed="0"/>
+    <w:lsdException w:name="Medium Grid 2 Accent 1" w:semiHidden="0" w:uiPriority="68" w:unhideWhenUsed="0"/>
+    <w:lsdException w:name="Medium Grid 3 Accent 1" w:semiHidden="0" w:uiPriority="69" w:unhideWhenUsed="0"/>
+    <w:lsdException w:name="Dark List Accent 1" w:semiHidden="0" w:uiPriority="70" w:unhideWhenUsed="0"/>
+    <w:lsdException w:name="Colorful Shading Accent 1" w:semiHidden="0" w:uiPriority="71" w:unhideWhenUsed="0"/>
+    <w:lsdException w:name="Colorful List Accent 1" w:semiHidden="0" w:uiPriority="72" w:unhideWhenUsed="0"/>
+    <w:lsdException w:name="Colorful Grid Accent 1" w:semiHidden="0" w:uiPriority="73" w:unhideWhenUsed="0"/>
+    <w:lsdException w:name="Light Shading Accent 2" w:semiHidden="0" w:uiPriority="60" w:unhideWhenUsed="0"/>
+    <w:lsdException w:name="Light List Accent 2" w:semiHidden="0" w:uiPriority="61" w:unhideWhenUsed="0"/>
+    <w:lsdException w:name="Light Grid Accent 2" w:semiHidden="0" w:uiPriority="62" w:unhideWhenUsed="0"/>
+    <w:lsdException w:name="Medium Shading 1 Accent 2" w:semiHidden="0" w:uiPriority="63" w:unhideWhenUsed="0"/>
+    <w:lsdException w:name="Medium Shading 2 Accent 2" w:semiHidden="0" w:uiPriority="64" w:unhideWhenUsed="0"/>
+    <w:lsdException w:name="Medium List 1 Accent 2" w:semiHidden="0" w:uiPriority="65" w:unhideWhenUsed="0"/>
+    <w:lsdException w:name="Medium List 2 Accent 2" w:semiHidden="0" w:uiPriority="66" w:unhideWhenUsed="0"/>
+    <w:lsdException w:name="Medium Grid 1 Accent 2" w:semiHidden="0" w:uiPriority="67" w:unhideWhenUsed="0"/>
+    <w:lsdException w:name="Medium Grid 2 Accent 2" w:semiHidden="0" w:uiPriority="68" w:unhideWhenUsed="0"/>
+    <w:lsdException w:name="Medium Grid 3 Accent 2" w:semiHidden="0" w:uiPriority="69" w:unhideWhenUsed="0"/>
+    <w:lsdException w:name="Dark List Accent 2" w:semiHidden="0" w:uiPriority="70" w:unhideWhenUsed="0"/>
+    <w:lsdException w:name="Colorful Shading Accent 2" w:semiHidden="0" w:uiPriority="71" w:unhideWhenUsed="0"/>
+    <w:lsdException w:name="Colorful List Accent 2" w:semiHidden="0" w:uiPriority="72" w:unhideWhenUsed="0"/>
+    <w:lsdException w:name="Colorful Grid Accent 2" w:semiHidden="0" w:uiPriority="73" w:unhideWhenUsed="0"/>
+    <w:lsdException w:name="Light Shading Accent 3" w:semiHidden="0" w:uiPriority="60" w:unhideWhenUsed="0"/>
+    <w:lsdException w:name="Light List Accent 3" w:semiHidden="0" w:uiPriority="61" w:unhideWhenUsed="0"/>
+    <w:lsdException w:name="Light Grid Accent 3" w:semiHidden="0" w:uiPriority="62" w:unhideWhenUsed="0"/>
+    <w:lsdException w:name="Medium Shading 1 Accent 3" w:semiHidden="0" w:uiPriority="63" w:unhideWhenUsed="0"/>
+    <w:lsdException w:name="Medium Shading 2 Accent 3" w:semiHidden="0" w:uiPriority="64" w:unhideWhenUsed="0"/>
+    <w:lsdException w:name="Medium List 1 Accent 3" w:semiHidden="0" w:uiPriority="65" w:unhideWhenUsed="0"/>
+    <w:lsdException w:name="Medium List 2 Accent 3" w:semiHidden="0" w:uiPriority="66" w:unhideWhenUsed="0"/>
+    <w:lsdException w:name="Medium Grid 1 Accent 3" w:semiHidden="0" w:uiPriority="67" w:unhideWhenUsed="0"/>
+    <w:lsdException w:name="Medium Grid 2 Accent 3" w:semiHidden="0" w:uiPriority="68" w:unhideWhenUsed="0"/>
+    <w:lsdException w:name="Medium Grid 3 Accent 3" w:semiHidden="0" w:uiPriority="69" w:unhideWhenUsed="0"/>
+    <w:lsdException w:name="Dark List Accent 3" w:semiHidden="0" w:uiPriority="70" w:unhideWhenUsed="0"/>
+    <w:lsdException w:name="Colorful Shading Accent 3" w:semiHidden="0" w:uiPriority="71" w:unhideWhenUsed="0"/>
+    <w:lsdException w:name="Colorful List Accent 3" w:semiHidden="0" w:uiPriority="72" w:unhideWhenUsed="0"/>
+    <w:lsdException w:name="Colorful Grid Accent 3" w:semiHidden="0" w:uiPriority="73" w:unhideWhenUsed="0"/>
+    <w:lsdException w:name="Light Shading Accent 4" w:semiHidden="0" w:uiPriority="60" w:unhideWhenUsed="0"/>
+    <w:lsdException w:name="Light List Accent 4" w:semiHidden="0" w:uiPriority="61" w:unhideWhenUsed="0"/>
+    <w:lsdException w:name="Light Grid Accent 4" w:semiHidden="0" w:uiPriority="62" w:unhideWhenUsed="0"/>
+    <w:lsdException w:name="Medium Shading 1 Accent 4" w:semiHidden="0" w:uiPriority="63" w:unhideWhenUsed="0"/>
+    <w:lsdException w:name="Medium Shading 2 Accent 4" w:semiHidden="0" w:uiPriority="64" w:unhideWhenUsed="0"/>
+    <w:lsdException w:name="Medium List 1 Accent 4" w:semiHidden="0" w:uiPriority="65" w:unhideWhenUsed="0"/>
+    <w:lsdException w:name="Medium List 2 Accent 4" w:semiHidden="0" w:uiPriority="66" w:unhideWhenUsed="0"/>
+    <w:lsdException w:name="Medium Grid 1 Accent 4" w:semiHidden="0" w:uiPriority="67" w:unhideWhenUsed="0"/>
+    <w:lsdException w:name="Medium Grid 2 Accent 4" w:semiHidden="0" w:uiPriority="68" w:unhideWhenUsed="0"/>
+    <w:lsdException w:name="Medium Grid 3 Accent 4" w:semiHidden="0" w:uiPriority="69" w:unhideWhenUsed="0"/>
+    <w:lsdException w:name="Dark List Accent 4" w:semiHidden="0" w:uiPriority="70" w:unhideWhenUsed="0"/>
+    <w:lsdException w:name="Colorful Shading Accent 4" w:semiHidden="0" w:uiPriority="71" w:unhideWhenUsed="0"/>
+    <w:lsdException w:name="Colorful List Accent 4" w:semiHidden="0" w:uiPriority="72" w:unhideWhenUsed="0"/>
+    <w:lsdException w:name="Colorful Grid Accent 4" w:semiHidden="0" w:uiPriority="73" w:unhideWhenUsed="0"/>
+    <w:lsdException w:name="Light Shading Accent 5" w:semiHidden="0" w:uiPriority="60" w:unhideWhenUsed="0"/>
+    <w:lsdException w:name="Light List Accent 5" w:semiHidden="0" w:uiPriority="61" w:unhideWhenUsed="0"/>
+    <w:lsdException w:name="Light Grid Accent 5" w:semiHidden="0" w:uiPriority="62" w:unhideWhenUsed="0"/>
+    <w:lsdException w:name="Medium Shading 1 Accent 5" w:semiHidden="0" w:uiPriority="63" w:unhideWhenUsed="0"/>
+    <w:lsdException w:name="Medium Shading 2 Accent 5" w:semiHidden="0" w:uiPriority="64" w:unhideWhenUsed="0"/>
+    <w:lsdException w:name="Medium List 1 Accent 5" w:semiHidden="0" w:uiPriority="65" w:unhideWhenUsed="0"/>
+    <w:lsdException w:name="Medium List 2 Accent 5" w:semiHidden="0" w:uiPriority="66" w:unhideWhenUsed="0"/>
+    <w:lsdException w:name="Medium Grid 1 Accent 5" w:semiHidden="0" w:uiPriority="67" w:unhideWhenUsed="0"/>
+    <w:lsdException w:name="Medium Grid 2 Accent 5" w:semiHidden="0" w:uiPriority="68" w:unhideWhenUsed="0"/>
+    <w:lsdException w:name="Medium Grid 3 Accent 5" w:semiHidden="0" w:uiPriority="69" w:unhideWhenUsed="0"/>
+    <w:lsdException w:name="Dark List Accent 5" w:semiHidden="0" w:uiPriority="70" w:unhideWhenUsed="0"/>
+    <w:lsdException w:name="Colorful Shading Accent 5" w:semiHidden="0" w:uiPriority="71" w:unhideWhenUsed="0"/>
+    <w:lsdException w:name="Colorful List Accent 5" w:semiHidden="0" w:uiPriority="72" w:unhideWhenUsed="0"/>
+    <w:lsdException w:name="Colorful Grid Accent 5" w:semiHidden="0" w:uiPriority="73" w:unhideWhenUsed="0"/>
+    <w:lsdException w:name="Light Shading Accent 6" w:semiHidden="0" w:uiPriority="60" w:unhideWhenUsed="0"/>
+    <w:lsdException w:name="Light List Accent 6" w:semiHidden="0" w:uiPriority="61" w:unhideWhenUsed="0"/>
+    <w:lsdException w:name="Light Grid Accent 6" w:semiHidden="0" w:uiPriority="62" w:unhideWhenUsed="0"/>
+    <w:lsdException w:name="Medium Shading 1 Accent 6" w:semiHidden="0" w:uiPriority="63" w:unhideWhenUsed="0"/>
+    <w:lsdException w:name="Medium Shading 2 Accent 6" w:semiHidden="0" w:uiPriority="64" w:unhideWhenUsed="0"/>
+    <w:lsdException w:name="Medium List 1 Accent 6" w:semiHidden="0" w:uiPriority="65" w:unhideWhenUsed="0"/>
+    <w:lsdException w:name="Medium List 2 Accent 6" w:semiHidden="0" w:uiPriority="66" w:unhideWhenUsed="0"/>
+    <w:lsdException w:name="Medium Grid 1 Accent 6" w:semiHidden="0" w:uiPriority="67" w:unhideWhenUsed="0"/>
+    <w:lsdException w:name="Medium Grid 2 Accent 6" w:semiHidden="0" w:uiPriority="68" w:unhideWhenUsed="0"/>
+    <w:lsdException w:name="Medium Grid 3 Accent 6" w:semiHidden="0" w:uiPriority="69" w:unhideWhenUsed="0"/>
+    <w:lsdException w:name="Dark List Accent 6" w:semiHidden="0" w:uiPriority="70" w:unhideWhenUsed="0"/>
+    <w:lsdException w:name="Colorful Shading Accent 6" w:semiHidden="0" w:uiPriority="71" w:unhideWhenUsed="0"/>
+    <w:lsdException w:name="Colorful List Accent 6" w:semiHidden="0" w:uiPriority="72" w:unhideWhenUsed="0"/>
+    <w:lsdException w:name="Colorful Grid Accent 6" w:semiHidden="0" w:uiPriority="73" w:unhideWhenUsed="0"/>
+    <w:lsdException w:name="Subtle Emphasis" w:semiHidden="0" w:uiPriority="19" w:unhideWhenUsed="0" w:qFormat="1"/>
+    <w:lsdException w:name="Intense Emphasis" w:semiHidden="0" w:uiPriority="21" w:unhideWhenUsed="0" w:qFormat="1"/>
+    <w:lsdException w:name="Subtle Reference" w:semiHidden="0" w:uiPriority="31" w:unhideWhenUsed="0" w:qFormat="1"/>
+    <w:lsdException w:name="Intense Reference" w:semiHidden="0" w:uiPriority="32" w:unhideWhenUsed="0" w:qFormat="1"/>
+    <w:lsdException w:name="Book Title" w:semiHidden="0" w:uiPriority="33" w:unhideWhenUsed="0" w:qFormat="1"/>
+    <w:lsdException w:name="Bibliography" w:uiPriority="37"/>
+    <w:lsdException w:name="TOC Heading" w:uiPriority="39" w:qFormat="1"/>
   </w:latentStyles>
   <w:style w:type="paragraph" w:default="1" w:styleId="Normal">
     <w:name w:val="Normal"/>

</xml_diff>

<commit_message>
Changed scheme and updated scope
</commit_message>
<xml_diff>
--- a/Assignment7.1Specs.docx
+++ b/Assignment7.1Specs.docx
@@ -761,6 +761,13 @@
                 <w:color w:val="000000"/>
               </w:rPr>
             </w:pPr>
+            <w:r>
+              <w:rPr>
+                <w:rFonts w:ascii="Calibri" w:eastAsia="Times New Roman" w:hAnsi="Calibri" w:cs="Times New Roman"/>
+                <w:color w:val="000000"/>
+              </w:rPr>
+              <w:t>11/7/13</w:t>
+            </w:r>
           </w:p>
         </w:tc>
         <w:tc>
@@ -785,6 +792,13 @@
                 <w:color w:val="000000"/>
               </w:rPr>
             </w:pPr>
+            <w:r>
+              <w:rPr>
+                <w:rFonts w:ascii="Calibri" w:eastAsia="Times New Roman" w:hAnsi="Calibri" w:cs="Times New Roman"/>
+                <w:color w:val="000000"/>
+              </w:rPr>
+              <w:t>.5</w:t>
+            </w:r>
           </w:p>
         </w:tc>
         <w:tc>
@@ -808,6 +822,13 @@
                 <w:color w:val="000000"/>
               </w:rPr>
             </w:pPr>
+            <w:r>
+              <w:rPr>
+                <w:rFonts w:ascii="Calibri" w:eastAsia="Times New Roman" w:hAnsi="Calibri" w:cs="Times New Roman"/>
+                <w:color w:val="000000"/>
+              </w:rPr>
+              <w:t>Main.php</w:t>
+            </w:r>
           </w:p>
         </w:tc>
         <w:tc>
@@ -831,6 +852,13 @@
                 <w:color w:val="000000"/>
               </w:rPr>
             </w:pPr>
+            <w:r>
+              <w:rPr>
+                <w:rFonts w:ascii="Calibri" w:eastAsia="Times New Roman" w:hAnsi="Calibri" w:cs="Times New Roman"/>
+                <w:color w:val="000000"/>
+              </w:rPr>
+              <w:t>Isaiah Simon</w:t>
+            </w:r>
           </w:p>
         </w:tc>
       </w:tr>
@@ -864,43 +892,50 @@
                 <w:rFonts w:ascii="Calibri" w:eastAsia="Times New Roman" w:hAnsi="Calibri" w:cs="Times New Roman"/>
                 <w:color w:val="000000"/>
               </w:rPr>
+              <w:t>11/7/13</w:t>
+            </w:r>
+          </w:p>
+        </w:tc>
+        <w:tc>
+          <w:tcPr>
+            <w:tcW w:w="1675" w:type="dxa"/>
+            <w:tcBorders>
+              <w:top w:val="nil"/>
+              <w:left w:val="nil"/>
+              <w:bottom w:val="single" w:sz="4" w:space="0" w:color="auto"/>
+              <w:right w:val="single" w:sz="4" w:space="0" w:color="auto"/>
+            </w:tcBorders>
+            <w:shd w:val="clear" w:color="auto" w:fill="auto"/>
+            <w:noWrap/>
+            <w:vAlign w:val="center"/>
+            <w:hideMark/>
+          </w:tcPr>
+          <w:p>
+            <w:pPr>
+              <w:jc w:val="center"/>
+              <w:rPr>
+                <w:rFonts w:ascii="Calibri" w:eastAsia="Times New Roman" w:hAnsi="Calibri" w:cs="Times New Roman"/>
+                <w:color w:val="000000"/>
+              </w:rPr>
+            </w:pPr>
+            <w:r>
+              <w:rPr>
+                <w:rFonts w:ascii="Calibri" w:eastAsia="Times New Roman" w:hAnsi="Calibri" w:cs="Times New Roman"/>
+                <w:color w:val="000000"/>
+              </w:rPr>
+              <w:t>.5</w:t>
+            </w:r>
+            <w:r>
+              <w:rPr>
+                <w:rFonts w:ascii="Calibri" w:eastAsia="Times New Roman" w:hAnsi="Calibri" w:cs="Times New Roman"/>
+                <w:color w:val="000000"/>
+              </w:rPr>
               <w:t> </w:t>
             </w:r>
           </w:p>
         </w:tc>
         <w:tc>
           <w:tcPr>
-            <w:tcW w:w="1675" w:type="dxa"/>
-            <w:tcBorders>
-              <w:top w:val="nil"/>
-              <w:left w:val="nil"/>
-              <w:bottom w:val="single" w:sz="4" w:space="0" w:color="auto"/>
-              <w:right w:val="single" w:sz="4" w:space="0" w:color="auto"/>
-            </w:tcBorders>
-            <w:shd w:val="clear" w:color="auto" w:fill="auto"/>
-            <w:noWrap/>
-            <w:vAlign w:val="center"/>
-            <w:hideMark/>
-          </w:tcPr>
-          <w:p>
-            <w:pPr>
-              <w:jc w:val="center"/>
-              <w:rPr>
-                <w:rFonts w:ascii="Calibri" w:eastAsia="Times New Roman" w:hAnsi="Calibri" w:cs="Times New Roman"/>
-                <w:color w:val="000000"/>
-              </w:rPr>
-            </w:pPr>
-            <w:r>
-              <w:rPr>
-                <w:rFonts w:ascii="Calibri" w:eastAsia="Times New Roman" w:hAnsi="Calibri" w:cs="Times New Roman"/>
-                <w:color w:val="000000"/>
-              </w:rPr>
-              <w:t> </w:t>
-            </w:r>
-          </w:p>
-        </w:tc>
-        <w:tc>
-          <w:tcPr>
             <w:tcW w:w="4959" w:type="dxa"/>
             <w:tcBorders>
               <w:top w:val="nil"/>
@@ -925,7 +960,7 @@
                 <w:rFonts w:ascii="Calibri" w:eastAsia="Times New Roman" w:hAnsi="Calibri" w:cs="Times New Roman"/>
                 <w:color w:val="000000"/>
               </w:rPr>
-              <w:t> </w:t>
+              <w:t>About.php</w:t>
             </w:r>
           </w:p>
         </w:tc>
@@ -950,6 +985,13 @@
                 <w:color w:val="000000"/>
               </w:rPr>
             </w:pPr>
+            <w:r>
+              <w:rPr>
+                <w:rFonts w:ascii="Calibri" w:eastAsia="Times New Roman" w:hAnsi="Calibri" w:cs="Times New Roman"/>
+                <w:color w:val="000000"/>
+              </w:rPr>
+              <w:t>Isaiah Simon</w:t>
+            </w:r>
             <w:r>
               <w:rPr>
                 <w:rFonts w:ascii="Calibri" w:eastAsia="Times New Roman" w:hAnsi="Calibri" w:cs="Times New Roman"/>
@@ -990,7 +1032,7 @@
                 <w:rFonts w:ascii="Calibri" w:eastAsia="Times New Roman" w:hAnsi="Calibri" w:cs="Times New Roman"/>
                 <w:color w:val="000000"/>
               </w:rPr>
-              <w:t> </w:t>
+              <w:t>11/7/13</w:t>
             </w:r>
           </w:p>
         </w:tc>
@@ -1021,7 +1063,7 @@
                 <w:rFonts w:ascii="Calibri" w:eastAsia="Times New Roman" w:hAnsi="Calibri" w:cs="Times New Roman"/>
                 <w:color w:val="000000"/>
               </w:rPr>
-              <w:t> </w:t>
+              <w:t>.5</w:t>
             </w:r>
           </w:p>
         </w:tc>
@@ -1051,7 +1093,7 @@
                 <w:rFonts w:ascii="Calibri" w:eastAsia="Times New Roman" w:hAnsi="Calibri" w:cs="Times New Roman"/>
                 <w:color w:val="000000"/>
               </w:rPr>
-              <w:t> </w:t>
+              <w:t>Services.php</w:t>
             </w:r>
           </w:p>
         </w:tc>
@@ -1076,6 +1118,13 @@
                 <w:color w:val="000000"/>
               </w:rPr>
             </w:pPr>
+            <w:r>
+              <w:rPr>
+                <w:rFonts w:ascii="Calibri" w:eastAsia="Times New Roman" w:hAnsi="Calibri" w:cs="Times New Roman"/>
+                <w:color w:val="000000"/>
+              </w:rPr>
+              <w:t>Isaiah Simon</w:t>
+            </w:r>
             <w:r>
               <w:rPr>
                 <w:rFonts w:ascii="Calibri" w:eastAsia="Times New Roman" w:hAnsi="Calibri" w:cs="Times New Roman"/>
@@ -1116,38 +1165,45 @@
                 <w:rFonts w:ascii="Calibri" w:eastAsia="Times New Roman" w:hAnsi="Calibri" w:cs="Times New Roman"/>
                 <w:color w:val="000000"/>
               </w:rPr>
+              <w:t>11/14/13</w:t>
+            </w:r>
+          </w:p>
+        </w:tc>
+        <w:tc>
+          <w:tcPr>
+            <w:tcW w:w="1675" w:type="dxa"/>
+            <w:tcBorders>
+              <w:top w:val="nil"/>
+              <w:left w:val="nil"/>
+              <w:bottom w:val="single" w:sz="4" w:space="0" w:color="auto"/>
+              <w:right w:val="single" w:sz="4" w:space="0" w:color="auto"/>
+            </w:tcBorders>
+            <w:shd w:val="clear" w:color="auto" w:fill="auto"/>
+            <w:noWrap/>
+            <w:vAlign w:val="center"/>
+            <w:hideMark/>
+          </w:tcPr>
+          <w:p>
+            <w:pPr>
+              <w:jc w:val="center"/>
+              <w:rPr>
+                <w:rFonts w:ascii="Calibri" w:eastAsia="Times New Roman" w:hAnsi="Calibri" w:cs="Times New Roman"/>
+                <w:color w:val="000000"/>
+              </w:rPr>
+            </w:pPr>
+            <w:r>
+              <w:rPr>
+                <w:rFonts w:ascii="Calibri" w:eastAsia="Times New Roman" w:hAnsi="Calibri" w:cs="Times New Roman"/>
+                <w:color w:val="000000"/>
+              </w:rPr>
               <w:t> </w:t>
             </w:r>
-          </w:p>
-        </w:tc>
-        <w:tc>
-          <w:tcPr>
-            <w:tcW w:w="1675" w:type="dxa"/>
-            <w:tcBorders>
-              <w:top w:val="nil"/>
-              <w:left w:val="nil"/>
-              <w:bottom w:val="single" w:sz="4" w:space="0" w:color="auto"/>
-              <w:right w:val="single" w:sz="4" w:space="0" w:color="auto"/>
-            </w:tcBorders>
-            <w:shd w:val="clear" w:color="auto" w:fill="auto"/>
-            <w:noWrap/>
-            <w:vAlign w:val="center"/>
-            <w:hideMark/>
-          </w:tcPr>
-          <w:p>
-            <w:pPr>
-              <w:jc w:val="center"/>
-              <w:rPr>
-                <w:rFonts w:ascii="Calibri" w:eastAsia="Times New Roman" w:hAnsi="Calibri" w:cs="Times New Roman"/>
-                <w:color w:val="000000"/>
-              </w:rPr>
-            </w:pPr>
-            <w:r>
-              <w:rPr>
-                <w:rFonts w:ascii="Calibri" w:eastAsia="Times New Roman" w:hAnsi="Calibri" w:cs="Times New Roman"/>
-                <w:color w:val="000000"/>
-              </w:rPr>
-              <w:t> </w:t>
+            <w:r>
+              <w:rPr>
+                <w:rFonts w:ascii="Calibri" w:eastAsia="Times New Roman" w:hAnsi="Calibri" w:cs="Times New Roman"/>
+                <w:color w:val="000000"/>
+              </w:rPr>
+              <w:t>3.5</w:t>
             </w:r>
           </w:p>
         </w:tc>
@@ -1177,7 +1233,7 @@
                 <w:rFonts w:ascii="Calibri" w:eastAsia="Times New Roman" w:hAnsi="Calibri" w:cs="Times New Roman"/>
                 <w:color w:val="000000"/>
               </w:rPr>
-              <w:t> </w:t>
+              <w:t xml:space="preserve">Search.php </w:t>
             </w:r>
           </w:p>
         </w:tc>
@@ -1202,6 +1258,13 @@
                 <w:color w:val="000000"/>
               </w:rPr>
             </w:pPr>
+            <w:r>
+              <w:rPr>
+                <w:rFonts w:ascii="Calibri" w:eastAsia="Times New Roman" w:hAnsi="Calibri" w:cs="Times New Roman"/>
+                <w:color w:val="000000"/>
+              </w:rPr>
+              <w:t>Isaiah Simon</w:t>
+            </w:r>
             <w:r>
               <w:rPr>
                 <w:rFonts w:ascii="Calibri" w:eastAsia="Times New Roman" w:hAnsi="Calibri" w:cs="Times New Roman"/>
@@ -1242,38 +1305,45 @@
                 <w:rFonts w:ascii="Calibri" w:eastAsia="Times New Roman" w:hAnsi="Calibri" w:cs="Times New Roman"/>
                 <w:color w:val="000000"/>
               </w:rPr>
+              <w:t>11/15/13</w:t>
+            </w:r>
+          </w:p>
+        </w:tc>
+        <w:tc>
+          <w:tcPr>
+            <w:tcW w:w="1675" w:type="dxa"/>
+            <w:tcBorders>
+              <w:top w:val="nil"/>
+              <w:left w:val="nil"/>
+              <w:bottom w:val="single" w:sz="4" w:space="0" w:color="auto"/>
+              <w:right w:val="single" w:sz="4" w:space="0" w:color="auto"/>
+            </w:tcBorders>
+            <w:shd w:val="clear" w:color="auto" w:fill="auto"/>
+            <w:noWrap/>
+            <w:vAlign w:val="center"/>
+            <w:hideMark/>
+          </w:tcPr>
+          <w:p>
+            <w:pPr>
+              <w:jc w:val="center"/>
+              <w:rPr>
+                <w:rFonts w:ascii="Calibri" w:eastAsia="Times New Roman" w:hAnsi="Calibri" w:cs="Times New Roman"/>
+                <w:color w:val="000000"/>
+              </w:rPr>
+            </w:pPr>
+            <w:r>
+              <w:rPr>
+                <w:rFonts w:ascii="Calibri" w:eastAsia="Times New Roman" w:hAnsi="Calibri" w:cs="Times New Roman"/>
+                <w:color w:val="000000"/>
+              </w:rPr>
               <w:t> </w:t>
             </w:r>
-          </w:p>
-        </w:tc>
-        <w:tc>
-          <w:tcPr>
-            <w:tcW w:w="1675" w:type="dxa"/>
-            <w:tcBorders>
-              <w:top w:val="nil"/>
-              <w:left w:val="nil"/>
-              <w:bottom w:val="single" w:sz="4" w:space="0" w:color="auto"/>
-              <w:right w:val="single" w:sz="4" w:space="0" w:color="auto"/>
-            </w:tcBorders>
-            <w:shd w:val="clear" w:color="auto" w:fill="auto"/>
-            <w:noWrap/>
-            <w:vAlign w:val="center"/>
-            <w:hideMark/>
-          </w:tcPr>
-          <w:p>
-            <w:pPr>
-              <w:jc w:val="center"/>
-              <w:rPr>
-                <w:rFonts w:ascii="Calibri" w:eastAsia="Times New Roman" w:hAnsi="Calibri" w:cs="Times New Roman"/>
-                <w:color w:val="000000"/>
-              </w:rPr>
-            </w:pPr>
-            <w:r>
-              <w:rPr>
-                <w:rFonts w:ascii="Calibri" w:eastAsia="Times New Roman" w:hAnsi="Calibri" w:cs="Times New Roman"/>
-                <w:color w:val="000000"/>
-              </w:rPr>
-              <w:t> </w:t>
+            <w:r>
+              <w:rPr>
+                <w:rFonts w:ascii="Calibri" w:eastAsia="Times New Roman" w:hAnsi="Calibri" w:cs="Times New Roman"/>
+                <w:color w:val="000000"/>
+              </w:rPr>
+              <w:t>2</w:t>
             </w:r>
           </w:p>
         </w:tc>
@@ -1303,7 +1373,7 @@
                 <w:rFonts w:ascii="Calibri" w:eastAsia="Times New Roman" w:hAnsi="Calibri" w:cs="Times New Roman"/>
                 <w:color w:val="000000"/>
               </w:rPr>
-              <w:t> </w:t>
+              <w:t xml:space="preserve">Search.php </w:t>
             </w:r>
           </w:p>
         </w:tc>
@@ -1328,6 +1398,13 @@
                 <w:color w:val="000000"/>
               </w:rPr>
             </w:pPr>
+            <w:r>
+              <w:rPr>
+                <w:rFonts w:ascii="Calibri" w:eastAsia="Times New Roman" w:hAnsi="Calibri" w:cs="Times New Roman"/>
+                <w:color w:val="000000"/>
+              </w:rPr>
+              <w:t>Isaiah Simon</w:t>
+            </w:r>
             <w:r>
               <w:rPr>
                 <w:rFonts w:ascii="Calibri" w:eastAsia="Times New Roman" w:hAnsi="Calibri" w:cs="Times New Roman"/>
@@ -1368,38 +1445,45 @@
                 <w:rFonts w:ascii="Calibri" w:eastAsia="Times New Roman" w:hAnsi="Calibri" w:cs="Times New Roman"/>
                 <w:color w:val="000000"/>
               </w:rPr>
+              <w:t>11/18/13</w:t>
+            </w:r>
+          </w:p>
+        </w:tc>
+        <w:tc>
+          <w:tcPr>
+            <w:tcW w:w="1675" w:type="dxa"/>
+            <w:tcBorders>
+              <w:top w:val="nil"/>
+              <w:left w:val="nil"/>
+              <w:bottom w:val="single" w:sz="4" w:space="0" w:color="auto"/>
+              <w:right w:val="single" w:sz="4" w:space="0" w:color="auto"/>
+            </w:tcBorders>
+            <w:shd w:val="clear" w:color="auto" w:fill="auto"/>
+            <w:noWrap/>
+            <w:vAlign w:val="center"/>
+            <w:hideMark/>
+          </w:tcPr>
+          <w:p>
+            <w:pPr>
+              <w:jc w:val="center"/>
+              <w:rPr>
+                <w:rFonts w:ascii="Calibri" w:eastAsia="Times New Roman" w:hAnsi="Calibri" w:cs="Times New Roman"/>
+                <w:color w:val="000000"/>
+              </w:rPr>
+            </w:pPr>
+            <w:r>
+              <w:rPr>
+                <w:rFonts w:ascii="Calibri" w:eastAsia="Times New Roman" w:hAnsi="Calibri" w:cs="Times New Roman"/>
+                <w:color w:val="000000"/>
+              </w:rPr>
               <w:t> </w:t>
             </w:r>
-          </w:p>
-        </w:tc>
-        <w:tc>
-          <w:tcPr>
-            <w:tcW w:w="1675" w:type="dxa"/>
-            <w:tcBorders>
-              <w:top w:val="nil"/>
-              <w:left w:val="nil"/>
-              <w:bottom w:val="single" w:sz="4" w:space="0" w:color="auto"/>
-              <w:right w:val="single" w:sz="4" w:space="0" w:color="auto"/>
-            </w:tcBorders>
-            <w:shd w:val="clear" w:color="auto" w:fill="auto"/>
-            <w:noWrap/>
-            <w:vAlign w:val="center"/>
-            <w:hideMark/>
-          </w:tcPr>
-          <w:p>
-            <w:pPr>
-              <w:jc w:val="center"/>
-              <w:rPr>
-                <w:rFonts w:ascii="Calibri" w:eastAsia="Times New Roman" w:hAnsi="Calibri" w:cs="Times New Roman"/>
-                <w:color w:val="000000"/>
-              </w:rPr>
-            </w:pPr>
-            <w:r>
-              <w:rPr>
-                <w:rFonts w:ascii="Calibri" w:eastAsia="Times New Roman" w:hAnsi="Calibri" w:cs="Times New Roman"/>
-                <w:color w:val="000000"/>
-              </w:rPr>
-              <w:t> </w:t>
+            <w:r>
+              <w:rPr>
+                <w:rFonts w:ascii="Calibri" w:eastAsia="Times New Roman" w:hAnsi="Calibri" w:cs="Times New Roman"/>
+                <w:color w:val="000000"/>
+              </w:rPr>
+              <w:t>2.5</w:t>
             </w:r>
           </w:p>
         </w:tc>
@@ -1429,7 +1513,7 @@
                 <w:rFonts w:ascii="Calibri" w:eastAsia="Times New Roman" w:hAnsi="Calibri" w:cs="Times New Roman"/>
                 <w:color w:val="000000"/>
               </w:rPr>
-              <w:t> </w:t>
+              <w:t>ServiceForm.php</w:t>
             </w:r>
           </w:p>
         </w:tc>
@@ -1454,6 +1538,13 @@
                 <w:color w:val="000000"/>
               </w:rPr>
             </w:pPr>
+            <w:r>
+              <w:rPr>
+                <w:rFonts w:ascii="Calibri" w:eastAsia="Times New Roman" w:hAnsi="Calibri" w:cs="Times New Roman"/>
+                <w:color w:val="000000"/>
+              </w:rPr>
+              <w:t>Isaiah Simon</w:t>
+            </w:r>
             <w:r>
               <w:rPr>
                 <w:rFonts w:ascii="Calibri" w:eastAsia="Times New Roman" w:hAnsi="Calibri" w:cs="Times New Roman"/>
@@ -1494,38 +1585,45 @@
                 <w:rFonts w:ascii="Calibri" w:eastAsia="Times New Roman" w:hAnsi="Calibri" w:cs="Times New Roman"/>
                 <w:color w:val="000000"/>
               </w:rPr>
+              <w:t>11/19/13</w:t>
+            </w:r>
+          </w:p>
+        </w:tc>
+        <w:tc>
+          <w:tcPr>
+            <w:tcW w:w="1675" w:type="dxa"/>
+            <w:tcBorders>
+              <w:top w:val="nil"/>
+              <w:left w:val="nil"/>
+              <w:bottom w:val="single" w:sz="4" w:space="0" w:color="auto"/>
+              <w:right w:val="single" w:sz="4" w:space="0" w:color="auto"/>
+            </w:tcBorders>
+            <w:shd w:val="clear" w:color="auto" w:fill="auto"/>
+            <w:noWrap/>
+            <w:vAlign w:val="center"/>
+            <w:hideMark/>
+          </w:tcPr>
+          <w:p>
+            <w:pPr>
+              <w:jc w:val="center"/>
+              <w:rPr>
+                <w:rFonts w:ascii="Calibri" w:eastAsia="Times New Roman" w:hAnsi="Calibri" w:cs="Times New Roman"/>
+                <w:color w:val="000000"/>
+              </w:rPr>
+            </w:pPr>
+            <w:r>
+              <w:rPr>
+                <w:rFonts w:ascii="Calibri" w:eastAsia="Times New Roman" w:hAnsi="Calibri" w:cs="Times New Roman"/>
+                <w:color w:val="000000"/>
+              </w:rPr>
               <w:t> </w:t>
             </w:r>
-          </w:p>
-        </w:tc>
-        <w:tc>
-          <w:tcPr>
-            <w:tcW w:w="1675" w:type="dxa"/>
-            <w:tcBorders>
-              <w:top w:val="nil"/>
-              <w:left w:val="nil"/>
-              <w:bottom w:val="single" w:sz="4" w:space="0" w:color="auto"/>
-              <w:right w:val="single" w:sz="4" w:space="0" w:color="auto"/>
-            </w:tcBorders>
-            <w:shd w:val="clear" w:color="auto" w:fill="auto"/>
-            <w:noWrap/>
-            <w:vAlign w:val="center"/>
-            <w:hideMark/>
-          </w:tcPr>
-          <w:p>
-            <w:pPr>
-              <w:jc w:val="center"/>
-              <w:rPr>
-                <w:rFonts w:ascii="Calibri" w:eastAsia="Times New Roman" w:hAnsi="Calibri" w:cs="Times New Roman"/>
-                <w:color w:val="000000"/>
-              </w:rPr>
-            </w:pPr>
-            <w:r>
-              <w:rPr>
-                <w:rFonts w:ascii="Calibri" w:eastAsia="Times New Roman" w:hAnsi="Calibri" w:cs="Times New Roman"/>
-                <w:color w:val="000000"/>
-              </w:rPr>
-              <w:t> </w:t>
+            <w:r>
+              <w:rPr>
+                <w:rFonts w:ascii="Calibri" w:eastAsia="Times New Roman" w:hAnsi="Calibri" w:cs="Times New Roman"/>
+                <w:color w:val="000000"/>
+              </w:rPr>
+              <w:t>3</w:t>
             </w:r>
           </w:p>
         </w:tc>
@@ -1555,7 +1653,7 @@
                 <w:rFonts w:ascii="Calibri" w:eastAsia="Times New Roman" w:hAnsi="Calibri" w:cs="Times New Roman"/>
                 <w:color w:val="000000"/>
               </w:rPr>
-              <w:t> </w:t>
+              <w:t>ServiceForm.php</w:t>
             </w:r>
           </w:p>
         </w:tc>
@@ -1580,6 +1678,13 @@
                 <w:color w:val="000000"/>
               </w:rPr>
             </w:pPr>
+            <w:r>
+              <w:rPr>
+                <w:rFonts w:ascii="Calibri" w:eastAsia="Times New Roman" w:hAnsi="Calibri" w:cs="Times New Roman"/>
+                <w:color w:val="000000"/>
+              </w:rPr>
+              <w:t>Isaiah Simon</w:t>
+            </w:r>
             <w:r>
               <w:rPr>
                 <w:rFonts w:ascii="Calibri" w:eastAsia="Times New Roman" w:hAnsi="Calibri" w:cs="Times New Roman"/>
@@ -1620,38 +1725,45 @@
                 <w:rFonts w:ascii="Calibri" w:eastAsia="Times New Roman" w:hAnsi="Calibri" w:cs="Times New Roman"/>
                 <w:color w:val="000000"/>
               </w:rPr>
+              <w:t>11/19/13</w:t>
+            </w:r>
+          </w:p>
+        </w:tc>
+        <w:tc>
+          <w:tcPr>
+            <w:tcW w:w="1675" w:type="dxa"/>
+            <w:tcBorders>
+              <w:top w:val="nil"/>
+              <w:left w:val="nil"/>
+              <w:bottom w:val="single" w:sz="4" w:space="0" w:color="auto"/>
+              <w:right w:val="single" w:sz="4" w:space="0" w:color="auto"/>
+            </w:tcBorders>
+            <w:shd w:val="clear" w:color="auto" w:fill="auto"/>
+            <w:noWrap/>
+            <w:vAlign w:val="center"/>
+            <w:hideMark/>
+          </w:tcPr>
+          <w:p>
+            <w:pPr>
+              <w:jc w:val="center"/>
+              <w:rPr>
+                <w:rFonts w:ascii="Calibri" w:eastAsia="Times New Roman" w:hAnsi="Calibri" w:cs="Times New Roman"/>
+                <w:color w:val="000000"/>
+              </w:rPr>
+            </w:pPr>
+            <w:r>
+              <w:rPr>
+                <w:rFonts w:ascii="Calibri" w:eastAsia="Times New Roman" w:hAnsi="Calibri" w:cs="Times New Roman"/>
+                <w:color w:val="000000"/>
+              </w:rPr>
               <w:t> </w:t>
             </w:r>
-          </w:p>
-        </w:tc>
-        <w:tc>
-          <w:tcPr>
-            <w:tcW w:w="1675" w:type="dxa"/>
-            <w:tcBorders>
-              <w:top w:val="nil"/>
-              <w:left w:val="nil"/>
-              <w:bottom w:val="single" w:sz="4" w:space="0" w:color="auto"/>
-              <w:right w:val="single" w:sz="4" w:space="0" w:color="auto"/>
-            </w:tcBorders>
-            <w:shd w:val="clear" w:color="auto" w:fill="auto"/>
-            <w:noWrap/>
-            <w:vAlign w:val="center"/>
-            <w:hideMark/>
-          </w:tcPr>
-          <w:p>
-            <w:pPr>
-              <w:jc w:val="center"/>
-              <w:rPr>
-                <w:rFonts w:ascii="Calibri" w:eastAsia="Times New Roman" w:hAnsi="Calibri" w:cs="Times New Roman"/>
-                <w:color w:val="000000"/>
-              </w:rPr>
-            </w:pPr>
-            <w:r>
-              <w:rPr>
-                <w:rFonts w:ascii="Calibri" w:eastAsia="Times New Roman" w:hAnsi="Calibri" w:cs="Times New Roman"/>
-                <w:color w:val="000000"/>
-              </w:rPr>
-              <w:t> </w:t>
+            <w:r>
+              <w:rPr>
+                <w:rFonts w:ascii="Calibri" w:eastAsia="Times New Roman" w:hAnsi="Calibri" w:cs="Times New Roman"/>
+                <w:color w:val="000000"/>
+              </w:rPr>
+              <w:t>.25</w:t>
             </w:r>
           </w:p>
         </w:tc>
@@ -1681,7 +1793,7 @@
                 <w:rFonts w:ascii="Calibri" w:eastAsia="Times New Roman" w:hAnsi="Calibri" w:cs="Times New Roman"/>
                 <w:color w:val="000000"/>
               </w:rPr>
-              <w:t> </w:t>
+              <w:t>Admin.php</w:t>
             </w:r>
           </w:p>
         </w:tc>
@@ -1706,6 +1818,13 @@
                 <w:color w:val="000000"/>
               </w:rPr>
             </w:pPr>
+            <w:r>
+              <w:rPr>
+                <w:rFonts w:ascii="Calibri" w:eastAsia="Times New Roman" w:hAnsi="Calibri" w:cs="Times New Roman"/>
+                <w:color w:val="000000"/>
+              </w:rPr>
+              <w:t>Isaiah Simon</w:t>
+            </w:r>
             <w:r>
               <w:rPr>
                 <w:rFonts w:ascii="Calibri" w:eastAsia="Times New Roman" w:hAnsi="Calibri" w:cs="Times New Roman"/>
@@ -1746,38 +1865,45 @@
                 <w:rFonts w:ascii="Calibri" w:eastAsia="Times New Roman" w:hAnsi="Calibri" w:cs="Times New Roman"/>
                 <w:color w:val="000000"/>
               </w:rPr>
+              <w:t>11/22/12</w:t>
+            </w:r>
+          </w:p>
+        </w:tc>
+        <w:tc>
+          <w:tcPr>
+            <w:tcW w:w="1675" w:type="dxa"/>
+            <w:tcBorders>
+              <w:top w:val="nil"/>
+              <w:left w:val="nil"/>
+              <w:bottom w:val="single" w:sz="4" w:space="0" w:color="auto"/>
+              <w:right w:val="single" w:sz="4" w:space="0" w:color="auto"/>
+            </w:tcBorders>
+            <w:shd w:val="clear" w:color="auto" w:fill="auto"/>
+            <w:noWrap/>
+            <w:vAlign w:val="center"/>
+            <w:hideMark/>
+          </w:tcPr>
+          <w:p>
+            <w:pPr>
+              <w:jc w:val="center"/>
+              <w:rPr>
+                <w:rFonts w:ascii="Calibri" w:eastAsia="Times New Roman" w:hAnsi="Calibri" w:cs="Times New Roman"/>
+                <w:color w:val="000000"/>
+              </w:rPr>
+            </w:pPr>
+            <w:r>
+              <w:rPr>
+                <w:rFonts w:ascii="Calibri" w:eastAsia="Times New Roman" w:hAnsi="Calibri" w:cs="Times New Roman"/>
+                <w:color w:val="000000"/>
+              </w:rPr>
               <w:t> </w:t>
             </w:r>
-          </w:p>
-        </w:tc>
-        <w:tc>
-          <w:tcPr>
-            <w:tcW w:w="1675" w:type="dxa"/>
-            <w:tcBorders>
-              <w:top w:val="nil"/>
-              <w:left w:val="nil"/>
-              <w:bottom w:val="single" w:sz="4" w:space="0" w:color="auto"/>
-              <w:right w:val="single" w:sz="4" w:space="0" w:color="auto"/>
-            </w:tcBorders>
-            <w:shd w:val="clear" w:color="auto" w:fill="auto"/>
-            <w:noWrap/>
-            <w:vAlign w:val="center"/>
-            <w:hideMark/>
-          </w:tcPr>
-          <w:p>
-            <w:pPr>
-              <w:jc w:val="center"/>
-              <w:rPr>
-                <w:rFonts w:ascii="Calibri" w:eastAsia="Times New Roman" w:hAnsi="Calibri" w:cs="Times New Roman"/>
-                <w:color w:val="000000"/>
-              </w:rPr>
-            </w:pPr>
-            <w:r>
-              <w:rPr>
-                <w:rFonts w:ascii="Calibri" w:eastAsia="Times New Roman" w:hAnsi="Calibri" w:cs="Times New Roman"/>
-                <w:color w:val="000000"/>
-              </w:rPr>
-              <w:t> </w:t>
+            <w:r>
+              <w:rPr>
+                <w:rFonts w:ascii="Calibri" w:eastAsia="Times New Roman" w:hAnsi="Calibri" w:cs="Times New Roman"/>
+                <w:color w:val="000000"/>
+              </w:rPr>
+              <w:t>5</w:t>
             </w:r>
           </w:p>
         </w:tc>
@@ -1807,7 +1933,7 @@
                 <w:rFonts w:ascii="Calibri" w:eastAsia="Times New Roman" w:hAnsi="Calibri" w:cs="Times New Roman"/>
                 <w:color w:val="000000"/>
               </w:rPr>
-              <w:t> </w:t>
+              <w:t>AdminAdd.php</w:t>
             </w:r>
           </w:p>
         </w:tc>
@@ -1832,6 +1958,13 @@
                 <w:color w:val="000000"/>
               </w:rPr>
             </w:pPr>
+            <w:r>
+              <w:rPr>
+                <w:rFonts w:ascii="Calibri" w:eastAsia="Times New Roman" w:hAnsi="Calibri" w:cs="Times New Roman"/>
+                <w:color w:val="000000"/>
+              </w:rPr>
+              <w:t>Isaiah Simon</w:t>
+            </w:r>
             <w:r>
               <w:rPr>
                 <w:rFonts w:ascii="Calibri" w:eastAsia="Times New Roman" w:hAnsi="Calibri" w:cs="Times New Roman"/>
@@ -1872,43 +2005,50 @@
                 <w:rFonts w:ascii="Calibri" w:eastAsia="Times New Roman" w:hAnsi="Calibri" w:cs="Times New Roman"/>
                 <w:color w:val="000000"/>
               </w:rPr>
+              <w:t>11/23/13</w:t>
+            </w:r>
+          </w:p>
+        </w:tc>
+        <w:tc>
+          <w:tcPr>
+            <w:tcW w:w="1675" w:type="dxa"/>
+            <w:tcBorders>
+              <w:top w:val="nil"/>
+              <w:left w:val="nil"/>
+              <w:bottom w:val="single" w:sz="4" w:space="0" w:color="auto"/>
+              <w:right w:val="single" w:sz="4" w:space="0" w:color="auto"/>
+            </w:tcBorders>
+            <w:shd w:val="clear" w:color="auto" w:fill="auto"/>
+            <w:noWrap/>
+            <w:vAlign w:val="center"/>
+            <w:hideMark/>
+          </w:tcPr>
+          <w:p>
+            <w:pPr>
+              <w:jc w:val="center"/>
+              <w:rPr>
+                <w:rFonts w:ascii="Calibri" w:eastAsia="Times New Roman" w:hAnsi="Calibri" w:cs="Times New Roman"/>
+                <w:color w:val="000000"/>
+              </w:rPr>
+            </w:pPr>
+            <w:r>
+              <w:rPr>
+                <w:rFonts w:ascii="Calibri" w:eastAsia="Times New Roman" w:hAnsi="Calibri" w:cs="Times New Roman"/>
+                <w:color w:val="000000"/>
+              </w:rPr>
+              <w:t>4</w:t>
+            </w:r>
+            <w:r>
+              <w:rPr>
+                <w:rFonts w:ascii="Calibri" w:eastAsia="Times New Roman" w:hAnsi="Calibri" w:cs="Times New Roman"/>
+                <w:color w:val="000000"/>
+              </w:rPr>
               <w:t> </w:t>
             </w:r>
           </w:p>
         </w:tc>
         <w:tc>
           <w:tcPr>
-            <w:tcW w:w="1675" w:type="dxa"/>
-            <w:tcBorders>
-              <w:top w:val="nil"/>
-              <w:left w:val="nil"/>
-              <w:bottom w:val="single" w:sz="4" w:space="0" w:color="auto"/>
-              <w:right w:val="single" w:sz="4" w:space="0" w:color="auto"/>
-            </w:tcBorders>
-            <w:shd w:val="clear" w:color="auto" w:fill="auto"/>
-            <w:noWrap/>
-            <w:vAlign w:val="center"/>
-            <w:hideMark/>
-          </w:tcPr>
-          <w:p>
-            <w:pPr>
-              <w:jc w:val="center"/>
-              <w:rPr>
-                <w:rFonts w:ascii="Calibri" w:eastAsia="Times New Roman" w:hAnsi="Calibri" w:cs="Times New Roman"/>
-                <w:color w:val="000000"/>
-              </w:rPr>
-            </w:pPr>
-            <w:r>
-              <w:rPr>
-                <w:rFonts w:ascii="Calibri" w:eastAsia="Times New Roman" w:hAnsi="Calibri" w:cs="Times New Roman"/>
-                <w:color w:val="000000"/>
-              </w:rPr>
-              <w:t> </w:t>
-            </w:r>
-          </w:p>
-        </w:tc>
-        <w:tc>
-          <w:tcPr>
             <w:tcW w:w="4959" w:type="dxa"/>
             <w:tcBorders>
               <w:top w:val="nil"/>
@@ -1933,7 +2073,7 @@
                 <w:rFonts w:ascii="Calibri" w:eastAsia="Times New Roman" w:hAnsi="Calibri" w:cs="Times New Roman"/>
                 <w:color w:val="000000"/>
               </w:rPr>
-              <w:t> </w:t>
+              <w:t>AdminSearch.php</w:t>
             </w:r>
           </w:p>
         </w:tc>
@@ -1958,6 +2098,13 @@
                 <w:color w:val="000000"/>
               </w:rPr>
             </w:pPr>
+            <w:r>
+              <w:rPr>
+                <w:rFonts w:ascii="Calibri" w:eastAsia="Times New Roman" w:hAnsi="Calibri" w:cs="Times New Roman"/>
+                <w:color w:val="000000"/>
+              </w:rPr>
+              <w:t>Isaiah Simon</w:t>
+            </w:r>
             <w:r>
               <w:rPr>
                 <w:rFonts w:ascii="Calibri" w:eastAsia="Times New Roman" w:hAnsi="Calibri" w:cs="Times New Roman"/>
@@ -1998,43 +2145,50 @@
                 <w:rFonts w:ascii="Calibri" w:eastAsia="Times New Roman" w:hAnsi="Calibri" w:cs="Times New Roman"/>
                 <w:color w:val="000000"/>
               </w:rPr>
+              <w:t>11/25/13</w:t>
+            </w:r>
+          </w:p>
+        </w:tc>
+        <w:tc>
+          <w:tcPr>
+            <w:tcW w:w="1675" w:type="dxa"/>
+            <w:tcBorders>
+              <w:top w:val="nil"/>
+              <w:left w:val="nil"/>
+              <w:bottom w:val="single" w:sz="4" w:space="0" w:color="auto"/>
+              <w:right w:val="single" w:sz="4" w:space="0" w:color="auto"/>
+            </w:tcBorders>
+            <w:shd w:val="clear" w:color="auto" w:fill="auto"/>
+            <w:noWrap/>
+            <w:vAlign w:val="center"/>
+            <w:hideMark/>
+          </w:tcPr>
+          <w:p>
+            <w:pPr>
+              <w:jc w:val="center"/>
+              <w:rPr>
+                <w:rFonts w:ascii="Calibri" w:eastAsia="Times New Roman" w:hAnsi="Calibri" w:cs="Times New Roman"/>
+                <w:color w:val="000000"/>
+              </w:rPr>
+            </w:pPr>
+            <w:r>
+              <w:rPr>
+                <w:rFonts w:ascii="Calibri" w:eastAsia="Times New Roman" w:hAnsi="Calibri" w:cs="Times New Roman"/>
+                <w:color w:val="000000"/>
+              </w:rPr>
+              <w:t>2</w:t>
+            </w:r>
+            <w:r>
+              <w:rPr>
+                <w:rFonts w:ascii="Calibri" w:eastAsia="Times New Roman" w:hAnsi="Calibri" w:cs="Times New Roman"/>
+                <w:color w:val="000000"/>
+              </w:rPr>
               <w:t> </w:t>
             </w:r>
           </w:p>
         </w:tc>
         <w:tc>
           <w:tcPr>
-            <w:tcW w:w="1675" w:type="dxa"/>
-            <w:tcBorders>
-              <w:top w:val="nil"/>
-              <w:left w:val="nil"/>
-              <w:bottom w:val="single" w:sz="4" w:space="0" w:color="auto"/>
-              <w:right w:val="single" w:sz="4" w:space="0" w:color="auto"/>
-            </w:tcBorders>
-            <w:shd w:val="clear" w:color="auto" w:fill="auto"/>
-            <w:noWrap/>
-            <w:vAlign w:val="center"/>
-            <w:hideMark/>
-          </w:tcPr>
-          <w:p>
-            <w:pPr>
-              <w:jc w:val="center"/>
-              <w:rPr>
-                <w:rFonts w:ascii="Calibri" w:eastAsia="Times New Roman" w:hAnsi="Calibri" w:cs="Times New Roman"/>
-                <w:color w:val="000000"/>
-              </w:rPr>
-            </w:pPr>
-            <w:r>
-              <w:rPr>
-                <w:rFonts w:ascii="Calibri" w:eastAsia="Times New Roman" w:hAnsi="Calibri" w:cs="Times New Roman"/>
-                <w:color w:val="000000"/>
-              </w:rPr>
-              <w:t> </w:t>
-            </w:r>
-          </w:p>
-        </w:tc>
-        <w:tc>
-          <w:tcPr>
             <w:tcW w:w="4959" w:type="dxa"/>
             <w:tcBorders>
               <w:top w:val="nil"/>
@@ -2059,7 +2213,7 @@
                 <w:rFonts w:ascii="Calibri" w:eastAsia="Times New Roman" w:hAnsi="Calibri" w:cs="Times New Roman"/>
                 <w:color w:val="000000"/>
               </w:rPr>
-              <w:t> </w:t>
+              <w:t>AdminView.php</w:t>
             </w:r>
           </w:p>
         </w:tc>
@@ -2084,6 +2238,13 @@
                 <w:color w:val="000000"/>
               </w:rPr>
             </w:pPr>
+            <w:r>
+              <w:rPr>
+                <w:rFonts w:ascii="Calibri" w:eastAsia="Times New Roman" w:hAnsi="Calibri" w:cs="Times New Roman"/>
+                <w:color w:val="000000"/>
+              </w:rPr>
+              <w:t>Isaiah Simon</w:t>
+            </w:r>
             <w:r>
               <w:rPr>
                 <w:rFonts w:ascii="Calibri" w:eastAsia="Times New Roman" w:hAnsi="Calibri" w:cs="Times New Roman"/>
@@ -2124,7 +2285,7 @@
                 <w:rFonts w:ascii="Calibri" w:eastAsia="Times New Roman" w:hAnsi="Calibri" w:cs="Times New Roman"/>
                 <w:color w:val="000000"/>
               </w:rPr>
-              <w:t> </w:t>
+              <w:t>11/29/13</w:t>
             </w:r>
           </w:p>
         </w:tc>
@@ -2155,7 +2316,7 @@
                 <w:rFonts w:ascii="Calibri" w:eastAsia="Times New Roman" w:hAnsi="Calibri" w:cs="Times New Roman"/>
                 <w:color w:val="000000"/>
               </w:rPr>
-              <w:t> </w:t>
+              <w:t>8.5</w:t>
             </w:r>
           </w:p>
         </w:tc>
@@ -2185,7 +2346,7 @@
                 <w:rFonts w:ascii="Calibri" w:eastAsia="Times New Roman" w:hAnsi="Calibri" w:cs="Times New Roman"/>
                 <w:color w:val="000000"/>
               </w:rPr>
-              <w:t> </w:t>
+              <w:t>AdminEdit.php</w:t>
             </w:r>
           </w:p>
         </w:tc>
@@ -2210,6 +2371,13 @@
                 <w:color w:val="000000"/>
               </w:rPr>
             </w:pPr>
+            <w:r>
+              <w:rPr>
+                <w:rFonts w:ascii="Calibri" w:eastAsia="Times New Roman" w:hAnsi="Calibri" w:cs="Times New Roman"/>
+                <w:color w:val="000000"/>
+              </w:rPr>
+              <w:t>Isaiah Simon</w:t>
+            </w:r>
             <w:r>
               <w:rPr>
                 <w:rFonts w:ascii="Calibri" w:eastAsia="Times New Roman" w:hAnsi="Calibri" w:cs="Times New Roman"/>
@@ -2250,7 +2418,7 @@
                 <w:rFonts w:ascii="Calibri" w:eastAsia="Times New Roman" w:hAnsi="Calibri" w:cs="Times New Roman"/>
                 <w:color w:val="000000"/>
               </w:rPr>
-              <w:t> </w:t>
+              <w:t>12/3/13</w:t>
             </w:r>
           </w:p>
         </w:tc>
@@ -2281,7 +2449,7 @@
                 <w:rFonts w:ascii="Calibri" w:eastAsia="Times New Roman" w:hAnsi="Calibri" w:cs="Times New Roman"/>
                 <w:color w:val="000000"/>
               </w:rPr>
-              <w:t> </w:t>
+              <w:t>1.5</w:t>
             </w:r>
           </w:p>
         </w:tc>
@@ -2311,7 +2479,7 @@
                 <w:rFonts w:ascii="Calibri" w:eastAsia="Times New Roman" w:hAnsi="Calibri" w:cs="Times New Roman"/>
                 <w:color w:val="000000"/>
               </w:rPr>
-              <w:t> </w:t>
+              <w:t>AdminDelete.php</w:t>
             </w:r>
           </w:p>
         </w:tc>
@@ -2336,6 +2504,13 @@
                 <w:color w:val="000000"/>
               </w:rPr>
             </w:pPr>
+            <w:r>
+              <w:rPr>
+                <w:rFonts w:ascii="Calibri" w:eastAsia="Times New Roman" w:hAnsi="Calibri" w:cs="Times New Roman"/>
+                <w:color w:val="000000"/>
+              </w:rPr>
+              <w:t>Isaiah Simon</w:t>
+            </w:r>
             <w:r>
               <w:rPr>
                 <w:rFonts w:ascii="Calibri" w:eastAsia="Times New Roman" w:hAnsi="Calibri" w:cs="Times New Roman"/>
@@ -2376,7 +2551,7 @@
                 <w:rFonts w:ascii="Calibri" w:eastAsia="Times New Roman" w:hAnsi="Calibri" w:cs="Times New Roman"/>
                 <w:color w:val="000000"/>
               </w:rPr>
-              <w:t> </w:t>
+              <w:t>12/10/13</w:t>
             </w:r>
           </w:p>
         </w:tc>
@@ -2407,7 +2582,7 @@
                 <w:rFonts w:ascii="Calibri" w:eastAsia="Times New Roman" w:hAnsi="Calibri" w:cs="Times New Roman"/>
                 <w:color w:val="000000"/>
               </w:rPr>
-              <w:t> </w:t>
+              <w:t>1.5</w:t>
             </w:r>
           </w:p>
         </w:tc>
@@ -2437,7 +2612,7 @@
                 <w:rFonts w:ascii="Calibri" w:eastAsia="Times New Roman" w:hAnsi="Calibri" w:cs="Times New Roman"/>
                 <w:color w:val="000000"/>
               </w:rPr>
-              <w:t> </w:t>
+              <w:t>CSS Styling</w:t>
             </w:r>
           </w:p>
         </w:tc>
@@ -2502,27 +2677,64 @@
                 <w:rFonts w:ascii="Calibri" w:eastAsia="Times New Roman" w:hAnsi="Calibri" w:cs="Times New Roman"/>
                 <w:color w:val="000000"/>
               </w:rPr>
+              <w:t>12/10/13</w:t>
+            </w:r>
+          </w:p>
+        </w:tc>
+        <w:tc>
+          <w:tcPr>
+            <w:tcW w:w="1675" w:type="dxa"/>
+            <w:tcBorders>
+              <w:top w:val="nil"/>
+              <w:left w:val="nil"/>
+              <w:bottom w:val="single" w:sz="4" w:space="0" w:color="auto"/>
+              <w:right w:val="single" w:sz="4" w:space="0" w:color="auto"/>
+            </w:tcBorders>
+            <w:shd w:val="clear" w:color="auto" w:fill="auto"/>
+            <w:noWrap/>
+            <w:vAlign w:val="center"/>
+            <w:hideMark/>
+          </w:tcPr>
+          <w:p>
+            <w:pPr>
+              <w:jc w:val="center"/>
+              <w:rPr>
+                <w:rFonts w:ascii="Calibri" w:eastAsia="Times New Roman" w:hAnsi="Calibri" w:cs="Times New Roman"/>
+                <w:color w:val="000000"/>
+              </w:rPr>
+            </w:pPr>
+            <w:r>
+              <w:rPr>
+                <w:rFonts w:ascii="Calibri" w:eastAsia="Times New Roman" w:hAnsi="Calibri" w:cs="Times New Roman"/>
+                <w:color w:val="000000"/>
+              </w:rPr>
+              <w:t>40.25</w:t>
+            </w:r>
+            <w:r>
+              <w:rPr>
+                <w:rFonts w:ascii="Calibri" w:eastAsia="Times New Roman" w:hAnsi="Calibri" w:cs="Times New Roman"/>
+                <w:color w:val="000000"/>
+              </w:rPr>
               <w:t> </w:t>
             </w:r>
           </w:p>
         </w:tc>
         <w:tc>
           <w:tcPr>
-            <w:tcW w:w="1675" w:type="dxa"/>
-            <w:tcBorders>
-              <w:top w:val="nil"/>
-              <w:left w:val="nil"/>
-              <w:bottom w:val="single" w:sz="4" w:space="0" w:color="auto"/>
-              <w:right w:val="single" w:sz="4" w:space="0" w:color="auto"/>
-            </w:tcBorders>
-            <w:shd w:val="clear" w:color="auto" w:fill="auto"/>
-            <w:noWrap/>
-            <w:vAlign w:val="center"/>
-            <w:hideMark/>
-          </w:tcPr>
-          <w:p>
-            <w:pPr>
-              <w:jc w:val="center"/>
+            <w:tcW w:w="4959" w:type="dxa"/>
+            <w:tcBorders>
+              <w:top w:val="nil"/>
+              <w:left w:val="nil"/>
+              <w:bottom w:val="single" w:sz="4" w:space="0" w:color="auto"/>
+              <w:right w:val="single" w:sz="4" w:space="0" w:color="auto"/>
+            </w:tcBorders>
+            <w:shd w:val="clear" w:color="auto" w:fill="auto"/>
+            <w:noWrap/>
+            <w:vAlign w:val="bottom"/>
+            <w:hideMark/>
+          </w:tcPr>
+          <w:p>
+            <w:pPr>
               <w:rPr>
                 <w:rFonts w:ascii="Calibri" w:eastAsia="Times New Roman" w:hAnsi="Calibri" w:cs="Times New Roman"/>
                 <w:color w:val="000000"/>
@@ -2535,35 +2747,12 @@
               </w:rPr>
               <w:t> </w:t>
             </w:r>
-          </w:p>
-        </w:tc>
-        <w:tc>
-          <w:tcPr>
-            <w:tcW w:w="4959" w:type="dxa"/>
-            <w:tcBorders>
-              <w:top w:val="nil"/>
-              <w:left w:val="nil"/>
-              <w:bottom w:val="single" w:sz="4" w:space="0" w:color="auto"/>
-              <w:right w:val="single" w:sz="4" w:space="0" w:color="auto"/>
-            </w:tcBorders>
-            <w:shd w:val="clear" w:color="auto" w:fill="auto"/>
-            <w:noWrap/>
-            <w:vAlign w:val="bottom"/>
-            <w:hideMark/>
-          </w:tcPr>
-          <w:p>
-            <w:pPr>
-              <w:rPr>
-                <w:rFonts w:ascii="Calibri" w:eastAsia="Times New Roman" w:hAnsi="Calibri" w:cs="Times New Roman"/>
-                <w:color w:val="000000"/>
-              </w:rPr>
-            </w:pPr>
-            <w:r>
-              <w:rPr>
-                <w:rFonts w:ascii="Calibri" w:eastAsia="Times New Roman" w:hAnsi="Calibri" w:cs="Times New Roman"/>
-                <w:color w:val="000000"/>
-              </w:rPr>
-              <w:t> </w:t>
+            <w:r>
+              <w:rPr>
+                <w:rFonts w:ascii="Calibri" w:eastAsia="Times New Roman" w:hAnsi="Calibri" w:cs="Times New Roman"/>
+                <w:color w:val="000000"/>
+              </w:rPr>
+              <w:t>Total Time</w:t>
             </w:r>
           </w:p>
         </w:tc>
@@ -4358,19 +4547,7 @@
       </w:pPr>
       <w:bookmarkStart w:id="3" w:name="_Toc242782907"/>
       <w:r>
-        <w:t>The purpose of this document is to describe the requirement specification for</w:t>
-      </w:r>
-      <w:r>
-        <w:t xml:space="preserve"> the web site “Quick Computing </w:t>
-      </w:r>
-      <w:r>
-        <w:t>Repair</w:t>
-      </w:r>
-      <w:r>
-        <w:t>s</w:t>
-      </w:r>
-      <w:r>
-        <w:t>”.</w:t>
+        <w:t>The purpose of this website is to showcase the business and services of Quick Computer: Repairs.</w:t>
       </w:r>
     </w:p>
     <w:p>
@@ -4378,13 +4555,21 @@
         <w:ind w:firstLine="720"/>
       </w:pPr>
       <w:r>
-        <w:t>The intended audience for this document is the prospective developers of this site and the owner of Quick Computing Repair</w:t>
-      </w:r>
-      <w:r>
-        <w:t>s</w:t>
-      </w:r>
-      <w:r>
-        <w:t>.</w:t>
+        <w:t>The website will be used for clients to submit a help request ticket and also to look up previous tickets by their service ID Number.</w:t>
+      </w:r>
+    </w:p>
+    <w:p>
+      <w:pPr>
+        <w:ind w:firstLine="720"/>
+      </w:pPr>
+      <w:r>
+        <w:t xml:space="preserve">It will lastly be used to allow </w:t>
+      </w:r>
+      <w:r>
+        <w:t>employees of Quick Computing: Repairs, to add, view, edit, and delete service records.</w:t>
+      </w:r>
+      <w:r>
+        <w:tab/>
       </w:r>
     </w:p>
     <w:p/>
@@ -4457,7 +4642,7 @@
       </w:r>
     </w:p>
     <w:p>
-      <w:hyperlink r:id="rId8" w:history="1">
+      <w:hyperlink r:id="rId9" w:history="1">
         <w:r>
           <w:rPr>
             <w:rStyle w:val="Hyperlink"/>
@@ -4472,7 +4657,7 @@
       </w:r>
     </w:p>
     <w:p>
-      <w:hyperlink r:id="rId9" w:history="1">
+      <w:hyperlink r:id="rId10" w:history="1">
         <w:r>
           <w:rPr>
             <w:rStyle w:val="Hyperlink"/>
@@ -4560,7 +4745,7 @@
         <w:t xml:space="preserve"> and phone number. </w:t>
       </w:r>
       <w:r>
-        <w:t xml:space="preserve">They can also input a short description and long description </w:t>
+        <w:t xml:space="preserve">They can also input a short description </w:t>
       </w:r>
       <w:r>
         <w:t xml:space="preserve">for </w:t>
@@ -4610,7 +4795,10 @@
         <w:t>.</w:t>
       </w:r>
       <w:r>
-        <w:t xml:space="preserve"> They will also be able to search records by client Email Address, Name, or Service ID number.</w:t>
+        <w:t xml:space="preserve"> They will also be able to search records by </w:t>
+      </w:r>
+      <w:r>
+        <w:t>ticket number and by ticket status.</w:t>
       </w:r>
     </w:p>
     <w:p>
@@ -4683,7 +4871,10 @@
     </w:p>
     <w:p>
       <w:r>
-        <w:t>Submitted By (Technician or client)</w:t>
+        <w:t xml:space="preserve">Submitted By </w:t>
+      </w:r>
+      <w:r>
+        <w:t>(Combination of First and Last Name)</w:t>
       </w:r>
     </w:p>
     <w:p>
@@ -4743,16 +4934,6 @@
     </w:p>
     <w:p>
       <w:r>
-        <w:t>Updated By (Using UVM Authentication)</w:t>
-      </w:r>
-    </w:p>
-    <w:p>
-      <w:r>
-        <w:t>Updated Emailed (yes or no)</w:t>
-      </w:r>
-    </w:p>
-    <w:p>
-      <w:r>
         <w:t>Time Updated</w:t>
       </w:r>
     </w:p>
@@ -4772,6 +4953,7 @@
     </w:p>
     <w:p>
       <w:r>
+        <w:lastRenderedPageBreak/>
         <w:t>fldLastName</w:t>
       </w:r>
     </w:p>
@@ -4782,7 +4964,10 @@
     </w:p>
     <w:p>
       <w:r>
-        <w:t>fldAddress</w:t>
+        <w:t>fld</w:t>
+      </w:r>
+      <w:r>
+        <w:t>Street</w:t>
       </w:r>
     </w:p>
     <w:p>
@@ -4804,6 +4989,11 @@
     <w:p>
       <w:r>
         <w:t>pkServiceNum</w:t>
+      </w:r>
+    </w:p>
+    <w:p>
+      <w:r>
+        <w:t>fkEmailAddress</w:t>
       </w:r>
     </w:p>
     <w:p>
@@ -4868,23 +5058,17 @@
     <w:p/>
     <w:p>
       <w:r>
-        <w:t>fld</w:t>
-      </w:r>
-      <w:r>
-        <w:t>Update</w:t>
-      </w:r>
-      <w:r>
-        <w:t>Text</w:t>
-      </w:r>
-    </w:p>
-    <w:p>
-      <w:r>
-        <w:t>fldUpdatedBy</w:t>
-      </w:r>
-    </w:p>
-    <w:p>
-      <w:r>
-        <w:t>fldUpdateEmailed</w:t>
+        <w:t>pkUpdatedID</w:t>
+      </w:r>
+    </w:p>
+    <w:p>
+      <w:r>
+        <w:t>fkServiceNum</w:t>
+      </w:r>
+    </w:p>
+    <w:p>
+      <w:r>
+        <w:t>fldUpdateText</w:t>
       </w:r>
     </w:p>
     <w:p>
@@ -4911,7 +5095,7 @@
         <w:pStyle w:val="Heading3"/>
       </w:pPr>
       <w:r>
-        <w:object w:dxaOrig="10831" w:dyaOrig="14296" w14:anchorId="5C9CAA38">
+        <w:object w:dxaOrig="11641" w:dyaOrig="15046" w14:anchorId="69D9A076">
           <v:shapetype id="_x0000_t75" coordsize="21600,21600" o:spt="75" o:preferrelative="t" path="m@4@5l@4@11@9@11@9@5xe" filled="f" stroked="f">
             <v:stroke joinstyle="miter"/>
             <v:formulas>
@@ -4931,10 +5115,10 @@
             <v:path o:extrusionok="f" gradientshapeok="t" o:connecttype="rect"/>
             <o:lock v:ext="edit" aspectratio="t"/>
           </v:shapetype>
-          <v:shape id="_x0000_i1025" type="#_x0000_t75" style="width:431.25pt;height:570pt" o:ole="">
-            <v:imagedata r:id="rId10" o:title=""/>
+          <v:shape id="_x0000_i1033" type="#_x0000_t75" style="width:6in;height:558pt" o:ole="">
+            <v:imagedata r:id="rId11" o:title=""/>
           </v:shape>
-          <o:OLEObject Type="Embed" ProgID="Visio.Drawing.15" ShapeID="_x0000_i1025" DrawAspect="Content" ObjectID="_1447607045" r:id="rId11"/>
+          <o:OLEObject Type="Embed" ProgID="Visio.Drawing.15" ShapeID="_x0000_i1033" DrawAspect="Content" ObjectID="_1448210676" r:id="rId12"/>
         </w:object>
       </w:r>
     </w:p>
@@ -4943,13 +5127,13 @@
         <w:pStyle w:val="Heading3"/>
       </w:pPr>
       <w:r>
+        <w:t>Schema</w:t>
+      </w:r>
+      <w:bookmarkEnd w:id="9"/>
+    </w:p>
+    <w:p>
+      <w:r>
         <w:lastRenderedPageBreak/>
-        <w:t>Schema</w:t>
-      </w:r>
-      <w:bookmarkEnd w:id="9"/>
-    </w:p>
-    <w:p>
-      <w:r>
         <w:t>Create table tblPerson (</w:t>
       </w:r>
     </w:p>
@@ -4985,13 +5169,11 @@
         <w:t xml:space="preserve">fldPhoneNumber </w:t>
       </w:r>
       <w:r>
-        <w:t>VARCHAR</w:t>
+        <w:t>CHAR</w:t>
       </w:r>
       <w:r>
         <w:t xml:space="preserve"> (15</w:t>
       </w:r>
-      <w:bookmarkStart w:id="10" w:name="_GoBack"/>
-      <w:bookmarkEnd w:id="10"/>
       <w:r>
         <w:t>),</w:t>
       </w:r>
@@ -5037,10 +5219,13 @@
         <w:t xml:space="preserve">fldZip </w:t>
       </w:r>
       <w:r>
-        <w:t>VARCHAR</w:t>
-      </w:r>
-      <w:r>
-        <w:t xml:space="preserve"> (10)</w:t>
+        <w:t>CHAR</w:t>
+      </w:r>
+      <w:r>
+        <w:t xml:space="preserve"> (5</w:t>
+      </w:r>
+      <w:r>
+        <w:t>)</w:t>
       </w:r>
     </w:p>
     <w:p>
@@ -5082,6 +5267,14 @@
     </w:p>
     <w:p>
       <w:r>
+        <w:t>f</w:t>
+      </w:r>
+      <w:r>
+        <w:t>kEmailAddress VARCHAR(25),</w:t>
+      </w:r>
+    </w:p>
+    <w:p>
+      <w:r>
         <w:t>fldSubmittedBy VARCHAR(25),</w:t>
       </w:r>
     </w:p>
@@ -5090,27 +5283,114 @@
         <w:t>fld</w:t>
       </w:r>
       <w:r>
-        <w:t>Status VARCHAR(15),</w:t>
-      </w:r>
-    </w:p>
-    <w:p>
-      <w:r>
-        <w:t>fldPriority VARCHAR(15),</w:t>
-      </w:r>
-    </w:p>
-    <w:p>
-      <w:r>
-        <w:t>fldPlatform VARCHAR(15),</w:t>
-      </w:r>
-    </w:p>
-    <w:p>
-      <w:r>
-        <w:t>fldOperatingSystem VARCHAR(15),</w:t>
-      </w:r>
-    </w:p>
-    <w:p>
-      <w:r>
-        <w:t>fldProblemDueTo VARCHAR(15),</w:t>
+        <w:t>Status VARCHAR(15)</w:t>
+      </w:r>
+      <w:r>
+        <w:t xml:space="preserve"> DEFAULT </w:t>
+      </w:r>
+      <w:r>
+        <w:t>'</w:t>
+      </w:r>
+      <w:r>
+        <w:t>Not Set</w:t>
+      </w:r>
+      <w:r>
+        <w:t>'</w:t>
+      </w:r>
+      <w:r>
+        <w:t>,</w:t>
+      </w:r>
+    </w:p>
+    <w:p>
+      <w:r>
+        <w:t>fldPriority VARCHAR(15)</w:t>
+      </w:r>
+      <w:r>
+        <w:t xml:space="preserve"> </w:t>
+      </w:r>
+      <w:r>
+        <w:t xml:space="preserve">DEFAULT </w:t>
+      </w:r>
+      <w:r>
+        <w:t>'</w:t>
+      </w:r>
+      <w:r>
+        <w:t>Not Set</w:t>
+      </w:r>
+      <w:r>
+        <w:t>'</w:t>
+      </w:r>
+      <w:r>
+        <w:t>,</w:t>
+      </w:r>
+    </w:p>
+    <w:p>
+      <w:r>
+        <w:t>fldPlatform VARCHAR(15)</w:t>
+      </w:r>
+      <w:r>
+        <w:t xml:space="preserve"> </w:t>
+      </w:r>
+      <w:r>
+        <w:t xml:space="preserve">DEFAULT </w:t>
+      </w:r>
+      <w:r>
+        <w:t>'</w:t>
+      </w:r>
+      <w:r>
+        <w:t>Not Set</w:t>
+      </w:r>
+      <w:r>
+        <w:t>'</w:t>
+      </w:r>
+      <w:r>
+        <w:t>,</w:t>
+      </w:r>
+    </w:p>
+    <w:p>
+      <w:r>
+        <w:t>fldOperatingSystem VARCHAR(15)</w:t>
+      </w:r>
+      <w:r>
+        <w:t xml:space="preserve"> </w:t>
+      </w:r>
+      <w:r>
+        <w:t xml:space="preserve">DEFAULT </w:t>
+      </w:r>
+      <w:r>
+        <w:t>'</w:t>
+      </w:r>
+      <w:r>
+        <w:t>Not Set</w:t>
+      </w:r>
+      <w:r>
+        <w:t>'</w:t>
+      </w:r>
+      <w:r>
+        <w:t>,</w:t>
+      </w:r>
+    </w:p>
+    <w:p>
+      <w:r>
+        <w:t>fldProblemDueTo VARCHAR(15)</w:t>
+      </w:r>
+      <w:r>
+        <w:t xml:space="preserve"> </w:t>
+      </w:r>
+      <w:r>
+        <w:t xml:space="preserve">DEFAULT </w:t>
+      </w:r>
+      <w:r>
+        <w:t>'</w:t>
+      </w:r>
+      <w:r>
+        <w:t>Not Set</w:t>
+      </w:r>
+      <w:r>
+        <w:t>'</w:t>
+      </w:r>
+      <w:r>
+        <w:t>,</w:t>
       </w:r>
     </w:p>
     <w:p>
@@ -5120,7 +5400,25 @@
         </w:tabs>
       </w:pPr>
       <w:r>
-        <w:t>fldSpecificPointOfFailure VARCHAR(25),</w:t>
+        <w:t>fldSpecificPointOfFailure VARCHAR(25)</w:t>
+      </w:r>
+      <w:r>
+        <w:t xml:space="preserve"> </w:t>
+      </w:r>
+      <w:r>
+        <w:t xml:space="preserve">DEFAULT </w:t>
+      </w:r>
+      <w:r>
+        <w:t>'</w:t>
+      </w:r>
+      <w:r>
+        <w:t>Not Set</w:t>
+      </w:r>
+      <w:r>
+        <w:t>'</w:t>
+      </w:r>
+      <w:r>
+        <w:t>,</w:t>
       </w:r>
       <w:r>
         <w:tab/>
@@ -5206,28 +5504,6 @@
     </w:p>
     <w:p>
       <w:r>
-        <w:t>fldUpdatedBy VARCHAR(8),</w:t>
-      </w:r>
-    </w:p>
-    <w:p>
-      <w:r>
-        <w:t xml:space="preserve">fldUpdateEmailed tinyint(1) not null default </w:t>
-      </w:r>
-      <w:r>
-        <w:t>'</w:t>
-      </w:r>
-      <w:r>
-        <w:t>0</w:t>
-      </w:r>
-      <w:r>
-        <w:t>'</w:t>
-      </w:r>
-      <w:r>
-        <w:t xml:space="preserve">, </w:t>
-      </w:r>
-    </w:p>
-    <w:p>
-      <w:r>
         <w:t>fldTimeEdited</w:t>
       </w:r>
       <w:r>
@@ -5242,17 +5518,18 @@
         <w:t>);</w:t>
       </w:r>
     </w:p>
+    <w:p/>
     <w:p/>
     <w:p>
       <w:pPr>
         <w:pStyle w:val="Heading3"/>
       </w:pPr>
-      <w:bookmarkStart w:id="11" w:name="_Toc242782913"/>
+      <w:bookmarkStart w:id="10" w:name="_Toc242782913"/>
       <w:r>
         <w:lastRenderedPageBreak/>
         <w:t>Story Board</w:t>
       </w:r>
-      <w:bookmarkEnd w:id="11"/>
+      <w:bookmarkEnd w:id="10"/>
     </w:p>
     <w:p>
       <w:r>
@@ -5278,7 +5555,7 @@
                     </pic:cNvPicPr>
                   </pic:nvPicPr>
                   <pic:blipFill>
-                    <a:blip r:embed="rId12">
+                    <a:blip r:embed="rId13">
                       <a:extLst>
                         <a:ext uri="{28A0092B-C50C-407E-A947-70E740481C1C}">
                           <a14:useLocalDpi xmlns:a14="http://schemas.microsoft.com/office/drawing/2010/main" val="0"/>
@@ -5316,12 +5593,12 @@
       <w:pPr>
         <w:pStyle w:val="Heading2"/>
       </w:pPr>
-      <w:bookmarkStart w:id="12" w:name="_Toc242782914"/>
+      <w:bookmarkStart w:id="11" w:name="_Toc242782914"/>
       <w:r>
         <w:lastRenderedPageBreak/>
         <w:t>Specific requirements</w:t>
       </w:r>
-      <w:bookmarkEnd w:id="12"/>
+      <w:bookmarkEnd w:id="11"/>
     </w:p>
     <w:p>
       <w:r>
@@ -5714,12 +5991,20 @@
         </w:numPr>
       </w:pPr>
       <w:r>
-        <w:t>Must have the ability for technicians to search records by client Email Address, Name, or Service ID number.</w:t>
+        <w:t xml:space="preserve">Must have the ability for technicians to search records by </w:t>
+      </w:r>
+      <w:r>
+        <w:t>Service ID number or Ticket Status.</w:t>
       </w:r>
     </w:p>
     <w:p/>
     <w:sectPr>
-      <w:headerReference w:type="default" r:id="rId13"/>
+      <w:headerReference w:type="even" r:id="rId14"/>
+      <w:headerReference w:type="default" r:id="rId15"/>
+      <w:footerReference w:type="even" r:id="rId16"/>
+      <w:footerReference w:type="default" r:id="rId17"/>
+      <w:headerReference w:type="first" r:id="rId18"/>
+      <w:footerReference w:type="first" r:id="rId19"/>
       <w:pgSz w:w="12240" w:h="15840"/>
       <w:pgMar w:top="1440" w:right="1800" w:bottom="1440" w:left="1800" w:header="720" w:footer="720" w:gutter="0"/>
       <w:cols w:space="720"/>
@@ -5749,6 +6034,36 @@
 </w:endnotes>
 </file>
 
+<file path=word/footer1.xml><?xml version="1.0" encoding="utf-8"?>
+<w:ftr xmlns:wpc="http://schemas.microsoft.com/office/word/2010/wordprocessingCanvas" xmlns:mc="http://schemas.openxmlformats.org/markup-compatibility/2006" xmlns:o="urn:schemas-microsoft-com:office:office" xmlns:r="http://schemas.openxmlformats.org/officeDocument/2006/relationships" xmlns:m="http://schemas.openxmlformats.org/officeDocument/2006/math" xmlns:v="urn:schemas-microsoft-com:vml" xmlns:wp14="http://schemas.microsoft.com/office/word/2010/wordprocessingDrawing" xmlns:wp="http://schemas.openxmlformats.org/drawingml/2006/wordprocessingDrawing" xmlns:w10="urn:schemas-microsoft-com:office:word" xmlns:w="http://schemas.openxmlformats.org/wordprocessingml/2006/main" xmlns:w14="http://schemas.microsoft.com/office/word/2010/wordml" xmlns:wpg="http://schemas.microsoft.com/office/word/2010/wordprocessingGroup" xmlns:wpi="http://schemas.microsoft.com/office/word/2010/wordprocessingInk" xmlns:wne="http://schemas.microsoft.com/office/word/2006/wordml" xmlns:wps="http://schemas.microsoft.com/office/word/2010/wordprocessingShape" mc:Ignorable="w14 wp14">
+  <w:p>
+    <w:pPr>
+      <w:pStyle w:val="Footer"/>
+    </w:pPr>
+  </w:p>
+</w:ftr>
+</file>
+
+<file path=word/footer2.xml><?xml version="1.0" encoding="utf-8"?>
+<w:ftr xmlns:wpc="http://schemas.microsoft.com/office/word/2010/wordprocessingCanvas" xmlns:mc="http://schemas.openxmlformats.org/markup-compatibility/2006" xmlns:o="urn:schemas-microsoft-com:office:office" xmlns:r="http://schemas.openxmlformats.org/officeDocument/2006/relationships" xmlns:m="http://schemas.openxmlformats.org/officeDocument/2006/math" xmlns:v="urn:schemas-microsoft-com:vml" xmlns:wp14="http://schemas.microsoft.com/office/word/2010/wordprocessingDrawing" xmlns:wp="http://schemas.openxmlformats.org/drawingml/2006/wordprocessingDrawing" xmlns:w10="urn:schemas-microsoft-com:office:word" xmlns:w="http://schemas.openxmlformats.org/wordprocessingml/2006/main" xmlns:w14="http://schemas.microsoft.com/office/word/2010/wordml" xmlns:wpg="http://schemas.microsoft.com/office/word/2010/wordprocessingGroup" xmlns:wpi="http://schemas.microsoft.com/office/word/2010/wordprocessingInk" xmlns:wne="http://schemas.microsoft.com/office/word/2006/wordml" xmlns:wps="http://schemas.microsoft.com/office/word/2010/wordprocessingShape" mc:Ignorable="w14 wp14">
+  <w:p>
+    <w:pPr>
+      <w:pStyle w:val="Footer"/>
+    </w:pPr>
+  </w:p>
+</w:ftr>
+</file>
+
+<file path=word/footer3.xml><?xml version="1.0" encoding="utf-8"?>
+<w:ftr xmlns:wpc="http://schemas.microsoft.com/office/word/2010/wordprocessingCanvas" xmlns:mc="http://schemas.openxmlformats.org/markup-compatibility/2006" xmlns:o="urn:schemas-microsoft-com:office:office" xmlns:r="http://schemas.openxmlformats.org/officeDocument/2006/relationships" xmlns:m="http://schemas.openxmlformats.org/officeDocument/2006/math" xmlns:v="urn:schemas-microsoft-com:vml" xmlns:wp14="http://schemas.microsoft.com/office/word/2010/wordprocessingDrawing" xmlns:wp="http://schemas.openxmlformats.org/drawingml/2006/wordprocessingDrawing" xmlns:w10="urn:schemas-microsoft-com:office:word" xmlns:w="http://schemas.openxmlformats.org/wordprocessingml/2006/main" xmlns:w14="http://schemas.microsoft.com/office/word/2010/wordml" xmlns:wpg="http://schemas.microsoft.com/office/word/2010/wordprocessingGroup" xmlns:wpi="http://schemas.microsoft.com/office/word/2010/wordprocessingInk" xmlns:wne="http://schemas.microsoft.com/office/word/2006/wordml" xmlns:wps="http://schemas.microsoft.com/office/word/2010/wordprocessingShape" mc:Ignorable="w14 wp14">
+  <w:p>
+    <w:pPr>
+      <w:pStyle w:val="Footer"/>
+    </w:pPr>
+  </w:p>
+</w:ftr>
+</file>
+
 <file path=word/footnotes.xml><?xml version="1.0" encoding="utf-8"?>
 <w:footnotes xmlns:wpc="http://schemas.microsoft.com/office/word/2010/wordprocessingCanvas" xmlns:mc="http://schemas.openxmlformats.org/markup-compatibility/2006" xmlns:o="urn:schemas-microsoft-com:office:office" xmlns:r="http://schemas.openxmlformats.org/officeDocument/2006/relationships" xmlns:m="http://schemas.openxmlformats.org/officeDocument/2006/math" xmlns:v="urn:schemas-microsoft-com:vml" xmlns:wp14="http://schemas.microsoft.com/office/word/2010/wordprocessingDrawing" xmlns:wp="http://schemas.openxmlformats.org/drawingml/2006/wordprocessingDrawing" xmlns:w10="urn:schemas-microsoft-com:office:word" xmlns:w="http://schemas.openxmlformats.org/wordprocessingml/2006/main" xmlns:w14="http://schemas.microsoft.com/office/word/2010/wordml" xmlns:wpg="http://schemas.microsoft.com/office/word/2010/wordprocessingGroup" xmlns:wpi="http://schemas.microsoft.com/office/word/2010/wordprocessingInk" xmlns:wne="http://schemas.microsoft.com/office/word/2006/wordml" xmlns:wps="http://schemas.microsoft.com/office/word/2010/wordprocessingShape" mc:Ignorable="w14 wp14">
   <w:footnote w:type="separator" w:id="-1">
@@ -5769,6 +6084,16 @@
 </file>
 
 <file path=word/header1.xml><?xml version="1.0" encoding="utf-8"?>
+<w:hdr xmlns:wpc="http://schemas.microsoft.com/office/word/2010/wordprocessingCanvas" xmlns:mc="http://schemas.openxmlformats.org/markup-compatibility/2006" xmlns:o="urn:schemas-microsoft-com:office:office" xmlns:r="http://schemas.openxmlformats.org/officeDocument/2006/relationships" xmlns:m="http://schemas.openxmlformats.org/officeDocument/2006/math" xmlns:v="urn:schemas-microsoft-com:vml" xmlns:wp14="http://schemas.microsoft.com/office/word/2010/wordprocessingDrawing" xmlns:wp="http://schemas.openxmlformats.org/drawingml/2006/wordprocessingDrawing" xmlns:w10="urn:schemas-microsoft-com:office:word" xmlns:w="http://schemas.openxmlformats.org/wordprocessingml/2006/main" xmlns:w14="http://schemas.microsoft.com/office/word/2010/wordml" xmlns:wpg="http://schemas.microsoft.com/office/word/2010/wordprocessingGroup" xmlns:wpi="http://schemas.microsoft.com/office/word/2010/wordprocessingInk" xmlns:wne="http://schemas.microsoft.com/office/word/2006/wordml" xmlns:wps="http://schemas.microsoft.com/office/word/2010/wordprocessingShape" mc:Ignorable="w14 wp14">
+  <w:p>
+    <w:pPr>
+      <w:pStyle w:val="Header"/>
+    </w:pPr>
+  </w:p>
+</w:hdr>
+</file>
+
+<file path=word/header2.xml><?xml version="1.0" encoding="utf-8"?>
 <w:hdr xmlns:wpc="http://schemas.microsoft.com/office/word/2010/wordprocessingCanvas" xmlns:mc="http://schemas.openxmlformats.org/markup-compatibility/2006" xmlns:o="urn:schemas-microsoft-com:office:office" xmlns:r="http://schemas.openxmlformats.org/officeDocument/2006/relationships" xmlns:m="http://schemas.openxmlformats.org/officeDocument/2006/math" xmlns:v="urn:schemas-microsoft-com:vml" xmlns:wp14="http://schemas.microsoft.com/office/word/2010/wordprocessingDrawing" xmlns:wp="http://schemas.openxmlformats.org/drawingml/2006/wordprocessingDrawing" xmlns:w10="urn:schemas-microsoft-com:office:word" xmlns:w="http://schemas.openxmlformats.org/wordprocessingml/2006/main" xmlns:w14="http://schemas.microsoft.com/office/word/2010/wordml" xmlns:wpg="http://schemas.microsoft.com/office/word/2010/wordprocessingGroup" xmlns:wpi="http://schemas.microsoft.com/office/word/2010/wordprocessingInk" xmlns:wne="http://schemas.microsoft.com/office/word/2006/wordml" xmlns:wps="http://schemas.microsoft.com/office/word/2010/wordprocessingShape" mc:Ignorable="w14 wp14">
   <w:tbl>
     <w:tblPr>
@@ -5926,12 +6251,38 @@
               <w:rFonts w:ascii="Calibri" w:eastAsia="Times New Roman" w:hAnsi="Calibri" w:cs="Times New Roman"/>
               <w:color w:val="000000"/>
             </w:rPr>
-            <w:t xml:space="preserve">  11/5/13</w:t>
+            <w:t xml:space="preserve">  </w:t>
+          </w:r>
+          <w:r>
+            <w:rPr>
+              <w:rFonts w:ascii="Calibri" w:eastAsia="Times New Roman" w:hAnsi="Calibri" w:cs="Times New Roman"/>
+              <w:color w:val="000000"/>
+            </w:rPr>
+            <w:t>12/10</w:t>
+          </w:r>
+          <w:bookmarkStart w:id="12" w:name="_GoBack"/>
+          <w:bookmarkEnd w:id="12"/>
+          <w:r>
+            <w:rPr>
+              <w:rFonts w:ascii="Calibri" w:eastAsia="Times New Roman" w:hAnsi="Calibri" w:cs="Times New Roman"/>
+              <w:color w:val="000000"/>
+            </w:rPr>
+            <w:t>/13</w:t>
           </w:r>
         </w:p>
       </w:tc>
     </w:tr>
   </w:tbl>
+  <w:p>
+    <w:pPr>
+      <w:pStyle w:val="Header"/>
+    </w:pPr>
+  </w:p>
+</w:hdr>
+</file>
+
+<file path=word/header3.xml><?xml version="1.0" encoding="utf-8"?>
+<w:hdr xmlns:wpc="http://schemas.microsoft.com/office/word/2010/wordprocessingCanvas" xmlns:mc="http://schemas.openxmlformats.org/markup-compatibility/2006" xmlns:o="urn:schemas-microsoft-com:office:office" xmlns:r="http://schemas.openxmlformats.org/officeDocument/2006/relationships" xmlns:m="http://schemas.openxmlformats.org/officeDocument/2006/math" xmlns:v="urn:schemas-microsoft-com:vml" xmlns:wp14="http://schemas.microsoft.com/office/word/2010/wordprocessingDrawing" xmlns:wp="http://schemas.openxmlformats.org/drawingml/2006/wordprocessingDrawing" xmlns:w10="urn:schemas-microsoft-com:office:word" xmlns:w="http://schemas.openxmlformats.org/wordprocessingml/2006/main" xmlns:w14="http://schemas.microsoft.com/office/word/2010/wordml" xmlns:wpg="http://schemas.microsoft.com/office/word/2010/wordprocessingGroup" xmlns:wpi="http://schemas.microsoft.com/office/word/2010/wordprocessingInk" xmlns:wne="http://schemas.microsoft.com/office/word/2006/wordml" xmlns:wps="http://schemas.microsoft.com/office/word/2010/wordprocessingShape" mc:Ignorable="w14 wp14">
   <w:p>
     <w:pPr>
       <w:pStyle w:val="Header"/>
@@ -7546,4 +7897,16 @@
   </a:objectDefaults>
   <a:extraClrSchemeLst/>
 </a:theme>
+</file>
+
+<file path=customXml/item1.xml><?xml version="1.0" encoding="utf-8"?>
+<b:Sources xmlns:b="http://schemas.openxmlformats.org/officeDocument/2006/bibliography" xmlns="http://schemas.openxmlformats.org/officeDocument/2006/bibliography" SelectedStyle="\APA.XSL" StyleName="APA"/>
+</file>
+
+<file path=customXml/itemProps1.xml><?xml version="1.0" encoding="utf-8"?>
+<ds:datastoreItem xmlns:ds="http://schemas.openxmlformats.org/officeDocument/2006/customXml" ds:itemID="{476AC266-C6DD-453A-9548-703614CF4B72}">
+  <ds:schemaRefs>
+    <ds:schemaRef ds:uri="http://schemas.openxmlformats.org/officeDocument/2006/bibliography"/>
+  </ds:schemaRefs>
+</ds:datastoreItem>
 </file>
</xml_diff>

<commit_message>
Added Requirement for deletion of records
</commit_message>
<xml_diff>
--- a/Assignment7.1Specs.docx
+++ b/Assignment7.1Specs.docx
@@ -4609,7 +4609,13 @@
         <w:t>HTML – Hypertext markup language</w:t>
       </w:r>
       <w:r>
-        <w:t xml:space="preserve"> – used to define your conent.</w:t>
+        <w:t xml:space="preserve"> – used to define your con</w:t>
+      </w:r>
+      <w:r>
+        <w:t>t</w:t>
+      </w:r>
+      <w:r>
+        <w:t>ent.</w:t>
       </w:r>
     </w:p>
     <w:p>
@@ -5115,10 +5121,10 @@
             <v:path o:extrusionok="f" gradientshapeok="t" o:connecttype="rect"/>
             <o:lock v:ext="edit" aspectratio="t"/>
           </v:shapetype>
-          <v:shape id="_x0000_i1033" type="#_x0000_t75" style="width:6in;height:558pt" o:ole="">
+          <v:shape id="_x0000_i1025" type="#_x0000_t75" style="width:6in;height:558pt" o:ole="">
             <v:imagedata r:id="rId11" o:title=""/>
           </v:shape>
-          <o:OLEObject Type="Embed" ProgID="Visio.Drawing.15" ShapeID="_x0000_i1033" DrawAspect="Content" ObjectID="_1448210676" r:id="rId12"/>
+          <o:OLEObject Type="Embed" ProgID="Visio.Drawing.15" ShapeID="_x0000_i1025" DrawAspect="Content" ObjectID="_1448213492" r:id="rId12"/>
         </w:object>
       </w:r>
     </w:p>
@@ -5996,6 +6002,20 @@
       <w:r>
         <w:t>Service ID number or Ticket Status.</w:t>
       </w:r>
+    </w:p>
+    <w:p>
+      <w:pPr>
+        <w:pStyle w:val="ListParagraph"/>
+        <w:numPr>
+          <w:ilvl w:val="0"/>
+          <w:numId w:val="1"/>
+        </w:numPr>
+      </w:pPr>
+      <w:r>
+        <w:t>Must allow for technicians to delete service records.</w:t>
+      </w:r>
+      <w:bookmarkStart w:id="12" w:name="_GoBack"/>
+      <w:bookmarkEnd w:id="12"/>
     </w:p>
     <w:p/>
     <w:sectPr>
@@ -6260,8 +6280,6 @@
             </w:rPr>
             <w:t>12/10</w:t>
           </w:r>
-          <w:bookmarkStart w:id="12" w:name="_GoBack"/>
-          <w:bookmarkEnd w:id="12"/>
           <w:r>
             <w:rPr>
               <w:rFonts w:ascii="Calibri" w:eastAsia="Times New Roman" w:hAnsi="Calibri" w:cs="Times New Roman"/>
@@ -7904,7 +7922,7 @@
 </file>
 
 <file path=customXml/itemProps1.xml><?xml version="1.0" encoding="utf-8"?>
-<ds:datastoreItem xmlns:ds="http://schemas.openxmlformats.org/officeDocument/2006/customXml" ds:itemID="{476AC266-C6DD-453A-9548-703614CF4B72}">
+<ds:datastoreItem xmlns:ds="http://schemas.openxmlformats.org/officeDocument/2006/customXml" ds:itemID="{5A6B1574-EBF3-45BC-808E-C4027F04278F}">
   <ds:schemaRefs>
     <ds:schemaRef ds:uri="http://schemas.openxmlformats.org/officeDocument/2006/bibliography"/>
   </ds:schemaRefs>

</xml_diff>